<commit_message>
Starting code for fig 3
</commit_message>
<xml_diff>
--- a/Manuscript/Feilich_acceleration_03.23.2017.docx
+++ b/Manuscript/Feilich_acceleration_03.23.2017.docx
@@ -1,6 +1,6 @@
 
 <file path=word/document.xml><?xml version="1.0" encoding="utf-8"?>
-<w:document xmlns:wpc="http://schemas.microsoft.com/office/word/2010/wordprocessingCanvas" xmlns:cx="http://schemas.microsoft.com/office/drawing/2014/chartex" xmlns:cx1="http://schemas.microsoft.com/office/drawing/2015/9/8/chartex" xmlns:cx2="http://schemas.microsoft.com/office/drawing/2015/10/21/chartex" xmlns:cx3="http://schemas.microsoft.com/office/drawing/2016/5/9/chartex" xmlns:cx4="http://schemas.microsoft.com/office/drawing/2016/5/10/chartex" xmlns:cx5="http://schemas.microsoft.com/office/drawing/2016/5/11/chartex" xmlns:mc="http://schemas.openxmlformats.org/markup-compatibility/2006" xmlns:o="urn:schemas-microsoft-com:office:office" xmlns:r="http://schemas.openxmlformats.org/officeDocument/2006/relationships" xmlns:m="http://schemas.openxmlformats.org/officeDocument/2006/math" xmlns:v="urn:schemas-microsoft-com:vml" xmlns:wp14="http://schemas.microsoft.com/office/word/2010/wordprocessingDrawing" xmlns:wp="http://schemas.openxmlformats.org/drawingml/2006/wordprocessingDrawing" xmlns:w10="urn:schemas-microsoft-com:office:word" xmlns:w="http://schemas.openxmlformats.org/wordprocessingml/2006/main" xmlns:w14="http://schemas.microsoft.com/office/word/2010/wordml" xmlns:w15="http://schemas.microsoft.com/office/word/2012/wordml" xmlns:w16se="http://schemas.microsoft.com/office/word/2015/wordml/symex" xmlns:wpg="http://schemas.microsoft.com/office/word/2010/wordprocessingGroup" xmlns:wpi="http://schemas.microsoft.com/office/word/2010/wordprocessingInk" xmlns:wne="http://schemas.microsoft.com/office/word/2006/wordml" xmlns:wps="http://schemas.microsoft.com/office/word/2010/wordprocessingShape" mc:Ignorable="w14 w15 w16se wp14">
+<w:document xmlns:wpc="http://schemas.microsoft.com/office/word/2010/wordprocessingCanvas" xmlns:mc="http://schemas.openxmlformats.org/markup-compatibility/2006" xmlns:o="urn:schemas-microsoft-com:office:office" xmlns:r="http://schemas.openxmlformats.org/officeDocument/2006/relationships" xmlns:m="http://schemas.openxmlformats.org/officeDocument/2006/math" xmlns:v="urn:schemas-microsoft-com:vml" xmlns:wp14="http://schemas.microsoft.com/office/word/2010/wordprocessingDrawing" xmlns:wp="http://schemas.openxmlformats.org/drawingml/2006/wordprocessingDrawing" xmlns:w10="urn:schemas-microsoft-com:office:word" xmlns:w="http://schemas.openxmlformats.org/wordprocessingml/2006/main" xmlns:w14="http://schemas.microsoft.com/office/word/2010/wordml" xmlns:w15="http://schemas.microsoft.com/office/word/2012/wordml" xmlns:wpg="http://schemas.microsoft.com/office/word/2010/wordprocessingGroup" xmlns:wpi="http://schemas.microsoft.com/office/word/2010/wordprocessingInk" xmlns:wne="http://schemas.microsoft.com/office/word/2006/wordml" xmlns:wps="http://schemas.microsoft.com/office/word/2010/wordprocessingShape" mc:Ignorable="w14 w15 wp14">
   <w:body>
     <w:p>
       <w:pPr>
@@ -119,6 +119,14 @@
           <w:szCs w:val="24"/>
         </w:rPr>
       </w:pPr>
+      <w:r>
+        <w:rPr>
+          <w:rFonts w:ascii="Times New Roman" w:hAnsi="Times New Roman" w:cs="Times New Roman"/>
+          <w:sz w:val="24"/>
+          <w:szCs w:val="24"/>
+        </w:rPr>
+        <w:t>Harvard University, Dept. of Organismic and Evolutionary Biology, 26 Oxford Street,</w:t>
+      </w:r>
     </w:p>
     <w:p>
       <w:pPr>
@@ -129,6 +137,14 @@
           <w:szCs w:val="24"/>
         </w:rPr>
       </w:pPr>
+      <w:r>
+        <w:rPr>
+          <w:rFonts w:ascii="Times New Roman" w:hAnsi="Times New Roman" w:cs="Times New Roman"/>
+          <w:sz w:val="24"/>
+          <w:szCs w:val="24"/>
+        </w:rPr>
+        <w:t>Cambridge, MA 02138 USA</w:t>
+      </w:r>
     </w:p>
     <w:p>
       <w:pPr>
@@ -139,22 +155,6 @@
           <w:szCs w:val="24"/>
         </w:rPr>
       </w:pPr>
-      <w:r>
-        <w:rPr>
-          <w:rFonts w:ascii="Times New Roman" w:hAnsi="Times New Roman" w:cs="Times New Roman"/>
-          <w:sz w:val="24"/>
-          <w:szCs w:val="24"/>
-        </w:rPr>
-        <w:t>Email</w:t>
-      </w:r>
-      <w:r>
-        <w:rPr>
-          <w:rFonts w:ascii="Times New Roman" w:hAnsi="Times New Roman" w:cs="Times New Roman"/>
-          <w:sz w:val="24"/>
-          <w:szCs w:val="24"/>
-        </w:rPr>
-        <w:t>: kfeilich@gmail.com</w:t>
-      </w:r>
     </w:p>
     <w:p>
       <w:pPr>
@@ -171,8 +171,69 @@
           <w:sz w:val="24"/>
           <w:szCs w:val="24"/>
         </w:rPr>
+        <w:t xml:space="preserve">Author for correspondence, email: </w:t>
+      </w:r>
+      <w:hyperlink r:id="rId7" w:history="1">
+        <w:r>
+          <w:rPr>
+            <w:rStyle w:val="Hyperlink"/>
+            <w:rFonts w:ascii="Times New Roman" w:hAnsi="Times New Roman" w:cs="Times New Roman"/>
+            <w:sz w:val="24"/>
+            <w:szCs w:val="24"/>
+          </w:rPr>
+          <w:t>kfeilich@gmail.com</w:t>
+        </w:r>
+      </w:hyperlink>
+    </w:p>
+    <w:p>
+      <w:pPr>
+        <w:spacing w:after="0" w:line="480" w:lineRule="auto"/>
+        <w:rPr>
+          <w:rFonts w:ascii="Times New Roman" w:hAnsi="Times New Roman" w:cs="Times New Roman"/>
+          <w:sz w:val="24"/>
+          <w:szCs w:val="24"/>
+        </w:rPr>
+      </w:pPr>
+      <w:r>
+        <w:rPr>
+          <w:rFonts w:ascii="Times New Roman" w:hAnsi="Times New Roman" w:cs="Times New Roman"/>
+          <w:sz w:val="24"/>
+          <w:szCs w:val="24"/>
+        </w:rPr>
         <w:br/>
       </w:r>
+      <w:r>
+        <w:rPr>
+          <w:rFonts w:ascii="Times New Roman" w:hAnsi="Times New Roman" w:cs="Times New Roman"/>
+          <w:sz w:val="24"/>
+          <w:szCs w:val="24"/>
+        </w:rPr>
+        <w:t>Key</w:t>
+      </w:r>
+      <w:r>
+        <w:rPr>
+          <w:rFonts w:ascii="Times New Roman" w:hAnsi="Times New Roman" w:cs="Times New Roman"/>
+          <w:sz w:val="24"/>
+          <w:szCs w:val="24"/>
+        </w:rPr>
+        <w:t xml:space="preserve"> </w:t>
+      </w:r>
+      <w:r>
+        <w:rPr>
+          <w:rFonts w:ascii="Times New Roman" w:hAnsi="Times New Roman" w:cs="Times New Roman"/>
+          <w:sz w:val="24"/>
+          <w:szCs w:val="24"/>
+        </w:rPr>
+        <w:t>words</w:t>
+      </w:r>
+      <w:r>
+        <w:rPr>
+          <w:rFonts w:ascii="Times New Roman" w:hAnsi="Times New Roman" w:cs="Times New Roman"/>
+          <w:sz w:val="24"/>
+          <w:szCs w:val="24"/>
+        </w:rPr>
+        <w:t>:</w:t>
+      </w:r>
     </w:p>
     <w:p>
       <w:pPr>
@@ -183,14 +244,16 @@
           <w:szCs w:val="24"/>
         </w:rPr>
       </w:pPr>
-      <w:r>
-        <w:rPr>
-          <w:rFonts w:ascii="Times New Roman" w:hAnsi="Times New Roman" w:cs="Times New Roman"/>
-          <w:sz w:val="24"/>
-          <w:szCs w:val="24"/>
-        </w:rPr>
-        <w:t>Key</w:t>
-      </w:r>
+    </w:p>
+    <w:p>
+      <w:pPr>
+        <w:spacing w:after="0" w:line="480" w:lineRule="auto"/>
+        <w:rPr>
+          <w:rFonts w:ascii="Times New Roman" w:hAnsi="Times New Roman" w:cs="Times New Roman"/>
+          <w:sz w:val="24"/>
+          <w:szCs w:val="24"/>
+        </w:rPr>
+      </w:pPr>
       <w:r>
         <w:rPr>
           <w:rFonts w:ascii="Times New Roman" w:hAnsi="Times New Roman" w:cs="Times New Roman"/>
@@ -199,22 +262,6 @@
         </w:rPr>
         <w:t xml:space="preserve"> </w:t>
       </w:r>
-      <w:r>
-        <w:rPr>
-          <w:rFonts w:ascii="Times New Roman" w:hAnsi="Times New Roman" w:cs="Times New Roman"/>
-          <w:sz w:val="24"/>
-          <w:szCs w:val="24"/>
-        </w:rPr>
-        <w:t>words</w:t>
-      </w:r>
-      <w:r>
-        <w:rPr>
-          <w:rFonts w:ascii="Times New Roman" w:hAnsi="Times New Roman" w:cs="Times New Roman"/>
-          <w:sz w:val="24"/>
-          <w:szCs w:val="24"/>
-        </w:rPr>
-        <w:t>:</w:t>
-      </w:r>
     </w:p>
     <w:p>
       <w:pPr>
@@ -225,6 +272,14 @@
           <w:szCs w:val="24"/>
         </w:rPr>
       </w:pPr>
+      <w:r>
+        <w:rPr>
+          <w:rFonts w:ascii="Times New Roman" w:hAnsi="Times New Roman" w:cs="Times New Roman"/>
+          <w:sz w:val="24"/>
+          <w:szCs w:val="24"/>
+        </w:rPr>
+        <w:br w:type="page"/>
+      </w:r>
     </w:p>
     <w:p>
       <w:pPr>
@@ -238,10 +293,12 @@
       <w:r>
         <w:rPr>
           <w:rFonts w:ascii="Times New Roman" w:hAnsi="Times New Roman" w:cs="Times New Roman"/>
-          <w:sz w:val="24"/>
-          <w:szCs w:val="24"/>
-        </w:rPr>
-        <w:t xml:space="preserve"> </w:t>
+          <w:b/>
+          <w:sz w:val="24"/>
+          <w:szCs w:val="24"/>
+        </w:rPr>
+        <w:lastRenderedPageBreak/>
+        <w:t>Summary statement</w:t>
       </w:r>
     </w:p>
     <w:p>
@@ -253,6 +310,35 @@
           <w:szCs w:val="24"/>
         </w:rPr>
       </w:pPr>
+    </w:p>
+    <w:p>
+      <w:pPr>
+        <w:spacing w:after="0" w:line="480" w:lineRule="auto"/>
+        <w:rPr>
+          <w:rFonts w:ascii="Times New Roman" w:hAnsi="Times New Roman" w:cs="Times New Roman"/>
+          <w:b/>
+          <w:sz w:val="24"/>
+          <w:szCs w:val="24"/>
+        </w:rPr>
+      </w:pPr>
+      <w:r>
+        <w:rPr>
+          <w:rFonts w:ascii="Times New Roman" w:hAnsi="Times New Roman" w:cs="Times New Roman"/>
+          <w:b/>
+          <w:sz w:val="24"/>
+          <w:szCs w:val="24"/>
+        </w:rPr>
+        <w:t>ABSTRACT</w:t>
+      </w:r>
+    </w:p>
+    <w:p>
+      <w:pPr>
+        <w:rPr>
+          <w:rFonts w:ascii="Times New Roman" w:hAnsi="Times New Roman" w:cs="Times New Roman"/>
+          <w:sz w:val="24"/>
+          <w:szCs w:val="24"/>
+        </w:rPr>
+      </w:pPr>
       <w:r>
         <w:rPr>
           <w:rFonts w:ascii="Times New Roman" w:hAnsi="Times New Roman" w:cs="Times New Roman"/>
@@ -267,7 +353,6 @@
         <w:spacing w:after="0" w:line="480" w:lineRule="auto"/>
         <w:rPr>
           <w:rFonts w:ascii="Times New Roman" w:hAnsi="Times New Roman" w:cs="Times New Roman"/>
-          <w:b/>
           <w:sz w:val="24"/>
           <w:szCs w:val="24"/>
         </w:rPr>
@@ -280,7 +365,7 @@
           <w:szCs w:val="24"/>
         </w:rPr>
         <w:lastRenderedPageBreak/>
-        <w:t>Abstract</w:t>
+        <w:t>INTRODUCTION</w:t>
       </w:r>
     </w:p>
     <w:p>
@@ -317,16 +402,122 @@
           <w:szCs w:val="24"/>
         </w:rPr>
         <w:lastRenderedPageBreak/>
-        <w:t xml:space="preserve">1. </w:t>
-      </w:r>
-      <w:r>
-        <w:rPr>
-          <w:rFonts w:ascii="Times New Roman" w:hAnsi="Times New Roman" w:cs="Times New Roman"/>
-          <w:b/>
-          <w:sz w:val="24"/>
-          <w:szCs w:val="24"/>
-        </w:rPr>
-        <w:t>Introduction</w:t>
+        <w:t>MATERIALS AND METHODS</w:t>
+      </w:r>
+    </w:p>
+    <w:p>
+      <w:pPr>
+        <w:rPr>
+          <w:rFonts w:ascii="Times New Roman" w:hAnsi="Times New Roman" w:cs="Times New Roman"/>
+          <w:b/>
+          <w:sz w:val="24"/>
+          <w:szCs w:val="24"/>
+        </w:rPr>
+      </w:pPr>
+      <w:r>
+        <w:rPr>
+          <w:rFonts w:ascii="Times New Roman" w:hAnsi="Times New Roman" w:cs="Times New Roman"/>
+          <w:b/>
+          <w:sz w:val="24"/>
+          <w:szCs w:val="24"/>
+        </w:rPr>
+        <w:t>Animal care and maintenance</w:t>
+      </w:r>
+    </w:p>
+    <w:p>
+      <w:pPr>
+        <w:rPr>
+          <w:rFonts w:ascii="Times New Roman" w:hAnsi="Times New Roman" w:cs="Times New Roman"/>
+          <w:b/>
+          <w:sz w:val="24"/>
+          <w:szCs w:val="24"/>
+        </w:rPr>
+      </w:pPr>
+      <w:r>
+        <w:rPr>
+          <w:rFonts w:ascii="Times New Roman" w:hAnsi="Times New Roman" w:cs="Times New Roman"/>
+          <w:b/>
+          <w:sz w:val="24"/>
+          <w:szCs w:val="24"/>
+        </w:rPr>
+        <w:t>Swimming trials and behavior encoding</w:t>
+      </w:r>
+    </w:p>
+    <w:p>
+      <w:pPr>
+        <w:rPr>
+          <w:rFonts w:ascii="Times New Roman" w:hAnsi="Times New Roman" w:cs="Times New Roman"/>
+          <w:b/>
+          <w:sz w:val="24"/>
+          <w:szCs w:val="24"/>
+        </w:rPr>
+      </w:pPr>
+      <w:r>
+        <w:rPr>
+          <w:rFonts w:ascii="Times New Roman" w:hAnsi="Times New Roman" w:cs="Times New Roman"/>
+          <w:b/>
+          <w:sz w:val="24"/>
+          <w:szCs w:val="24"/>
+        </w:rPr>
+        <w:t xml:space="preserve">Measurement of kinematic parameters and </w:t>
+      </w:r>
+      <w:proofErr w:type="spellStart"/>
+      <w:r>
+        <w:rPr>
+          <w:rFonts w:ascii="Times New Roman" w:hAnsi="Times New Roman" w:cs="Times New Roman"/>
+          <w:b/>
+          <w:sz w:val="24"/>
+          <w:szCs w:val="24"/>
+        </w:rPr>
+        <w:t>finbeat</w:t>
+      </w:r>
+      <w:proofErr w:type="spellEnd"/>
+      <w:r>
+        <w:rPr>
+          <w:rFonts w:ascii="Times New Roman" w:hAnsi="Times New Roman" w:cs="Times New Roman"/>
+          <w:b/>
+          <w:sz w:val="24"/>
+          <w:szCs w:val="24"/>
+        </w:rPr>
+        <w:t>-parameter estimation</w:t>
+      </w:r>
+    </w:p>
+    <w:p>
+      <w:pPr>
+        <w:rPr>
+          <w:rFonts w:ascii="Times New Roman" w:hAnsi="Times New Roman" w:cs="Times New Roman"/>
+          <w:b/>
+          <w:sz w:val="24"/>
+          <w:szCs w:val="24"/>
+        </w:rPr>
+      </w:pPr>
+      <w:r>
+        <w:rPr>
+          <w:rFonts w:ascii="Times New Roman" w:hAnsi="Times New Roman" w:cs="Times New Roman"/>
+          <w:b/>
+          <w:sz w:val="24"/>
+          <w:szCs w:val="24"/>
+        </w:rPr>
+        <w:t>Statistical analysis of kinematic parameters</w:t>
+      </w:r>
+    </w:p>
+    <w:p>
+      <w:pPr>
+        <w:rPr>
+          <w:rFonts w:ascii="Times New Roman" w:hAnsi="Times New Roman" w:cs="Times New Roman"/>
+          <w:b/>
+          <w:sz w:val="24"/>
+          <w:szCs w:val="24"/>
+        </w:rPr>
+      </w:pPr>
+      <w:r>
+        <w:rPr>
+          <w:rFonts w:ascii="Times New Roman" w:hAnsi="Times New Roman" w:cs="Times New Roman"/>
+          <w:b/>
+          <w:sz w:val="24"/>
+          <w:szCs w:val="24"/>
+        </w:rPr>
+        <w:t>Fourier Transforms and sinusoidal regression as estimate of steadiness</w:t>
       </w:r>
     </w:p>
     <w:p>
@@ -363,145 +554,232 @@
           <w:szCs w:val="24"/>
         </w:rPr>
         <w:lastRenderedPageBreak/>
-        <w:t xml:space="preserve">2. </w:t>
-      </w:r>
-      <w:r>
-        <w:rPr>
-          <w:rFonts w:ascii="Times New Roman" w:hAnsi="Times New Roman" w:cs="Times New Roman"/>
-          <w:b/>
-          <w:sz w:val="24"/>
-          <w:szCs w:val="24"/>
-        </w:rPr>
-        <w:t>Materials and Methods</w:t>
-      </w:r>
-    </w:p>
-    <w:p>
-      <w:pPr>
-        <w:rPr>
-          <w:rFonts w:ascii="Times New Roman" w:hAnsi="Times New Roman" w:cs="Times New Roman"/>
-          <w:sz w:val="24"/>
-          <w:szCs w:val="24"/>
-        </w:rPr>
-      </w:pPr>
-      <w:r>
-        <w:rPr>
-          <w:rFonts w:ascii="Times New Roman" w:hAnsi="Times New Roman" w:cs="Times New Roman"/>
-          <w:sz w:val="24"/>
-          <w:szCs w:val="24"/>
-        </w:rPr>
-        <w:t>2.1 Animal care and maintenance</w:t>
-      </w:r>
-    </w:p>
-    <w:p>
-      <w:pPr>
-        <w:rPr>
-          <w:rFonts w:ascii="Times New Roman" w:hAnsi="Times New Roman" w:cs="Times New Roman"/>
-          <w:sz w:val="24"/>
-          <w:szCs w:val="24"/>
-        </w:rPr>
-      </w:pPr>
-      <w:r>
-        <w:rPr>
-          <w:rFonts w:ascii="Times New Roman" w:hAnsi="Times New Roman" w:cs="Times New Roman"/>
-          <w:sz w:val="24"/>
-          <w:szCs w:val="24"/>
-        </w:rPr>
-        <w:t>2.2 Swimming trials and behavior encoding</w:t>
-      </w:r>
-    </w:p>
-    <w:p>
-      <w:pPr>
-        <w:rPr>
-          <w:rFonts w:ascii="Times New Roman" w:hAnsi="Times New Roman" w:cs="Times New Roman"/>
-          <w:sz w:val="24"/>
-          <w:szCs w:val="24"/>
-        </w:rPr>
-      </w:pPr>
-      <w:r>
-        <w:rPr>
-          <w:rFonts w:ascii="Times New Roman" w:hAnsi="Times New Roman" w:cs="Times New Roman"/>
-          <w:sz w:val="24"/>
-          <w:szCs w:val="24"/>
-        </w:rPr>
-        <w:t xml:space="preserve">2.3 Measurement of kinematic parameters and </w:t>
-      </w:r>
-      <w:proofErr w:type="spellStart"/>
-      <w:r>
-        <w:rPr>
-          <w:rFonts w:ascii="Times New Roman" w:hAnsi="Times New Roman" w:cs="Times New Roman"/>
-          <w:sz w:val="24"/>
-          <w:szCs w:val="24"/>
-        </w:rPr>
-        <w:t>finbeat</w:t>
-      </w:r>
-      <w:proofErr w:type="spellEnd"/>
-      <w:r>
-        <w:rPr>
-          <w:rFonts w:ascii="Times New Roman" w:hAnsi="Times New Roman" w:cs="Times New Roman"/>
-          <w:sz w:val="24"/>
-          <w:szCs w:val="24"/>
-        </w:rPr>
-        <w:t>-parameter estimation</w:t>
-      </w:r>
-    </w:p>
-    <w:p>
-      <w:pPr>
-        <w:rPr>
-          <w:rFonts w:ascii="Times New Roman" w:hAnsi="Times New Roman" w:cs="Times New Roman"/>
-          <w:sz w:val="24"/>
-          <w:szCs w:val="24"/>
-        </w:rPr>
-      </w:pPr>
-      <w:r>
-        <w:rPr>
-          <w:rFonts w:ascii="Times New Roman" w:hAnsi="Times New Roman" w:cs="Times New Roman"/>
-          <w:sz w:val="24"/>
-          <w:szCs w:val="24"/>
-        </w:rPr>
-        <w:t>2.5 Statistical analysis</w:t>
-      </w:r>
-      <w:r>
-        <w:rPr>
-          <w:rFonts w:ascii="Times New Roman" w:hAnsi="Times New Roman" w:cs="Times New Roman"/>
-          <w:sz w:val="24"/>
-          <w:szCs w:val="24"/>
-        </w:rPr>
-        <w:t xml:space="preserve"> of kinematic parameters</w:t>
-      </w:r>
-    </w:p>
-    <w:p>
-      <w:pPr>
-        <w:rPr>
-          <w:rFonts w:ascii="Times New Roman" w:hAnsi="Times New Roman" w:cs="Times New Roman"/>
-          <w:sz w:val="24"/>
-          <w:szCs w:val="24"/>
-        </w:rPr>
-      </w:pPr>
-      <w:r>
-        <w:rPr>
-          <w:rFonts w:ascii="Times New Roman" w:hAnsi="Times New Roman" w:cs="Times New Roman"/>
-          <w:sz w:val="24"/>
-          <w:szCs w:val="24"/>
-        </w:rPr>
-        <w:t>2.4 Fourier Transforms and sinusoidal regression as estimate of steadiness</w:t>
-      </w:r>
-    </w:p>
-    <w:p>
-      <w:pPr>
-        <w:rPr>
-          <w:rFonts w:ascii="Times New Roman" w:hAnsi="Times New Roman" w:cs="Times New Roman"/>
-          <w:sz w:val="24"/>
-          <w:szCs w:val="24"/>
-        </w:rPr>
-      </w:pPr>
-      <w:r>
-        <w:rPr>
-          <w:rFonts w:ascii="Times New Roman" w:hAnsi="Times New Roman" w:cs="Times New Roman"/>
+        <w:t>RESULTS</w:t>
+      </w:r>
+    </w:p>
+    <w:p>
+      <w:pPr>
+        <w:rPr>
+          <w:rFonts w:ascii="Times New Roman" w:hAnsi="Times New Roman" w:cs="Times New Roman"/>
+          <w:b/>
+          <w:sz w:val="24"/>
+          <w:szCs w:val="24"/>
+        </w:rPr>
+      </w:pPr>
+      <w:r>
+        <w:rPr>
+          <w:rFonts w:ascii="Times New Roman" w:hAnsi="Times New Roman" w:cs="Times New Roman"/>
+          <w:b/>
+          <w:sz w:val="24"/>
+          <w:szCs w:val="24"/>
+        </w:rPr>
+        <w:t>Period</w:t>
+      </w:r>
+      <w:r>
+        <w:rPr>
+          <w:rFonts w:ascii="Times New Roman" w:hAnsi="Times New Roman" w:cs="Times New Roman"/>
+          <w:b/>
+          <w:sz w:val="24"/>
+          <w:szCs w:val="24"/>
+        </w:rPr>
+        <w:t xml:space="preserve"> and amplitude variation with initial speed</w:t>
+      </w:r>
+    </w:p>
+    <w:p>
+      <w:pPr>
+        <w:rPr>
+          <w:rFonts w:ascii="Times New Roman" w:hAnsi="Times New Roman" w:cs="Times New Roman"/>
+          <w:b/>
+          <w:sz w:val="24"/>
+          <w:szCs w:val="24"/>
+        </w:rPr>
+      </w:pPr>
+      <w:r>
+        <w:rPr>
+          <w:rFonts w:ascii="Times New Roman" w:hAnsi="Times New Roman" w:cs="Times New Roman"/>
+          <w:b/>
+          <w:sz w:val="24"/>
+          <w:szCs w:val="24"/>
+        </w:rPr>
+        <w:t>Period and amplitude variation with maximum instantaneous speed and acceleration</w:t>
+      </w:r>
+    </w:p>
+    <w:p>
+      <w:pPr>
+        <w:rPr>
+          <w:rFonts w:ascii="Times New Roman" w:hAnsi="Times New Roman" w:cs="Times New Roman"/>
+          <w:b/>
+          <w:sz w:val="24"/>
+          <w:szCs w:val="24"/>
+        </w:rPr>
+      </w:pPr>
+      <w:r>
+        <w:rPr>
+          <w:rFonts w:ascii="Times New Roman" w:hAnsi="Times New Roman" w:cs="Times New Roman"/>
+          <w:b/>
+          <w:sz w:val="24"/>
+          <w:szCs w:val="24"/>
+        </w:rPr>
+        <w:t>Kinematic signatures of acceleration behaviors</w:t>
+      </w:r>
+    </w:p>
+    <w:p>
+      <w:pPr>
+        <w:rPr>
+          <w:rFonts w:ascii="Times New Roman" w:hAnsi="Times New Roman" w:cs="Times New Roman"/>
+          <w:b/>
+          <w:sz w:val="24"/>
+          <w:szCs w:val="24"/>
+        </w:rPr>
+      </w:pPr>
+      <w:r>
+        <w:rPr>
+          <w:rFonts w:ascii="Times New Roman" w:hAnsi="Times New Roman" w:cs="Times New Roman"/>
+          <w:b/>
           <w:sz w:val="24"/>
           <w:szCs w:val="24"/>
         </w:rPr>
         <w:br w:type="page"/>
       </w:r>
+      <w:r>
+        <w:rPr>
+          <w:rFonts w:ascii="Times New Roman" w:hAnsi="Times New Roman" w:cs="Times New Roman"/>
+          <w:b/>
+          <w:sz w:val="24"/>
+          <w:szCs w:val="24"/>
+        </w:rPr>
+        <w:lastRenderedPageBreak/>
+        <w:t>DISCUSSION</w:t>
+      </w:r>
+    </w:p>
+    <w:p>
+      <w:pPr>
+        <w:rPr>
+          <w:rFonts w:ascii="Times New Roman" w:hAnsi="Times New Roman" w:cs="Times New Roman"/>
+          <w:sz w:val="24"/>
+          <w:szCs w:val="24"/>
+        </w:rPr>
+      </w:pPr>
+      <w:r>
+        <w:rPr>
+          <w:rFonts w:ascii="Times New Roman" w:hAnsi="Times New Roman" w:cs="Times New Roman"/>
+          <w:sz w:val="24"/>
+          <w:szCs w:val="24"/>
+        </w:rPr>
+        <w:br w:type="page"/>
+      </w:r>
+    </w:p>
+    <w:p>
+      <w:pPr>
+        <w:rPr>
+          <w:rFonts w:ascii="Times New Roman" w:hAnsi="Times New Roman" w:cs="Times New Roman"/>
+          <w:b/>
+          <w:sz w:val="24"/>
+          <w:szCs w:val="24"/>
+        </w:rPr>
+      </w:pPr>
+      <w:r>
+        <w:rPr>
+          <w:rFonts w:ascii="Times New Roman" w:hAnsi="Times New Roman" w:cs="Times New Roman"/>
+          <w:b/>
+          <w:sz w:val="24"/>
+          <w:szCs w:val="24"/>
+        </w:rPr>
+        <w:lastRenderedPageBreak/>
+        <w:t xml:space="preserve">Acknowledgements </w:t>
+      </w:r>
+    </w:p>
+    <w:p>
+      <w:pPr>
+        <w:rPr>
+          <w:rFonts w:ascii="Times New Roman" w:hAnsi="Times New Roman" w:cs="Times New Roman"/>
+          <w:sz w:val="24"/>
+          <w:szCs w:val="24"/>
+        </w:rPr>
+      </w:pPr>
+    </w:p>
+    <w:p>
+      <w:pPr>
+        <w:rPr>
+          <w:rFonts w:ascii="Times New Roman" w:hAnsi="Times New Roman" w:cs="Times New Roman"/>
+          <w:sz w:val="24"/>
+          <w:szCs w:val="24"/>
+        </w:rPr>
+      </w:pPr>
+      <w:r>
+        <w:rPr>
+          <w:rFonts w:ascii="Times New Roman" w:hAnsi="Times New Roman" w:cs="Times New Roman"/>
+          <w:b/>
+          <w:sz w:val="24"/>
+          <w:szCs w:val="24"/>
+        </w:rPr>
+        <w:t>Competing Interests</w:t>
+      </w:r>
+    </w:p>
+    <w:p>
+      <w:pPr>
+        <w:rPr>
+          <w:rFonts w:ascii="Times New Roman" w:hAnsi="Times New Roman" w:cs="Times New Roman"/>
+          <w:sz w:val="24"/>
+          <w:szCs w:val="24"/>
+        </w:rPr>
+      </w:pPr>
+    </w:p>
+    <w:p>
+      <w:pPr>
+        <w:rPr>
+          <w:rFonts w:ascii="Times New Roman" w:hAnsi="Times New Roman" w:cs="Times New Roman"/>
+          <w:b/>
+          <w:sz w:val="24"/>
+          <w:szCs w:val="24"/>
+        </w:rPr>
+      </w:pPr>
+      <w:r>
+        <w:rPr>
+          <w:rFonts w:ascii="Times New Roman" w:hAnsi="Times New Roman" w:cs="Times New Roman"/>
+          <w:b/>
+          <w:sz w:val="24"/>
+          <w:szCs w:val="24"/>
+        </w:rPr>
+        <w:t>Author Contributions</w:t>
+      </w:r>
+    </w:p>
+    <w:p>
+      <w:pPr>
+        <w:rPr>
+          <w:rFonts w:ascii="Times New Roman" w:hAnsi="Times New Roman" w:cs="Times New Roman"/>
+          <w:b/>
+          <w:sz w:val="24"/>
+          <w:szCs w:val="24"/>
+        </w:rPr>
+      </w:pPr>
+    </w:p>
+    <w:p>
+      <w:pPr>
+        <w:rPr>
+          <w:rFonts w:ascii="Times New Roman" w:hAnsi="Times New Roman" w:cs="Times New Roman"/>
+          <w:sz w:val="24"/>
+          <w:szCs w:val="24"/>
+        </w:rPr>
+      </w:pPr>
+      <w:r>
+        <w:rPr>
+          <w:rFonts w:ascii="Times New Roman" w:hAnsi="Times New Roman" w:cs="Times New Roman"/>
+          <w:b/>
+          <w:sz w:val="24"/>
+          <w:szCs w:val="24"/>
+        </w:rPr>
+        <w:t xml:space="preserve">Funding </w:t>
+      </w:r>
+      <w:r>
+        <w:rPr>
+          <w:rFonts w:ascii="Times New Roman" w:hAnsi="Times New Roman" w:cs="Times New Roman"/>
+          <w:b/>
+          <w:sz w:val="24"/>
+          <w:szCs w:val="24"/>
+        </w:rPr>
+        <w:br w:type="page"/>
+      </w:r>
     </w:p>
     <w:p>
       <w:pPr>
@@ -520,191 +798,6 @@
           <w:szCs w:val="24"/>
         </w:rPr>
         <w:lastRenderedPageBreak/>
-        <w:t xml:space="preserve">3. </w:t>
-      </w:r>
-      <w:r>
-        <w:rPr>
-          <w:rFonts w:ascii="Times New Roman" w:hAnsi="Times New Roman" w:cs="Times New Roman"/>
-          <w:b/>
-          <w:sz w:val="24"/>
-          <w:szCs w:val="24"/>
-        </w:rPr>
-        <w:t>Results</w:t>
-      </w:r>
-    </w:p>
-    <w:p>
-      <w:pPr>
-        <w:rPr>
-          <w:rFonts w:ascii="Times New Roman" w:hAnsi="Times New Roman" w:cs="Times New Roman"/>
-          <w:sz w:val="24"/>
-          <w:szCs w:val="24"/>
-        </w:rPr>
-      </w:pPr>
-      <w:r>
-        <w:rPr>
-          <w:rFonts w:ascii="Times New Roman" w:hAnsi="Times New Roman" w:cs="Times New Roman"/>
-          <w:sz w:val="24"/>
-          <w:szCs w:val="24"/>
-        </w:rPr>
-        <w:t>3</w:t>
-      </w:r>
-      <w:r>
-        <w:rPr>
-          <w:rFonts w:ascii="Times New Roman" w:hAnsi="Times New Roman" w:cs="Times New Roman"/>
-          <w:sz w:val="24"/>
-          <w:szCs w:val="24"/>
-        </w:rPr>
-        <w:t xml:space="preserve">.1 </w:t>
-      </w:r>
-      <w:r>
-        <w:rPr>
-          <w:rFonts w:ascii="Times New Roman" w:hAnsi="Times New Roman" w:cs="Times New Roman"/>
-          <w:sz w:val="24"/>
-          <w:szCs w:val="24"/>
-        </w:rPr>
-        <w:t>Period</w:t>
-      </w:r>
-      <w:r>
-        <w:rPr>
-          <w:rFonts w:ascii="Times New Roman" w:hAnsi="Times New Roman" w:cs="Times New Roman"/>
-          <w:sz w:val="24"/>
-          <w:szCs w:val="24"/>
-        </w:rPr>
-        <w:t xml:space="preserve"> and amplitude variation with initial speed</w:t>
-      </w:r>
-    </w:p>
-    <w:p>
-      <w:pPr>
-        <w:rPr>
-          <w:rFonts w:ascii="Times New Roman" w:hAnsi="Times New Roman" w:cs="Times New Roman"/>
-          <w:sz w:val="24"/>
-          <w:szCs w:val="24"/>
-        </w:rPr>
-      </w:pPr>
-      <w:r>
-        <w:rPr>
-          <w:rFonts w:ascii="Times New Roman" w:hAnsi="Times New Roman" w:cs="Times New Roman"/>
-          <w:sz w:val="24"/>
-          <w:szCs w:val="24"/>
-        </w:rPr>
-        <w:t>3.2 Period and amplitude variation with maximum instantaneous speed and acceleration</w:t>
-      </w:r>
-    </w:p>
-    <w:p>
-      <w:pPr>
-        <w:rPr>
-          <w:rFonts w:ascii="Times New Roman" w:hAnsi="Times New Roman" w:cs="Times New Roman"/>
-          <w:sz w:val="24"/>
-          <w:szCs w:val="24"/>
-        </w:rPr>
-      </w:pPr>
-      <w:r>
-        <w:rPr>
-          <w:rFonts w:ascii="Times New Roman" w:hAnsi="Times New Roman" w:cs="Times New Roman"/>
-          <w:sz w:val="24"/>
-          <w:szCs w:val="24"/>
-        </w:rPr>
-        <w:t>3.3 Kinematic signatures of acceleration behaviors</w:t>
-      </w:r>
-    </w:p>
-    <w:p>
-      <w:pPr>
-        <w:rPr>
-          <w:rFonts w:ascii="Times New Roman" w:hAnsi="Times New Roman" w:cs="Times New Roman"/>
-          <w:b/>
-          <w:sz w:val="24"/>
-          <w:szCs w:val="24"/>
-        </w:rPr>
-      </w:pPr>
-      <w:r>
-        <w:rPr>
-          <w:rFonts w:ascii="Times New Roman" w:hAnsi="Times New Roman" w:cs="Times New Roman"/>
-          <w:b/>
-          <w:sz w:val="24"/>
-          <w:szCs w:val="24"/>
-        </w:rPr>
-        <w:br w:type="page"/>
-      </w:r>
-    </w:p>
-    <w:p>
-      <w:pPr>
-        <w:rPr>
-          <w:rFonts w:ascii="Times New Roman" w:hAnsi="Times New Roman" w:cs="Times New Roman"/>
-          <w:sz w:val="24"/>
-          <w:szCs w:val="24"/>
-        </w:rPr>
-      </w:pPr>
-      <w:r>
-        <w:rPr>
-          <w:rFonts w:ascii="Times New Roman" w:hAnsi="Times New Roman" w:cs="Times New Roman"/>
-          <w:b/>
-          <w:sz w:val="24"/>
-          <w:szCs w:val="24"/>
-        </w:rPr>
-        <w:lastRenderedPageBreak/>
-        <w:t>4.</w:t>
-      </w:r>
-      <w:r>
-        <w:rPr>
-          <w:rFonts w:ascii="Times New Roman" w:hAnsi="Times New Roman" w:cs="Times New Roman"/>
-          <w:sz w:val="24"/>
-          <w:szCs w:val="24"/>
-        </w:rPr>
-        <w:t xml:space="preserve"> </w:t>
-      </w:r>
-      <w:r>
-        <w:rPr>
-          <w:rFonts w:ascii="Times New Roman" w:hAnsi="Times New Roman" w:cs="Times New Roman"/>
-          <w:b/>
-          <w:sz w:val="24"/>
-          <w:szCs w:val="24"/>
-        </w:rPr>
-        <w:t>Discussion</w:t>
-      </w:r>
-    </w:p>
-    <w:p>
-      <w:pPr>
-        <w:rPr>
-          <w:rFonts w:ascii="Times New Roman" w:hAnsi="Times New Roman" w:cs="Times New Roman"/>
-          <w:sz w:val="24"/>
-          <w:szCs w:val="24"/>
-        </w:rPr>
-      </w:pPr>
-      <w:r>
-        <w:rPr>
-          <w:rFonts w:ascii="Times New Roman" w:hAnsi="Times New Roman" w:cs="Times New Roman"/>
-          <w:sz w:val="24"/>
-          <w:szCs w:val="24"/>
-        </w:rPr>
-        <w:br w:type="page"/>
-      </w:r>
-    </w:p>
-    <w:p>
-      <w:pPr>
-        <w:spacing w:after="0" w:line="480" w:lineRule="auto"/>
-        <w:rPr>
-          <w:rFonts w:ascii="Times New Roman" w:hAnsi="Times New Roman" w:cs="Times New Roman"/>
-          <w:sz w:val="24"/>
-          <w:szCs w:val="24"/>
-        </w:rPr>
-      </w:pPr>
-      <w:r>
-        <w:rPr>
-          <w:rFonts w:ascii="Times New Roman" w:hAnsi="Times New Roman" w:cs="Times New Roman"/>
-          <w:b/>
-          <w:sz w:val="24"/>
-          <w:szCs w:val="24"/>
-        </w:rPr>
-        <w:lastRenderedPageBreak/>
-        <w:t xml:space="preserve">5. </w:t>
-      </w:r>
-      <w:r>
-        <w:rPr>
-          <w:rFonts w:ascii="Times New Roman" w:hAnsi="Times New Roman" w:cs="Times New Roman"/>
-          <w:b/>
-          <w:sz w:val="24"/>
-          <w:szCs w:val="24"/>
-        </w:rPr>
         <w:t>References</w:t>
       </w:r>
     </w:p>
@@ -719,10 +812,19 @@
       <w:r>
         <w:rPr>
           <w:rFonts w:ascii="Times New Roman" w:hAnsi="Times New Roman" w:cs="Times New Roman"/>
-          <w:sz w:val="24"/>
-          <w:szCs w:val="24"/>
-        </w:rPr>
-        <w:t xml:space="preserve">Feilich, K. L. (2017). </w:t>
+          <w:b/>
+          <w:sz w:val="24"/>
+          <w:szCs w:val="24"/>
+        </w:rPr>
+        <w:t>Feilich, K. L.</w:t>
+      </w:r>
+      <w:r>
+        <w:rPr>
+          <w:rFonts w:ascii="Times New Roman" w:hAnsi="Times New Roman" w:cs="Times New Roman"/>
+          <w:sz w:val="24"/>
+          <w:szCs w:val="24"/>
+        </w:rPr>
+        <w:t xml:space="preserve"> (2017). </w:t>
       </w:r>
       <w:r>
         <w:rPr>
@@ -788,7 +890,7 @@
                     <pic:cNvPicPr/>
                   </pic:nvPicPr>
                   <pic:blipFill>
-                    <a:blip r:embed="rId7" cstate="print">
+                    <a:blip r:embed="rId8" cstate="print">
                       <a:extLst>
                         <a:ext uri="{28A0092B-C50C-407E-A947-70E740481C1C}">
                           <a14:useLocalDpi xmlns:a14="http://schemas.microsoft.com/office/drawing/2010/main" val="0"/>
@@ -921,6 +1023,8 @@
           <w:szCs w:val="20"/>
         </w:rPr>
       </w:pPr>
+      <w:bookmarkStart w:id="0" w:name="_GoBack"/>
+      <w:bookmarkEnd w:id="0"/>
       <w:r>
         <w:rPr>
           <w:rFonts w:ascii="Times New Roman" w:hAnsi="Times New Roman" w:cs="Times New Roman"/>
@@ -972,7 +1076,7 @@
                     <pic:cNvPicPr/>
                   </pic:nvPicPr>
                   <pic:blipFill>
-                    <a:blip r:embed="rId8" cstate="print">
+                    <a:blip r:embed="rId9" cstate="print">
                       <a:extLst>
                         <a:ext uri="{28A0092B-C50C-407E-A947-70E740481C1C}">
                           <a14:useLocalDpi xmlns:a14="http://schemas.microsoft.com/office/drawing/2010/main" val="0"/>
@@ -1260,11 +1364,9 @@
           <w:szCs w:val="20"/>
         </w:rPr>
       </w:pPr>
-      <w:bookmarkStart w:id="0" w:name="_GoBack"/>
-      <w:bookmarkEnd w:id="0"/>
     </w:p>
     <w:sectPr>
-      <w:footerReference w:type="default" r:id="rId9"/>
+      <w:footerReference w:type="default" r:id="rId10"/>
       <w:pgSz w:w="12240" w:h="15840"/>
       <w:pgMar w:top="1440" w:right="1440" w:bottom="1440" w:left="1440" w:header="720" w:footer="720" w:gutter="0"/>
       <w:lnNumType w:countBy="1" w:restart="continuous"/>
@@ -1276,7 +1378,7 @@
 </file>
 
 <file path=word/endnotes.xml><?xml version="1.0" encoding="utf-8"?>
-<w:endnotes xmlns:wpc="http://schemas.microsoft.com/office/word/2010/wordprocessingCanvas" xmlns:cx="http://schemas.microsoft.com/office/drawing/2014/chartex" xmlns:cx1="http://schemas.microsoft.com/office/drawing/2015/9/8/chartex" xmlns:cx2="http://schemas.microsoft.com/office/drawing/2015/10/21/chartex" xmlns:cx3="http://schemas.microsoft.com/office/drawing/2016/5/9/chartex" xmlns:cx4="http://schemas.microsoft.com/office/drawing/2016/5/10/chartex" xmlns:cx5="http://schemas.microsoft.com/office/drawing/2016/5/11/chartex" xmlns:mc="http://schemas.openxmlformats.org/markup-compatibility/2006" xmlns:o="urn:schemas-microsoft-com:office:office" xmlns:r="http://schemas.openxmlformats.org/officeDocument/2006/relationships" xmlns:m="http://schemas.openxmlformats.org/officeDocument/2006/math" xmlns:v="urn:schemas-microsoft-com:vml" xmlns:wp14="http://schemas.microsoft.com/office/word/2010/wordprocessingDrawing" xmlns:wp="http://schemas.openxmlformats.org/drawingml/2006/wordprocessingDrawing" xmlns:w10="urn:schemas-microsoft-com:office:word" xmlns:w="http://schemas.openxmlformats.org/wordprocessingml/2006/main" xmlns:w14="http://schemas.microsoft.com/office/word/2010/wordml" xmlns:w15="http://schemas.microsoft.com/office/word/2012/wordml" xmlns:w16se="http://schemas.microsoft.com/office/word/2015/wordml/symex" xmlns:wpg="http://schemas.microsoft.com/office/word/2010/wordprocessingGroup" xmlns:wpi="http://schemas.microsoft.com/office/word/2010/wordprocessingInk" xmlns:wne="http://schemas.microsoft.com/office/word/2006/wordml" xmlns:wps="http://schemas.microsoft.com/office/word/2010/wordprocessingShape" mc:Ignorable="w14 w15 w16se wp14">
+<w:endnotes xmlns:wpc="http://schemas.microsoft.com/office/word/2010/wordprocessingCanvas" xmlns:mc="http://schemas.openxmlformats.org/markup-compatibility/2006" xmlns:o="urn:schemas-microsoft-com:office:office" xmlns:r="http://schemas.openxmlformats.org/officeDocument/2006/relationships" xmlns:m="http://schemas.openxmlformats.org/officeDocument/2006/math" xmlns:v="urn:schemas-microsoft-com:vml" xmlns:wp14="http://schemas.microsoft.com/office/word/2010/wordprocessingDrawing" xmlns:wp="http://schemas.openxmlformats.org/drawingml/2006/wordprocessingDrawing" xmlns:w10="urn:schemas-microsoft-com:office:word" xmlns:w="http://schemas.openxmlformats.org/wordprocessingml/2006/main" xmlns:w14="http://schemas.microsoft.com/office/word/2010/wordml" xmlns:w15="http://schemas.microsoft.com/office/word/2012/wordml" xmlns:wpg="http://schemas.microsoft.com/office/word/2010/wordprocessingGroup" xmlns:wpi="http://schemas.microsoft.com/office/word/2010/wordprocessingInk" xmlns:wne="http://schemas.microsoft.com/office/word/2006/wordml" xmlns:wps="http://schemas.microsoft.com/office/word/2010/wordprocessingShape" mc:Ignorable="w14 w15 wp14">
   <w:endnote w:type="separator" w:id="-1">
     <w:p>
       <w:pPr>
@@ -1301,7 +1403,7 @@
 </file>
 
 <file path=word/footer1.xml><?xml version="1.0" encoding="utf-8"?>
-<w:ftr xmlns:wpc="http://schemas.microsoft.com/office/word/2010/wordprocessingCanvas" xmlns:cx="http://schemas.microsoft.com/office/drawing/2014/chartex" xmlns:cx1="http://schemas.microsoft.com/office/drawing/2015/9/8/chartex" xmlns:cx2="http://schemas.microsoft.com/office/drawing/2015/10/21/chartex" xmlns:cx3="http://schemas.microsoft.com/office/drawing/2016/5/9/chartex" xmlns:cx4="http://schemas.microsoft.com/office/drawing/2016/5/10/chartex" xmlns:cx5="http://schemas.microsoft.com/office/drawing/2016/5/11/chartex" xmlns:mc="http://schemas.openxmlformats.org/markup-compatibility/2006" xmlns:o="urn:schemas-microsoft-com:office:office" xmlns:r="http://schemas.openxmlformats.org/officeDocument/2006/relationships" xmlns:m="http://schemas.openxmlformats.org/officeDocument/2006/math" xmlns:v="urn:schemas-microsoft-com:vml" xmlns:wp14="http://schemas.microsoft.com/office/word/2010/wordprocessingDrawing" xmlns:wp="http://schemas.openxmlformats.org/drawingml/2006/wordprocessingDrawing" xmlns:w10="urn:schemas-microsoft-com:office:word" xmlns:w="http://schemas.openxmlformats.org/wordprocessingml/2006/main" xmlns:w14="http://schemas.microsoft.com/office/word/2010/wordml" xmlns:w15="http://schemas.microsoft.com/office/word/2012/wordml" xmlns:w16se="http://schemas.microsoft.com/office/word/2015/wordml/symex" xmlns:wpg="http://schemas.microsoft.com/office/word/2010/wordprocessingGroup" xmlns:wpi="http://schemas.microsoft.com/office/word/2010/wordprocessingInk" xmlns:wne="http://schemas.microsoft.com/office/word/2006/wordml" xmlns:wps="http://schemas.microsoft.com/office/word/2010/wordprocessingShape" mc:Ignorable="w14 w15 w16se wp14">
+<w:ftr xmlns:wpc="http://schemas.microsoft.com/office/word/2010/wordprocessingCanvas" xmlns:mc="http://schemas.openxmlformats.org/markup-compatibility/2006" xmlns:o="urn:schemas-microsoft-com:office:office" xmlns:r="http://schemas.openxmlformats.org/officeDocument/2006/relationships" xmlns:m="http://schemas.openxmlformats.org/officeDocument/2006/math" xmlns:v="urn:schemas-microsoft-com:vml" xmlns:wp14="http://schemas.microsoft.com/office/word/2010/wordprocessingDrawing" xmlns:wp="http://schemas.openxmlformats.org/drawingml/2006/wordprocessingDrawing" xmlns:w10="urn:schemas-microsoft-com:office:word" xmlns:w="http://schemas.openxmlformats.org/wordprocessingml/2006/main" xmlns:w14="http://schemas.microsoft.com/office/word/2010/wordml" xmlns:w15="http://schemas.microsoft.com/office/word/2012/wordml" xmlns:wpg="http://schemas.microsoft.com/office/word/2010/wordprocessingGroup" xmlns:wpi="http://schemas.microsoft.com/office/word/2010/wordprocessingInk" xmlns:wne="http://schemas.microsoft.com/office/word/2006/wordml" xmlns:wps="http://schemas.microsoft.com/office/word/2010/wordprocessingShape" mc:Ignorable="w14 w15 wp14">
   <w:sdt>
     <w:sdtPr>
       <w:id w:val="-1098865045"/>
@@ -1334,7 +1436,7 @@
           <w:rPr>
             <w:noProof/>
           </w:rPr>
-          <w:t>10</w:t>
+          <w:t>11</w:t>
         </w:r>
         <w:r>
           <w:rPr>
@@ -1354,7 +1456,7 @@
 </file>
 
 <file path=word/footnotes.xml><?xml version="1.0" encoding="utf-8"?>
-<w:footnotes xmlns:wpc="http://schemas.microsoft.com/office/word/2010/wordprocessingCanvas" xmlns:cx="http://schemas.microsoft.com/office/drawing/2014/chartex" xmlns:cx1="http://schemas.microsoft.com/office/drawing/2015/9/8/chartex" xmlns:cx2="http://schemas.microsoft.com/office/drawing/2015/10/21/chartex" xmlns:cx3="http://schemas.microsoft.com/office/drawing/2016/5/9/chartex" xmlns:cx4="http://schemas.microsoft.com/office/drawing/2016/5/10/chartex" xmlns:cx5="http://schemas.microsoft.com/office/drawing/2016/5/11/chartex" xmlns:mc="http://schemas.openxmlformats.org/markup-compatibility/2006" xmlns:o="urn:schemas-microsoft-com:office:office" xmlns:r="http://schemas.openxmlformats.org/officeDocument/2006/relationships" xmlns:m="http://schemas.openxmlformats.org/officeDocument/2006/math" xmlns:v="urn:schemas-microsoft-com:vml" xmlns:wp14="http://schemas.microsoft.com/office/word/2010/wordprocessingDrawing" xmlns:wp="http://schemas.openxmlformats.org/drawingml/2006/wordprocessingDrawing" xmlns:w10="urn:schemas-microsoft-com:office:word" xmlns:w="http://schemas.openxmlformats.org/wordprocessingml/2006/main" xmlns:w14="http://schemas.microsoft.com/office/word/2010/wordml" xmlns:w15="http://schemas.microsoft.com/office/word/2012/wordml" xmlns:w16se="http://schemas.microsoft.com/office/word/2015/wordml/symex" xmlns:wpg="http://schemas.microsoft.com/office/word/2010/wordprocessingGroup" xmlns:wpi="http://schemas.microsoft.com/office/word/2010/wordprocessingInk" xmlns:wne="http://schemas.microsoft.com/office/word/2006/wordml" xmlns:wps="http://schemas.microsoft.com/office/word/2010/wordprocessingShape" mc:Ignorable="w14 w15 w16se wp14">
+<w:footnotes xmlns:wpc="http://schemas.microsoft.com/office/word/2010/wordprocessingCanvas" xmlns:mc="http://schemas.openxmlformats.org/markup-compatibility/2006" xmlns:o="urn:schemas-microsoft-com:office:office" xmlns:r="http://schemas.openxmlformats.org/officeDocument/2006/relationships" xmlns:m="http://schemas.openxmlformats.org/officeDocument/2006/math" xmlns:v="urn:schemas-microsoft-com:vml" xmlns:wp14="http://schemas.microsoft.com/office/word/2010/wordprocessingDrawing" xmlns:wp="http://schemas.openxmlformats.org/drawingml/2006/wordprocessingDrawing" xmlns:w10="urn:schemas-microsoft-com:office:word" xmlns:w="http://schemas.openxmlformats.org/wordprocessingml/2006/main" xmlns:w14="http://schemas.microsoft.com/office/word/2010/wordml" xmlns:w15="http://schemas.microsoft.com/office/word/2012/wordml" xmlns:wpg="http://schemas.microsoft.com/office/word/2010/wordprocessingGroup" xmlns:wpi="http://schemas.microsoft.com/office/word/2010/wordprocessingInk" xmlns:wne="http://schemas.microsoft.com/office/word/2006/wordml" xmlns:wps="http://schemas.microsoft.com/office/word/2010/wordprocessingShape" mc:Ignorable="w14 w15 wp14">
   <w:footnote w:type="separator" w:id="-1">
     <w:p>
       <w:pPr>
@@ -1379,7 +1481,7 @@
 </file>
 
 <file path=word/numbering.xml><?xml version="1.0" encoding="utf-8"?>
-<w:numbering xmlns:wpc="http://schemas.microsoft.com/office/word/2010/wordprocessingCanvas" xmlns:cx="http://schemas.microsoft.com/office/drawing/2014/chartex" xmlns:cx1="http://schemas.microsoft.com/office/drawing/2015/9/8/chartex" xmlns:cx2="http://schemas.microsoft.com/office/drawing/2015/10/21/chartex" xmlns:cx3="http://schemas.microsoft.com/office/drawing/2016/5/9/chartex" xmlns:cx4="http://schemas.microsoft.com/office/drawing/2016/5/10/chartex" xmlns:cx5="http://schemas.microsoft.com/office/drawing/2016/5/11/chartex" xmlns:mc="http://schemas.openxmlformats.org/markup-compatibility/2006" xmlns:o="urn:schemas-microsoft-com:office:office" xmlns:r="http://schemas.openxmlformats.org/officeDocument/2006/relationships" xmlns:m="http://schemas.openxmlformats.org/officeDocument/2006/math" xmlns:v="urn:schemas-microsoft-com:vml" xmlns:wp14="http://schemas.microsoft.com/office/word/2010/wordprocessingDrawing" xmlns:wp="http://schemas.openxmlformats.org/drawingml/2006/wordprocessingDrawing" xmlns:w10="urn:schemas-microsoft-com:office:word" xmlns:w="http://schemas.openxmlformats.org/wordprocessingml/2006/main" xmlns:w14="http://schemas.microsoft.com/office/word/2010/wordml" xmlns:w15="http://schemas.microsoft.com/office/word/2012/wordml" xmlns:w16se="http://schemas.microsoft.com/office/word/2015/wordml/symex" xmlns:wpg="http://schemas.microsoft.com/office/word/2010/wordprocessingGroup" xmlns:wpi="http://schemas.microsoft.com/office/word/2010/wordprocessingInk" xmlns:wne="http://schemas.microsoft.com/office/word/2006/wordml" xmlns:wps="http://schemas.microsoft.com/office/word/2010/wordprocessingShape" mc:Ignorable="w14 w15 w16se wp14">
+<w:numbering xmlns:wpc="http://schemas.microsoft.com/office/word/2010/wordprocessingCanvas" xmlns:mc="http://schemas.openxmlformats.org/markup-compatibility/2006" xmlns:o="urn:schemas-microsoft-com:office:office" xmlns:r="http://schemas.openxmlformats.org/officeDocument/2006/relationships" xmlns:m="http://schemas.openxmlformats.org/officeDocument/2006/math" xmlns:v="urn:schemas-microsoft-com:vml" xmlns:wp14="http://schemas.microsoft.com/office/word/2010/wordprocessingDrawing" xmlns:wp="http://schemas.openxmlformats.org/drawingml/2006/wordprocessingDrawing" xmlns:w10="urn:schemas-microsoft-com:office:word" xmlns:w="http://schemas.openxmlformats.org/wordprocessingml/2006/main" xmlns:w14="http://schemas.microsoft.com/office/word/2010/wordml" xmlns:w15="http://schemas.microsoft.com/office/word/2012/wordml" xmlns:wpg="http://schemas.microsoft.com/office/word/2010/wordprocessingGroup" xmlns:wpi="http://schemas.microsoft.com/office/word/2010/wordprocessingInk" xmlns:wne="http://schemas.microsoft.com/office/word/2006/wordml" xmlns:wps="http://schemas.microsoft.com/office/word/2010/wordprocessingShape" mc:Ignorable="w14 w15 wp14">
   <w:abstractNum w:abstractNumId="0" w15:restartNumberingAfterBreak="0">
     <w:nsid w:val="FFFFFF7C"/>
     <w:multiLevelType w:val="singleLevel"/>
@@ -1599,7 +1701,7 @@
 </file>
 
 <file path=word/styles.xml><?xml version="1.0" encoding="utf-8"?>
-<w:styles xmlns:mc="http://schemas.openxmlformats.org/markup-compatibility/2006" xmlns:r="http://schemas.openxmlformats.org/officeDocument/2006/relationships" xmlns:w="http://schemas.openxmlformats.org/wordprocessingml/2006/main" xmlns:w14="http://schemas.microsoft.com/office/word/2010/wordml" xmlns:w15="http://schemas.microsoft.com/office/word/2012/wordml" xmlns:w16se="http://schemas.microsoft.com/office/word/2015/wordml/symex" mc:Ignorable="w14 w15 w16se">
+<w:styles xmlns:mc="http://schemas.openxmlformats.org/markup-compatibility/2006" xmlns:r="http://schemas.openxmlformats.org/officeDocument/2006/relationships" xmlns:w="http://schemas.openxmlformats.org/wordprocessingml/2006/main" xmlns:w14="http://schemas.microsoft.com/office/word/2010/wordml" xmlns:w15="http://schemas.microsoft.com/office/word/2012/wordml" mc:Ignorable="w14 w15">
   <w:docDefaults>
     <w:rPrDefault>
       <w:rPr>
@@ -1615,7 +1717,7 @@
       </w:pPr>
     </w:pPrDefault>
   </w:docDefaults>
-  <w:latentStyles w:defLockedState="0" w:defUIPriority="99" w:defSemiHidden="0" w:defUnhideWhenUsed="0" w:defQFormat="0" w:count="374">
+  <w:latentStyles w:defLockedState="0" w:defUIPriority="99" w:defSemiHidden="0" w:defUnhideWhenUsed="0" w:defQFormat="0" w:count="371">
     <w:lsdException w:name="Normal" w:uiPriority="0" w:qFormat="1"/>
     <w:lsdException w:name="heading 1" w:uiPriority="9" w:qFormat="1"/>
     <w:lsdException w:name="heading 2" w:semiHidden="1" w:uiPriority="9" w:unhideWhenUsed="1" w:qFormat="1"/>
@@ -1721,6 +1823,7 @@
     <w:lsdException w:name="HTML Sample" w:semiHidden="1" w:unhideWhenUsed="1"/>
     <w:lsdException w:name="HTML Typewriter" w:semiHidden="1" w:unhideWhenUsed="1"/>
     <w:lsdException w:name="HTML Variable" w:semiHidden="1" w:unhideWhenUsed="1"/>
+    <w:lsdException w:name="Normal Table" w:semiHidden="1" w:unhideWhenUsed="1"/>
     <w:lsdException w:name="annotation subject" w:semiHidden="1" w:unhideWhenUsed="1"/>
     <w:lsdException w:name="No List" w:semiHidden="1" w:unhideWhenUsed="1"/>
     <w:lsdException w:name="Outline List 1" w:semiHidden="1" w:unhideWhenUsed="1"/>
@@ -1766,9 +1869,11 @@
     <w:lsdException w:name="Table Subtle 1" w:semiHidden="1" w:unhideWhenUsed="1"/>
     <w:lsdException w:name="Table Subtle 2" w:semiHidden="1" w:unhideWhenUsed="1"/>
     <w:lsdException w:name="Table Web 1" w:semiHidden="1" w:unhideWhenUsed="1"/>
+    <w:lsdException w:name="Table Web 2" w:semiHidden="1" w:unhideWhenUsed="1"/>
     <w:lsdException w:name="Table Web 3" w:semiHidden="1" w:unhideWhenUsed="1"/>
     <w:lsdException w:name="Balloon Text" w:semiHidden="1" w:unhideWhenUsed="1"/>
     <w:lsdException w:name="Table Grid" w:uiPriority="39"/>
+    <w:lsdException w:name="Table Theme" w:semiHidden="1" w:unhideWhenUsed="1"/>
     <w:lsdException w:name="Placeholder Text" w:semiHidden="1"/>
     <w:lsdException w:name="No Spacing" w:uiPriority="1" w:qFormat="1"/>
     <w:lsdException w:name="Light Shading" w:uiPriority="60"/>
@@ -1984,9 +2089,6 @@
     <w:lsdException w:name="List Table 5 Dark Accent 6" w:uiPriority="50"/>
     <w:lsdException w:name="List Table 6 Colorful Accent 6" w:uiPriority="51"/>
     <w:lsdException w:name="List Table 7 Colorful Accent 6" w:uiPriority="52"/>
-    <w:lsdException w:name="Mention" w:semiHidden="1" w:unhideWhenUsed="1"/>
-    <w:lsdException w:name="Smart Hyperlink" w:semiHidden="1" w:unhideWhenUsed="1"/>
-    <w:lsdException w:name="Hashtag" w:semiHidden="1" w:unhideWhenUsed="1"/>
   </w:latentStyles>
   <w:style w:type="paragraph" w:default="1" w:styleId="Normal">
     <w:name w:val="Normal"/>
@@ -2095,6 +2197,17 @@
       <w:ind w:left="720"/>
       <w:contextualSpacing/>
     </w:pPr>
+  </w:style>
+  <w:style w:type="character" w:styleId="Hyperlink">
+    <w:name w:val="Hyperlink"/>
+    <w:basedOn w:val="DefaultParagraphFont"/>
+    <w:uiPriority w:val="99"/>
+    <w:unhideWhenUsed/>
+    <w:rsid w:val="00F671CA"/>
+    <w:rPr>
+      <w:color w:val="0563C1" w:themeColor="hyperlink"/>
+      <w:u w:val="single"/>
+    </w:rPr>
   </w:style>
 </w:styles>
 </file>

</xml_diff>

<commit_message>
Added Fig. 3 (rep FFTs), and Fig 4 (fit sines).
</commit_message>
<xml_diff>
--- a/Manuscript/Feilich_acceleration_03.23.2017.docx
+++ b/Manuscript/Feilich_acceleration_03.23.2017.docx
@@ -1,6 +1,6 @@
 
 <file path=word/document.xml><?xml version="1.0" encoding="utf-8"?>
-<w:document xmlns:wpc="http://schemas.microsoft.com/office/word/2010/wordprocessingCanvas" xmlns:mc="http://schemas.openxmlformats.org/markup-compatibility/2006" xmlns:o="urn:schemas-microsoft-com:office:office" xmlns:r="http://schemas.openxmlformats.org/officeDocument/2006/relationships" xmlns:m="http://schemas.openxmlformats.org/officeDocument/2006/math" xmlns:v="urn:schemas-microsoft-com:vml" xmlns:wp14="http://schemas.microsoft.com/office/word/2010/wordprocessingDrawing" xmlns:wp="http://schemas.openxmlformats.org/drawingml/2006/wordprocessingDrawing" xmlns:w10="urn:schemas-microsoft-com:office:word" xmlns:w="http://schemas.openxmlformats.org/wordprocessingml/2006/main" xmlns:w14="http://schemas.microsoft.com/office/word/2010/wordml" xmlns:w15="http://schemas.microsoft.com/office/word/2012/wordml" xmlns:wpg="http://schemas.microsoft.com/office/word/2010/wordprocessingGroup" xmlns:wpi="http://schemas.microsoft.com/office/word/2010/wordprocessingInk" xmlns:wne="http://schemas.microsoft.com/office/word/2006/wordml" xmlns:wps="http://schemas.microsoft.com/office/word/2010/wordprocessingShape" mc:Ignorable="w14 w15 wp14">
+<w:document xmlns:wpc="http://schemas.microsoft.com/office/word/2010/wordprocessingCanvas" xmlns:cx="http://schemas.microsoft.com/office/drawing/2014/chartex" xmlns:cx1="http://schemas.microsoft.com/office/drawing/2015/9/8/chartex" xmlns:cx2="http://schemas.microsoft.com/office/drawing/2015/10/21/chartex" xmlns:cx3="http://schemas.microsoft.com/office/drawing/2016/5/9/chartex" xmlns:cx4="http://schemas.microsoft.com/office/drawing/2016/5/10/chartex" xmlns:cx5="http://schemas.microsoft.com/office/drawing/2016/5/11/chartex" xmlns:mc="http://schemas.openxmlformats.org/markup-compatibility/2006" xmlns:o="urn:schemas-microsoft-com:office:office" xmlns:r="http://schemas.openxmlformats.org/officeDocument/2006/relationships" xmlns:m="http://schemas.openxmlformats.org/officeDocument/2006/math" xmlns:v="urn:schemas-microsoft-com:vml" xmlns:wp14="http://schemas.microsoft.com/office/word/2010/wordprocessingDrawing" xmlns:wp="http://schemas.openxmlformats.org/drawingml/2006/wordprocessingDrawing" xmlns:w10="urn:schemas-microsoft-com:office:word" xmlns:w="http://schemas.openxmlformats.org/wordprocessingml/2006/main" xmlns:w14="http://schemas.microsoft.com/office/word/2010/wordml" xmlns:w15="http://schemas.microsoft.com/office/word/2012/wordml" xmlns:w16se="http://schemas.microsoft.com/office/word/2015/wordml/symex" xmlns:wpg="http://schemas.microsoft.com/office/word/2010/wordprocessingGroup" xmlns:wpi="http://schemas.microsoft.com/office/word/2010/wordprocessingInk" xmlns:wne="http://schemas.microsoft.com/office/word/2006/wordml" xmlns:wps="http://schemas.microsoft.com/office/word/2010/wordprocessingShape" mc:Ignorable="w14 w15 w16se wp14">
   <w:body>
     <w:p>
       <w:pPr>
@@ -933,16 +933,52 @@
           <w:sz w:val="20"/>
           <w:szCs w:val="20"/>
         </w:rPr>
-        <w:t>Figure 1. Schematic diagram with simulated data showing multiple kinematic pathways to accelerate to the same final acceleration</w:t>
-      </w:r>
-      <w:r>
-        <w:rPr>
-          <w:rFonts w:ascii="Times New Roman" w:hAnsi="Times New Roman" w:cs="Times New Roman"/>
-          <w:b/>
-          <w:sz w:val="20"/>
-          <w:szCs w:val="20"/>
-        </w:rPr>
-        <w:t>, assuming only caudal fin propulsion</w:t>
+        <w:t xml:space="preserve">Figure 1. Schematic diagram with simulated data showing multiple kinematic pathways to accelerate to the same final </w:t>
+      </w:r>
+      <w:r>
+        <w:rPr>
+          <w:rFonts w:ascii="Times New Roman" w:hAnsi="Times New Roman" w:cs="Times New Roman"/>
+          <w:b/>
+          <w:sz w:val="20"/>
+          <w:szCs w:val="20"/>
+        </w:rPr>
+        <w:t>speed</w:t>
+      </w:r>
+      <w:r>
+        <w:rPr>
+          <w:rFonts w:ascii="Times New Roman" w:hAnsi="Times New Roman" w:cs="Times New Roman"/>
+          <w:b/>
+          <w:sz w:val="20"/>
+          <w:szCs w:val="20"/>
+        </w:rPr>
+        <w:t xml:space="preserve">, assuming </w:t>
+      </w:r>
+      <w:r>
+        <w:rPr>
+          <w:rFonts w:ascii="Times New Roman" w:hAnsi="Times New Roman" w:cs="Times New Roman"/>
+          <w:b/>
+          <w:sz w:val="20"/>
+          <w:szCs w:val="20"/>
+        </w:rPr>
+        <w:t>c</w:t>
+      </w:r>
+      <w:r>
+        <w:rPr>
+          <w:rFonts w:ascii="Times New Roman" w:hAnsi="Times New Roman" w:cs="Times New Roman"/>
+          <w:b/>
+          <w:sz w:val="20"/>
+          <w:szCs w:val="20"/>
+        </w:rPr>
+        <w:t>audal fin propulsion</w:t>
+      </w:r>
+      <w:r>
+        <w:rPr>
+          <w:rFonts w:ascii="Times New Roman" w:hAnsi="Times New Roman" w:cs="Times New Roman"/>
+          <w:b/>
+          <w:sz w:val="20"/>
+          <w:szCs w:val="20"/>
+        </w:rPr>
+        <w:t xml:space="preserve"> only</w:t>
       </w:r>
       <w:r>
         <w:rPr>
@@ -1023,8 +1059,6 @@
           <w:szCs w:val="20"/>
         </w:rPr>
       </w:pPr>
-      <w:bookmarkStart w:id="0" w:name="_GoBack"/>
-      <w:bookmarkEnd w:id="0"/>
       <w:r>
         <w:rPr>
           <w:rFonts w:ascii="Times New Roman" w:hAnsi="Times New Roman" w:cs="Times New Roman"/>
@@ -1189,7 +1223,49 @@
           <w:sz w:val="20"/>
           <w:szCs w:val="20"/>
         </w:rPr>
-        <w:t xml:space="preserve"> (n=1, SL </w:t>
+        <w:t xml:space="preserve"> (n=1, SL =</w:t>
+      </w:r>
+      <w:r>
+        <w:rPr>
+          <w:rFonts w:ascii="Times New Roman" w:hAnsi="Times New Roman" w:cs="Times New Roman"/>
+          <w:sz w:val="20"/>
+          <w:szCs w:val="20"/>
+        </w:rPr>
+        <w:t>15 cm</w:t>
+      </w:r>
+      <w:r>
+        <w:rPr>
+          <w:rFonts w:ascii="Times New Roman" w:hAnsi="Times New Roman" w:cs="Times New Roman"/>
+          <w:sz w:val="20"/>
+          <w:szCs w:val="20"/>
+        </w:rPr>
+        <w:t xml:space="preserve">, </w:t>
+      </w:r>
+      <w:proofErr w:type="spellStart"/>
+      <w:r>
+        <w:rPr>
+          <w:rFonts w:ascii="Times New Roman" w:hAnsi="Times New Roman" w:cs="Times New Roman"/>
+          <w:sz w:val="20"/>
+          <w:szCs w:val="20"/>
+        </w:rPr>
+        <w:t>n_</w:t>
+      </w:r>
+      <w:r>
+        <w:rPr>
+          <w:rFonts w:ascii="Times New Roman" w:hAnsi="Times New Roman" w:cs="Times New Roman"/>
+          <w:sz w:val="20"/>
+          <w:szCs w:val="20"/>
+        </w:rPr>
+        <w:t>trials</w:t>
+      </w:r>
+      <w:proofErr w:type="spellEnd"/>
+      <w:r>
+        <w:rPr>
+          <w:rFonts w:ascii="Times New Roman" w:hAnsi="Times New Roman" w:cs="Times New Roman"/>
+          <w:sz w:val="20"/>
+          <w:szCs w:val="20"/>
+        </w:rPr>
+        <w:t xml:space="preserve"> </w:t>
       </w:r>
       <w:proofErr w:type="gramStart"/>
       <w:r>
@@ -1198,7 +1274,7 @@
           <w:sz w:val="20"/>
           <w:szCs w:val="20"/>
         </w:rPr>
-        <w:t>= ,</w:t>
+        <w:t>= )</w:t>
       </w:r>
       <w:proofErr w:type="gramEnd"/>
       <w:r>
@@ -1207,23 +1283,89 @@
           <w:sz w:val="20"/>
           <w:szCs w:val="20"/>
         </w:rPr>
-        <w:t xml:space="preserve"> trials = )</w:t>
-      </w:r>
-      <w:r>
-        <w:rPr>
-          <w:rFonts w:ascii="Times New Roman" w:hAnsi="Times New Roman" w:cs="Times New Roman"/>
-          <w:sz w:val="20"/>
-          <w:szCs w:val="20"/>
-        </w:rPr>
-        <w:t>, Right Column: Trout</w:t>
-      </w:r>
-      <w:r>
-        <w:rPr>
-          <w:rFonts w:ascii="Times New Roman" w:hAnsi="Times New Roman" w:cs="Times New Roman"/>
-          <w:sz w:val="20"/>
-          <w:szCs w:val="20"/>
-        </w:rPr>
-        <w:t xml:space="preserve"> (n = 2, SL = , trials = )</w:t>
+        <w:t xml:space="preserve">, Right Column: </w:t>
+      </w:r>
+      <w:r>
+        <w:rPr>
+          <w:rFonts w:ascii="Times New Roman" w:hAnsi="Times New Roman" w:cs="Times New Roman"/>
+          <w:sz w:val="20"/>
+          <w:szCs w:val="20"/>
+        </w:rPr>
+        <w:t xml:space="preserve">Rainbow </w:t>
+      </w:r>
+      <w:r>
+        <w:rPr>
+          <w:rFonts w:ascii="Times New Roman" w:hAnsi="Times New Roman" w:cs="Times New Roman"/>
+          <w:sz w:val="20"/>
+          <w:szCs w:val="20"/>
+        </w:rPr>
+        <w:t>Trout</w:t>
+      </w:r>
+      <w:r>
+        <w:rPr>
+          <w:rFonts w:ascii="Times New Roman" w:hAnsi="Times New Roman" w:cs="Times New Roman"/>
+          <w:sz w:val="20"/>
+          <w:szCs w:val="20"/>
+        </w:rPr>
+        <w:t xml:space="preserve"> (n = 2</w:t>
+      </w:r>
+      <w:r>
+        <w:rPr>
+          <w:rFonts w:ascii="Times New Roman" w:hAnsi="Times New Roman" w:cs="Times New Roman"/>
+          <w:sz w:val="20"/>
+          <w:szCs w:val="20"/>
+        </w:rPr>
+        <w:t>;</w:t>
+      </w:r>
+      <w:r>
+        <w:rPr>
+          <w:rFonts w:ascii="Times New Roman" w:hAnsi="Times New Roman" w:cs="Times New Roman"/>
+          <w:sz w:val="20"/>
+          <w:szCs w:val="20"/>
+        </w:rPr>
+        <w:t xml:space="preserve"> SL =</w:t>
+      </w:r>
+      <w:r>
+        <w:rPr>
+          <w:rFonts w:ascii="Times New Roman" w:hAnsi="Times New Roman" w:cs="Times New Roman"/>
+          <w:sz w:val="20"/>
+          <w:szCs w:val="20"/>
+        </w:rPr>
+        <w:t xml:space="preserve"> 9 cm, 8.5 cm, 8 cm; </w:t>
+      </w:r>
+      <w:r>
+        <w:rPr>
+          <w:rFonts w:ascii="Times New Roman" w:hAnsi="Times New Roman" w:cs="Times New Roman"/>
+          <w:sz w:val="20"/>
+          <w:szCs w:val="20"/>
+        </w:rPr>
+        <w:t xml:space="preserve"> </w:t>
+      </w:r>
+      <w:proofErr w:type="spellStart"/>
+      <w:r>
+        <w:rPr>
+          <w:rFonts w:ascii="Times New Roman" w:hAnsi="Times New Roman" w:cs="Times New Roman"/>
+          <w:sz w:val="20"/>
+          <w:szCs w:val="20"/>
+        </w:rPr>
+        <w:t>n_</w:t>
+      </w:r>
+      <w:r>
+        <w:rPr>
+          <w:rFonts w:ascii="Times New Roman" w:hAnsi="Times New Roman" w:cs="Times New Roman"/>
+          <w:sz w:val="20"/>
+          <w:szCs w:val="20"/>
+        </w:rPr>
+        <w:t>trials</w:t>
+      </w:r>
+      <w:proofErr w:type="spellEnd"/>
+      <w:r>
+        <w:rPr>
+          <w:rFonts w:ascii="Times New Roman" w:hAnsi="Times New Roman" w:cs="Times New Roman"/>
+          <w:sz w:val="20"/>
+          <w:szCs w:val="20"/>
+        </w:rPr>
+        <w:t xml:space="preserve"> = )</w:t>
       </w:r>
       <w:r>
         <w:rPr>
@@ -1364,9 +1506,667 @@
           <w:szCs w:val="20"/>
         </w:rPr>
       </w:pPr>
+      <w:r>
+        <w:rPr>
+          <w:rFonts w:ascii="Times New Roman" w:hAnsi="Times New Roman" w:cs="Times New Roman"/>
+          <w:noProof/>
+          <w:sz w:val="20"/>
+          <w:szCs w:val="20"/>
+        </w:rPr>
+        <w:lastRenderedPageBreak/>
+        <w:drawing>
+          <wp:inline distT="0" distB="0" distL="0" distR="0">
+            <wp:extent cx="5943600" cy="3566160"/>
+            <wp:effectExtent l="0" t="0" r="0" b="0"/>
+            <wp:docPr id="3" name="Picture 3"/>
+            <wp:cNvGraphicFramePr>
+              <a:graphicFrameLocks xmlns:a="http://schemas.openxmlformats.org/drawingml/2006/main" noChangeAspect="1"/>
+            </wp:cNvGraphicFramePr>
+            <a:graphic xmlns:a="http://schemas.openxmlformats.org/drawingml/2006/main">
+              <a:graphicData uri="http://schemas.openxmlformats.org/drawingml/2006/picture">
+                <pic:pic xmlns:pic="http://schemas.openxmlformats.org/drawingml/2006/picture">
+                  <pic:nvPicPr>
+                    <pic:cNvPr id="3" name="Fig3_TailTracesFFTS_2Ls.png"/>
+                    <pic:cNvPicPr/>
+                  </pic:nvPicPr>
+                  <pic:blipFill>
+                    <a:blip r:embed="rId10" cstate="print">
+                      <a:extLst>
+                        <a:ext uri="{28A0092B-C50C-407E-A947-70E740481C1C}">
+                          <a14:useLocalDpi xmlns:a14="http://schemas.microsoft.com/office/drawing/2010/main" val="0"/>
+                        </a:ext>
+                      </a:extLst>
+                    </a:blip>
+                    <a:stretch>
+                      <a:fillRect/>
+                    </a:stretch>
+                  </pic:blipFill>
+                  <pic:spPr>
+                    <a:xfrm>
+                      <a:off x="0" y="0"/>
+                      <a:ext cx="5943600" cy="3566160"/>
+                    </a:xfrm>
+                    <a:prstGeom prst="rect">
+                      <a:avLst/>
+                    </a:prstGeom>
+                  </pic:spPr>
+                </pic:pic>
+              </a:graphicData>
+            </a:graphic>
+          </wp:inline>
+        </w:drawing>
+      </w:r>
+    </w:p>
+    <w:p>
+      <w:pPr>
+        <w:spacing w:after="0" w:line="240" w:lineRule="auto"/>
+        <w:rPr>
+          <w:rFonts w:ascii="Times New Roman" w:hAnsi="Times New Roman" w:cs="Times New Roman"/>
+          <w:sz w:val="20"/>
+          <w:szCs w:val="20"/>
+        </w:rPr>
+      </w:pPr>
+      <w:r>
+        <w:rPr>
+          <w:rFonts w:ascii="Times New Roman" w:hAnsi="Times New Roman" w:cs="Times New Roman"/>
+          <w:b/>
+          <w:sz w:val="20"/>
+          <w:szCs w:val="20"/>
+        </w:rPr>
+        <w:t>Figure 3</w:t>
+      </w:r>
+      <w:r>
+        <w:rPr>
+          <w:rFonts w:ascii="Times New Roman" w:hAnsi="Times New Roman" w:cs="Times New Roman"/>
+          <w:b/>
+          <w:sz w:val="20"/>
+          <w:szCs w:val="20"/>
+        </w:rPr>
+        <w:t xml:space="preserve">. </w:t>
+      </w:r>
+      <w:r>
+        <w:rPr>
+          <w:rFonts w:ascii="Times New Roman" w:hAnsi="Times New Roman" w:cs="Times New Roman"/>
+          <w:b/>
+          <w:sz w:val="20"/>
+          <w:szCs w:val="20"/>
+        </w:rPr>
+        <w:t>Representative traces of de-trended tail tip motion during three swimming behaviors with initial speeds of 2</w:t>
+      </w:r>
+      <w:r>
+        <w:rPr>
+          <w:rFonts w:ascii="Times New Roman" w:hAnsi="Times New Roman" w:cs="Times New Roman"/>
+          <w:b/>
+          <w:sz w:val="20"/>
+          <w:szCs w:val="20"/>
+        </w:rPr>
+        <w:t xml:space="preserve"> </w:t>
+      </w:r>
+      <w:r>
+        <w:rPr>
+          <w:rFonts w:ascii="Times New Roman" w:hAnsi="Times New Roman" w:cs="Times New Roman"/>
+          <w:b/>
+          <w:sz w:val="20"/>
+          <w:szCs w:val="20"/>
+        </w:rPr>
+        <w:t>BL/s, and the FFTs of those traces.</w:t>
+      </w:r>
+      <w:r>
+        <w:rPr>
+          <w:rFonts w:ascii="Times New Roman" w:hAnsi="Times New Roman" w:cs="Times New Roman"/>
+          <w:b/>
+          <w:sz w:val="20"/>
+          <w:szCs w:val="20"/>
+        </w:rPr>
+        <w:t xml:space="preserve"> </w:t>
+      </w:r>
+      <w:r>
+        <w:rPr>
+          <w:rFonts w:ascii="Times New Roman" w:hAnsi="Times New Roman" w:cs="Times New Roman"/>
+          <w:sz w:val="20"/>
+          <w:szCs w:val="20"/>
+        </w:rPr>
+        <w:t>Blue</w:t>
+      </w:r>
+      <w:r>
+        <w:rPr>
+          <w:rFonts w:ascii="Times New Roman" w:hAnsi="Times New Roman" w:cs="Times New Roman"/>
+          <w:sz w:val="20"/>
+          <w:szCs w:val="20"/>
+        </w:rPr>
+        <w:t xml:space="preserve">: </w:t>
+      </w:r>
+      <w:r>
+        <w:rPr>
+          <w:rFonts w:ascii="Times New Roman" w:hAnsi="Times New Roman" w:cs="Times New Roman"/>
+          <w:sz w:val="20"/>
+          <w:szCs w:val="20"/>
+        </w:rPr>
+        <w:t xml:space="preserve">Largemouth </w:t>
+      </w:r>
+      <w:r>
+        <w:rPr>
+          <w:rFonts w:ascii="Times New Roman" w:hAnsi="Times New Roman" w:cs="Times New Roman"/>
+          <w:sz w:val="20"/>
+          <w:szCs w:val="20"/>
+        </w:rPr>
+        <w:t>Bass</w:t>
+      </w:r>
+      <w:r>
+        <w:rPr>
+          <w:rFonts w:ascii="Times New Roman" w:hAnsi="Times New Roman" w:cs="Times New Roman"/>
+          <w:sz w:val="20"/>
+          <w:szCs w:val="20"/>
+        </w:rPr>
+        <w:t xml:space="preserve"> (SL = </w:t>
+      </w:r>
+      <w:r>
+        <w:rPr>
+          <w:rFonts w:ascii="Times New Roman" w:hAnsi="Times New Roman" w:cs="Times New Roman"/>
+          <w:sz w:val="20"/>
+          <w:szCs w:val="20"/>
+        </w:rPr>
+        <w:t>15</w:t>
+      </w:r>
+      <w:r>
+        <w:rPr>
+          <w:rFonts w:ascii="Times New Roman" w:hAnsi="Times New Roman" w:cs="Times New Roman"/>
+          <w:sz w:val="20"/>
+          <w:szCs w:val="20"/>
+        </w:rPr>
+        <w:t xml:space="preserve"> </w:t>
+      </w:r>
+      <w:r>
+        <w:rPr>
+          <w:rFonts w:ascii="Times New Roman" w:hAnsi="Times New Roman" w:cs="Times New Roman"/>
+          <w:sz w:val="20"/>
+          <w:szCs w:val="20"/>
+        </w:rPr>
+        <w:t>cm</w:t>
+      </w:r>
+      <w:r>
+        <w:rPr>
+          <w:rFonts w:ascii="Times New Roman" w:hAnsi="Times New Roman" w:cs="Times New Roman"/>
+          <w:sz w:val="20"/>
+          <w:szCs w:val="20"/>
+        </w:rPr>
+        <w:t>)</w:t>
+      </w:r>
+      <w:r>
+        <w:rPr>
+          <w:rFonts w:ascii="Times New Roman" w:hAnsi="Times New Roman" w:cs="Times New Roman"/>
+          <w:sz w:val="20"/>
+          <w:szCs w:val="20"/>
+        </w:rPr>
+        <w:t xml:space="preserve">, </w:t>
+      </w:r>
+      <w:r>
+        <w:rPr>
+          <w:rFonts w:ascii="Times New Roman" w:hAnsi="Times New Roman" w:cs="Times New Roman"/>
+          <w:sz w:val="20"/>
+          <w:szCs w:val="20"/>
+        </w:rPr>
+        <w:t>Red</w:t>
+      </w:r>
+      <w:r>
+        <w:rPr>
+          <w:rFonts w:ascii="Times New Roman" w:hAnsi="Times New Roman" w:cs="Times New Roman"/>
+          <w:sz w:val="20"/>
+          <w:szCs w:val="20"/>
+        </w:rPr>
+        <w:t xml:space="preserve">: </w:t>
+      </w:r>
+      <w:r>
+        <w:rPr>
+          <w:rFonts w:ascii="Times New Roman" w:hAnsi="Times New Roman" w:cs="Times New Roman"/>
+          <w:sz w:val="20"/>
+          <w:szCs w:val="20"/>
+        </w:rPr>
+        <w:t xml:space="preserve">Rainbow Trout </w:t>
+      </w:r>
+      <w:r>
+        <w:rPr>
+          <w:rFonts w:ascii="Times New Roman" w:hAnsi="Times New Roman" w:cs="Times New Roman"/>
+          <w:sz w:val="20"/>
+          <w:szCs w:val="20"/>
+        </w:rPr>
+        <w:t>(</w:t>
+      </w:r>
+      <w:r>
+        <w:rPr>
+          <w:rFonts w:ascii="Times New Roman" w:hAnsi="Times New Roman" w:cs="Times New Roman"/>
+          <w:sz w:val="20"/>
+          <w:szCs w:val="20"/>
+        </w:rPr>
+        <w:t xml:space="preserve">mean </w:t>
+      </w:r>
+      <w:r>
+        <w:rPr>
+          <w:rFonts w:ascii="Times New Roman" w:hAnsi="Times New Roman" w:cs="Times New Roman"/>
+          <w:sz w:val="20"/>
+          <w:szCs w:val="20"/>
+        </w:rPr>
+        <w:t>SL =</w:t>
+      </w:r>
+      <w:r>
+        <w:rPr>
+          <w:rFonts w:ascii="Times New Roman" w:hAnsi="Times New Roman" w:cs="Times New Roman"/>
+          <w:sz w:val="20"/>
+          <w:szCs w:val="20"/>
+        </w:rPr>
+        <w:t xml:space="preserve"> 8.7</w:t>
+      </w:r>
+      <w:r>
+        <w:rPr>
+          <w:rFonts w:ascii="Times New Roman" w:hAnsi="Times New Roman" w:cs="Times New Roman"/>
+          <w:sz w:val="20"/>
+          <w:szCs w:val="20"/>
+        </w:rPr>
+        <w:t>5</w:t>
+      </w:r>
+      <w:r>
+        <w:rPr>
+          <w:rFonts w:ascii="Times New Roman" w:hAnsi="Times New Roman" w:cs="Times New Roman"/>
+          <w:sz w:val="20"/>
+          <w:szCs w:val="20"/>
+        </w:rPr>
+        <w:t xml:space="preserve"> </w:t>
+      </w:r>
+      <w:r>
+        <w:rPr>
+          <w:rFonts w:ascii="Times New Roman" w:hAnsi="Times New Roman" w:cs="Times New Roman"/>
+          <w:sz w:val="20"/>
+          <w:szCs w:val="20"/>
+        </w:rPr>
+        <w:t>cm</w:t>
+      </w:r>
+      <w:r>
+        <w:rPr>
+          <w:rFonts w:ascii="Times New Roman" w:hAnsi="Times New Roman" w:cs="Times New Roman"/>
+          <w:sz w:val="20"/>
+          <w:szCs w:val="20"/>
+        </w:rPr>
+        <w:t>)</w:t>
+      </w:r>
+      <w:r>
+        <w:rPr>
+          <w:rFonts w:ascii="Times New Roman" w:hAnsi="Times New Roman" w:cs="Times New Roman"/>
+          <w:sz w:val="20"/>
+          <w:szCs w:val="20"/>
+        </w:rPr>
+        <w:t>. Top</w:t>
+      </w:r>
+      <w:r>
+        <w:rPr>
+          <w:rFonts w:ascii="Times New Roman" w:hAnsi="Times New Roman" w:cs="Times New Roman"/>
+          <w:sz w:val="20"/>
+          <w:szCs w:val="20"/>
+        </w:rPr>
+        <w:t xml:space="preserve"> row of each species shows tail tip position in the axis perpendicular to the direction of swimming, with background trend removed</w:t>
+      </w:r>
+      <w:r>
+        <w:rPr>
+          <w:rFonts w:ascii="Times New Roman" w:hAnsi="Times New Roman" w:cs="Times New Roman"/>
+          <w:sz w:val="20"/>
+          <w:szCs w:val="20"/>
+        </w:rPr>
+        <w:t>.</w:t>
+      </w:r>
+      <w:r>
+        <w:rPr>
+          <w:rFonts w:ascii="Times New Roman" w:hAnsi="Times New Roman" w:cs="Times New Roman"/>
+          <w:sz w:val="20"/>
+          <w:szCs w:val="20"/>
+        </w:rPr>
+        <w:t xml:space="preserve"> Bottom row for each species shows the FFT of the tail tip trace immediately above. </w:t>
+      </w:r>
+      <w:r>
+        <w:rPr>
+          <w:rFonts w:ascii="Times New Roman" w:hAnsi="Times New Roman" w:cs="Times New Roman"/>
+          <w:sz w:val="20"/>
+          <w:szCs w:val="20"/>
+        </w:rPr>
+        <w:t xml:space="preserve"> </w:t>
+      </w:r>
+      <w:r>
+        <w:rPr>
+          <w:rFonts w:ascii="Times New Roman" w:hAnsi="Times New Roman" w:cs="Times New Roman"/>
+          <w:sz w:val="20"/>
+          <w:szCs w:val="20"/>
+        </w:rPr>
+        <w:t>There is no representative trace for trout burst acceleration with an initial speed of 2</w:t>
+      </w:r>
+      <w:r>
+        <w:rPr>
+          <w:rFonts w:ascii="Times New Roman" w:hAnsi="Times New Roman" w:cs="Times New Roman"/>
+          <w:sz w:val="20"/>
+          <w:szCs w:val="20"/>
+        </w:rPr>
+        <w:t xml:space="preserve"> B</w:t>
+      </w:r>
+      <w:r>
+        <w:rPr>
+          <w:rFonts w:ascii="Times New Roman" w:hAnsi="Times New Roman" w:cs="Times New Roman"/>
+          <w:sz w:val="20"/>
+          <w:szCs w:val="20"/>
+        </w:rPr>
+        <w:t>L/s, as we were unable to elicit this behavior</w:t>
+      </w:r>
+      <w:r>
+        <w:rPr>
+          <w:rFonts w:ascii="Times New Roman" w:hAnsi="Times New Roman" w:cs="Times New Roman"/>
+          <w:sz w:val="20"/>
+          <w:szCs w:val="20"/>
+        </w:rPr>
+        <w:t xml:space="preserve"> in trout</w:t>
+      </w:r>
+      <w:r>
+        <w:rPr>
+          <w:rFonts w:ascii="Times New Roman" w:hAnsi="Times New Roman" w:cs="Times New Roman"/>
+          <w:sz w:val="20"/>
+          <w:szCs w:val="20"/>
+        </w:rPr>
+        <w:t xml:space="preserve"> at initial speeds below 3</w:t>
+      </w:r>
+      <w:r>
+        <w:rPr>
+          <w:rFonts w:ascii="Times New Roman" w:hAnsi="Times New Roman" w:cs="Times New Roman"/>
+          <w:sz w:val="20"/>
+          <w:szCs w:val="20"/>
+        </w:rPr>
+        <w:t xml:space="preserve"> </w:t>
+      </w:r>
+      <w:r>
+        <w:rPr>
+          <w:rFonts w:ascii="Times New Roman" w:hAnsi="Times New Roman" w:cs="Times New Roman"/>
+          <w:sz w:val="20"/>
+          <w:szCs w:val="20"/>
+        </w:rPr>
+        <w:t xml:space="preserve">BL/s. </w:t>
+      </w:r>
+    </w:p>
+    <w:p>
+      <w:pPr>
+        <w:rPr>
+          <w:rFonts w:ascii="Times New Roman" w:hAnsi="Times New Roman" w:cs="Times New Roman"/>
+          <w:sz w:val="20"/>
+          <w:szCs w:val="20"/>
+        </w:rPr>
+      </w:pPr>
+      <w:r>
+        <w:rPr>
+          <w:rFonts w:ascii="Times New Roman" w:hAnsi="Times New Roman" w:cs="Times New Roman"/>
+          <w:sz w:val="20"/>
+          <w:szCs w:val="20"/>
+        </w:rPr>
+        <w:br w:type="page"/>
+      </w:r>
+    </w:p>
+    <w:p>
+      <w:pPr>
+        <w:rPr>
+          <w:rFonts w:ascii="Times New Roman" w:hAnsi="Times New Roman" w:cs="Times New Roman"/>
+          <w:sz w:val="20"/>
+          <w:szCs w:val="20"/>
+        </w:rPr>
+      </w:pPr>
+      <w:r>
+        <w:rPr>
+          <w:rFonts w:ascii="Times New Roman" w:hAnsi="Times New Roman" w:cs="Times New Roman"/>
+          <w:noProof/>
+          <w:sz w:val="20"/>
+          <w:szCs w:val="20"/>
+        </w:rPr>
+        <w:lastRenderedPageBreak/>
+        <w:drawing>
+          <wp:inline distT="0" distB="0" distL="0" distR="0">
+            <wp:extent cx="5943600" cy="1981200"/>
+            <wp:effectExtent l="0" t="0" r="0" b="0"/>
+            <wp:docPr id="4" name="Picture 4"/>
+            <wp:cNvGraphicFramePr>
+              <a:graphicFrameLocks xmlns:a="http://schemas.openxmlformats.org/drawingml/2006/main" noChangeAspect="1"/>
+            </wp:cNvGraphicFramePr>
+            <a:graphic xmlns:a="http://schemas.openxmlformats.org/drawingml/2006/main">
+              <a:graphicData uri="http://schemas.openxmlformats.org/drawingml/2006/picture">
+                <pic:pic xmlns:pic="http://schemas.openxmlformats.org/drawingml/2006/picture">
+                  <pic:nvPicPr>
+                    <pic:cNvPr id="4" name="Fig4_FitSines_Correls_2Ls.png"/>
+                    <pic:cNvPicPr/>
+                  </pic:nvPicPr>
+                  <pic:blipFill>
+                    <a:blip r:embed="rId11" cstate="print">
+                      <a:extLst>
+                        <a:ext uri="{28A0092B-C50C-407E-A947-70E740481C1C}">
+                          <a14:useLocalDpi xmlns:a14="http://schemas.microsoft.com/office/drawing/2010/main" val="0"/>
+                        </a:ext>
+                      </a:extLst>
+                    </a:blip>
+                    <a:stretch>
+                      <a:fillRect/>
+                    </a:stretch>
+                  </pic:blipFill>
+                  <pic:spPr>
+                    <a:xfrm>
+                      <a:off x="0" y="0"/>
+                      <a:ext cx="5943600" cy="1981200"/>
+                    </a:xfrm>
+                    <a:prstGeom prst="rect">
+                      <a:avLst/>
+                    </a:prstGeom>
+                  </pic:spPr>
+                </pic:pic>
+              </a:graphicData>
+            </a:graphic>
+          </wp:inline>
+        </w:drawing>
+      </w:r>
+    </w:p>
+    <w:p>
+      <w:pPr>
+        <w:spacing w:after="0" w:line="240" w:lineRule="auto"/>
+        <w:rPr>
+          <w:rFonts w:ascii="Times New Roman" w:hAnsi="Times New Roman" w:cs="Times New Roman"/>
+          <w:sz w:val="20"/>
+          <w:szCs w:val="20"/>
+        </w:rPr>
+      </w:pPr>
+      <w:r>
+        <w:rPr>
+          <w:rFonts w:ascii="Times New Roman" w:hAnsi="Times New Roman" w:cs="Times New Roman"/>
+          <w:b/>
+          <w:sz w:val="20"/>
+          <w:szCs w:val="20"/>
+        </w:rPr>
+        <w:t xml:space="preserve">Figure </w:t>
+      </w:r>
+      <w:r>
+        <w:rPr>
+          <w:rFonts w:ascii="Times New Roman" w:hAnsi="Times New Roman" w:cs="Times New Roman"/>
+          <w:b/>
+          <w:sz w:val="20"/>
+          <w:szCs w:val="20"/>
+        </w:rPr>
+        <w:t>4</w:t>
+      </w:r>
+      <w:r>
+        <w:rPr>
+          <w:rFonts w:ascii="Times New Roman" w:hAnsi="Times New Roman" w:cs="Times New Roman"/>
+          <w:b/>
+          <w:sz w:val="20"/>
+          <w:szCs w:val="20"/>
+        </w:rPr>
+        <w:t xml:space="preserve">. </w:t>
+      </w:r>
+      <w:r>
+        <w:rPr>
+          <w:rFonts w:ascii="Times New Roman" w:hAnsi="Times New Roman" w:cs="Times New Roman"/>
+          <w:b/>
+          <w:sz w:val="20"/>
+          <w:szCs w:val="20"/>
+        </w:rPr>
+        <w:t xml:space="preserve">Representative traces of de-trended tail tip motion during three swimming behaviors with initial speeds of 2 BL/s, and </w:t>
+      </w:r>
+      <w:r>
+        <w:rPr>
+          <w:rFonts w:ascii="Times New Roman" w:hAnsi="Times New Roman" w:cs="Times New Roman"/>
+          <w:b/>
+          <w:sz w:val="20"/>
+          <w:szCs w:val="20"/>
+        </w:rPr>
+        <w:t>the best fit sine-waves for those traces</w:t>
+      </w:r>
+      <w:r>
+        <w:rPr>
+          <w:rFonts w:ascii="Times New Roman" w:hAnsi="Times New Roman" w:cs="Times New Roman"/>
+          <w:b/>
+          <w:sz w:val="20"/>
+          <w:szCs w:val="20"/>
+        </w:rPr>
+        <w:t>.</w:t>
+      </w:r>
+      <w:r>
+        <w:rPr>
+          <w:rFonts w:ascii="Times New Roman" w:hAnsi="Times New Roman" w:cs="Times New Roman"/>
+          <w:b/>
+          <w:sz w:val="20"/>
+          <w:szCs w:val="20"/>
+        </w:rPr>
+        <w:t xml:space="preserve"> </w:t>
+      </w:r>
+      <w:r>
+        <w:rPr>
+          <w:rFonts w:ascii="Times New Roman" w:hAnsi="Times New Roman" w:cs="Times New Roman"/>
+          <w:sz w:val="20"/>
+          <w:szCs w:val="20"/>
+        </w:rPr>
+        <w:t>Blue</w:t>
+      </w:r>
+      <w:r>
+        <w:rPr>
+          <w:rFonts w:ascii="Times New Roman" w:hAnsi="Times New Roman" w:cs="Times New Roman"/>
+          <w:sz w:val="20"/>
+          <w:szCs w:val="20"/>
+        </w:rPr>
+        <w:t xml:space="preserve">: </w:t>
+      </w:r>
+      <w:r>
+        <w:rPr>
+          <w:rFonts w:ascii="Times New Roman" w:hAnsi="Times New Roman" w:cs="Times New Roman"/>
+          <w:sz w:val="20"/>
+          <w:szCs w:val="20"/>
+        </w:rPr>
+        <w:t xml:space="preserve">Largemouth </w:t>
+      </w:r>
+      <w:r>
+        <w:rPr>
+          <w:rFonts w:ascii="Times New Roman" w:hAnsi="Times New Roman" w:cs="Times New Roman"/>
+          <w:sz w:val="20"/>
+          <w:szCs w:val="20"/>
+        </w:rPr>
+        <w:t>Bass</w:t>
+      </w:r>
+      <w:r>
+        <w:rPr>
+          <w:rFonts w:ascii="Times New Roman" w:hAnsi="Times New Roman" w:cs="Times New Roman"/>
+          <w:sz w:val="20"/>
+          <w:szCs w:val="20"/>
+        </w:rPr>
+        <w:t xml:space="preserve"> (SL = 15 cm)</w:t>
+      </w:r>
+      <w:r>
+        <w:rPr>
+          <w:rFonts w:ascii="Times New Roman" w:hAnsi="Times New Roman" w:cs="Times New Roman"/>
+          <w:sz w:val="20"/>
+          <w:szCs w:val="20"/>
+        </w:rPr>
+        <w:t xml:space="preserve">, </w:t>
+      </w:r>
+      <w:r>
+        <w:rPr>
+          <w:rFonts w:ascii="Times New Roman" w:hAnsi="Times New Roman" w:cs="Times New Roman"/>
+          <w:sz w:val="20"/>
+          <w:szCs w:val="20"/>
+        </w:rPr>
+        <w:t>Red</w:t>
+      </w:r>
+      <w:r>
+        <w:rPr>
+          <w:rFonts w:ascii="Times New Roman" w:hAnsi="Times New Roman" w:cs="Times New Roman"/>
+          <w:sz w:val="20"/>
+          <w:szCs w:val="20"/>
+        </w:rPr>
+        <w:t xml:space="preserve">: </w:t>
+      </w:r>
+      <w:r>
+        <w:rPr>
+          <w:rFonts w:ascii="Times New Roman" w:hAnsi="Times New Roman" w:cs="Times New Roman"/>
+          <w:sz w:val="20"/>
+          <w:szCs w:val="20"/>
+        </w:rPr>
+        <w:t>Rainbow Trout (mean SL = 8.75 cm)</w:t>
+      </w:r>
+      <w:r>
+        <w:rPr>
+          <w:rFonts w:ascii="Times New Roman" w:hAnsi="Times New Roman" w:cs="Times New Roman"/>
+          <w:sz w:val="20"/>
+          <w:szCs w:val="20"/>
+        </w:rPr>
+        <w:t xml:space="preserve">. </w:t>
+      </w:r>
+      <w:r>
+        <w:rPr>
+          <w:rFonts w:ascii="Times New Roman" w:hAnsi="Times New Roman" w:cs="Times New Roman"/>
+          <w:sz w:val="20"/>
+          <w:szCs w:val="20"/>
+        </w:rPr>
+        <w:t>The dark curve is the detrended raw data for that trial (as in Figure 3), and the light curve is the sine wave fitted to that trial using least squares optimization.</w:t>
+      </w:r>
+      <w:r>
+        <w:rPr>
+          <w:rFonts w:ascii="Times New Roman" w:hAnsi="Times New Roman" w:cs="Times New Roman"/>
+          <w:sz w:val="20"/>
+          <w:szCs w:val="20"/>
+        </w:rPr>
+        <w:t xml:space="preserve"> </w:t>
+      </w:r>
+      <w:r>
+        <w:rPr>
+          <w:rFonts w:ascii="Times New Roman" w:hAnsi="Times New Roman" w:cs="Times New Roman"/>
+          <w:sz w:val="20"/>
+          <w:szCs w:val="20"/>
+        </w:rPr>
+        <w:t xml:space="preserve"> </w:t>
+      </w:r>
+      <w:r>
+        <w:rPr>
+          <w:rFonts w:ascii="Times New Roman" w:hAnsi="Times New Roman" w:cs="Times New Roman"/>
+          <w:sz w:val="20"/>
+          <w:szCs w:val="20"/>
+        </w:rPr>
+        <w:t xml:space="preserve">The correlation coefficient between the detrended raw position data and the best fit sine wave is shown in the top left corner of each plot, with its associated p-value. </w:t>
+      </w:r>
+      <w:r>
+        <w:rPr>
+          <w:rFonts w:ascii="Times New Roman" w:hAnsi="Times New Roman" w:cs="Times New Roman"/>
+          <w:sz w:val="20"/>
+          <w:szCs w:val="20"/>
+        </w:rPr>
+        <w:t xml:space="preserve">There is no representative trace for trout burst acceleration with an initial speed of 2 BL/s, as we were unable to elicit this behavior in trout at initial speeds below 3 BL/s. </w:t>
+      </w:r>
+    </w:p>
+    <w:p>
+      <w:pPr>
+        <w:rPr>
+          <w:rFonts w:ascii="Times New Roman" w:hAnsi="Times New Roman" w:cs="Times New Roman"/>
+          <w:sz w:val="20"/>
+          <w:szCs w:val="20"/>
+        </w:rPr>
+      </w:pPr>
+      <w:bookmarkStart w:id="0" w:name="_GoBack"/>
+      <w:bookmarkEnd w:id="0"/>
     </w:p>
     <w:sectPr>
-      <w:footerReference w:type="default" r:id="rId10"/>
+      <w:footerReference w:type="default" r:id="rId12"/>
       <w:pgSz w:w="12240" w:h="15840"/>
       <w:pgMar w:top="1440" w:right="1440" w:bottom="1440" w:left="1440" w:header="720" w:footer="720" w:gutter="0"/>
       <w:lnNumType w:countBy="1" w:restart="continuous"/>
@@ -1378,7 +2178,7 @@
 </file>
 
 <file path=word/endnotes.xml><?xml version="1.0" encoding="utf-8"?>
-<w:endnotes xmlns:wpc="http://schemas.microsoft.com/office/word/2010/wordprocessingCanvas" xmlns:mc="http://schemas.openxmlformats.org/markup-compatibility/2006" xmlns:o="urn:schemas-microsoft-com:office:office" xmlns:r="http://schemas.openxmlformats.org/officeDocument/2006/relationships" xmlns:m="http://schemas.openxmlformats.org/officeDocument/2006/math" xmlns:v="urn:schemas-microsoft-com:vml" xmlns:wp14="http://schemas.microsoft.com/office/word/2010/wordprocessingDrawing" xmlns:wp="http://schemas.openxmlformats.org/drawingml/2006/wordprocessingDrawing" xmlns:w10="urn:schemas-microsoft-com:office:word" xmlns:w="http://schemas.openxmlformats.org/wordprocessingml/2006/main" xmlns:w14="http://schemas.microsoft.com/office/word/2010/wordml" xmlns:w15="http://schemas.microsoft.com/office/word/2012/wordml" xmlns:wpg="http://schemas.microsoft.com/office/word/2010/wordprocessingGroup" xmlns:wpi="http://schemas.microsoft.com/office/word/2010/wordprocessingInk" xmlns:wne="http://schemas.microsoft.com/office/word/2006/wordml" xmlns:wps="http://schemas.microsoft.com/office/word/2010/wordprocessingShape" mc:Ignorable="w14 w15 wp14">
+<w:endnotes xmlns:wpc="http://schemas.microsoft.com/office/word/2010/wordprocessingCanvas" xmlns:cx="http://schemas.microsoft.com/office/drawing/2014/chartex" xmlns:cx1="http://schemas.microsoft.com/office/drawing/2015/9/8/chartex" xmlns:cx2="http://schemas.microsoft.com/office/drawing/2015/10/21/chartex" xmlns:cx3="http://schemas.microsoft.com/office/drawing/2016/5/9/chartex" xmlns:cx4="http://schemas.microsoft.com/office/drawing/2016/5/10/chartex" xmlns:cx5="http://schemas.microsoft.com/office/drawing/2016/5/11/chartex" xmlns:mc="http://schemas.openxmlformats.org/markup-compatibility/2006" xmlns:o="urn:schemas-microsoft-com:office:office" xmlns:r="http://schemas.openxmlformats.org/officeDocument/2006/relationships" xmlns:m="http://schemas.openxmlformats.org/officeDocument/2006/math" xmlns:v="urn:schemas-microsoft-com:vml" xmlns:wp14="http://schemas.microsoft.com/office/word/2010/wordprocessingDrawing" xmlns:wp="http://schemas.openxmlformats.org/drawingml/2006/wordprocessingDrawing" xmlns:w10="urn:schemas-microsoft-com:office:word" xmlns:w="http://schemas.openxmlformats.org/wordprocessingml/2006/main" xmlns:w14="http://schemas.microsoft.com/office/word/2010/wordml" xmlns:w15="http://schemas.microsoft.com/office/word/2012/wordml" xmlns:w16se="http://schemas.microsoft.com/office/word/2015/wordml/symex" xmlns:wpg="http://schemas.microsoft.com/office/word/2010/wordprocessingGroup" xmlns:wpi="http://schemas.microsoft.com/office/word/2010/wordprocessingInk" xmlns:wne="http://schemas.microsoft.com/office/word/2006/wordml" xmlns:wps="http://schemas.microsoft.com/office/word/2010/wordprocessingShape" mc:Ignorable="w14 w15 w16se wp14">
   <w:endnote w:type="separator" w:id="-1">
     <w:p>
       <w:pPr>
@@ -1403,7 +2203,7 @@
 </file>
 
 <file path=word/footer1.xml><?xml version="1.0" encoding="utf-8"?>
-<w:ftr xmlns:wpc="http://schemas.microsoft.com/office/word/2010/wordprocessingCanvas" xmlns:mc="http://schemas.openxmlformats.org/markup-compatibility/2006" xmlns:o="urn:schemas-microsoft-com:office:office" xmlns:r="http://schemas.openxmlformats.org/officeDocument/2006/relationships" xmlns:m="http://schemas.openxmlformats.org/officeDocument/2006/math" xmlns:v="urn:schemas-microsoft-com:vml" xmlns:wp14="http://schemas.microsoft.com/office/word/2010/wordprocessingDrawing" xmlns:wp="http://schemas.openxmlformats.org/drawingml/2006/wordprocessingDrawing" xmlns:w10="urn:schemas-microsoft-com:office:word" xmlns:w="http://schemas.openxmlformats.org/wordprocessingml/2006/main" xmlns:w14="http://schemas.microsoft.com/office/word/2010/wordml" xmlns:w15="http://schemas.microsoft.com/office/word/2012/wordml" xmlns:wpg="http://schemas.microsoft.com/office/word/2010/wordprocessingGroup" xmlns:wpi="http://schemas.microsoft.com/office/word/2010/wordprocessingInk" xmlns:wne="http://schemas.microsoft.com/office/word/2006/wordml" xmlns:wps="http://schemas.microsoft.com/office/word/2010/wordprocessingShape" mc:Ignorable="w14 w15 wp14">
+<w:ftr xmlns:wpc="http://schemas.microsoft.com/office/word/2010/wordprocessingCanvas" xmlns:cx="http://schemas.microsoft.com/office/drawing/2014/chartex" xmlns:cx1="http://schemas.microsoft.com/office/drawing/2015/9/8/chartex" xmlns:cx2="http://schemas.microsoft.com/office/drawing/2015/10/21/chartex" xmlns:cx3="http://schemas.microsoft.com/office/drawing/2016/5/9/chartex" xmlns:cx4="http://schemas.microsoft.com/office/drawing/2016/5/10/chartex" xmlns:cx5="http://schemas.microsoft.com/office/drawing/2016/5/11/chartex" xmlns:mc="http://schemas.openxmlformats.org/markup-compatibility/2006" xmlns:o="urn:schemas-microsoft-com:office:office" xmlns:r="http://schemas.openxmlformats.org/officeDocument/2006/relationships" xmlns:m="http://schemas.openxmlformats.org/officeDocument/2006/math" xmlns:v="urn:schemas-microsoft-com:vml" xmlns:wp14="http://schemas.microsoft.com/office/word/2010/wordprocessingDrawing" xmlns:wp="http://schemas.openxmlformats.org/drawingml/2006/wordprocessingDrawing" xmlns:w10="urn:schemas-microsoft-com:office:word" xmlns:w="http://schemas.openxmlformats.org/wordprocessingml/2006/main" xmlns:w14="http://schemas.microsoft.com/office/word/2010/wordml" xmlns:w15="http://schemas.microsoft.com/office/word/2012/wordml" xmlns:w16se="http://schemas.microsoft.com/office/word/2015/wordml/symex" xmlns:wpg="http://schemas.microsoft.com/office/word/2010/wordprocessingGroup" xmlns:wpi="http://schemas.microsoft.com/office/word/2010/wordprocessingInk" xmlns:wne="http://schemas.microsoft.com/office/word/2006/wordml" xmlns:wps="http://schemas.microsoft.com/office/word/2010/wordprocessingShape" mc:Ignorable="w14 w15 w16se wp14">
   <w:sdt>
     <w:sdtPr>
       <w:id w:val="-1098865045"/>
@@ -1436,7 +2236,7 @@
           <w:rPr>
             <w:noProof/>
           </w:rPr>
-          <w:t>11</w:t>
+          <w:t>10</w:t>
         </w:r>
         <w:r>
           <w:rPr>
@@ -1456,7 +2256,7 @@
 </file>
 
 <file path=word/footnotes.xml><?xml version="1.0" encoding="utf-8"?>
-<w:footnotes xmlns:wpc="http://schemas.microsoft.com/office/word/2010/wordprocessingCanvas" xmlns:mc="http://schemas.openxmlformats.org/markup-compatibility/2006" xmlns:o="urn:schemas-microsoft-com:office:office" xmlns:r="http://schemas.openxmlformats.org/officeDocument/2006/relationships" xmlns:m="http://schemas.openxmlformats.org/officeDocument/2006/math" xmlns:v="urn:schemas-microsoft-com:vml" xmlns:wp14="http://schemas.microsoft.com/office/word/2010/wordprocessingDrawing" xmlns:wp="http://schemas.openxmlformats.org/drawingml/2006/wordprocessingDrawing" xmlns:w10="urn:schemas-microsoft-com:office:word" xmlns:w="http://schemas.openxmlformats.org/wordprocessingml/2006/main" xmlns:w14="http://schemas.microsoft.com/office/word/2010/wordml" xmlns:w15="http://schemas.microsoft.com/office/word/2012/wordml" xmlns:wpg="http://schemas.microsoft.com/office/word/2010/wordprocessingGroup" xmlns:wpi="http://schemas.microsoft.com/office/word/2010/wordprocessingInk" xmlns:wne="http://schemas.microsoft.com/office/word/2006/wordml" xmlns:wps="http://schemas.microsoft.com/office/word/2010/wordprocessingShape" mc:Ignorable="w14 w15 wp14">
+<w:footnotes xmlns:wpc="http://schemas.microsoft.com/office/word/2010/wordprocessingCanvas" xmlns:cx="http://schemas.microsoft.com/office/drawing/2014/chartex" xmlns:cx1="http://schemas.microsoft.com/office/drawing/2015/9/8/chartex" xmlns:cx2="http://schemas.microsoft.com/office/drawing/2015/10/21/chartex" xmlns:cx3="http://schemas.microsoft.com/office/drawing/2016/5/9/chartex" xmlns:cx4="http://schemas.microsoft.com/office/drawing/2016/5/10/chartex" xmlns:cx5="http://schemas.microsoft.com/office/drawing/2016/5/11/chartex" xmlns:mc="http://schemas.openxmlformats.org/markup-compatibility/2006" xmlns:o="urn:schemas-microsoft-com:office:office" xmlns:r="http://schemas.openxmlformats.org/officeDocument/2006/relationships" xmlns:m="http://schemas.openxmlformats.org/officeDocument/2006/math" xmlns:v="urn:schemas-microsoft-com:vml" xmlns:wp14="http://schemas.microsoft.com/office/word/2010/wordprocessingDrawing" xmlns:wp="http://schemas.openxmlformats.org/drawingml/2006/wordprocessingDrawing" xmlns:w10="urn:schemas-microsoft-com:office:word" xmlns:w="http://schemas.openxmlformats.org/wordprocessingml/2006/main" xmlns:w14="http://schemas.microsoft.com/office/word/2010/wordml" xmlns:w15="http://schemas.microsoft.com/office/word/2012/wordml" xmlns:w16se="http://schemas.microsoft.com/office/word/2015/wordml/symex" xmlns:wpg="http://schemas.microsoft.com/office/word/2010/wordprocessingGroup" xmlns:wpi="http://schemas.microsoft.com/office/word/2010/wordprocessingInk" xmlns:wne="http://schemas.microsoft.com/office/word/2006/wordml" xmlns:wps="http://schemas.microsoft.com/office/word/2010/wordprocessingShape" mc:Ignorable="w14 w15 w16se wp14">
   <w:footnote w:type="separator" w:id="-1">
     <w:p>
       <w:pPr>
@@ -1481,7 +2281,7 @@
 </file>
 
 <file path=word/numbering.xml><?xml version="1.0" encoding="utf-8"?>
-<w:numbering xmlns:wpc="http://schemas.microsoft.com/office/word/2010/wordprocessingCanvas" xmlns:mc="http://schemas.openxmlformats.org/markup-compatibility/2006" xmlns:o="urn:schemas-microsoft-com:office:office" xmlns:r="http://schemas.openxmlformats.org/officeDocument/2006/relationships" xmlns:m="http://schemas.openxmlformats.org/officeDocument/2006/math" xmlns:v="urn:schemas-microsoft-com:vml" xmlns:wp14="http://schemas.microsoft.com/office/word/2010/wordprocessingDrawing" xmlns:wp="http://schemas.openxmlformats.org/drawingml/2006/wordprocessingDrawing" xmlns:w10="urn:schemas-microsoft-com:office:word" xmlns:w="http://schemas.openxmlformats.org/wordprocessingml/2006/main" xmlns:w14="http://schemas.microsoft.com/office/word/2010/wordml" xmlns:w15="http://schemas.microsoft.com/office/word/2012/wordml" xmlns:wpg="http://schemas.microsoft.com/office/word/2010/wordprocessingGroup" xmlns:wpi="http://schemas.microsoft.com/office/word/2010/wordprocessingInk" xmlns:wne="http://schemas.microsoft.com/office/word/2006/wordml" xmlns:wps="http://schemas.microsoft.com/office/word/2010/wordprocessingShape" mc:Ignorable="w14 w15 wp14">
+<w:numbering xmlns:wpc="http://schemas.microsoft.com/office/word/2010/wordprocessingCanvas" xmlns:cx="http://schemas.microsoft.com/office/drawing/2014/chartex" xmlns:cx1="http://schemas.microsoft.com/office/drawing/2015/9/8/chartex" xmlns:cx2="http://schemas.microsoft.com/office/drawing/2015/10/21/chartex" xmlns:cx3="http://schemas.microsoft.com/office/drawing/2016/5/9/chartex" xmlns:cx4="http://schemas.microsoft.com/office/drawing/2016/5/10/chartex" xmlns:cx5="http://schemas.microsoft.com/office/drawing/2016/5/11/chartex" xmlns:mc="http://schemas.openxmlformats.org/markup-compatibility/2006" xmlns:o="urn:schemas-microsoft-com:office:office" xmlns:r="http://schemas.openxmlformats.org/officeDocument/2006/relationships" xmlns:m="http://schemas.openxmlformats.org/officeDocument/2006/math" xmlns:v="urn:schemas-microsoft-com:vml" xmlns:wp14="http://schemas.microsoft.com/office/word/2010/wordprocessingDrawing" xmlns:wp="http://schemas.openxmlformats.org/drawingml/2006/wordprocessingDrawing" xmlns:w10="urn:schemas-microsoft-com:office:word" xmlns:w="http://schemas.openxmlformats.org/wordprocessingml/2006/main" xmlns:w14="http://schemas.microsoft.com/office/word/2010/wordml" xmlns:w15="http://schemas.microsoft.com/office/word/2012/wordml" xmlns:w16se="http://schemas.microsoft.com/office/word/2015/wordml/symex" xmlns:wpg="http://schemas.microsoft.com/office/word/2010/wordprocessingGroup" xmlns:wpi="http://schemas.microsoft.com/office/word/2010/wordprocessingInk" xmlns:wne="http://schemas.microsoft.com/office/word/2006/wordml" xmlns:wps="http://schemas.microsoft.com/office/word/2010/wordprocessingShape" mc:Ignorable="w14 w15 w16se wp14">
   <w:abstractNum w:abstractNumId="0" w15:restartNumberingAfterBreak="0">
     <w:nsid w:val="FFFFFF7C"/>
     <w:multiLevelType w:val="singleLevel"/>
@@ -1701,7 +2501,7 @@
 </file>
 
 <file path=word/styles.xml><?xml version="1.0" encoding="utf-8"?>
-<w:styles xmlns:mc="http://schemas.openxmlformats.org/markup-compatibility/2006" xmlns:r="http://schemas.openxmlformats.org/officeDocument/2006/relationships" xmlns:w="http://schemas.openxmlformats.org/wordprocessingml/2006/main" xmlns:w14="http://schemas.microsoft.com/office/word/2010/wordml" xmlns:w15="http://schemas.microsoft.com/office/word/2012/wordml" mc:Ignorable="w14 w15">
+<w:styles xmlns:mc="http://schemas.openxmlformats.org/markup-compatibility/2006" xmlns:r="http://schemas.openxmlformats.org/officeDocument/2006/relationships" xmlns:w="http://schemas.openxmlformats.org/wordprocessingml/2006/main" xmlns:w14="http://schemas.microsoft.com/office/word/2010/wordml" xmlns:w15="http://schemas.microsoft.com/office/word/2012/wordml" xmlns:w16se="http://schemas.microsoft.com/office/word/2015/wordml/symex" mc:Ignorable="w14 w15 w16se">
   <w:docDefaults>
     <w:rPrDefault>
       <w:rPr>
@@ -1717,7 +2517,7 @@
       </w:pPr>
     </w:pPrDefault>
   </w:docDefaults>
-  <w:latentStyles w:defLockedState="0" w:defUIPriority="99" w:defSemiHidden="0" w:defUnhideWhenUsed="0" w:defQFormat="0" w:count="371">
+  <w:latentStyles w:defLockedState="0" w:defUIPriority="99" w:defSemiHidden="0" w:defUnhideWhenUsed="0" w:defQFormat="0" w:count="374">
     <w:lsdException w:name="Normal" w:uiPriority="0" w:qFormat="1"/>
     <w:lsdException w:name="heading 1" w:uiPriority="9" w:qFormat="1"/>
     <w:lsdException w:name="heading 2" w:semiHidden="1" w:uiPriority="9" w:unhideWhenUsed="1" w:qFormat="1"/>
@@ -2089,6 +2889,9 @@
     <w:lsdException w:name="List Table 5 Dark Accent 6" w:uiPriority="50"/>
     <w:lsdException w:name="List Table 6 Colorful Accent 6" w:uiPriority="51"/>
     <w:lsdException w:name="List Table 7 Colorful Accent 6" w:uiPriority="52"/>
+    <w:lsdException w:name="Mention" w:semiHidden="1" w:unhideWhenUsed="1"/>
+    <w:lsdException w:name="Smart Hyperlink" w:semiHidden="1" w:unhideWhenUsed="1"/>
+    <w:lsdException w:name="Hashtag" w:semiHidden="1" w:unhideWhenUsed="1"/>
   </w:latentStyles>
   <w:style w:type="paragraph" w:default="1" w:styleId="Normal">
     <w:name w:val="Normal"/>

</xml_diff>

<commit_message>
Finally wrote the readme...
</commit_message>
<xml_diff>
--- a/Manuscript/Feilich_acceleration_03.23.2017.docx
+++ b/Manuscript/Feilich_acceleration_03.23.2017.docx
@@ -11,8 +11,7 @@
       </w:pPr>
       <w:r>
         <w:rPr>
-          <w:rFonts w:ascii="Times New Roman" w:hAnsi="Times New Roman" w:cs="Times New Roman"/>
-          <w:sz w:val="24"/>
+          <w:rFonts w:cs="Times New Roman"/>
           <w:szCs w:val="24"/>
         </w:rPr>
         <w:t>Kinematics of linear accelerations in fishes</w:t>
@@ -22,8 +21,7 @@
       <w:pPr>
         <w:spacing w:after="0" w:line="480" w:lineRule="auto"/>
         <w:rPr>
-          <w:rFonts w:ascii="Times New Roman" w:hAnsi="Times New Roman" w:cs="Times New Roman"/>
-          <w:sz w:val="24"/>
+          <w:rFonts w:cs="Times New Roman"/>
           <w:szCs w:val="24"/>
         </w:rPr>
       </w:pPr>
@@ -32,15 +30,13 @@
       <w:pPr>
         <w:spacing w:after="0" w:line="480" w:lineRule="auto"/>
         <w:rPr>
-          <w:rFonts w:ascii="Times New Roman" w:hAnsi="Times New Roman" w:cs="Times New Roman"/>
-          <w:sz w:val="24"/>
-          <w:szCs w:val="24"/>
-        </w:rPr>
-      </w:pPr>
-      <w:r>
-        <w:rPr>
-          <w:rFonts w:ascii="Times New Roman" w:hAnsi="Times New Roman" w:cs="Times New Roman"/>
-          <w:sz w:val="24"/>
+          <w:rFonts w:cs="Times New Roman"/>
+          <w:szCs w:val="24"/>
+        </w:rPr>
+      </w:pPr>
+      <w:r>
+        <w:rPr>
+          <w:rFonts w:cs="Times New Roman"/>
           <w:szCs w:val="24"/>
         </w:rPr>
         <w:t>Running title: Swimming acceleration kinematics</w:t>
@@ -50,8 +46,7 @@
       <w:pPr>
         <w:spacing w:after="0" w:line="480" w:lineRule="auto"/>
         <w:rPr>
-          <w:rFonts w:ascii="Times New Roman" w:hAnsi="Times New Roman" w:cs="Times New Roman"/>
-          <w:sz w:val="24"/>
+          <w:rFonts w:cs="Times New Roman"/>
           <w:szCs w:val="24"/>
         </w:rPr>
       </w:pPr>
@@ -60,8 +55,7 @@
       <w:pPr>
         <w:spacing w:after="0" w:line="480" w:lineRule="auto"/>
         <w:rPr>
-          <w:rFonts w:ascii="Times New Roman" w:hAnsi="Times New Roman" w:cs="Times New Roman"/>
-          <w:sz w:val="24"/>
+          <w:rFonts w:cs="Times New Roman"/>
           <w:szCs w:val="24"/>
         </w:rPr>
       </w:pPr>
@@ -70,31 +64,27 @@
       <w:pPr>
         <w:spacing w:after="0" w:line="480" w:lineRule="auto"/>
         <w:rPr>
-          <w:rFonts w:ascii="Times New Roman" w:hAnsi="Times New Roman" w:cs="Times New Roman"/>
-          <w:sz w:val="24"/>
-          <w:szCs w:val="24"/>
-        </w:rPr>
-      </w:pPr>
-      <w:r>
-        <w:rPr>
-          <w:rFonts w:ascii="Times New Roman" w:hAnsi="Times New Roman" w:cs="Times New Roman"/>
-          <w:sz w:val="24"/>
+          <w:rFonts w:cs="Times New Roman"/>
+          <w:szCs w:val="24"/>
+        </w:rPr>
+      </w:pPr>
+      <w:r>
+        <w:rPr>
+          <w:rFonts w:cs="Times New Roman"/>
           <w:szCs w:val="24"/>
         </w:rPr>
         <w:t>Kara L. Feilich, Valentina di</w:t>
       </w:r>
       <w:r>
         <w:rPr>
-          <w:rFonts w:ascii="Times New Roman" w:hAnsi="Times New Roman" w:cs="Times New Roman"/>
-          <w:sz w:val="24"/>
+          <w:rFonts w:cs="Times New Roman"/>
           <w:szCs w:val="24"/>
         </w:rPr>
         <w:t xml:space="preserve"> </w:t>
       </w:r>
       <w:r>
         <w:rPr>
-          <w:rFonts w:ascii="Times New Roman" w:hAnsi="Times New Roman" w:cs="Times New Roman"/>
-          <w:sz w:val="24"/>
+          <w:rFonts w:cs="Times New Roman"/>
           <w:szCs w:val="24"/>
         </w:rPr>
         <w:t>Santo, and George V. Lauder</w:t>
@@ -104,8 +94,7 @@
       <w:pPr>
         <w:spacing w:after="0" w:line="480" w:lineRule="auto"/>
         <w:rPr>
-          <w:rFonts w:ascii="Times New Roman" w:hAnsi="Times New Roman" w:cs="Times New Roman"/>
-          <w:sz w:val="24"/>
+          <w:rFonts w:cs="Times New Roman"/>
           <w:szCs w:val="24"/>
         </w:rPr>
       </w:pPr>
@@ -114,15 +103,13 @@
       <w:pPr>
         <w:spacing w:after="0" w:line="480" w:lineRule="auto"/>
         <w:rPr>
-          <w:rFonts w:ascii="Times New Roman" w:hAnsi="Times New Roman" w:cs="Times New Roman"/>
-          <w:sz w:val="24"/>
-          <w:szCs w:val="24"/>
-        </w:rPr>
-      </w:pPr>
-      <w:r>
-        <w:rPr>
-          <w:rFonts w:ascii="Times New Roman" w:hAnsi="Times New Roman" w:cs="Times New Roman"/>
-          <w:sz w:val="24"/>
+          <w:rFonts w:cs="Times New Roman"/>
+          <w:szCs w:val="24"/>
+        </w:rPr>
+      </w:pPr>
+      <w:r>
+        <w:rPr>
+          <w:rFonts w:cs="Times New Roman"/>
           <w:szCs w:val="24"/>
         </w:rPr>
         <w:t>Harvard University, Dept. of Organismic and Evolutionary Biology, 26 Oxford Street,</w:t>
@@ -132,15 +119,13 @@
       <w:pPr>
         <w:spacing w:after="0" w:line="480" w:lineRule="auto"/>
         <w:rPr>
-          <w:rFonts w:ascii="Times New Roman" w:hAnsi="Times New Roman" w:cs="Times New Roman"/>
-          <w:sz w:val="24"/>
-          <w:szCs w:val="24"/>
-        </w:rPr>
-      </w:pPr>
-      <w:r>
-        <w:rPr>
-          <w:rFonts w:ascii="Times New Roman" w:hAnsi="Times New Roman" w:cs="Times New Roman"/>
-          <w:sz w:val="24"/>
+          <w:rFonts w:cs="Times New Roman"/>
+          <w:szCs w:val="24"/>
+        </w:rPr>
+      </w:pPr>
+      <w:r>
+        <w:rPr>
+          <w:rFonts w:cs="Times New Roman"/>
           <w:szCs w:val="24"/>
         </w:rPr>
         <w:t>Cambridge, MA 02138 USA</w:t>
@@ -150,8 +135,7 @@
       <w:pPr>
         <w:spacing w:after="0" w:line="480" w:lineRule="auto"/>
         <w:rPr>
-          <w:rFonts w:ascii="Times New Roman" w:hAnsi="Times New Roman" w:cs="Times New Roman"/>
-          <w:sz w:val="24"/>
+          <w:rFonts w:cs="Times New Roman"/>
           <w:szCs w:val="24"/>
         </w:rPr>
       </w:pPr>
@@ -160,15 +144,13 @@
       <w:pPr>
         <w:spacing w:after="0" w:line="480" w:lineRule="auto"/>
         <w:rPr>
-          <w:rFonts w:ascii="Times New Roman" w:hAnsi="Times New Roman" w:cs="Times New Roman"/>
-          <w:sz w:val="24"/>
-          <w:szCs w:val="24"/>
-        </w:rPr>
-      </w:pPr>
-      <w:r>
-        <w:rPr>
-          <w:rFonts w:ascii="Times New Roman" w:hAnsi="Times New Roman" w:cs="Times New Roman"/>
-          <w:sz w:val="24"/>
+          <w:rFonts w:cs="Times New Roman"/>
+          <w:szCs w:val="24"/>
+        </w:rPr>
+      </w:pPr>
+      <w:r>
+        <w:rPr>
+          <w:rFonts w:cs="Times New Roman"/>
           <w:szCs w:val="24"/>
         </w:rPr>
         <w:t xml:space="preserve">Author for correspondence, email: </w:t>
@@ -177,8 +159,7 @@
         <w:r>
           <w:rPr>
             <w:rStyle w:val="Hyperlink"/>
-            <w:rFonts w:ascii="Times New Roman" w:hAnsi="Times New Roman" w:cs="Times New Roman"/>
-            <w:sz w:val="24"/>
+            <w:rFonts w:cs="Times New Roman"/>
             <w:szCs w:val="24"/>
           </w:rPr>
           <w:t>kfeilich@gmail.com</w:t>
@@ -189,47 +170,41 @@
       <w:pPr>
         <w:spacing w:after="0" w:line="480" w:lineRule="auto"/>
         <w:rPr>
-          <w:rFonts w:ascii="Times New Roman" w:hAnsi="Times New Roman" w:cs="Times New Roman"/>
-          <w:sz w:val="24"/>
-          <w:szCs w:val="24"/>
-        </w:rPr>
-      </w:pPr>
-      <w:r>
-        <w:rPr>
-          <w:rFonts w:ascii="Times New Roman" w:hAnsi="Times New Roman" w:cs="Times New Roman"/>
-          <w:sz w:val="24"/>
+          <w:rFonts w:cs="Times New Roman"/>
+          <w:szCs w:val="24"/>
+        </w:rPr>
+      </w:pPr>
+      <w:r>
+        <w:rPr>
+          <w:rFonts w:cs="Times New Roman"/>
           <w:szCs w:val="24"/>
         </w:rPr>
         <w:br/>
       </w:r>
       <w:r>
         <w:rPr>
-          <w:rFonts w:ascii="Times New Roman" w:hAnsi="Times New Roman" w:cs="Times New Roman"/>
-          <w:sz w:val="24"/>
+          <w:rFonts w:cs="Times New Roman"/>
           <w:szCs w:val="24"/>
         </w:rPr>
         <w:t>Key</w:t>
       </w:r>
       <w:r>
         <w:rPr>
-          <w:rFonts w:ascii="Times New Roman" w:hAnsi="Times New Roman" w:cs="Times New Roman"/>
-          <w:sz w:val="24"/>
+          <w:rFonts w:cs="Times New Roman"/>
           <w:szCs w:val="24"/>
         </w:rPr>
         <w:t xml:space="preserve"> </w:t>
       </w:r>
       <w:r>
         <w:rPr>
-          <w:rFonts w:ascii="Times New Roman" w:hAnsi="Times New Roman" w:cs="Times New Roman"/>
-          <w:sz w:val="24"/>
+          <w:rFonts w:cs="Times New Roman"/>
           <w:szCs w:val="24"/>
         </w:rPr>
         <w:t>words</w:t>
       </w:r>
       <w:r>
         <w:rPr>
-          <w:rFonts w:ascii="Times New Roman" w:hAnsi="Times New Roman" w:cs="Times New Roman"/>
-          <w:sz w:val="24"/>
+          <w:rFonts w:cs="Times New Roman"/>
           <w:szCs w:val="24"/>
         </w:rPr>
         <w:t>:</w:t>
@@ -239,8 +214,7 @@
       <w:pPr>
         <w:spacing w:after="0" w:line="480" w:lineRule="auto"/>
         <w:rPr>
-          <w:rFonts w:ascii="Times New Roman" w:hAnsi="Times New Roman" w:cs="Times New Roman"/>
-          <w:sz w:val="24"/>
+          <w:rFonts w:cs="Times New Roman"/>
           <w:szCs w:val="24"/>
         </w:rPr>
       </w:pPr>
@@ -249,15 +223,13 @@
       <w:pPr>
         <w:spacing w:after="0" w:line="480" w:lineRule="auto"/>
         <w:rPr>
-          <w:rFonts w:ascii="Times New Roman" w:hAnsi="Times New Roman" w:cs="Times New Roman"/>
-          <w:sz w:val="24"/>
-          <w:szCs w:val="24"/>
-        </w:rPr>
-      </w:pPr>
-      <w:r>
-        <w:rPr>
-          <w:rFonts w:ascii="Times New Roman" w:hAnsi="Times New Roman" w:cs="Times New Roman"/>
-          <w:sz w:val="24"/>
+          <w:rFonts w:cs="Times New Roman"/>
+          <w:szCs w:val="24"/>
+        </w:rPr>
+      </w:pPr>
+      <w:r>
+        <w:rPr>
+          <w:rFonts w:cs="Times New Roman"/>
           <w:szCs w:val="24"/>
         </w:rPr>
         <w:t xml:space="preserve"> </w:t>
@@ -267,15 +239,13 @@
       <w:pPr>
         <w:spacing w:after="0" w:line="480" w:lineRule="auto"/>
         <w:rPr>
-          <w:rFonts w:ascii="Times New Roman" w:hAnsi="Times New Roman" w:cs="Times New Roman"/>
-          <w:sz w:val="24"/>
-          <w:szCs w:val="24"/>
-        </w:rPr>
-      </w:pPr>
-      <w:r>
-        <w:rPr>
-          <w:rFonts w:ascii="Times New Roman" w:hAnsi="Times New Roman" w:cs="Times New Roman"/>
-          <w:sz w:val="24"/>
+          <w:rFonts w:cs="Times New Roman"/>
+          <w:szCs w:val="24"/>
+        </w:rPr>
+      </w:pPr>
+      <w:r>
+        <w:rPr>
+          <w:rFonts w:cs="Times New Roman"/>
           <w:szCs w:val="24"/>
         </w:rPr>
         <w:br w:type="page"/>
@@ -285,16 +255,14 @@
       <w:pPr>
         <w:spacing w:after="0" w:line="480" w:lineRule="auto"/>
         <w:rPr>
-          <w:rFonts w:ascii="Times New Roman" w:hAnsi="Times New Roman" w:cs="Times New Roman"/>
-          <w:sz w:val="24"/>
-          <w:szCs w:val="24"/>
-        </w:rPr>
-      </w:pPr>
-      <w:r>
-        <w:rPr>
-          <w:rFonts w:ascii="Times New Roman" w:hAnsi="Times New Roman" w:cs="Times New Roman"/>
-          <w:b/>
-          <w:sz w:val="24"/>
+          <w:rFonts w:cs="Times New Roman"/>
+          <w:szCs w:val="24"/>
+        </w:rPr>
+      </w:pPr>
+      <w:r>
+        <w:rPr>
+          <w:rFonts w:cs="Times New Roman"/>
+          <w:b/>
           <w:szCs w:val="24"/>
         </w:rPr>
         <w:lastRenderedPageBreak/>
@@ -305,8 +273,7 @@
       <w:pPr>
         <w:spacing w:after="0" w:line="480" w:lineRule="auto"/>
         <w:rPr>
-          <w:rFonts w:ascii="Times New Roman" w:hAnsi="Times New Roman" w:cs="Times New Roman"/>
-          <w:sz w:val="24"/>
+          <w:rFonts w:cs="Times New Roman"/>
           <w:szCs w:val="24"/>
         </w:rPr>
       </w:pPr>
@@ -315,17 +282,15 @@
       <w:pPr>
         <w:spacing w:after="0" w:line="480" w:lineRule="auto"/>
         <w:rPr>
-          <w:rFonts w:ascii="Times New Roman" w:hAnsi="Times New Roman" w:cs="Times New Roman"/>
-          <w:b/>
-          <w:sz w:val="24"/>
-          <w:szCs w:val="24"/>
-        </w:rPr>
-      </w:pPr>
-      <w:r>
-        <w:rPr>
-          <w:rFonts w:ascii="Times New Roman" w:hAnsi="Times New Roman" w:cs="Times New Roman"/>
-          <w:b/>
-          <w:sz w:val="24"/>
+          <w:rFonts w:cs="Times New Roman"/>
+          <w:b/>
+          <w:szCs w:val="24"/>
+        </w:rPr>
+      </w:pPr>
+      <w:r>
+        <w:rPr>
+          <w:rFonts w:cs="Times New Roman"/>
+          <w:b/>
           <w:szCs w:val="24"/>
         </w:rPr>
         <w:t>ABSTRACT</w:t>
@@ -334,15 +299,13 @@
     <w:p>
       <w:pPr>
         <w:rPr>
-          <w:rFonts w:ascii="Times New Roman" w:hAnsi="Times New Roman" w:cs="Times New Roman"/>
-          <w:sz w:val="24"/>
-          <w:szCs w:val="24"/>
-        </w:rPr>
-      </w:pPr>
-      <w:r>
-        <w:rPr>
-          <w:rFonts w:ascii="Times New Roman" w:hAnsi="Times New Roman" w:cs="Times New Roman"/>
-          <w:sz w:val="24"/>
+          <w:rFonts w:cs="Times New Roman"/>
+          <w:szCs w:val="24"/>
+        </w:rPr>
+      </w:pPr>
+      <w:r>
+        <w:rPr>
+          <w:rFonts w:cs="Times New Roman"/>
           <w:szCs w:val="24"/>
         </w:rPr>
         <w:br w:type="page"/>
@@ -352,16 +315,14 @@
       <w:pPr>
         <w:spacing w:after="0" w:line="480" w:lineRule="auto"/>
         <w:rPr>
-          <w:rFonts w:ascii="Times New Roman" w:hAnsi="Times New Roman" w:cs="Times New Roman"/>
-          <w:sz w:val="24"/>
-          <w:szCs w:val="24"/>
-        </w:rPr>
-      </w:pPr>
-      <w:r>
-        <w:rPr>
-          <w:rFonts w:ascii="Times New Roman" w:hAnsi="Times New Roman" w:cs="Times New Roman"/>
-          <w:b/>
-          <w:sz w:val="24"/>
+          <w:rFonts w:cs="Times New Roman"/>
+          <w:szCs w:val="24"/>
+        </w:rPr>
+      </w:pPr>
+      <w:r>
+        <w:rPr>
+          <w:rFonts w:cs="Times New Roman"/>
+          <w:b/>
           <w:szCs w:val="24"/>
         </w:rPr>
         <w:lastRenderedPageBreak/>
@@ -371,15 +332,13 @@
     <w:p>
       <w:pPr>
         <w:rPr>
-          <w:rFonts w:ascii="Times New Roman" w:hAnsi="Times New Roman" w:cs="Times New Roman"/>
-          <w:sz w:val="24"/>
-          <w:szCs w:val="24"/>
-        </w:rPr>
-      </w:pPr>
-      <w:r>
-        <w:rPr>
-          <w:rFonts w:ascii="Times New Roman" w:hAnsi="Times New Roman" w:cs="Times New Roman"/>
-          <w:sz w:val="24"/>
+          <w:rFonts w:cs="Times New Roman"/>
+          <w:szCs w:val="24"/>
+        </w:rPr>
+      </w:pPr>
+      <w:r>
+        <w:rPr>
+          <w:rFonts w:cs="Times New Roman"/>
           <w:szCs w:val="24"/>
         </w:rPr>
         <w:br w:type="page"/>
@@ -389,16 +348,14 @@
       <w:pPr>
         <w:spacing w:after="0" w:line="480" w:lineRule="auto"/>
         <w:rPr>
-          <w:rFonts w:ascii="Times New Roman" w:hAnsi="Times New Roman" w:cs="Times New Roman"/>
-          <w:sz w:val="24"/>
-          <w:szCs w:val="24"/>
-        </w:rPr>
-      </w:pPr>
-      <w:r>
-        <w:rPr>
-          <w:rFonts w:ascii="Times New Roman" w:hAnsi="Times New Roman" w:cs="Times New Roman"/>
-          <w:b/>
-          <w:sz w:val="24"/>
+          <w:rFonts w:cs="Times New Roman"/>
+          <w:szCs w:val="24"/>
+        </w:rPr>
+      </w:pPr>
+      <w:r>
+        <w:rPr>
+          <w:rFonts w:cs="Times New Roman"/>
+          <w:b/>
           <w:szCs w:val="24"/>
         </w:rPr>
         <w:lastRenderedPageBreak/>
@@ -408,17 +365,15 @@
     <w:p>
       <w:pPr>
         <w:rPr>
-          <w:rFonts w:ascii="Times New Roman" w:hAnsi="Times New Roman" w:cs="Times New Roman"/>
-          <w:b/>
-          <w:sz w:val="24"/>
-          <w:szCs w:val="24"/>
-        </w:rPr>
-      </w:pPr>
-      <w:r>
-        <w:rPr>
-          <w:rFonts w:ascii="Times New Roman" w:hAnsi="Times New Roman" w:cs="Times New Roman"/>
-          <w:b/>
-          <w:sz w:val="24"/>
+          <w:rFonts w:cs="Times New Roman"/>
+          <w:b/>
+          <w:szCs w:val="24"/>
+        </w:rPr>
+      </w:pPr>
+      <w:r>
+        <w:rPr>
+          <w:rFonts w:cs="Times New Roman"/>
+          <w:b/>
           <w:szCs w:val="24"/>
         </w:rPr>
         <w:t>Animal care and maintenance</w:t>
@@ -427,17 +382,15 @@
     <w:p>
       <w:pPr>
         <w:rPr>
-          <w:rFonts w:ascii="Times New Roman" w:hAnsi="Times New Roman" w:cs="Times New Roman"/>
-          <w:b/>
-          <w:sz w:val="24"/>
-          <w:szCs w:val="24"/>
-        </w:rPr>
-      </w:pPr>
-      <w:r>
-        <w:rPr>
-          <w:rFonts w:ascii="Times New Roman" w:hAnsi="Times New Roman" w:cs="Times New Roman"/>
-          <w:b/>
-          <w:sz w:val="24"/>
+          <w:rFonts w:cs="Times New Roman"/>
+          <w:b/>
+          <w:szCs w:val="24"/>
+        </w:rPr>
+      </w:pPr>
+      <w:r>
+        <w:rPr>
+          <w:rFonts w:cs="Times New Roman"/>
+          <w:b/>
           <w:szCs w:val="24"/>
         </w:rPr>
         <w:t>Swimming trials and behavior encoding</w:t>
@@ -446,17 +399,15 @@
     <w:p>
       <w:pPr>
         <w:rPr>
-          <w:rFonts w:ascii="Times New Roman" w:hAnsi="Times New Roman" w:cs="Times New Roman"/>
-          <w:b/>
-          <w:sz w:val="24"/>
-          <w:szCs w:val="24"/>
-        </w:rPr>
-      </w:pPr>
-      <w:r>
-        <w:rPr>
-          <w:rFonts w:ascii="Times New Roman" w:hAnsi="Times New Roman" w:cs="Times New Roman"/>
-          <w:b/>
-          <w:sz w:val="24"/>
+          <w:rFonts w:cs="Times New Roman"/>
+          <w:b/>
+          <w:szCs w:val="24"/>
+        </w:rPr>
+      </w:pPr>
+      <w:r>
+        <w:rPr>
+          <w:rFonts w:cs="Times New Roman"/>
+          <w:b/>
           <w:szCs w:val="24"/>
         </w:rPr>
         <w:t xml:space="preserve">Measurement of kinematic parameters and </w:t>
@@ -464,9 +415,8 @@
       <w:proofErr w:type="spellStart"/>
       <w:r>
         <w:rPr>
-          <w:rFonts w:ascii="Times New Roman" w:hAnsi="Times New Roman" w:cs="Times New Roman"/>
-          <w:b/>
-          <w:sz w:val="24"/>
+          <w:rFonts w:cs="Times New Roman"/>
+          <w:b/>
           <w:szCs w:val="24"/>
         </w:rPr>
         <w:t>finbeat</w:t>
@@ -474,9 +424,8 @@
       <w:proofErr w:type="spellEnd"/>
       <w:r>
         <w:rPr>
-          <w:rFonts w:ascii="Times New Roman" w:hAnsi="Times New Roman" w:cs="Times New Roman"/>
-          <w:b/>
-          <w:sz w:val="24"/>
+          <w:rFonts w:cs="Times New Roman"/>
+          <w:b/>
           <w:szCs w:val="24"/>
         </w:rPr>
         <w:t>-parameter estimation</w:t>
@@ -485,17 +434,15 @@
     <w:p>
       <w:pPr>
         <w:rPr>
-          <w:rFonts w:ascii="Times New Roman" w:hAnsi="Times New Roman" w:cs="Times New Roman"/>
-          <w:b/>
-          <w:sz w:val="24"/>
-          <w:szCs w:val="24"/>
-        </w:rPr>
-      </w:pPr>
-      <w:r>
-        <w:rPr>
-          <w:rFonts w:ascii="Times New Roman" w:hAnsi="Times New Roman" w:cs="Times New Roman"/>
-          <w:b/>
-          <w:sz w:val="24"/>
+          <w:rFonts w:cs="Times New Roman"/>
+          <w:b/>
+          <w:szCs w:val="24"/>
+        </w:rPr>
+      </w:pPr>
+      <w:r>
+        <w:rPr>
+          <w:rFonts w:cs="Times New Roman"/>
+          <w:b/>
           <w:szCs w:val="24"/>
         </w:rPr>
         <w:t>Statistical analysis of kinematic parameters</w:t>
@@ -504,17 +451,15 @@
     <w:p>
       <w:pPr>
         <w:rPr>
-          <w:rFonts w:ascii="Times New Roman" w:hAnsi="Times New Roman" w:cs="Times New Roman"/>
-          <w:b/>
-          <w:sz w:val="24"/>
-          <w:szCs w:val="24"/>
-        </w:rPr>
-      </w:pPr>
-      <w:r>
-        <w:rPr>
-          <w:rFonts w:ascii="Times New Roman" w:hAnsi="Times New Roman" w:cs="Times New Roman"/>
-          <w:b/>
-          <w:sz w:val="24"/>
+          <w:rFonts w:cs="Times New Roman"/>
+          <w:b/>
+          <w:szCs w:val="24"/>
+        </w:rPr>
+      </w:pPr>
+      <w:r>
+        <w:rPr>
+          <w:rFonts w:cs="Times New Roman"/>
+          <w:b/>
           <w:szCs w:val="24"/>
         </w:rPr>
         <w:t>Fourier Transforms and sinusoidal regression as estimate of steadiness</w:t>
@@ -523,15 +468,13 @@
     <w:p>
       <w:pPr>
         <w:rPr>
-          <w:rFonts w:ascii="Times New Roman" w:hAnsi="Times New Roman" w:cs="Times New Roman"/>
-          <w:sz w:val="24"/>
-          <w:szCs w:val="24"/>
-        </w:rPr>
-      </w:pPr>
-      <w:r>
-        <w:rPr>
-          <w:rFonts w:ascii="Times New Roman" w:hAnsi="Times New Roman" w:cs="Times New Roman"/>
-          <w:sz w:val="24"/>
+          <w:rFonts w:cs="Times New Roman"/>
+          <w:szCs w:val="24"/>
+        </w:rPr>
+      </w:pPr>
+      <w:r>
+        <w:rPr>
+          <w:rFonts w:cs="Times New Roman"/>
           <w:szCs w:val="24"/>
         </w:rPr>
         <w:br w:type="page"/>
@@ -541,16 +484,14 @@
       <w:pPr>
         <w:spacing w:after="0" w:line="480" w:lineRule="auto"/>
         <w:rPr>
-          <w:rFonts w:ascii="Times New Roman" w:hAnsi="Times New Roman" w:cs="Times New Roman"/>
-          <w:sz w:val="24"/>
-          <w:szCs w:val="24"/>
-        </w:rPr>
-      </w:pPr>
-      <w:r>
-        <w:rPr>
-          <w:rFonts w:ascii="Times New Roman" w:hAnsi="Times New Roman" w:cs="Times New Roman"/>
-          <w:b/>
-          <w:sz w:val="24"/>
+          <w:rFonts w:cs="Times New Roman"/>
+          <w:szCs w:val="24"/>
+        </w:rPr>
+      </w:pPr>
+      <w:r>
+        <w:rPr>
+          <w:rFonts w:cs="Times New Roman"/>
+          <w:b/>
           <w:szCs w:val="24"/>
         </w:rPr>
         <w:lastRenderedPageBreak/>
@@ -560,26 +501,23 @@
     <w:p>
       <w:pPr>
         <w:rPr>
-          <w:rFonts w:ascii="Times New Roman" w:hAnsi="Times New Roman" w:cs="Times New Roman"/>
-          <w:b/>
-          <w:sz w:val="24"/>
-          <w:szCs w:val="24"/>
-        </w:rPr>
-      </w:pPr>
-      <w:r>
-        <w:rPr>
-          <w:rFonts w:ascii="Times New Roman" w:hAnsi="Times New Roman" w:cs="Times New Roman"/>
-          <w:b/>
-          <w:sz w:val="24"/>
+          <w:rFonts w:cs="Times New Roman"/>
+          <w:b/>
+          <w:szCs w:val="24"/>
+        </w:rPr>
+      </w:pPr>
+      <w:r>
+        <w:rPr>
+          <w:rFonts w:cs="Times New Roman"/>
+          <w:b/>
           <w:szCs w:val="24"/>
         </w:rPr>
         <w:t>Period</w:t>
       </w:r>
       <w:r>
         <w:rPr>
-          <w:rFonts w:ascii="Times New Roman" w:hAnsi="Times New Roman" w:cs="Times New Roman"/>
-          <w:b/>
-          <w:sz w:val="24"/>
+          <w:rFonts w:cs="Times New Roman"/>
+          <w:b/>
           <w:szCs w:val="24"/>
         </w:rPr>
         <w:t xml:space="preserve"> and amplitude variation with initial speed</w:t>
@@ -588,17 +526,15 @@
     <w:p>
       <w:pPr>
         <w:rPr>
-          <w:rFonts w:ascii="Times New Roman" w:hAnsi="Times New Roman" w:cs="Times New Roman"/>
-          <w:b/>
-          <w:sz w:val="24"/>
-          <w:szCs w:val="24"/>
-        </w:rPr>
-      </w:pPr>
-      <w:r>
-        <w:rPr>
-          <w:rFonts w:ascii="Times New Roman" w:hAnsi="Times New Roman" w:cs="Times New Roman"/>
-          <w:b/>
-          <w:sz w:val="24"/>
+          <w:rFonts w:cs="Times New Roman"/>
+          <w:b/>
+          <w:szCs w:val="24"/>
+        </w:rPr>
+      </w:pPr>
+      <w:r>
+        <w:rPr>
+          <w:rFonts w:cs="Times New Roman"/>
+          <w:b/>
           <w:szCs w:val="24"/>
         </w:rPr>
         <w:t>Period and amplitude variation with maximum instantaneous speed and acceleration</w:t>
@@ -607,17 +543,15 @@
     <w:p>
       <w:pPr>
         <w:rPr>
-          <w:rFonts w:ascii="Times New Roman" w:hAnsi="Times New Roman" w:cs="Times New Roman"/>
-          <w:b/>
-          <w:sz w:val="24"/>
-          <w:szCs w:val="24"/>
-        </w:rPr>
-      </w:pPr>
-      <w:r>
-        <w:rPr>
-          <w:rFonts w:ascii="Times New Roman" w:hAnsi="Times New Roman" w:cs="Times New Roman"/>
-          <w:b/>
-          <w:sz w:val="24"/>
+          <w:rFonts w:cs="Times New Roman"/>
+          <w:b/>
+          <w:szCs w:val="24"/>
+        </w:rPr>
+      </w:pPr>
+      <w:r>
+        <w:rPr>
+          <w:rFonts w:cs="Times New Roman"/>
+          <w:b/>
           <w:szCs w:val="24"/>
         </w:rPr>
         <w:t>Kinematic signatures of acceleration behaviors</w:t>
@@ -626,26 +560,23 @@
     <w:p>
       <w:pPr>
         <w:rPr>
-          <w:rFonts w:ascii="Times New Roman" w:hAnsi="Times New Roman" w:cs="Times New Roman"/>
-          <w:b/>
-          <w:sz w:val="24"/>
-          <w:szCs w:val="24"/>
-        </w:rPr>
-      </w:pPr>
-      <w:r>
-        <w:rPr>
-          <w:rFonts w:ascii="Times New Roman" w:hAnsi="Times New Roman" w:cs="Times New Roman"/>
-          <w:b/>
-          <w:sz w:val="24"/>
+          <w:rFonts w:cs="Times New Roman"/>
+          <w:b/>
+          <w:szCs w:val="24"/>
+        </w:rPr>
+      </w:pPr>
+      <w:r>
+        <w:rPr>
+          <w:rFonts w:cs="Times New Roman"/>
+          <w:b/>
           <w:szCs w:val="24"/>
         </w:rPr>
         <w:br w:type="page"/>
       </w:r>
       <w:r>
         <w:rPr>
-          <w:rFonts w:ascii="Times New Roman" w:hAnsi="Times New Roman" w:cs="Times New Roman"/>
-          <w:b/>
-          <w:sz w:val="24"/>
+          <w:rFonts w:cs="Times New Roman"/>
+          <w:b/>
           <w:szCs w:val="24"/>
         </w:rPr>
         <w:lastRenderedPageBreak/>
@@ -655,15 +586,13 @@
     <w:p>
       <w:pPr>
         <w:rPr>
-          <w:rFonts w:ascii="Times New Roman" w:hAnsi="Times New Roman" w:cs="Times New Roman"/>
-          <w:sz w:val="24"/>
-          <w:szCs w:val="24"/>
-        </w:rPr>
-      </w:pPr>
-      <w:r>
-        <w:rPr>
-          <w:rFonts w:ascii="Times New Roman" w:hAnsi="Times New Roman" w:cs="Times New Roman"/>
-          <w:sz w:val="24"/>
+          <w:rFonts w:cs="Times New Roman"/>
+          <w:szCs w:val="24"/>
+        </w:rPr>
+      </w:pPr>
+      <w:r>
+        <w:rPr>
+          <w:rFonts w:cs="Times New Roman"/>
           <w:szCs w:val="24"/>
         </w:rPr>
         <w:br w:type="page"/>
@@ -672,17 +601,15 @@
     <w:p>
       <w:pPr>
         <w:rPr>
-          <w:rFonts w:ascii="Times New Roman" w:hAnsi="Times New Roman" w:cs="Times New Roman"/>
-          <w:b/>
-          <w:sz w:val="24"/>
-          <w:szCs w:val="24"/>
-        </w:rPr>
-      </w:pPr>
-      <w:r>
-        <w:rPr>
-          <w:rFonts w:ascii="Times New Roman" w:hAnsi="Times New Roman" w:cs="Times New Roman"/>
-          <w:b/>
-          <w:sz w:val="24"/>
+          <w:rFonts w:cs="Times New Roman"/>
+          <w:b/>
+          <w:szCs w:val="24"/>
+        </w:rPr>
+      </w:pPr>
+      <w:r>
+        <w:rPr>
+          <w:rFonts w:cs="Times New Roman"/>
+          <w:b/>
           <w:szCs w:val="24"/>
         </w:rPr>
         <w:lastRenderedPageBreak/>
@@ -692,25 +619,22 @@
     <w:p>
       <w:pPr>
         <w:rPr>
-          <w:rFonts w:ascii="Times New Roman" w:hAnsi="Times New Roman" w:cs="Times New Roman"/>
-          <w:sz w:val="24"/>
-          <w:szCs w:val="24"/>
-        </w:rPr>
-      </w:pPr>
-    </w:p>
-    <w:p>
-      <w:pPr>
-        <w:rPr>
-          <w:rFonts w:ascii="Times New Roman" w:hAnsi="Times New Roman" w:cs="Times New Roman"/>
-          <w:sz w:val="24"/>
-          <w:szCs w:val="24"/>
-        </w:rPr>
-      </w:pPr>
-      <w:r>
-        <w:rPr>
-          <w:rFonts w:ascii="Times New Roman" w:hAnsi="Times New Roman" w:cs="Times New Roman"/>
-          <w:b/>
-          <w:sz w:val="24"/>
+          <w:rFonts w:cs="Times New Roman"/>
+          <w:szCs w:val="24"/>
+        </w:rPr>
+      </w:pPr>
+    </w:p>
+    <w:p>
+      <w:pPr>
+        <w:rPr>
+          <w:rFonts w:cs="Times New Roman"/>
+          <w:szCs w:val="24"/>
+        </w:rPr>
+      </w:pPr>
+      <w:r>
+        <w:rPr>
+          <w:rFonts w:cs="Times New Roman"/>
+          <w:b/>
           <w:szCs w:val="24"/>
         </w:rPr>
         <w:t>Competing Interests</w:t>
@@ -719,26 +643,23 @@
     <w:p>
       <w:pPr>
         <w:rPr>
-          <w:rFonts w:ascii="Times New Roman" w:hAnsi="Times New Roman" w:cs="Times New Roman"/>
-          <w:sz w:val="24"/>
-          <w:szCs w:val="24"/>
-        </w:rPr>
-      </w:pPr>
-    </w:p>
-    <w:p>
-      <w:pPr>
-        <w:rPr>
-          <w:rFonts w:ascii="Times New Roman" w:hAnsi="Times New Roman" w:cs="Times New Roman"/>
-          <w:b/>
-          <w:sz w:val="24"/>
-          <w:szCs w:val="24"/>
-        </w:rPr>
-      </w:pPr>
-      <w:r>
-        <w:rPr>
-          <w:rFonts w:ascii="Times New Roman" w:hAnsi="Times New Roman" w:cs="Times New Roman"/>
-          <w:b/>
-          <w:sz w:val="24"/>
+          <w:rFonts w:cs="Times New Roman"/>
+          <w:szCs w:val="24"/>
+        </w:rPr>
+      </w:pPr>
+    </w:p>
+    <w:p>
+      <w:pPr>
+        <w:rPr>
+          <w:rFonts w:cs="Times New Roman"/>
+          <w:b/>
+          <w:szCs w:val="24"/>
+        </w:rPr>
+      </w:pPr>
+      <w:r>
+        <w:rPr>
+          <w:rFonts w:cs="Times New Roman"/>
+          <w:b/>
           <w:szCs w:val="24"/>
         </w:rPr>
         <w:t>Author Contributions</w:t>
@@ -747,35 +668,31 @@
     <w:p>
       <w:pPr>
         <w:rPr>
-          <w:rFonts w:ascii="Times New Roman" w:hAnsi="Times New Roman" w:cs="Times New Roman"/>
-          <w:b/>
-          <w:sz w:val="24"/>
-          <w:szCs w:val="24"/>
-        </w:rPr>
-      </w:pPr>
-    </w:p>
-    <w:p>
-      <w:pPr>
-        <w:rPr>
-          <w:rFonts w:ascii="Times New Roman" w:hAnsi="Times New Roman" w:cs="Times New Roman"/>
-          <w:sz w:val="24"/>
-          <w:szCs w:val="24"/>
-        </w:rPr>
-      </w:pPr>
-      <w:r>
-        <w:rPr>
-          <w:rFonts w:ascii="Times New Roman" w:hAnsi="Times New Roman" w:cs="Times New Roman"/>
-          <w:b/>
-          <w:sz w:val="24"/>
+          <w:rFonts w:cs="Times New Roman"/>
+          <w:b/>
+          <w:szCs w:val="24"/>
+        </w:rPr>
+      </w:pPr>
+    </w:p>
+    <w:p>
+      <w:pPr>
+        <w:rPr>
+          <w:rFonts w:cs="Times New Roman"/>
+          <w:szCs w:val="24"/>
+        </w:rPr>
+      </w:pPr>
+      <w:r>
+        <w:rPr>
+          <w:rFonts w:cs="Times New Roman"/>
+          <w:b/>
           <w:szCs w:val="24"/>
         </w:rPr>
         <w:t xml:space="preserve">Funding </w:t>
       </w:r>
       <w:r>
         <w:rPr>
-          <w:rFonts w:ascii="Times New Roman" w:hAnsi="Times New Roman" w:cs="Times New Roman"/>
-          <w:b/>
-          <w:sz w:val="24"/>
+          <w:rFonts w:cs="Times New Roman"/>
+          <w:b/>
           <w:szCs w:val="24"/>
         </w:rPr>
         <w:br w:type="page"/>
@@ -785,16 +702,14 @@
       <w:pPr>
         <w:spacing w:after="0" w:line="480" w:lineRule="auto"/>
         <w:rPr>
-          <w:rFonts w:ascii="Times New Roman" w:hAnsi="Times New Roman" w:cs="Times New Roman"/>
-          <w:sz w:val="24"/>
-          <w:szCs w:val="24"/>
-        </w:rPr>
-      </w:pPr>
-      <w:r>
-        <w:rPr>
-          <w:rFonts w:ascii="Times New Roman" w:hAnsi="Times New Roman" w:cs="Times New Roman"/>
-          <w:b/>
-          <w:sz w:val="24"/>
+          <w:rFonts w:cs="Times New Roman"/>
+          <w:szCs w:val="24"/>
+        </w:rPr>
+      </w:pPr>
+      <w:r>
+        <w:rPr>
+          <w:rFonts w:cs="Times New Roman"/>
+          <w:b/>
           <w:szCs w:val="24"/>
         </w:rPr>
         <w:lastRenderedPageBreak/>
@@ -804,32 +719,28 @@
     <w:p>
       <w:pPr>
         <w:rPr>
-          <w:rFonts w:ascii="Times New Roman" w:hAnsi="Times New Roman" w:cs="Times New Roman"/>
-          <w:sz w:val="24"/>
-          <w:szCs w:val="24"/>
-        </w:rPr>
-      </w:pPr>
-      <w:r>
-        <w:rPr>
-          <w:rFonts w:ascii="Times New Roman" w:hAnsi="Times New Roman" w:cs="Times New Roman"/>
-          <w:b/>
-          <w:sz w:val="24"/>
+          <w:rFonts w:cs="Times New Roman"/>
+          <w:szCs w:val="24"/>
+        </w:rPr>
+      </w:pPr>
+      <w:r>
+        <w:rPr>
+          <w:rFonts w:cs="Times New Roman"/>
+          <w:b/>
           <w:szCs w:val="24"/>
         </w:rPr>
         <w:t>Feilich, K. L.</w:t>
       </w:r>
       <w:r>
         <w:rPr>
-          <w:rFonts w:ascii="Times New Roman" w:hAnsi="Times New Roman" w:cs="Times New Roman"/>
-          <w:sz w:val="24"/>
+          <w:rFonts w:cs="Times New Roman"/>
           <w:szCs w:val="24"/>
         </w:rPr>
         <w:t xml:space="preserve"> (2017). </w:t>
       </w:r>
       <w:r>
         <w:rPr>
-          <w:rFonts w:ascii="Times New Roman" w:hAnsi="Times New Roman" w:cs="Times New Roman"/>
-          <w:sz w:val="24"/>
+          <w:rFonts w:cs="Times New Roman"/>
           <w:szCs w:val="24"/>
         </w:rPr>
         <w:br w:type="page"/>
@@ -839,17 +750,15 @@
       <w:pPr>
         <w:spacing w:after="0" w:line="480" w:lineRule="auto"/>
         <w:rPr>
-          <w:rFonts w:ascii="Times New Roman" w:hAnsi="Times New Roman" w:cs="Times New Roman"/>
-          <w:b/>
-          <w:sz w:val="24"/>
-          <w:szCs w:val="24"/>
-        </w:rPr>
-      </w:pPr>
-      <w:r>
-        <w:rPr>
-          <w:rFonts w:ascii="Times New Roman" w:hAnsi="Times New Roman" w:cs="Times New Roman"/>
-          <w:b/>
-          <w:sz w:val="24"/>
+          <w:rFonts w:cs="Times New Roman"/>
+          <w:b/>
+          <w:szCs w:val="24"/>
+        </w:rPr>
+      </w:pPr>
+      <w:r>
+        <w:rPr>
+          <w:rFonts w:cs="Times New Roman"/>
+          <w:b/>
           <w:szCs w:val="24"/>
         </w:rPr>
         <w:lastRenderedPageBreak/>
@@ -860,22 +769,20 @@
       <w:pPr>
         <w:spacing w:after="0" w:line="480" w:lineRule="auto"/>
         <w:rPr>
-          <w:rFonts w:ascii="Times New Roman" w:hAnsi="Times New Roman" w:cs="Times New Roman"/>
-          <w:b/>
-          <w:sz w:val="24"/>
-          <w:szCs w:val="24"/>
-        </w:rPr>
-      </w:pPr>
-      <w:r>
-        <w:rPr>
-          <w:rFonts w:ascii="Times New Roman" w:hAnsi="Times New Roman" w:cs="Times New Roman"/>
+          <w:rFonts w:cs="Times New Roman"/>
+          <w:b/>
+          <w:szCs w:val="24"/>
+        </w:rPr>
+      </w:pPr>
+      <w:r>
+        <w:rPr>
+          <w:rFonts w:cs="Times New Roman"/>
           <w:b/>
           <w:noProof/>
-          <w:sz w:val="24"/>
           <w:szCs w:val="24"/>
         </w:rPr>
         <w:drawing>
-          <wp:inline distT="0" distB="0" distL="0" distR="0">
+          <wp:inline distT="0" distB="0" distL="0" distR="0" wp14:anchorId="63959060" wp14:editId="7BD094CE">
             <wp:extent cx="5943600" cy="2575560"/>
             <wp:effectExtent l="0" t="0" r="0" b="0"/>
             <wp:docPr id="1" name="Picture 1"/>
@@ -921,14 +828,14 @@
       <w:pPr>
         <w:spacing w:after="0" w:line="240" w:lineRule="auto"/>
         <w:rPr>
-          <w:rFonts w:ascii="Times New Roman" w:hAnsi="Times New Roman" w:cs="Times New Roman"/>
-          <w:sz w:val="20"/>
-          <w:szCs w:val="20"/>
-        </w:rPr>
-      </w:pPr>
-      <w:r>
-        <w:rPr>
-          <w:rFonts w:ascii="Times New Roman" w:hAnsi="Times New Roman" w:cs="Times New Roman"/>
+          <w:rFonts w:cs="Times New Roman"/>
+          <w:sz w:val="20"/>
+          <w:szCs w:val="20"/>
+        </w:rPr>
+      </w:pPr>
+      <w:r>
+        <w:rPr>
+          <w:rFonts w:cs="Times New Roman"/>
           <w:b/>
           <w:sz w:val="20"/>
           <w:szCs w:val="20"/>
@@ -937,7 +844,7 @@
       </w:r>
       <w:r>
         <w:rPr>
-          <w:rFonts w:ascii="Times New Roman" w:hAnsi="Times New Roman" w:cs="Times New Roman"/>
+          <w:rFonts w:cs="Times New Roman"/>
           <w:b/>
           <w:sz w:val="20"/>
           <w:szCs w:val="20"/>
@@ -946,7 +853,7 @@
       </w:r>
       <w:r>
         <w:rPr>
-          <w:rFonts w:ascii="Times New Roman" w:hAnsi="Times New Roman" w:cs="Times New Roman"/>
+          <w:rFonts w:cs="Times New Roman"/>
           <w:b/>
           <w:sz w:val="20"/>
           <w:szCs w:val="20"/>
@@ -955,7 +862,7 @@
       </w:r>
       <w:r>
         <w:rPr>
-          <w:rFonts w:ascii="Times New Roman" w:hAnsi="Times New Roman" w:cs="Times New Roman"/>
+          <w:rFonts w:cs="Times New Roman"/>
           <w:b/>
           <w:sz w:val="20"/>
           <w:szCs w:val="20"/>
@@ -964,7 +871,7 @@
       </w:r>
       <w:r>
         <w:rPr>
-          <w:rFonts w:ascii="Times New Roman" w:hAnsi="Times New Roman" w:cs="Times New Roman"/>
+          <w:rFonts w:cs="Times New Roman"/>
           <w:b/>
           <w:sz w:val="20"/>
           <w:szCs w:val="20"/>
@@ -973,7 +880,7 @@
       </w:r>
       <w:r>
         <w:rPr>
-          <w:rFonts w:ascii="Times New Roman" w:hAnsi="Times New Roman" w:cs="Times New Roman"/>
+          <w:rFonts w:cs="Times New Roman"/>
           <w:b/>
           <w:sz w:val="20"/>
           <w:szCs w:val="20"/>
@@ -982,7 +889,7 @@
       </w:r>
       <w:r>
         <w:rPr>
-          <w:rFonts w:ascii="Times New Roman" w:hAnsi="Times New Roman" w:cs="Times New Roman"/>
+          <w:rFonts w:cs="Times New Roman"/>
           <w:sz w:val="20"/>
           <w:szCs w:val="20"/>
         </w:rPr>
@@ -990,7 +897,7 @@
       </w:r>
       <w:r>
         <w:rPr>
-          <w:rFonts w:ascii="Times New Roman" w:hAnsi="Times New Roman" w:cs="Times New Roman"/>
+          <w:rFonts w:cs="Times New Roman"/>
           <w:sz w:val="20"/>
           <w:szCs w:val="20"/>
         </w:rPr>
@@ -999,7 +906,7 @@
       <w:proofErr w:type="spellStart"/>
       <w:r>
         <w:rPr>
-          <w:rFonts w:ascii="Times New Roman" w:hAnsi="Times New Roman" w:cs="Times New Roman"/>
+          <w:rFonts w:cs="Times New Roman"/>
           <w:sz w:val="20"/>
           <w:szCs w:val="20"/>
         </w:rPr>
@@ -1008,7 +915,7 @@
       <w:proofErr w:type="spellEnd"/>
       <w:r>
         <w:rPr>
-          <w:rFonts w:ascii="Times New Roman" w:hAnsi="Times New Roman" w:cs="Times New Roman"/>
+          <w:rFonts w:cs="Times New Roman"/>
           <w:sz w:val="20"/>
           <w:szCs w:val="20"/>
         </w:rPr>
@@ -1017,7 +924,7 @@
       <w:proofErr w:type="spellStart"/>
       <w:r>
         <w:rPr>
-          <w:rFonts w:ascii="Times New Roman" w:hAnsi="Times New Roman" w:cs="Times New Roman"/>
+          <w:rFonts w:cs="Times New Roman"/>
           <w:sz w:val="20"/>
           <w:szCs w:val="20"/>
         </w:rPr>
@@ -1026,7 +933,7 @@
       <w:proofErr w:type="spellEnd"/>
       <w:r>
         <w:rPr>
-          <w:rFonts w:ascii="Times New Roman" w:hAnsi="Times New Roman" w:cs="Times New Roman"/>
+          <w:rFonts w:cs="Times New Roman"/>
           <w:sz w:val="20"/>
           <w:szCs w:val="20"/>
         </w:rPr>
@@ -1035,7 +942,7 @@
       <w:proofErr w:type="spellStart"/>
       <w:r>
         <w:rPr>
-          <w:rFonts w:ascii="Times New Roman" w:hAnsi="Times New Roman" w:cs="Times New Roman"/>
+          <w:rFonts w:cs="Times New Roman"/>
           <w:sz w:val="20"/>
           <w:szCs w:val="20"/>
         </w:rPr>
@@ -1044,7 +951,7 @@
       <w:proofErr w:type="spellEnd"/>
       <w:r>
         <w:rPr>
-          <w:rFonts w:ascii="Times New Roman" w:hAnsi="Times New Roman" w:cs="Times New Roman"/>
+          <w:rFonts w:cs="Times New Roman"/>
           <w:sz w:val="20"/>
           <w:szCs w:val="20"/>
         </w:rPr>
@@ -1054,14 +961,14 @@
     <w:p>
       <w:pPr>
         <w:rPr>
-          <w:rFonts w:ascii="Times New Roman" w:hAnsi="Times New Roman" w:cs="Times New Roman"/>
-          <w:sz w:val="20"/>
-          <w:szCs w:val="20"/>
-        </w:rPr>
-      </w:pPr>
-      <w:r>
-        <w:rPr>
-          <w:rFonts w:ascii="Times New Roman" w:hAnsi="Times New Roman" w:cs="Times New Roman"/>
+          <w:rFonts w:cs="Times New Roman"/>
+          <w:sz w:val="20"/>
+          <w:szCs w:val="20"/>
+        </w:rPr>
+      </w:pPr>
+      <w:r>
+        <w:rPr>
+          <w:rFonts w:cs="Times New Roman"/>
           <w:sz w:val="20"/>
           <w:szCs w:val="20"/>
         </w:rPr>
@@ -1072,8 +979,7 @@
       <w:pPr>
         <w:spacing w:after="0" w:line="240" w:lineRule="auto"/>
         <w:rPr>
-          <w:rFonts w:ascii="Times New Roman" w:hAnsi="Times New Roman" w:cs="Times New Roman"/>
-          <w:sz w:val="24"/>
+          <w:rFonts w:cs="Times New Roman"/>
           <w:szCs w:val="24"/>
         </w:rPr>
       </w:pPr>
@@ -1082,20 +988,19 @@
       <w:pPr>
         <w:spacing w:after="0" w:line="240" w:lineRule="auto"/>
         <w:rPr>
-          <w:rFonts w:ascii="Times New Roman" w:hAnsi="Times New Roman" w:cs="Times New Roman"/>
-          <w:sz w:val="24"/>
-          <w:szCs w:val="24"/>
-        </w:rPr>
-      </w:pPr>
-      <w:r>
-        <w:rPr>
-          <w:rFonts w:ascii="Times New Roman" w:hAnsi="Times New Roman" w:cs="Times New Roman"/>
+          <w:rFonts w:cs="Times New Roman"/>
+          <w:szCs w:val="24"/>
+        </w:rPr>
+      </w:pPr>
+      <w:commentRangeStart w:id="0"/>
+      <w:r>
+        <w:rPr>
+          <w:rFonts w:cs="Times New Roman"/>
           <w:noProof/>
-          <w:sz w:val="24"/>
           <w:szCs w:val="24"/>
         </w:rPr>
         <w:drawing>
-          <wp:inline distT="0" distB="0" distL="0" distR="0">
+          <wp:inline distT="0" distB="0" distL="0" distR="0" wp14:anchorId="78891D8A" wp14:editId="3F3F36C6">
             <wp:extent cx="5334000" cy="6667500"/>
             <wp:effectExtent l="0" t="0" r="0" b="0"/>
             <wp:docPr id="2" name="Picture 2"/>
@@ -1136,19 +1041,26 @@
           </wp:inline>
         </w:drawing>
       </w:r>
+      <w:commentRangeEnd w:id="0"/>
+      <w:r>
+        <w:rPr>
+          <w:rStyle w:val="CommentReference"/>
+        </w:rPr>
+        <w:commentReference w:id="0"/>
+      </w:r>
     </w:p>
     <w:p>
       <w:pPr>
         <w:spacing w:after="0" w:line="240" w:lineRule="auto"/>
         <w:rPr>
-          <w:rFonts w:ascii="Times New Roman" w:hAnsi="Times New Roman" w:cs="Times New Roman"/>
-          <w:sz w:val="20"/>
-          <w:szCs w:val="20"/>
-        </w:rPr>
-      </w:pPr>
-      <w:r>
-        <w:rPr>
-          <w:rFonts w:ascii="Times New Roman" w:hAnsi="Times New Roman" w:cs="Times New Roman"/>
+          <w:rFonts w:cs="Times New Roman"/>
+          <w:sz w:val="20"/>
+          <w:szCs w:val="20"/>
+        </w:rPr>
+      </w:pPr>
+      <w:r>
+        <w:rPr>
+          <w:rFonts w:cs="Times New Roman"/>
           <w:b/>
           <w:sz w:val="20"/>
           <w:szCs w:val="20"/>
@@ -1158,7 +1070,7 @@
       <w:proofErr w:type="spellStart"/>
       <w:r>
         <w:rPr>
-          <w:rFonts w:ascii="Times New Roman" w:hAnsi="Times New Roman" w:cs="Times New Roman"/>
+          <w:rFonts w:cs="Times New Roman"/>
           <w:b/>
           <w:sz w:val="20"/>
           <w:szCs w:val="20"/>
@@ -1168,7 +1080,7 @@
       <w:proofErr w:type="spellEnd"/>
       <w:r>
         <w:rPr>
-          <w:rFonts w:ascii="Times New Roman" w:hAnsi="Times New Roman" w:cs="Times New Roman"/>
+          <w:rFonts w:cs="Times New Roman"/>
           <w:b/>
           <w:sz w:val="20"/>
           <w:szCs w:val="20"/>
@@ -1177,7 +1089,7 @@
       </w:r>
       <w:r>
         <w:rPr>
-          <w:rFonts w:ascii="Times New Roman" w:hAnsi="Times New Roman" w:cs="Times New Roman"/>
+          <w:rFonts w:cs="Times New Roman"/>
           <w:b/>
           <w:sz w:val="20"/>
           <w:szCs w:val="20"/>
@@ -1186,7 +1098,7 @@
       </w:r>
       <w:r>
         <w:rPr>
-          <w:rFonts w:ascii="Times New Roman" w:hAnsi="Times New Roman" w:cs="Times New Roman"/>
+          <w:rFonts w:cs="Times New Roman"/>
           <w:b/>
           <w:sz w:val="20"/>
           <w:szCs w:val="20"/>
@@ -1195,7 +1107,7 @@
       </w:r>
       <w:r>
         <w:rPr>
-          <w:rFonts w:ascii="Times New Roman" w:hAnsi="Times New Roman" w:cs="Times New Roman"/>
+          <w:rFonts w:cs="Times New Roman"/>
           <w:sz w:val="20"/>
           <w:szCs w:val="20"/>
         </w:rPr>
@@ -1203,7 +1115,7 @@
       </w:r>
       <w:r>
         <w:rPr>
-          <w:rFonts w:ascii="Times New Roman" w:hAnsi="Times New Roman" w:cs="Times New Roman"/>
+          <w:rFonts w:cs="Times New Roman"/>
           <w:sz w:val="20"/>
           <w:szCs w:val="20"/>
         </w:rPr>
@@ -1211,7 +1123,7 @@
       </w:r>
       <w:r>
         <w:rPr>
-          <w:rFonts w:ascii="Times New Roman" w:hAnsi="Times New Roman" w:cs="Times New Roman"/>
+          <w:rFonts w:cs="Times New Roman"/>
           <w:sz w:val="20"/>
           <w:szCs w:val="20"/>
         </w:rPr>
@@ -1219,7 +1131,7 @@
       </w:r>
       <w:r>
         <w:rPr>
-          <w:rFonts w:ascii="Times New Roman" w:hAnsi="Times New Roman" w:cs="Times New Roman"/>
+          <w:rFonts w:cs="Times New Roman"/>
           <w:sz w:val="20"/>
           <w:szCs w:val="20"/>
         </w:rPr>
@@ -1227,7 +1139,7 @@
       </w:r>
       <w:r>
         <w:rPr>
-          <w:rFonts w:ascii="Times New Roman" w:hAnsi="Times New Roman" w:cs="Times New Roman"/>
+          <w:rFonts w:cs="Times New Roman"/>
           <w:sz w:val="20"/>
           <w:szCs w:val="20"/>
         </w:rPr>
@@ -1235,7 +1147,7 @@
       </w:r>
       <w:r>
         <w:rPr>
-          <w:rFonts w:ascii="Times New Roman" w:hAnsi="Times New Roman" w:cs="Times New Roman"/>
+          <w:rFonts w:cs="Times New Roman"/>
           <w:sz w:val="20"/>
           <w:szCs w:val="20"/>
         </w:rPr>
@@ -1244,7 +1156,7 @@
       <w:proofErr w:type="spellStart"/>
       <w:r>
         <w:rPr>
-          <w:rFonts w:ascii="Times New Roman" w:hAnsi="Times New Roman" w:cs="Times New Roman"/>
+          <w:rFonts w:cs="Times New Roman"/>
           <w:sz w:val="20"/>
           <w:szCs w:val="20"/>
         </w:rPr>
@@ -1252,7 +1164,7 @@
       </w:r>
       <w:r>
         <w:rPr>
-          <w:rFonts w:ascii="Times New Roman" w:hAnsi="Times New Roman" w:cs="Times New Roman"/>
+          <w:rFonts w:cs="Times New Roman"/>
           <w:sz w:val="20"/>
           <w:szCs w:val="20"/>
         </w:rPr>
@@ -1261,7 +1173,7 @@
       <w:proofErr w:type="spellEnd"/>
       <w:r>
         <w:rPr>
-          <w:rFonts w:ascii="Times New Roman" w:hAnsi="Times New Roman" w:cs="Times New Roman"/>
+          <w:rFonts w:cs="Times New Roman"/>
           <w:sz w:val="20"/>
           <w:szCs w:val="20"/>
         </w:rPr>
@@ -1270,7 +1182,7 @@
       <w:proofErr w:type="gramStart"/>
       <w:r>
         <w:rPr>
-          <w:rFonts w:ascii="Times New Roman" w:hAnsi="Times New Roman" w:cs="Times New Roman"/>
+          <w:rFonts w:cs="Times New Roman"/>
           <w:sz w:val="20"/>
           <w:szCs w:val="20"/>
         </w:rPr>
@@ -1279,7 +1191,7 @@
       <w:proofErr w:type="gramEnd"/>
       <w:r>
         <w:rPr>
-          <w:rFonts w:ascii="Times New Roman" w:hAnsi="Times New Roman" w:cs="Times New Roman"/>
+          <w:rFonts w:cs="Times New Roman"/>
           <w:sz w:val="20"/>
           <w:szCs w:val="20"/>
         </w:rPr>
@@ -1287,7 +1199,7 @@
       </w:r>
       <w:r>
         <w:rPr>
-          <w:rFonts w:ascii="Times New Roman" w:hAnsi="Times New Roman" w:cs="Times New Roman"/>
+          <w:rFonts w:cs="Times New Roman"/>
           <w:sz w:val="20"/>
           <w:szCs w:val="20"/>
         </w:rPr>
@@ -1295,7 +1207,7 @@
       </w:r>
       <w:r>
         <w:rPr>
-          <w:rFonts w:ascii="Times New Roman" w:hAnsi="Times New Roman" w:cs="Times New Roman"/>
+          <w:rFonts w:cs="Times New Roman"/>
           <w:sz w:val="20"/>
           <w:szCs w:val="20"/>
         </w:rPr>
@@ -1303,7 +1215,7 @@
       </w:r>
       <w:r>
         <w:rPr>
-          <w:rFonts w:ascii="Times New Roman" w:hAnsi="Times New Roman" w:cs="Times New Roman"/>
+          <w:rFonts w:cs="Times New Roman"/>
           <w:sz w:val="20"/>
           <w:szCs w:val="20"/>
         </w:rPr>
@@ -1311,7 +1223,7 @@
       </w:r>
       <w:r>
         <w:rPr>
-          <w:rFonts w:ascii="Times New Roman" w:hAnsi="Times New Roman" w:cs="Times New Roman"/>
+          <w:rFonts w:cs="Times New Roman"/>
           <w:sz w:val="20"/>
           <w:szCs w:val="20"/>
         </w:rPr>
@@ -1319,7 +1231,7 @@
       </w:r>
       <w:r>
         <w:rPr>
-          <w:rFonts w:ascii="Times New Roman" w:hAnsi="Times New Roman" w:cs="Times New Roman"/>
+          <w:rFonts w:cs="Times New Roman"/>
           <w:sz w:val="20"/>
           <w:szCs w:val="20"/>
         </w:rPr>
@@ -1327,7 +1239,7 @@
       </w:r>
       <w:r>
         <w:rPr>
-          <w:rFonts w:ascii="Times New Roman" w:hAnsi="Times New Roman" w:cs="Times New Roman"/>
+          <w:rFonts w:cs="Times New Roman"/>
           <w:sz w:val="20"/>
           <w:szCs w:val="20"/>
         </w:rPr>
@@ -1335,7 +1247,7 @@
       </w:r>
       <w:r>
         <w:rPr>
-          <w:rFonts w:ascii="Times New Roman" w:hAnsi="Times New Roman" w:cs="Times New Roman"/>
+          <w:rFonts w:cs="Times New Roman"/>
           <w:sz w:val="20"/>
           <w:szCs w:val="20"/>
         </w:rPr>
@@ -1344,7 +1256,7 @@
       <w:proofErr w:type="spellStart"/>
       <w:r>
         <w:rPr>
-          <w:rFonts w:ascii="Times New Roman" w:hAnsi="Times New Roman" w:cs="Times New Roman"/>
+          <w:rFonts w:cs="Times New Roman"/>
           <w:sz w:val="20"/>
           <w:szCs w:val="20"/>
         </w:rPr>
@@ -1352,7 +1264,7 @@
       </w:r>
       <w:r>
         <w:rPr>
-          <w:rFonts w:ascii="Times New Roman" w:hAnsi="Times New Roman" w:cs="Times New Roman"/>
+          <w:rFonts w:cs="Times New Roman"/>
           <w:sz w:val="20"/>
           <w:szCs w:val="20"/>
         </w:rPr>
@@ -1361,7 +1273,7 @@
       <w:proofErr w:type="spellEnd"/>
       <w:r>
         <w:rPr>
-          <w:rFonts w:ascii="Times New Roman" w:hAnsi="Times New Roman" w:cs="Times New Roman"/>
+          <w:rFonts w:cs="Times New Roman"/>
           <w:sz w:val="20"/>
           <w:szCs w:val="20"/>
         </w:rPr>
@@ -1369,7 +1281,7 @@
       </w:r>
       <w:r>
         <w:rPr>
-          <w:rFonts w:ascii="Times New Roman" w:hAnsi="Times New Roman" w:cs="Times New Roman"/>
+          <w:rFonts w:cs="Times New Roman"/>
           <w:sz w:val="20"/>
           <w:szCs w:val="20"/>
         </w:rPr>
@@ -1377,7 +1289,7 @@
       </w:r>
       <w:r>
         <w:rPr>
-          <w:rFonts w:ascii="Times New Roman" w:hAnsi="Times New Roman" w:cs="Times New Roman"/>
+          <w:rFonts w:cs="Times New Roman"/>
           <w:sz w:val="20"/>
           <w:szCs w:val="20"/>
         </w:rPr>
@@ -1386,7 +1298,7 @@
       <w:proofErr w:type="spellStart"/>
       <w:r>
         <w:rPr>
-          <w:rFonts w:ascii="Times New Roman" w:hAnsi="Times New Roman" w:cs="Times New Roman"/>
+          <w:rFonts w:cs="Times New Roman"/>
           <w:sz w:val="20"/>
           <w:szCs w:val="20"/>
         </w:rPr>
@@ -1395,7 +1307,7 @@
       <w:proofErr w:type="spellEnd"/>
       <w:r>
         <w:rPr>
-          <w:rFonts w:ascii="Times New Roman" w:hAnsi="Times New Roman" w:cs="Times New Roman"/>
+          <w:rFonts w:cs="Times New Roman"/>
           <w:sz w:val="20"/>
           <w:szCs w:val="20"/>
         </w:rPr>
@@ -1404,7 +1316,7 @@
       <w:proofErr w:type="spellStart"/>
       <w:r>
         <w:rPr>
-          <w:rFonts w:ascii="Times New Roman" w:hAnsi="Times New Roman" w:cs="Times New Roman"/>
+          <w:rFonts w:cs="Times New Roman"/>
           <w:sz w:val="20"/>
           <w:szCs w:val="20"/>
         </w:rPr>
@@ -1413,7 +1325,7 @@
       <w:proofErr w:type="spellEnd"/>
       <w:r>
         <w:rPr>
-          <w:rFonts w:ascii="Times New Roman" w:hAnsi="Times New Roman" w:cs="Times New Roman"/>
+          <w:rFonts w:cs="Times New Roman"/>
           <w:sz w:val="20"/>
           <w:szCs w:val="20"/>
         </w:rPr>
@@ -1421,7 +1333,7 @@
       </w:r>
       <w:r>
         <w:rPr>
-          <w:rFonts w:ascii="Times New Roman" w:hAnsi="Times New Roman" w:cs="Times New Roman"/>
+          <w:rFonts w:cs="Times New Roman"/>
           <w:sz w:val="20"/>
           <w:szCs w:val="20"/>
           <w:vertAlign w:val="superscript"/>
@@ -1430,7 +1342,7 @@
       </w:r>
       <w:r>
         <w:rPr>
-          <w:rFonts w:ascii="Times New Roman" w:hAnsi="Times New Roman" w:cs="Times New Roman"/>
+          <w:rFonts w:cs="Times New Roman"/>
           <w:sz w:val="20"/>
           <w:szCs w:val="20"/>
         </w:rPr>
@@ -1438,7 +1350,7 @@
       </w:r>
       <w:r>
         <w:rPr>
-          <w:rFonts w:ascii="Times New Roman" w:hAnsi="Times New Roman" w:cs="Times New Roman"/>
+          <w:rFonts w:cs="Times New Roman"/>
           <w:sz w:val="20"/>
           <w:szCs w:val="20"/>
           <w:vertAlign w:val="superscript"/>
@@ -1447,7 +1359,7 @@
       </w:r>
       <w:r>
         <w:rPr>
-          <w:rFonts w:ascii="Times New Roman" w:hAnsi="Times New Roman" w:cs="Times New Roman"/>
+          <w:rFonts w:cs="Times New Roman"/>
           <w:sz w:val="20"/>
           <w:szCs w:val="20"/>
         </w:rPr>
@@ -1456,7 +1368,7 @@
       <w:proofErr w:type="spellStart"/>
       <w:r>
         <w:rPr>
-          <w:rFonts w:ascii="Times New Roman" w:hAnsi="Times New Roman" w:cs="Times New Roman"/>
+          <w:rFonts w:cs="Times New Roman"/>
           <w:sz w:val="20"/>
           <w:szCs w:val="20"/>
         </w:rPr>
@@ -1465,7 +1377,7 @@
       <w:proofErr w:type="spellEnd"/>
       <w:r>
         <w:rPr>
-          <w:rFonts w:ascii="Times New Roman" w:hAnsi="Times New Roman" w:cs="Times New Roman"/>
+          <w:rFonts w:cs="Times New Roman"/>
           <w:sz w:val="20"/>
           <w:szCs w:val="20"/>
         </w:rPr>
@@ -1473,7 +1385,7 @@
       </w:r>
       <w:r>
         <w:rPr>
-          <w:rFonts w:ascii="Times New Roman" w:hAnsi="Times New Roman" w:cs="Times New Roman"/>
+          <w:rFonts w:cs="Times New Roman"/>
           <w:sz w:val="20"/>
           <w:szCs w:val="20"/>
         </w:rPr>
@@ -1483,14 +1395,14 @@
     <w:p>
       <w:pPr>
         <w:rPr>
-          <w:rFonts w:ascii="Times New Roman" w:hAnsi="Times New Roman" w:cs="Times New Roman"/>
-          <w:sz w:val="20"/>
-          <w:szCs w:val="20"/>
-        </w:rPr>
-      </w:pPr>
-      <w:r>
-        <w:rPr>
-          <w:rFonts w:ascii="Times New Roman" w:hAnsi="Times New Roman" w:cs="Times New Roman"/>
+          <w:rFonts w:cs="Times New Roman"/>
+          <w:sz w:val="20"/>
+          <w:szCs w:val="20"/>
+        </w:rPr>
+      </w:pPr>
+      <w:r>
+        <w:rPr>
+          <w:rFonts w:cs="Times New Roman"/>
           <w:sz w:val="20"/>
           <w:szCs w:val="20"/>
         </w:rPr>
@@ -1501,21 +1413,21 @@
       <w:pPr>
         <w:spacing w:after="0" w:line="240" w:lineRule="auto"/>
         <w:rPr>
-          <w:rFonts w:ascii="Times New Roman" w:hAnsi="Times New Roman" w:cs="Times New Roman"/>
-          <w:sz w:val="20"/>
-          <w:szCs w:val="20"/>
-        </w:rPr>
-      </w:pPr>
-      <w:r>
-        <w:rPr>
-          <w:rFonts w:ascii="Times New Roman" w:hAnsi="Times New Roman" w:cs="Times New Roman"/>
+          <w:rFonts w:cs="Times New Roman"/>
+          <w:sz w:val="20"/>
+          <w:szCs w:val="20"/>
+        </w:rPr>
+      </w:pPr>
+      <w:r>
+        <w:rPr>
+          <w:rFonts w:cs="Times New Roman"/>
           <w:noProof/>
           <w:sz w:val="20"/>
           <w:szCs w:val="20"/>
         </w:rPr>
         <w:lastRenderedPageBreak/>
         <w:drawing>
-          <wp:inline distT="0" distB="0" distL="0" distR="0">
+          <wp:inline distT="0" distB="0" distL="0" distR="0" wp14:anchorId="223B88D1" wp14:editId="60FC80BB">
             <wp:extent cx="5943600" cy="3566160"/>
             <wp:effectExtent l="0" t="0" r="0" b="0"/>
             <wp:docPr id="3" name="Picture 3"/>
@@ -1530,7 +1442,7 @@
                     <pic:cNvPicPr/>
                   </pic:nvPicPr>
                   <pic:blipFill>
-                    <a:blip r:embed="rId10" cstate="print">
+                    <a:blip r:embed="rId12" cstate="print">
                       <a:extLst>
                         <a:ext uri="{28A0092B-C50C-407E-A947-70E740481C1C}">
                           <a14:useLocalDpi xmlns:a14="http://schemas.microsoft.com/office/drawing/2010/main" val="0"/>
@@ -1561,14 +1473,14 @@
       <w:pPr>
         <w:spacing w:after="0" w:line="240" w:lineRule="auto"/>
         <w:rPr>
-          <w:rFonts w:ascii="Times New Roman" w:hAnsi="Times New Roman" w:cs="Times New Roman"/>
-          <w:sz w:val="20"/>
-          <w:szCs w:val="20"/>
-        </w:rPr>
-      </w:pPr>
-      <w:r>
-        <w:rPr>
-          <w:rFonts w:ascii="Times New Roman" w:hAnsi="Times New Roman" w:cs="Times New Roman"/>
+          <w:rFonts w:cs="Times New Roman"/>
+          <w:sz w:val="20"/>
+          <w:szCs w:val="20"/>
+        </w:rPr>
+      </w:pPr>
+      <w:r>
+        <w:rPr>
+          <w:rFonts w:cs="Times New Roman"/>
           <w:b/>
           <w:sz w:val="20"/>
           <w:szCs w:val="20"/>
@@ -1577,7 +1489,7 @@
       </w:r>
       <w:r>
         <w:rPr>
-          <w:rFonts w:ascii="Times New Roman" w:hAnsi="Times New Roman" w:cs="Times New Roman"/>
+          <w:rFonts w:cs="Times New Roman"/>
           <w:b/>
           <w:sz w:val="20"/>
           <w:szCs w:val="20"/>
@@ -1586,7 +1498,7 @@
       </w:r>
       <w:r>
         <w:rPr>
-          <w:rFonts w:ascii="Times New Roman" w:hAnsi="Times New Roman" w:cs="Times New Roman"/>
+          <w:rFonts w:cs="Times New Roman"/>
           <w:b/>
           <w:sz w:val="20"/>
           <w:szCs w:val="20"/>
@@ -1595,7 +1507,7 @@
       </w:r>
       <w:r>
         <w:rPr>
-          <w:rFonts w:ascii="Times New Roman" w:hAnsi="Times New Roman" w:cs="Times New Roman"/>
+          <w:rFonts w:cs="Times New Roman"/>
           <w:b/>
           <w:sz w:val="20"/>
           <w:szCs w:val="20"/>
@@ -1604,7 +1516,7 @@
       </w:r>
       <w:r>
         <w:rPr>
-          <w:rFonts w:ascii="Times New Roman" w:hAnsi="Times New Roman" w:cs="Times New Roman"/>
+          <w:rFonts w:cs="Times New Roman"/>
           <w:b/>
           <w:sz w:val="20"/>
           <w:szCs w:val="20"/>
@@ -1613,7 +1525,7 @@
       </w:r>
       <w:r>
         <w:rPr>
-          <w:rFonts w:ascii="Times New Roman" w:hAnsi="Times New Roman" w:cs="Times New Roman"/>
+          <w:rFonts w:cs="Times New Roman"/>
           <w:b/>
           <w:sz w:val="20"/>
           <w:szCs w:val="20"/>
@@ -1622,7 +1534,7 @@
       </w:r>
       <w:r>
         <w:rPr>
-          <w:rFonts w:ascii="Times New Roman" w:hAnsi="Times New Roman" w:cs="Times New Roman"/>
+          <w:rFonts w:cs="Times New Roman"/>
           <w:sz w:val="20"/>
           <w:szCs w:val="20"/>
         </w:rPr>
@@ -1630,7 +1542,7 @@
       </w:r>
       <w:r>
         <w:rPr>
-          <w:rFonts w:ascii="Times New Roman" w:hAnsi="Times New Roman" w:cs="Times New Roman"/>
+          <w:rFonts w:cs="Times New Roman"/>
           <w:sz w:val="20"/>
           <w:szCs w:val="20"/>
         </w:rPr>
@@ -1638,7 +1550,7 @@
       </w:r>
       <w:r>
         <w:rPr>
-          <w:rFonts w:ascii="Times New Roman" w:hAnsi="Times New Roman" w:cs="Times New Roman"/>
+          <w:rFonts w:cs="Times New Roman"/>
           <w:sz w:val="20"/>
           <w:szCs w:val="20"/>
         </w:rPr>
@@ -1646,7 +1558,7 @@
       </w:r>
       <w:r>
         <w:rPr>
-          <w:rFonts w:ascii="Times New Roman" w:hAnsi="Times New Roman" w:cs="Times New Roman"/>
+          <w:rFonts w:cs="Times New Roman"/>
           <w:sz w:val="20"/>
           <w:szCs w:val="20"/>
         </w:rPr>
@@ -1654,7 +1566,7 @@
       </w:r>
       <w:r>
         <w:rPr>
-          <w:rFonts w:ascii="Times New Roman" w:hAnsi="Times New Roman" w:cs="Times New Roman"/>
+          <w:rFonts w:cs="Times New Roman"/>
           <w:sz w:val="20"/>
           <w:szCs w:val="20"/>
         </w:rPr>
@@ -1662,7 +1574,7 @@
       </w:r>
       <w:r>
         <w:rPr>
-          <w:rFonts w:ascii="Times New Roman" w:hAnsi="Times New Roman" w:cs="Times New Roman"/>
+          <w:rFonts w:cs="Times New Roman"/>
           <w:sz w:val="20"/>
           <w:szCs w:val="20"/>
         </w:rPr>
@@ -1670,7 +1582,7 @@
       </w:r>
       <w:r>
         <w:rPr>
-          <w:rFonts w:ascii="Times New Roman" w:hAnsi="Times New Roman" w:cs="Times New Roman"/>
+          <w:rFonts w:cs="Times New Roman"/>
           <w:sz w:val="20"/>
           <w:szCs w:val="20"/>
         </w:rPr>
@@ -1678,7 +1590,7 @@
       </w:r>
       <w:r>
         <w:rPr>
-          <w:rFonts w:ascii="Times New Roman" w:hAnsi="Times New Roman" w:cs="Times New Roman"/>
+          <w:rFonts w:cs="Times New Roman"/>
           <w:sz w:val="20"/>
           <w:szCs w:val="20"/>
         </w:rPr>
@@ -1686,7 +1598,7 @@
       </w:r>
       <w:r>
         <w:rPr>
-          <w:rFonts w:ascii="Times New Roman" w:hAnsi="Times New Roman" w:cs="Times New Roman"/>
+          <w:rFonts w:cs="Times New Roman"/>
           <w:sz w:val="20"/>
           <w:szCs w:val="20"/>
         </w:rPr>
@@ -1694,7 +1606,7 @@
       </w:r>
       <w:r>
         <w:rPr>
-          <w:rFonts w:ascii="Times New Roman" w:hAnsi="Times New Roman" w:cs="Times New Roman"/>
+          <w:rFonts w:cs="Times New Roman"/>
           <w:sz w:val="20"/>
           <w:szCs w:val="20"/>
         </w:rPr>
@@ -1702,7 +1614,7 @@
       </w:r>
       <w:r>
         <w:rPr>
-          <w:rFonts w:ascii="Times New Roman" w:hAnsi="Times New Roman" w:cs="Times New Roman"/>
+          <w:rFonts w:cs="Times New Roman"/>
           <w:sz w:val="20"/>
           <w:szCs w:val="20"/>
         </w:rPr>
@@ -1710,7 +1622,7 @@
       </w:r>
       <w:r>
         <w:rPr>
-          <w:rFonts w:ascii="Times New Roman" w:hAnsi="Times New Roman" w:cs="Times New Roman"/>
+          <w:rFonts w:cs="Times New Roman"/>
           <w:sz w:val="20"/>
           <w:szCs w:val="20"/>
         </w:rPr>
@@ -1718,7 +1630,7 @@
       </w:r>
       <w:r>
         <w:rPr>
-          <w:rFonts w:ascii="Times New Roman" w:hAnsi="Times New Roman" w:cs="Times New Roman"/>
+          <w:rFonts w:cs="Times New Roman"/>
           <w:sz w:val="20"/>
           <w:szCs w:val="20"/>
         </w:rPr>
@@ -1726,7 +1638,7 @@
       </w:r>
       <w:r>
         <w:rPr>
-          <w:rFonts w:ascii="Times New Roman" w:hAnsi="Times New Roman" w:cs="Times New Roman"/>
+          <w:rFonts w:cs="Times New Roman"/>
           <w:sz w:val="20"/>
           <w:szCs w:val="20"/>
         </w:rPr>
@@ -1734,7 +1646,7 @@
       </w:r>
       <w:r>
         <w:rPr>
-          <w:rFonts w:ascii="Times New Roman" w:hAnsi="Times New Roman" w:cs="Times New Roman"/>
+          <w:rFonts w:cs="Times New Roman"/>
           <w:sz w:val="20"/>
           <w:szCs w:val="20"/>
         </w:rPr>
@@ -1742,7 +1654,7 @@
       </w:r>
       <w:r>
         <w:rPr>
-          <w:rFonts w:ascii="Times New Roman" w:hAnsi="Times New Roman" w:cs="Times New Roman"/>
+          <w:rFonts w:cs="Times New Roman"/>
           <w:sz w:val="20"/>
           <w:szCs w:val="20"/>
         </w:rPr>
@@ -1750,7 +1662,7 @@
       </w:r>
       <w:r>
         <w:rPr>
-          <w:rFonts w:ascii="Times New Roman" w:hAnsi="Times New Roman" w:cs="Times New Roman"/>
+          <w:rFonts w:cs="Times New Roman"/>
           <w:sz w:val="20"/>
           <w:szCs w:val="20"/>
         </w:rPr>
@@ -1758,7 +1670,7 @@
       </w:r>
       <w:r>
         <w:rPr>
-          <w:rFonts w:ascii="Times New Roman" w:hAnsi="Times New Roman" w:cs="Times New Roman"/>
+          <w:rFonts w:cs="Times New Roman"/>
           <w:sz w:val="20"/>
           <w:szCs w:val="20"/>
         </w:rPr>
@@ -1766,7 +1678,7 @@
       </w:r>
       <w:r>
         <w:rPr>
-          <w:rFonts w:ascii="Times New Roman" w:hAnsi="Times New Roman" w:cs="Times New Roman"/>
+          <w:rFonts w:cs="Times New Roman"/>
           <w:sz w:val="20"/>
           <w:szCs w:val="20"/>
         </w:rPr>
@@ -1774,7 +1686,7 @@
       </w:r>
       <w:r>
         <w:rPr>
-          <w:rFonts w:ascii="Times New Roman" w:hAnsi="Times New Roman" w:cs="Times New Roman"/>
+          <w:rFonts w:cs="Times New Roman"/>
           <w:sz w:val="20"/>
           <w:szCs w:val="20"/>
         </w:rPr>
@@ -1782,7 +1694,7 @@
       </w:r>
       <w:r>
         <w:rPr>
-          <w:rFonts w:ascii="Times New Roman" w:hAnsi="Times New Roman" w:cs="Times New Roman"/>
+          <w:rFonts w:cs="Times New Roman"/>
           <w:sz w:val="20"/>
           <w:szCs w:val="20"/>
         </w:rPr>
@@ -1790,7 +1702,7 @@
       </w:r>
       <w:r>
         <w:rPr>
-          <w:rFonts w:ascii="Times New Roman" w:hAnsi="Times New Roman" w:cs="Times New Roman"/>
+          <w:rFonts w:cs="Times New Roman"/>
           <w:sz w:val="20"/>
           <w:szCs w:val="20"/>
         </w:rPr>
@@ -1798,7 +1710,7 @@
       </w:r>
       <w:r>
         <w:rPr>
-          <w:rFonts w:ascii="Times New Roman" w:hAnsi="Times New Roman" w:cs="Times New Roman"/>
+          <w:rFonts w:cs="Times New Roman"/>
           <w:sz w:val="20"/>
           <w:szCs w:val="20"/>
         </w:rPr>
@@ -1806,7 +1718,7 @@
       </w:r>
       <w:r>
         <w:rPr>
-          <w:rFonts w:ascii="Times New Roman" w:hAnsi="Times New Roman" w:cs="Times New Roman"/>
+          <w:rFonts w:cs="Times New Roman"/>
           <w:sz w:val="20"/>
           <w:szCs w:val="20"/>
         </w:rPr>
@@ -1814,7 +1726,7 @@
       </w:r>
       <w:r>
         <w:rPr>
-          <w:rFonts w:ascii="Times New Roman" w:hAnsi="Times New Roman" w:cs="Times New Roman"/>
+          <w:rFonts w:cs="Times New Roman"/>
           <w:sz w:val="20"/>
           <w:szCs w:val="20"/>
         </w:rPr>
@@ -1822,7 +1734,7 @@
       </w:r>
       <w:r>
         <w:rPr>
-          <w:rFonts w:ascii="Times New Roman" w:hAnsi="Times New Roman" w:cs="Times New Roman"/>
+          <w:rFonts w:cs="Times New Roman"/>
           <w:sz w:val="20"/>
           <w:szCs w:val="20"/>
         </w:rPr>
@@ -1830,7 +1742,7 @@
       </w:r>
       <w:r>
         <w:rPr>
-          <w:rFonts w:ascii="Times New Roman" w:hAnsi="Times New Roman" w:cs="Times New Roman"/>
+          <w:rFonts w:cs="Times New Roman"/>
           <w:sz w:val="20"/>
           <w:szCs w:val="20"/>
         </w:rPr>
@@ -1838,7 +1750,7 @@
       </w:r>
       <w:r>
         <w:rPr>
-          <w:rFonts w:ascii="Times New Roman" w:hAnsi="Times New Roman" w:cs="Times New Roman"/>
+          <w:rFonts w:cs="Times New Roman"/>
           <w:sz w:val="20"/>
           <w:szCs w:val="20"/>
         </w:rPr>
@@ -1846,7 +1758,7 @@
       </w:r>
       <w:r>
         <w:rPr>
-          <w:rFonts w:ascii="Times New Roman" w:hAnsi="Times New Roman" w:cs="Times New Roman"/>
+          <w:rFonts w:cs="Times New Roman"/>
           <w:sz w:val="20"/>
           <w:szCs w:val="20"/>
         </w:rPr>
@@ -1854,7 +1766,7 @@
       </w:r>
       <w:r>
         <w:rPr>
-          <w:rFonts w:ascii="Times New Roman" w:hAnsi="Times New Roman" w:cs="Times New Roman"/>
+          <w:rFonts w:cs="Times New Roman"/>
           <w:sz w:val="20"/>
           <w:szCs w:val="20"/>
         </w:rPr>
@@ -1862,7 +1774,7 @@
       </w:r>
       <w:r>
         <w:rPr>
-          <w:rFonts w:ascii="Times New Roman" w:hAnsi="Times New Roman" w:cs="Times New Roman"/>
+          <w:rFonts w:cs="Times New Roman"/>
           <w:sz w:val="20"/>
           <w:szCs w:val="20"/>
         </w:rPr>
@@ -1870,7 +1782,7 @@
       </w:r>
       <w:r>
         <w:rPr>
-          <w:rFonts w:ascii="Times New Roman" w:hAnsi="Times New Roman" w:cs="Times New Roman"/>
+          <w:rFonts w:cs="Times New Roman"/>
           <w:sz w:val="20"/>
           <w:szCs w:val="20"/>
         </w:rPr>
@@ -1878,7 +1790,7 @@
       </w:r>
       <w:r>
         <w:rPr>
-          <w:rFonts w:ascii="Times New Roman" w:hAnsi="Times New Roman" w:cs="Times New Roman"/>
+          <w:rFonts w:cs="Times New Roman"/>
           <w:sz w:val="20"/>
           <w:szCs w:val="20"/>
         </w:rPr>
@@ -1888,14 +1800,14 @@
     <w:p>
       <w:pPr>
         <w:rPr>
-          <w:rFonts w:ascii="Times New Roman" w:hAnsi="Times New Roman" w:cs="Times New Roman"/>
-          <w:sz w:val="20"/>
-          <w:szCs w:val="20"/>
-        </w:rPr>
-      </w:pPr>
-      <w:r>
-        <w:rPr>
-          <w:rFonts w:ascii="Times New Roman" w:hAnsi="Times New Roman" w:cs="Times New Roman"/>
+          <w:rFonts w:cs="Times New Roman"/>
+          <w:sz w:val="20"/>
+          <w:szCs w:val="20"/>
+        </w:rPr>
+      </w:pPr>
+      <w:r>
+        <w:rPr>
+          <w:rFonts w:cs="Times New Roman"/>
           <w:sz w:val="20"/>
           <w:szCs w:val="20"/>
         </w:rPr>
@@ -1905,21 +1817,22 @@
     <w:p>
       <w:pPr>
         <w:rPr>
-          <w:rFonts w:ascii="Times New Roman" w:hAnsi="Times New Roman" w:cs="Times New Roman"/>
-          <w:sz w:val="20"/>
-          <w:szCs w:val="20"/>
-        </w:rPr>
-      </w:pPr>
-      <w:r>
-        <w:rPr>
-          <w:rFonts w:ascii="Times New Roman" w:hAnsi="Times New Roman" w:cs="Times New Roman"/>
+          <w:rFonts w:cs="Times New Roman"/>
+          <w:sz w:val="20"/>
+          <w:szCs w:val="20"/>
+        </w:rPr>
+      </w:pPr>
+      <w:commentRangeStart w:id="1"/>
+      <w:r>
+        <w:rPr>
+          <w:rFonts w:cs="Times New Roman"/>
           <w:noProof/>
           <w:sz w:val="20"/>
           <w:szCs w:val="20"/>
         </w:rPr>
         <w:lastRenderedPageBreak/>
         <w:drawing>
-          <wp:inline distT="0" distB="0" distL="0" distR="0">
+          <wp:inline distT="0" distB="0" distL="0" distR="0" wp14:anchorId="772520EB" wp14:editId="666CD327">
             <wp:extent cx="5943600" cy="1981200"/>
             <wp:effectExtent l="0" t="0" r="0" b="0"/>
             <wp:docPr id="4" name="Picture 4"/>
@@ -1934,7 +1847,7 @@
                     <pic:cNvPicPr/>
                   </pic:nvPicPr>
                   <pic:blipFill>
-                    <a:blip r:embed="rId11" cstate="print">
+                    <a:blip r:embed="rId13" cstate="print">
                       <a:extLst>
                         <a:ext uri="{28A0092B-C50C-407E-A947-70E740481C1C}">
                           <a14:useLocalDpi xmlns:a14="http://schemas.microsoft.com/office/drawing/2010/main" val="0"/>
@@ -1960,37 +1873,35 @@
           </wp:inline>
         </w:drawing>
       </w:r>
+      <w:commentRangeEnd w:id="1"/>
+      <w:r>
+        <w:rPr>
+          <w:rStyle w:val="CommentReference"/>
+        </w:rPr>
+        <w:commentReference w:id="1"/>
+      </w:r>
     </w:p>
     <w:p>
       <w:pPr>
         <w:spacing w:after="0" w:line="240" w:lineRule="auto"/>
         <w:rPr>
-          <w:rFonts w:ascii="Times New Roman" w:hAnsi="Times New Roman" w:cs="Times New Roman"/>
-          <w:sz w:val="20"/>
-          <w:szCs w:val="20"/>
-        </w:rPr>
-      </w:pPr>
-      <w:r>
-        <w:rPr>
-          <w:rFonts w:ascii="Times New Roman" w:hAnsi="Times New Roman" w:cs="Times New Roman"/>
-          <w:b/>
-          <w:sz w:val="20"/>
-          <w:szCs w:val="20"/>
-        </w:rPr>
-        <w:t xml:space="preserve">Figure </w:t>
-      </w:r>
-      <w:r>
-        <w:rPr>
-          <w:rFonts w:ascii="Times New Roman" w:hAnsi="Times New Roman" w:cs="Times New Roman"/>
-          <w:b/>
-          <w:sz w:val="20"/>
-          <w:szCs w:val="20"/>
-        </w:rPr>
-        <w:t>4</w:t>
-      </w:r>
-      <w:r>
-        <w:rPr>
-          <w:rFonts w:ascii="Times New Roman" w:hAnsi="Times New Roman" w:cs="Times New Roman"/>
+          <w:rFonts w:cs="Times New Roman"/>
+          <w:sz w:val="20"/>
+          <w:szCs w:val="20"/>
+        </w:rPr>
+      </w:pPr>
+      <w:r>
+        <w:rPr>
+          <w:rFonts w:cs="Times New Roman"/>
+          <w:b/>
+          <w:sz w:val="20"/>
+          <w:szCs w:val="20"/>
+        </w:rPr>
+        <w:t>Figure 4</w:t>
+      </w:r>
+      <w:r>
+        <w:rPr>
+          <w:rFonts w:cs="Times New Roman"/>
           <w:b/>
           <w:sz w:val="20"/>
           <w:szCs w:val="20"/>
@@ -1999,34 +1910,27 @@
       </w:r>
       <w:r>
         <w:rPr>
-          <w:rFonts w:ascii="Times New Roman" w:hAnsi="Times New Roman" w:cs="Times New Roman"/>
-          <w:b/>
-          <w:sz w:val="20"/>
-          <w:szCs w:val="20"/>
-        </w:rPr>
-        <w:t xml:space="preserve">Representative traces of de-trended tail tip motion during three swimming behaviors with initial speeds of 2 BL/s, and </w:t>
-      </w:r>
-      <w:r>
-        <w:rPr>
-          <w:rFonts w:ascii="Times New Roman" w:hAnsi="Times New Roman" w:cs="Times New Roman"/>
-          <w:b/>
-          <w:sz w:val="20"/>
-          <w:szCs w:val="20"/>
-        </w:rPr>
-        <w:t>the best fit sine-waves for those traces</w:t>
-      </w:r>
-      <w:r>
-        <w:rPr>
-          <w:rFonts w:ascii="Times New Roman" w:hAnsi="Times New Roman" w:cs="Times New Roman"/>
-          <w:b/>
-          <w:sz w:val="20"/>
-          <w:szCs w:val="20"/>
-        </w:rPr>
-        <w:t>.</w:t>
-      </w:r>
-      <w:r>
-        <w:rPr>
-          <w:rFonts w:ascii="Times New Roman" w:hAnsi="Times New Roman" w:cs="Times New Roman"/>
+          <w:rFonts w:cs="Times New Roman"/>
+          <w:b/>
+          <w:sz w:val="20"/>
+          <w:szCs w:val="20"/>
+        </w:rPr>
+        <w:t xml:space="preserve">Representative traces of de-trended tail tip motion during three swimming behaviors with initial </w:t>
+      </w:r>
+      <w:bookmarkStart w:id="2" w:name="_GoBack"/>
+      <w:bookmarkEnd w:id="2"/>
+      <w:r>
+        <w:rPr>
+          <w:rFonts w:cs="Times New Roman"/>
+          <w:b/>
+          <w:sz w:val="20"/>
+          <w:szCs w:val="20"/>
+        </w:rPr>
+        <w:t>speeds of 2 BL/s, and the best fit sine-waves for those traces.</w:t>
+      </w:r>
+      <w:r>
+        <w:rPr>
+          <w:rFonts w:cs="Times New Roman"/>
           <w:b/>
           <w:sz w:val="20"/>
           <w:szCs w:val="20"/>
@@ -2035,7 +1939,7 @@
       </w:r>
       <w:r>
         <w:rPr>
-          <w:rFonts w:ascii="Times New Roman" w:hAnsi="Times New Roman" w:cs="Times New Roman"/>
+          <w:rFonts w:cs="Times New Roman"/>
           <w:sz w:val="20"/>
           <w:szCs w:val="20"/>
         </w:rPr>
@@ -2043,7 +1947,7 @@
       </w:r>
       <w:r>
         <w:rPr>
-          <w:rFonts w:ascii="Times New Roman" w:hAnsi="Times New Roman" w:cs="Times New Roman"/>
+          <w:rFonts w:cs="Times New Roman"/>
           <w:sz w:val="20"/>
           <w:szCs w:val="20"/>
         </w:rPr>
@@ -2051,7 +1955,7 @@
       </w:r>
       <w:r>
         <w:rPr>
-          <w:rFonts w:ascii="Times New Roman" w:hAnsi="Times New Roman" w:cs="Times New Roman"/>
+          <w:rFonts w:cs="Times New Roman"/>
           <w:sz w:val="20"/>
           <w:szCs w:val="20"/>
         </w:rPr>
@@ -2059,7 +1963,7 @@
       </w:r>
       <w:r>
         <w:rPr>
-          <w:rFonts w:ascii="Times New Roman" w:hAnsi="Times New Roman" w:cs="Times New Roman"/>
+          <w:rFonts w:cs="Times New Roman"/>
           <w:sz w:val="20"/>
           <w:szCs w:val="20"/>
         </w:rPr>
@@ -2067,7 +1971,7 @@
       </w:r>
       <w:r>
         <w:rPr>
-          <w:rFonts w:ascii="Times New Roman" w:hAnsi="Times New Roman" w:cs="Times New Roman"/>
+          <w:rFonts w:cs="Times New Roman"/>
           <w:sz w:val="20"/>
           <w:szCs w:val="20"/>
         </w:rPr>
@@ -2075,7 +1979,7 @@
       </w:r>
       <w:r>
         <w:rPr>
-          <w:rFonts w:ascii="Times New Roman" w:hAnsi="Times New Roman" w:cs="Times New Roman"/>
+          <w:rFonts w:cs="Times New Roman"/>
           <w:sz w:val="20"/>
           <w:szCs w:val="20"/>
         </w:rPr>
@@ -2083,7 +1987,7 @@
       </w:r>
       <w:r>
         <w:rPr>
-          <w:rFonts w:ascii="Times New Roman" w:hAnsi="Times New Roman" w:cs="Times New Roman"/>
+          <w:rFonts w:cs="Times New Roman"/>
           <w:sz w:val="20"/>
           <w:szCs w:val="20"/>
         </w:rPr>
@@ -2091,7 +1995,7 @@
       </w:r>
       <w:r>
         <w:rPr>
-          <w:rFonts w:ascii="Times New Roman" w:hAnsi="Times New Roman" w:cs="Times New Roman"/>
+          <w:rFonts w:cs="Times New Roman"/>
           <w:sz w:val="20"/>
           <w:szCs w:val="20"/>
         </w:rPr>
@@ -2099,7 +2003,7 @@
       </w:r>
       <w:r>
         <w:rPr>
-          <w:rFonts w:ascii="Times New Roman" w:hAnsi="Times New Roman" w:cs="Times New Roman"/>
+          <w:rFonts w:cs="Times New Roman"/>
           <w:sz w:val="20"/>
           <w:szCs w:val="20"/>
         </w:rPr>
@@ -2107,7 +2011,7 @@
       </w:r>
       <w:r>
         <w:rPr>
-          <w:rFonts w:ascii="Times New Roman" w:hAnsi="Times New Roman" w:cs="Times New Roman"/>
+          <w:rFonts w:cs="Times New Roman"/>
           <w:sz w:val="20"/>
           <w:szCs w:val="20"/>
         </w:rPr>
@@ -2115,15 +2019,15 @@
       </w:r>
       <w:r>
         <w:rPr>
-          <w:rFonts w:ascii="Times New Roman" w:hAnsi="Times New Roman" w:cs="Times New Roman"/>
-          <w:sz w:val="20"/>
-          <w:szCs w:val="20"/>
-        </w:rPr>
-        <w:t>The dark curve is the detrended raw data for that trial (as in Figure 3), and the light curve is the sine wave fitted to that trial using least squares optimization.</w:t>
-      </w:r>
-      <w:r>
-        <w:rPr>
-          <w:rFonts w:ascii="Times New Roman" w:hAnsi="Times New Roman" w:cs="Times New Roman"/>
+          <w:rFonts w:cs="Times New Roman"/>
+          <w:sz w:val="20"/>
+          <w:szCs w:val="20"/>
+        </w:rPr>
+        <w:t xml:space="preserve">The dark curve is the detrended raw data for that trial (as in Figure 3), and the light curve is the sine wave fitted to that trial using least squares optimization. </w:t>
+      </w:r>
+      <w:r>
+        <w:rPr>
+          <w:rFonts w:cs="Times New Roman"/>
           <w:sz w:val="20"/>
           <w:szCs w:val="20"/>
         </w:rPr>
@@ -2131,42 +2035,24 @@
       </w:r>
       <w:r>
         <w:rPr>
-          <w:rFonts w:ascii="Times New Roman" w:hAnsi="Times New Roman" w:cs="Times New Roman"/>
-          <w:sz w:val="20"/>
-          <w:szCs w:val="20"/>
-        </w:rPr>
-        <w:t xml:space="preserve"> </w:t>
-      </w:r>
-      <w:r>
-        <w:rPr>
-          <w:rFonts w:ascii="Times New Roman" w:hAnsi="Times New Roman" w:cs="Times New Roman"/>
-          <w:sz w:val="20"/>
-          <w:szCs w:val="20"/>
-        </w:rPr>
-        <w:t xml:space="preserve">The correlation coefficient between the detrended raw position data and the best fit sine wave is shown in the top left corner of each plot, with its associated p-value. </w:t>
-      </w:r>
-      <w:r>
-        <w:rPr>
-          <w:rFonts w:ascii="Times New Roman" w:hAnsi="Times New Roman" w:cs="Times New Roman"/>
-          <w:sz w:val="20"/>
-          <w:szCs w:val="20"/>
-        </w:rPr>
-        <w:t xml:space="preserve">There is no representative trace for trout burst acceleration with an initial speed of 2 BL/s, as we were unable to elicit this behavior in trout at initial speeds below 3 BL/s. </w:t>
-      </w:r>
-    </w:p>
-    <w:p>
-      <w:pPr>
-        <w:rPr>
-          <w:rFonts w:ascii="Times New Roman" w:hAnsi="Times New Roman" w:cs="Times New Roman"/>
-          <w:sz w:val="20"/>
-          <w:szCs w:val="20"/>
-        </w:rPr>
-      </w:pPr>
-      <w:bookmarkStart w:id="0" w:name="_GoBack"/>
-      <w:bookmarkEnd w:id="0"/>
+          <w:rFonts w:cs="Times New Roman"/>
+          <w:sz w:val="20"/>
+          <w:szCs w:val="20"/>
+        </w:rPr>
+        <w:t xml:space="preserve">The correlation coefficient between the detrended raw position data and the best fit sine wave is shown in the top left corner of each plot, with its associated p-value. There is no representative trace for trout burst acceleration with an initial speed of 2 BL/s, as we were unable to elicit this behavior in trout at initial speeds below 3 BL/s. </w:t>
+      </w:r>
+    </w:p>
+    <w:p>
+      <w:pPr>
+        <w:rPr>
+          <w:rFonts w:cs="Times New Roman"/>
+          <w:sz w:val="20"/>
+          <w:szCs w:val="20"/>
+        </w:rPr>
+      </w:pPr>
     </w:p>
     <w:sectPr>
-      <w:footerReference w:type="default" r:id="rId12"/>
+      <w:footerReference w:type="default" r:id="rId14"/>
       <w:pgSz w:w="12240" w:h="15840"/>
       <w:pgMar w:top="1440" w:right="1440" w:bottom="1440" w:left="1440" w:header="720" w:footer="720" w:gutter="0"/>
       <w:lnNumType w:countBy="1" w:restart="continuous"/>
@@ -2177,6 +2063,50 @@
 </w:document>
 </file>
 
+<file path=word/comments.xml><?xml version="1.0" encoding="utf-8"?>
+<w:comments xmlns:wpc="http://schemas.microsoft.com/office/word/2010/wordprocessingCanvas" xmlns:cx="http://schemas.microsoft.com/office/drawing/2014/chartex" xmlns:cx1="http://schemas.microsoft.com/office/drawing/2015/9/8/chartex" xmlns:cx2="http://schemas.microsoft.com/office/drawing/2015/10/21/chartex" xmlns:cx3="http://schemas.microsoft.com/office/drawing/2016/5/9/chartex" xmlns:cx4="http://schemas.microsoft.com/office/drawing/2016/5/10/chartex" xmlns:cx5="http://schemas.microsoft.com/office/drawing/2016/5/11/chartex" xmlns:mc="http://schemas.openxmlformats.org/markup-compatibility/2006" xmlns:o="urn:schemas-microsoft-com:office:office" xmlns:r="http://schemas.openxmlformats.org/officeDocument/2006/relationships" xmlns:m="http://schemas.openxmlformats.org/officeDocument/2006/math" xmlns:v="urn:schemas-microsoft-com:vml" xmlns:wp14="http://schemas.microsoft.com/office/word/2010/wordprocessingDrawing" xmlns:wp="http://schemas.openxmlformats.org/drawingml/2006/wordprocessingDrawing" xmlns:w10="urn:schemas-microsoft-com:office:word" xmlns:w="http://schemas.openxmlformats.org/wordprocessingml/2006/main" xmlns:w14="http://schemas.microsoft.com/office/word/2010/wordml" xmlns:w15="http://schemas.microsoft.com/office/word/2012/wordml" xmlns:w16se="http://schemas.microsoft.com/office/word/2015/wordml/symex" xmlns:wpg="http://schemas.microsoft.com/office/word/2010/wordprocessingGroup" xmlns:wpi="http://schemas.microsoft.com/office/word/2010/wordprocessingInk" xmlns:wne="http://schemas.microsoft.com/office/word/2006/wordml" xmlns:wps="http://schemas.microsoft.com/office/word/2010/wordprocessingShape" mc:Ignorable="w14 w15 w16se wp14">
+  <w:comment w:id="0" w:author="Kara Feilich" w:date="2017-03-24T14:10:00Z" w:initials="KF">
+    <w:p>
+      <w:pPr>
+        <w:pStyle w:val="CommentText"/>
+      </w:pPr>
+      <w:r>
+        <w:rPr>
+          <w:rStyle w:val="CommentReference"/>
+        </w:rPr>
+        <w:annotationRef/>
+      </w:r>
+      <w:r>
+        <w:t xml:space="preserve">I can change the color of the background axis planes to something that contrasts more with the point colors very easily. </w:t>
+      </w:r>
+    </w:p>
+  </w:comment>
+  <w:comment w:id="1" w:author="Kara Feilich" w:date="2017-03-24T14:11:00Z" w:initials="KF">
+    <w:p>
+      <w:pPr>
+        <w:pStyle w:val="CommentText"/>
+      </w:pPr>
+      <w:r>
+        <w:rPr>
+          <w:rStyle w:val="CommentReference"/>
+        </w:rPr>
+        <w:annotationRef/>
+      </w:r>
+      <w:r>
+        <w:t>I can also combine this with Figure 3, if so desired. Half the information is redundant.</w:t>
+      </w:r>
+    </w:p>
+  </w:comment>
+</w:comments>
+</file>
+
+<file path=word/commentsExtended.xml><?xml version="1.0" encoding="utf-8"?>
+<w15:commentsEx xmlns:wpc="http://schemas.microsoft.com/office/word/2010/wordprocessingCanvas" xmlns:cx="http://schemas.microsoft.com/office/drawing/2014/chartex" xmlns:cx1="http://schemas.microsoft.com/office/drawing/2015/9/8/chartex" xmlns:cx2="http://schemas.microsoft.com/office/drawing/2015/10/21/chartex" xmlns:cx3="http://schemas.microsoft.com/office/drawing/2016/5/9/chartex" xmlns:cx4="http://schemas.microsoft.com/office/drawing/2016/5/10/chartex" xmlns:cx5="http://schemas.microsoft.com/office/drawing/2016/5/11/chartex" xmlns:mc="http://schemas.openxmlformats.org/markup-compatibility/2006" xmlns:o="urn:schemas-microsoft-com:office:office" xmlns:r="http://schemas.openxmlformats.org/officeDocument/2006/relationships" xmlns:m="http://schemas.openxmlformats.org/officeDocument/2006/math" xmlns:v="urn:schemas-microsoft-com:vml" xmlns:wp14="http://schemas.microsoft.com/office/word/2010/wordprocessingDrawing" xmlns:wp="http://schemas.openxmlformats.org/drawingml/2006/wordprocessingDrawing" xmlns:w10="urn:schemas-microsoft-com:office:word" xmlns:w="http://schemas.openxmlformats.org/wordprocessingml/2006/main" xmlns:w14="http://schemas.microsoft.com/office/word/2010/wordml" xmlns:w15="http://schemas.microsoft.com/office/word/2012/wordml" xmlns:w16se="http://schemas.microsoft.com/office/word/2015/wordml/symex" xmlns:wpg="http://schemas.microsoft.com/office/word/2010/wordprocessingGroup" xmlns:wpi="http://schemas.microsoft.com/office/word/2010/wordprocessingInk" xmlns:wne="http://schemas.microsoft.com/office/word/2006/wordml" xmlns:wps="http://schemas.microsoft.com/office/word/2010/wordprocessingShape" mc:Ignorable="w14 w15 w16se wp14">
+  <w15:commentEx w15:paraId="77ED5BB4" w15:done="0"/>
+  <w15:commentEx w15:paraId="67E3EEBE" w15:done="0"/>
+</w15:commentsEx>
+</file>
+
 <file path=word/endnotes.xml><?xml version="1.0" encoding="utf-8"?>
 <w:endnotes xmlns:wpc="http://schemas.microsoft.com/office/word/2010/wordprocessingCanvas" xmlns:cx="http://schemas.microsoft.com/office/drawing/2014/chartex" xmlns:cx1="http://schemas.microsoft.com/office/drawing/2015/9/8/chartex" xmlns:cx2="http://schemas.microsoft.com/office/drawing/2015/10/21/chartex" xmlns:cx3="http://schemas.microsoft.com/office/drawing/2016/5/9/chartex" xmlns:cx4="http://schemas.microsoft.com/office/drawing/2016/5/10/chartex" xmlns:cx5="http://schemas.microsoft.com/office/drawing/2016/5/11/chartex" xmlns:mc="http://schemas.openxmlformats.org/markup-compatibility/2006" xmlns:o="urn:schemas-microsoft-com:office:office" xmlns:r="http://schemas.openxmlformats.org/officeDocument/2006/relationships" xmlns:m="http://schemas.openxmlformats.org/officeDocument/2006/math" xmlns:v="urn:schemas-microsoft-com:vml" xmlns:wp14="http://schemas.microsoft.com/office/word/2010/wordprocessingDrawing" xmlns:wp="http://schemas.openxmlformats.org/drawingml/2006/wordprocessingDrawing" xmlns:w10="urn:schemas-microsoft-com:office:word" xmlns:w="http://schemas.openxmlformats.org/wordprocessingml/2006/main" xmlns:w14="http://schemas.microsoft.com/office/word/2010/wordml" xmlns:w15="http://schemas.microsoft.com/office/word/2012/wordml" xmlns:w16se="http://schemas.microsoft.com/office/word/2015/wordml/symex" xmlns:wpg="http://schemas.microsoft.com/office/word/2010/wordprocessingGroup" xmlns:wpi="http://schemas.microsoft.com/office/word/2010/wordprocessingInk" xmlns:wne="http://schemas.microsoft.com/office/word/2006/wordml" xmlns:wps="http://schemas.microsoft.com/office/word/2010/wordprocessingShape" mc:Ignorable="w14 w15 w16se wp14">
   <w:endnote w:type="separator" w:id="-1">
@@ -2206,7 +2136,7 @@
 <w:ftr xmlns:wpc="http://schemas.microsoft.com/office/word/2010/wordprocessingCanvas" xmlns:cx="http://schemas.microsoft.com/office/drawing/2014/chartex" xmlns:cx1="http://schemas.microsoft.com/office/drawing/2015/9/8/chartex" xmlns:cx2="http://schemas.microsoft.com/office/drawing/2015/10/21/chartex" xmlns:cx3="http://schemas.microsoft.com/office/drawing/2016/5/9/chartex" xmlns:cx4="http://schemas.microsoft.com/office/drawing/2016/5/10/chartex" xmlns:cx5="http://schemas.microsoft.com/office/drawing/2016/5/11/chartex" xmlns:mc="http://schemas.openxmlformats.org/markup-compatibility/2006" xmlns:o="urn:schemas-microsoft-com:office:office" xmlns:r="http://schemas.openxmlformats.org/officeDocument/2006/relationships" xmlns:m="http://schemas.openxmlformats.org/officeDocument/2006/math" xmlns:v="urn:schemas-microsoft-com:vml" xmlns:wp14="http://schemas.microsoft.com/office/word/2010/wordprocessingDrawing" xmlns:wp="http://schemas.openxmlformats.org/drawingml/2006/wordprocessingDrawing" xmlns:w10="urn:schemas-microsoft-com:office:word" xmlns:w="http://schemas.openxmlformats.org/wordprocessingml/2006/main" xmlns:w14="http://schemas.microsoft.com/office/word/2010/wordml" xmlns:w15="http://schemas.microsoft.com/office/word/2012/wordml" xmlns:w16se="http://schemas.microsoft.com/office/word/2015/wordml/symex" xmlns:wpg="http://schemas.microsoft.com/office/word/2010/wordprocessingGroup" xmlns:wpi="http://schemas.microsoft.com/office/word/2010/wordprocessingInk" xmlns:wne="http://schemas.microsoft.com/office/word/2006/wordml" xmlns:wps="http://schemas.microsoft.com/office/word/2010/wordprocessingShape" mc:Ignorable="w14 w15 w16se wp14">
   <w:sdt>
     <w:sdtPr>
-      <w:id w:val="-1098865045"/>
+      <w:id w:val="-675887781"/>
       <w:docPartObj>
         <w:docPartGallery w:val="Page Numbers (Bottom of Page)"/>
         <w:docPartUnique/>
@@ -2236,7 +2166,7 @@
           <w:rPr>
             <w:noProof/>
           </w:rPr>
-          <w:t>10</w:t>
+          <w:t>11</w:t>
         </w:r>
         <w:r>
           <w:rPr>
@@ -2285,7 +2215,7 @@
   <w:abstractNum w:abstractNumId="0" w15:restartNumberingAfterBreak="0">
     <w:nsid w:val="FFFFFF7C"/>
     <w:multiLevelType w:val="singleLevel"/>
-    <w:tmpl w:val="ECB6B332"/>
+    <w:tmpl w:val="E8000F96"/>
     <w:lvl w:ilvl="0">
       <w:start w:val="1"/>
       <w:numFmt w:val="decimal"/>
@@ -2302,7 +2232,7 @@
   <w:abstractNum w:abstractNumId="1" w15:restartNumberingAfterBreak="0">
     <w:nsid w:val="FFFFFF7D"/>
     <w:multiLevelType w:val="singleLevel"/>
-    <w:tmpl w:val="D4D20CE6"/>
+    <w:tmpl w:val="EBF80A74"/>
     <w:lvl w:ilvl="0">
       <w:start w:val="1"/>
       <w:numFmt w:val="decimal"/>
@@ -2319,7 +2249,7 @@
   <w:abstractNum w:abstractNumId="2" w15:restartNumberingAfterBreak="0">
     <w:nsid w:val="FFFFFF7E"/>
     <w:multiLevelType w:val="singleLevel"/>
-    <w:tmpl w:val="56F0D192"/>
+    <w:tmpl w:val="5F52313A"/>
     <w:lvl w:ilvl="0">
       <w:start w:val="1"/>
       <w:numFmt w:val="decimal"/>
@@ -2336,7 +2266,7 @@
   <w:abstractNum w:abstractNumId="3" w15:restartNumberingAfterBreak="0">
     <w:nsid w:val="FFFFFF7F"/>
     <w:multiLevelType w:val="singleLevel"/>
-    <w:tmpl w:val="FD100240"/>
+    <w:tmpl w:val="D90C1D60"/>
     <w:lvl w:ilvl="0">
       <w:start w:val="1"/>
       <w:numFmt w:val="decimal"/>
@@ -2353,7 +2283,7 @@
   <w:abstractNum w:abstractNumId="4" w15:restartNumberingAfterBreak="0">
     <w:nsid w:val="FFFFFF80"/>
     <w:multiLevelType w:val="singleLevel"/>
-    <w:tmpl w:val="9F9CC03A"/>
+    <w:tmpl w:val="075A4724"/>
     <w:lvl w:ilvl="0">
       <w:start w:val="1"/>
       <w:numFmt w:val="bullet"/>
@@ -2373,7 +2303,7 @@
   <w:abstractNum w:abstractNumId="5" w15:restartNumberingAfterBreak="0">
     <w:nsid w:val="FFFFFF81"/>
     <w:multiLevelType w:val="singleLevel"/>
-    <w:tmpl w:val="B23C5640"/>
+    <w:tmpl w:val="469C46AC"/>
     <w:lvl w:ilvl="0">
       <w:start w:val="1"/>
       <w:numFmt w:val="bullet"/>
@@ -2393,7 +2323,7 @@
   <w:abstractNum w:abstractNumId="6" w15:restartNumberingAfterBreak="0">
     <w:nsid w:val="FFFFFF82"/>
     <w:multiLevelType w:val="singleLevel"/>
-    <w:tmpl w:val="6EB6CCA0"/>
+    <w:tmpl w:val="5A2250B0"/>
     <w:lvl w:ilvl="0">
       <w:start w:val="1"/>
       <w:numFmt w:val="bullet"/>
@@ -2413,7 +2343,7 @@
   <w:abstractNum w:abstractNumId="7" w15:restartNumberingAfterBreak="0">
     <w:nsid w:val="FFFFFF83"/>
     <w:multiLevelType w:val="singleLevel"/>
-    <w:tmpl w:val="C4A6B0F6"/>
+    <w:tmpl w:val="D4C88E5A"/>
     <w:lvl w:ilvl="0">
       <w:start w:val="1"/>
       <w:numFmt w:val="bullet"/>
@@ -2433,7 +2363,7 @@
   <w:abstractNum w:abstractNumId="8" w15:restartNumberingAfterBreak="0">
     <w:nsid w:val="FFFFFF88"/>
     <w:multiLevelType w:val="singleLevel"/>
-    <w:tmpl w:val="2722B58A"/>
+    <w:tmpl w:val="5BE0FF00"/>
     <w:lvl w:ilvl="0">
       <w:start w:val="1"/>
       <w:numFmt w:val="decimal"/>
@@ -2450,7 +2380,7 @@
   <w:abstractNum w:abstractNumId="9" w15:restartNumberingAfterBreak="0">
     <w:nsid w:val="FFFFFF89"/>
     <w:multiLevelType w:val="singleLevel"/>
-    <w:tmpl w:val="883006DA"/>
+    <w:tmpl w:val="658C0D92"/>
     <w:lvl w:ilvl="0">
       <w:start w:val="1"/>
       <w:numFmt w:val="bullet"/>
@@ -2498,6 +2428,14 @@
     <w:abstractNumId w:val="0"/>
   </w:num>
 </w:numbering>
+</file>
+
+<file path=word/people.xml><?xml version="1.0" encoding="utf-8"?>
+<w15:people xmlns:wpc="http://schemas.microsoft.com/office/word/2010/wordprocessingCanvas" xmlns:cx="http://schemas.microsoft.com/office/drawing/2014/chartex" xmlns:cx1="http://schemas.microsoft.com/office/drawing/2015/9/8/chartex" xmlns:cx2="http://schemas.microsoft.com/office/drawing/2015/10/21/chartex" xmlns:cx3="http://schemas.microsoft.com/office/drawing/2016/5/9/chartex" xmlns:cx4="http://schemas.microsoft.com/office/drawing/2016/5/10/chartex" xmlns:cx5="http://schemas.microsoft.com/office/drawing/2016/5/11/chartex" xmlns:mc="http://schemas.openxmlformats.org/markup-compatibility/2006" xmlns:o="urn:schemas-microsoft-com:office:office" xmlns:r="http://schemas.openxmlformats.org/officeDocument/2006/relationships" xmlns:m="http://schemas.openxmlformats.org/officeDocument/2006/math" xmlns:v="urn:schemas-microsoft-com:vml" xmlns:wp14="http://schemas.microsoft.com/office/word/2010/wordprocessingDrawing" xmlns:wp="http://schemas.openxmlformats.org/drawingml/2006/wordprocessingDrawing" xmlns:w10="urn:schemas-microsoft-com:office:word" xmlns:w="http://schemas.openxmlformats.org/wordprocessingml/2006/main" xmlns:w14="http://schemas.microsoft.com/office/word/2010/wordml" xmlns:w15="http://schemas.microsoft.com/office/word/2012/wordml" xmlns:w16se="http://schemas.microsoft.com/office/word/2015/wordml/symex" xmlns:wpg="http://schemas.microsoft.com/office/word/2010/wordprocessingGroup" xmlns:wpi="http://schemas.microsoft.com/office/word/2010/wordprocessingInk" xmlns:wne="http://schemas.microsoft.com/office/word/2006/wordml" xmlns:wps="http://schemas.microsoft.com/office/word/2010/wordprocessingShape" mc:Ignorable="w14 w15 w16se wp14">
+  <w15:person w15:author="Kara Feilich">
+    <w15:presenceInfo w15:providerId="Windows Live" w15:userId="41bc5a92f246b982"/>
+  </w15:person>
+</w15:people>
 </file>
 
 <file path=word/styles.xml><?xml version="1.0" encoding="utf-8"?>
@@ -2896,7 +2834,11 @@
   <w:style w:type="paragraph" w:default="1" w:styleId="Normal">
     <w:name w:val="Normal"/>
     <w:qFormat/>
-    <w:rsid w:val="00844976"/>
+    <w:rsid w:val="004362D8"/>
+    <w:rPr>
+      <w:rFonts w:ascii="Times New Roman" w:hAnsi="Times New Roman"/>
+      <w:sz w:val="24"/>
+    </w:rPr>
   </w:style>
   <w:style w:type="character" w:default="1" w:styleId="DefaultParagraphFont">
     <w:name w:val="Default Paragraph Font"/>
@@ -3010,6 +2952,106 @@
     <w:rPr>
       <w:color w:val="0563C1" w:themeColor="hyperlink"/>
       <w:u w:val="single"/>
+    </w:rPr>
+  </w:style>
+  <w:style w:type="character" w:styleId="CommentReference">
+    <w:name w:val="annotation reference"/>
+    <w:basedOn w:val="DefaultParagraphFont"/>
+    <w:uiPriority w:val="99"/>
+    <w:semiHidden/>
+    <w:unhideWhenUsed/>
+    <w:rsid w:val="001C4FAD"/>
+    <w:rPr>
+      <w:sz w:val="16"/>
+      <w:szCs w:val="16"/>
+    </w:rPr>
+  </w:style>
+  <w:style w:type="paragraph" w:styleId="CommentText">
+    <w:name w:val="annotation text"/>
+    <w:basedOn w:val="Normal"/>
+    <w:link w:val="CommentTextChar"/>
+    <w:uiPriority w:val="99"/>
+    <w:semiHidden/>
+    <w:unhideWhenUsed/>
+    <w:rsid w:val="001C4FAD"/>
+    <w:pPr>
+      <w:spacing w:line="240" w:lineRule="auto"/>
+    </w:pPr>
+    <w:rPr>
+      <w:sz w:val="20"/>
+      <w:szCs w:val="20"/>
+    </w:rPr>
+  </w:style>
+  <w:style w:type="character" w:customStyle="1" w:styleId="CommentTextChar">
+    <w:name w:val="Comment Text Char"/>
+    <w:basedOn w:val="DefaultParagraphFont"/>
+    <w:link w:val="CommentText"/>
+    <w:uiPriority w:val="99"/>
+    <w:semiHidden/>
+    <w:rsid w:val="001C4FAD"/>
+    <w:rPr>
+      <w:rFonts w:ascii="Times New Roman" w:hAnsi="Times New Roman"/>
+      <w:sz w:val="20"/>
+      <w:szCs w:val="20"/>
+    </w:rPr>
+  </w:style>
+  <w:style w:type="paragraph" w:styleId="CommentSubject">
+    <w:name w:val="annotation subject"/>
+    <w:basedOn w:val="CommentText"/>
+    <w:next w:val="CommentText"/>
+    <w:link w:val="CommentSubjectChar"/>
+    <w:uiPriority w:val="99"/>
+    <w:semiHidden/>
+    <w:unhideWhenUsed/>
+    <w:rsid w:val="001C4FAD"/>
+    <w:rPr>
+      <w:b/>
+      <w:bCs/>
+    </w:rPr>
+  </w:style>
+  <w:style w:type="character" w:customStyle="1" w:styleId="CommentSubjectChar">
+    <w:name w:val="Comment Subject Char"/>
+    <w:basedOn w:val="CommentTextChar"/>
+    <w:link w:val="CommentSubject"/>
+    <w:uiPriority w:val="99"/>
+    <w:semiHidden/>
+    <w:rsid w:val="001C4FAD"/>
+    <w:rPr>
+      <w:rFonts w:ascii="Times New Roman" w:hAnsi="Times New Roman"/>
+      <w:b/>
+      <w:bCs/>
+      <w:sz w:val="20"/>
+      <w:szCs w:val="20"/>
+    </w:rPr>
+  </w:style>
+  <w:style w:type="paragraph" w:styleId="BalloonText">
+    <w:name w:val="Balloon Text"/>
+    <w:basedOn w:val="Normal"/>
+    <w:link w:val="BalloonTextChar"/>
+    <w:uiPriority w:val="99"/>
+    <w:semiHidden/>
+    <w:unhideWhenUsed/>
+    <w:rsid w:val="001C4FAD"/>
+    <w:pPr>
+      <w:spacing w:after="0" w:line="240" w:lineRule="auto"/>
+    </w:pPr>
+    <w:rPr>
+      <w:rFonts w:ascii="Segoe UI" w:hAnsi="Segoe UI" w:cs="Segoe UI"/>
+      <w:sz w:val="18"/>
+      <w:szCs w:val="18"/>
+    </w:rPr>
+  </w:style>
+  <w:style w:type="character" w:customStyle="1" w:styleId="BalloonTextChar">
+    <w:name w:val="Balloon Text Char"/>
+    <w:basedOn w:val="DefaultParagraphFont"/>
+    <w:link w:val="BalloonText"/>
+    <w:uiPriority w:val="99"/>
+    <w:semiHidden/>
+    <w:rsid w:val="001C4FAD"/>
+    <w:rPr>
+      <w:rFonts w:ascii="Segoe UI" w:hAnsi="Segoe UI" w:cs="Segoe UI"/>
+      <w:sz w:val="18"/>
+      <w:szCs w:val="18"/>
     </w:rPr>
   </w:style>
 </w:styles>

</xml_diff>

<commit_message>
Additions to ms draft
</commit_message>
<xml_diff>
--- a/Manuscript/Feilich_acceleration_03.23.2017.docx
+++ b/Manuscript/Feilich_acceleration_03.23.2017.docx
@@ -298,6 +298,7 @@
     </w:p>
     <w:p>
       <w:pPr>
+        <w:spacing w:line="480" w:lineRule="auto"/>
         <w:rPr>
           <w:rFonts w:cs="Times New Roman"/>
           <w:szCs w:val="24"/>
@@ -331,6 +332,7 @@
     </w:p>
     <w:p>
       <w:pPr>
+        <w:spacing w:line="480" w:lineRule="auto"/>
         <w:rPr>
           <w:rFonts w:cs="Times New Roman"/>
           <w:szCs w:val="24"/>
@@ -364,6 +366,7 @@
     </w:p>
     <w:p>
       <w:pPr>
+        <w:spacing w:line="480" w:lineRule="auto"/>
         <w:rPr>
           <w:rFonts w:cs="Times New Roman"/>
           <w:b/>
@@ -381,6 +384,7 @@
     </w:p>
     <w:p>
       <w:pPr>
+        <w:spacing w:line="480" w:lineRule="auto"/>
         <w:rPr>
           <w:rFonts w:cs="Times New Roman"/>
           <w:b/>
@@ -398,6 +402,7 @@
     </w:p>
     <w:p>
       <w:pPr>
+        <w:spacing w:line="480" w:lineRule="auto"/>
         <w:rPr>
           <w:rFonts w:cs="Times New Roman"/>
           <w:b/>
@@ -433,6 +438,7 @@
     </w:p>
     <w:p>
       <w:pPr>
+        <w:spacing w:line="480" w:lineRule="auto"/>
         <w:rPr>
           <w:rFonts w:cs="Times New Roman"/>
           <w:b/>
@@ -450,6 +456,7 @@
     </w:p>
     <w:p>
       <w:pPr>
+        <w:spacing w:line="480" w:lineRule="auto"/>
         <w:rPr>
           <w:rFonts w:cs="Times New Roman"/>
           <w:b/>
@@ -467,6 +474,7 @@
     </w:p>
     <w:p>
       <w:pPr>
+        <w:spacing w:line="480" w:lineRule="auto"/>
         <w:rPr>
           <w:rFonts w:cs="Times New Roman"/>
           <w:szCs w:val="24"/>
@@ -500,6 +508,7 @@
     </w:p>
     <w:p>
       <w:pPr>
+        <w:spacing w:line="480" w:lineRule="auto"/>
         <w:rPr>
           <w:rFonts w:cs="Times New Roman"/>
           <w:b/>
@@ -525,6 +534,7 @@
     </w:p>
     <w:p>
       <w:pPr>
+        <w:spacing w:line="480" w:lineRule="auto"/>
         <w:rPr>
           <w:rFonts w:cs="Times New Roman"/>
           <w:b/>
@@ -542,6 +552,7 @@
     </w:p>
     <w:p>
       <w:pPr>
+        <w:spacing w:line="480" w:lineRule="auto"/>
         <w:rPr>
           <w:rFonts w:cs="Times New Roman"/>
           <w:b/>
@@ -559,6 +570,7 @@
     </w:p>
     <w:p>
       <w:pPr>
+        <w:spacing w:line="480" w:lineRule="auto"/>
         <w:rPr>
           <w:rFonts w:cs="Times New Roman"/>
           <w:b/>
@@ -585,6 +597,7 @@
     </w:p>
     <w:p>
       <w:pPr>
+        <w:spacing w:line="480" w:lineRule="auto"/>
         <w:rPr>
           <w:rFonts w:cs="Times New Roman"/>
           <w:szCs w:val="24"/>
@@ -600,6 +613,7 @@
     </w:p>
     <w:p>
       <w:pPr>
+        <w:spacing w:after="0" w:line="480" w:lineRule="auto"/>
         <w:rPr>
           <w:rFonts w:cs="Times New Roman"/>
           <w:b/>
@@ -618,14 +632,16 @@
     </w:p>
     <w:p>
       <w:pPr>
-        <w:rPr>
-          <w:rFonts w:cs="Times New Roman"/>
-          <w:szCs w:val="24"/>
-        </w:rPr>
-      </w:pPr>
-    </w:p>
-    <w:p>
-      <w:pPr>
+        <w:spacing w:after="0" w:line="480" w:lineRule="auto"/>
+        <w:rPr>
+          <w:rFonts w:cs="Times New Roman"/>
+          <w:szCs w:val="24"/>
+        </w:rPr>
+      </w:pPr>
+    </w:p>
+    <w:p>
+      <w:pPr>
+        <w:spacing w:after="0" w:line="480" w:lineRule="auto"/>
         <w:rPr>
           <w:rFonts w:cs="Times New Roman"/>
           <w:szCs w:val="24"/>
@@ -642,14 +658,33 @@
     </w:p>
     <w:p>
       <w:pPr>
-        <w:rPr>
-          <w:rFonts w:cs="Times New Roman"/>
-          <w:szCs w:val="24"/>
-        </w:rPr>
-      </w:pPr>
-    </w:p>
-    <w:p>
-      <w:pPr>
+        <w:spacing w:after="0" w:line="480" w:lineRule="auto"/>
+        <w:rPr>
+          <w:rFonts w:cs="Times New Roman"/>
+          <w:szCs w:val="24"/>
+        </w:rPr>
+      </w:pPr>
+      <w:r>
+        <w:rPr>
+          <w:rFonts w:cs="Times New Roman"/>
+          <w:szCs w:val="24"/>
+        </w:rPr>
+        <w:t xml:space="preserve">The authors declare no competing interests. </w:t>
+      </w:r>
+    </w:p>
+    <w:p>
+      <w:pPr>
+        <w:spacing w:after="0" w:line="480" w:lineRule="auto"/>
+        <w:rPr>
+          <w:rFonts w:cs="Times New Roman"/>
+          <w:b/>
+          <w:szCs w:val="24"/>
+        </w:rPr>
+      </w:pPr>
+    </w:p>
+    <w:p>
+      <w:pPr>
+        <w:spacing w:after="0" w:line="480" w:lineRule="auto"/>
         <w:rPr>
           <w:rFonts w:cs="Times New Roman"/>
           <w:b/>
@@ -667,17 +702,35 @@
     </w:p>
     <w:p>
       <w:pPr>
-        <w:rPr>
-          <w:rFonts w:cs="Times New Roman"/>
-          <w:b/>
-          <w:szCs w:val="24"/>
-        </w:rPr>
-      </w:pPr>
-    </w:p>
-    <w:p>
-      <w:pPr>
-        <w:rPr>
-          <w:rFonts w:cs="Times New Roman"/>
+        <w:spacing w:after="0" w:line="480" w:lineRule="auto"/>
+        <w:rPr>
+          <w:rFonts w:cs="Times New Roman"/>
+          <w:szCs w:val="24"/>
+        </w:rPr>
+      </w:pPr>
+      <w:r>
+        <w:rPr>
+          <w:rFonts w:cs="Times New Roman"/>
+          <w:szCs w:val="24"/>
+        </w:rPr>
+        <w:t>G.V.L. and V.D.S. collected fish swimming trial videos. K.L.F. digitized the video, designed and wrote programs for all analyses, ran all analyses, and wrote the first draft of the manuscript.</w:t>
+      </w:r>
+    </w:p>
+    <w:p>
+      <w:pPr>
+        <w:spacing w:after="0" w:line="480" w:lineRule="auto"/>
+        <w:rPr>
+          <w:rFonts w:cs="Times New Roman"/>
+          <w:szCs w:val="24"/>
+        </w:rPr>
+      </w:pPr>
+    </w:p>
+    <w:p>
+      <w:pPr>
+        <w:spacing w:after="0" w:line="480" w:lineRule="auto"/>
+        <w:rPr>
+          <w:rFonts w:cs="Times New Roman"/>
+          <w:b/>
           <w:szCs w:val="24"/>
         </w:rPr>
       </w:pPr>
@@ -688,6 +741,22 @@
           <w:szCs w:val="24"/>
         </w:rPr>
         <w:t xml:space="preserve">Funding </w:t>
+      </w:r>
+    </w:p>
+    <w:p>
+      <w:pPr>
+        <w:spacing w:after="0" w:line="480" w:lineRule="auto"/>
+        <w:rPr>
+          <w:rFonts w:cs="Times New Roman"/>
+          <w:szCs w:val="24"/>
+        </w:rPr>
+      </w:pPr>
+      <w:r>
+        <w:rPr>
+          <w:rFonts w:cs="Times New Roman"/>
+          <w:szCs w:val="24"/>
+        </w:rPr>
+        <w:t>K.L.F. received funding from an NSF Graduate Research Fellowship under grant DGE- to Harvard University, and a Chapman Memorial Fellowship from the Harvard Museum of Comparative Zoology. V.S. and G.V.L received funding from ONR-MURI ____.</w:t>
       </w:r>
       <w:r>
         <w:rPr>
@@ -718,6 +787,7 @@
     </w:p>
     <w:p>
       <w:pPr>
+        <w:spacing w:line="480" w:lineRule="auto"/>
         <w:rPr>
           <w:rFonts w:cs="Times New Roman"/>
           <w:szCs w:val="24"/>
@@ -1915,141 +1985,226 @@
           <w:sz w:val="20"/>
           <w:szCs w:val="20"/>
         </w:rPr>
-        <w:t xml:space="preserve">Representative traces of de-trended tail tip motion during three swimming behaviors with initial </w:t>
+        <w:t>Representative traces of de-trended tail tip motion during three swimming behaviors with initial speeds of 2 BL/s, and the best fit sine-waves for those traces.</w:t>
+      </w:r>
+      <w:r>
+        <w:rPr>
+          <w:rFonts w:cs="Times New Roman"/>
+          <w:b/>
+          <w:sz w:val="20"/>
+          <w:szCs w:val="20"/>
+        </w:rPr>
+        <w:t xml:space="preserve"> </w:t>
+      </w:r>
+      <w:r>
+        <w:rPr>
+          <w:rFonts w:cs="Times New Roman"/>
+          <w:sz w:val="20"/>
+          <w:szCs w:val="20"/>
+        </w:rPr>
+        <w:t>Blue</w:t>
+      </w:r>
+      <w:r>
+        <w:rPr>
+          <w:rFonts w:cs="Times New Roman"/>
+          <w:sz w:val="20"/>
+          <w:szCs w:val="20"/>
+        </w:rPr>
+        <w:t xml:space="preserve">: </w:t>
+      </w:r>
+      <w:r>
+        <w:rPr>
+          <w:rFonts w:cs="Times New Roman"/>
+          <w:sz w:val="20"/>
+          <w:szCs w:val="20"/>
+        </w:rPr>
+        <w:t xml:space="preserve">Largemouth </w:t>
+      </w:r>
+      <w:r>
+        <w:rPr>
+          <w:rFonts w:cs="Times New Roman"/>
+          <w:sz w:val="20"/>
+          <w:szCs w:val="20"/>
+        </w:rPr>
+        <w:t>Bass</w:t>
+      </w:r>
+      <w:r>
+        <w:rPr>
+          <w:rFonts w:cs="Times New Roman"/>
+          <w:sz w:val="20"/>
+          <w:szCs w:val="20"/>
+        </w:rPr>
+        <w:t xml:space="preserve"> (SL = 15 cm)</w:t>
+      </w:r>
+      <w:r>
+        <w:rPr>
+          <w:rFonts w:cs="Times New Roman"/>
+          <w:sz w:val="20"/>
+          <w:szCs w:val="20"/>
+        </w:rPr>
+        <w:t xml:space="preserve">, </w:t>
+      </w:r>
+      <w:r>
+        <w:rPr>
+          <w:rFonts w:cs="Times New Roman"/>
+          <w:sz w:val="20"/>
+          <w:szCs w:val="20"/>
+        </w:rPr>
+        <w:t>Red</w:t>
+      </w:r>
+      <w:r>
+        <w:rPr>
+          <w:rFonts w:cs="Times New Roman"/>
+          <w:sz w:val="20"/>
+          <w:szCs w:val="20"/>
+        </w:rPr>
+        <w:t xml:space="preserve">: </w:t>
+      </w:r>
+      <w:r>
+        <w:rPr>
+          <w:rFonts w:cs="Times New Roman"/>
+          <w:sz w:val="20"/>
+          <w:szCs w:val="20"/>
+        </w:rPr>
+        <w:t>Rainbow Trout (mean SL = 8.75 cm)</w:t>
+      </w:r>
+      <w:r>
+        <w:rPr>
+          <w:rFonts w:cs="Times New Roman"/>
+          <w:sz w:val="20"/>
+          <w:szCs w:val="20"/>
+        </w:rPr>
+        <w:t xml:space="preserve">. </w:t>
+      </w:r>
+      <w:r>
+        <w:rPr>
+          <w:rFonts w:cs="Times New Roman"/>
+          <w:sz w:val="20"/>
+          <w:szCs w:val="20"/>
+        </w:rPr>
+        <w:t xml:space="preserve">The dark curve is the detrended raw data for that trial (as in Figure 3), and the light curve is the sine wave fitted to that trial using least squares optimization. </w:t>
+      </w:r>
+      <w:r>
+        <w:rPr>
+          <w:rFonts w:cs="Times New Roman"/>
+          <w:sz w:val="20"/>
+          <w:szCs w:val="20"/>
+        </w:rPr>
+        <w:t xml:space="preserve"> </w:t>
+      </w:r>
+      <w:r>
+        <w:rPr>
+          <w:rFonts w:cs="Times New Roman"/>
+          <w:sz w:val="20"/>
+          <w:szCs w:val="20"/>
+        </w:rPr>
+        <w:t xml:space="preserve">The correlation coefficient between the detrended raw position data and the best fit sine wave is shown in the top left corner of each plot, with its associated p-value. There is no representative trace for trout burst acceleration with an initial speed of 2 BL/s, as we were unable to elicit this behavior in trout at initial speeds below 3 BL/s. </w:t>
+      </w:r>
+    </w:p>
+    <w:p>
+      <w:pPr>
+        <w:rPr>
+          <w:rFonts w:cs="Times New Roman"/>
+          <w:sz w:val="20"/>
+          <w:szCs w:val="20"/>
+        </w:rPr>
+      </w:pPr>
+      <w:r>
+        <w:rPr>
+          <w:rFonts w:cs="Times New Roman"/>
+          <w:sz w:val="20"/>
+          <w:szCs w:val="20"/>
+        </w:rPr>
+        <w:br w:type="page"/>
+      </w:r>
+    </w:p>
+    <w:p>
+      <w:pPr>
+        <w:rPr>
+          <w:rFonts w:cs="Times New Roman"/>
+          <w:b/>
+          <w:sz w:val="20"/>
+          <w:szCs w:val="20"/>
+        </w:rPr>
+      </w:pPr>
+      <w:r>
+        <w:rPr>
+          <w:rFonts w:cs="Times New Roman"/>
+          <w:b/>
+          <w:sz w:val="20"/>
+          <w:szCs w:val="20"/>
+        </w:rPr>
+        <w:lastRenderedPageBreak/>
+        <w:t xml:space="preserve">Table 1. Maximum pairwise cross-correlations between FFTs of each trial, with values grouped by species and behavior. </w:t>
+      </w:r>
+    </w:p>
+    <w:p>
+      <w:pPr>
+        <w:rPr>
+          <w:rFonts w:cs="Times New Roman"/>
+          <w:b/>
+          <w:sz w:val="20"/>
+          <w:szCs w:val="20"/>
+        </w:rPr>
+      </w:pPr>
+      <w:r>
+        <w:rPr>
+          <w:rFonts w:cs="Times New Roman"/>
+          <w:b/>
+          <w:sz w:val="20"/>
+          <w:szCs w:val="20"/>
+        </w:rPr>
+        <w:br w:type="page"/>
+      </w:r>
+    </w:p>
+    <w:p>
+      <w:pPr>
+        <w:rPr>
+          <w:rFonts w:cs="Times New Roman"/>
+          <w:b/>
+          <w:sz w:val="20"/>
+          <w:szCs w:val="20"/>
+        </w:rPr>
+      </w:pPr>
+      <w:r>
+        <w:rPr>
+          <w:rFonts w:cs="Times New Roman"/>
+          <w:b/>
+          <w:sz w:val="20"/>
+          <w:szCs w:val="20"/>
+        </w:rPr>
+        <w:lastRenderedPageBreak/>
+        <w:t xml:space="preserve">Table 2. Pearson’s correlation coefficients </w:t>
+      </w:r>
+      <w:r>
+        <w:rPr>
+          <w:rFonts w:cs="Times New Roman"/>
+          <w:b/>
+          <w:sz w:val="20"/>
+          <w:szCs w:val="20"/>
+        </w:rPr>
+        <w:t xml:space="preserve">and associated p-values </w:t>
+      </w:r>
+      <w:r>
+        <w:rPr>
+          <w:rFonts w:cs="Times New Roman"/>
+          <w:b/>
+          <w:sz w:val="20"/>
+          <w:szCs w:val="20"/>
+        </w:rPr>
+        <w:t>for each trial</w:t>
+      </w:r>
+      <w:r>
+        <w:rPr>
+          <w:rFonts w:cs="Times New Roman"/>
+          <w:b/>
+          <w:sz w:val="20"/>
+          <w:szCs w:val="20"/>
+        </w:rPr>
+        <w:t>, grouped by speed and behavior.</w:t>
       </w:r>
       <w:bookmarkStart w:id="2" w:name="_GoBack"/>
       <w:bookmarkEnd w:id="2"/>
-      <w:r>
-        <w:rPr>
-          <w:rFonts w:cs="Times New Roman"/>
-          <w:b/>
-          <w:sz w:val="20"/>
-          <w:szCs w:val="20"/>
-        </w:rPr>
-        <w:t>speeds of 2 BL/s, and the best fit sine-waves for those traces.</w:t>
-      </w:r>
-      <w:r>
-        <w:rPr>
-          <w:rFonts w:cs="Times New Roman"/>
-          <w:b/>
-          <w:sz w:val="20"/>
-          <w:szCs w:val="20"/>
-        </w:rPr>
-        <w:t xml:space="preserve"> </w:t>
-      </w:r>
-      <w:r>
-        <w:rPr>
-          <w:rFonts w:cs="Times New Roman"/>
-          <w:sz w:val="20"/>
-          <w:szCs w:val="20"/>
-        </w:rPr>
-        <w:t>Blue</w:t>
-      </w:r>
-      <w:r>
-        <w:rPr>
-          <w:rFonts w:cs="Times New Roman"/>
-          <w:sz w:val="20"/>
-          <w:szCs w:val="20"/>
-        </w:rPr>
-        <w:t xml:space="preserve">: </w:t>
-      </w:r>
-      <w:r>
-        <w:rPr>
-          <w:rFonts w:cs="Times New Roman"/>
-          <w:sz w:val="20"/>
-          <w:szCs w:val="20"/>
-        </w:rPr>
-        <w:t xml:space="preserve">Largemouth </w:t>
-      </w:r>
-      <w:r>
-        <w:rPr>
-          <w:rFonts w:cs="Times New Roman"/>
-          <w:sz w:val="20"/>
-          <w:szCs w:val="20"/>
-        </w:rPr>
-        <w:t>Bass</w:t>
-      </w:r>
-      <w:r>
-        <w:rPr>
-          <w:rFonts w:cs="Times New Roman"/>
-          <w:sz w:val="20"/>
-          <w:szCs w:val="20"/>
-        </w:rPr>
-        <w:t xml:space="preserve"> (SL = 15 cm)</w:t>
-      </w:r>
-      <w:r>
-        <w:rPr>
-          <w:rFonts w:cs="Times New Roman"/>
-          <w:sz w:val="20"/>
-          <w:szCs w:val="20"/>
-        </w:rPr>
-        <w:t xml:space="preserve">, </w:t>
-      </w:r>
-      <w:r>
-        <w:rPr>
-          <w:rFonts w:cs="Times New Roman"/>
-          <w:sz w:val="20"/>
-          <w:szCs w:val="20"/>
-        </w:rPr>
-        <w:t>Red</w:t>
-      </w:r>
-      <w:r>
-        <w:rPr>
-          <w:rFonts w:cs="Times New Roman"/>
-          <w:sz w:val="20"/>
-          <w:szCs w:val="20"/>
-        </w:rPr>
-        <w:t xml:space="preserve">: </w:t>
-      </w:r>
-      <w:r>
-        <w:rPr>
-          <w:rFonts w:cs="Times New Roman"/>
-          <w:sz w:val="20"/>
-          <w:szCs w:val="20"/>
-        </w:rPr>
-        <w:t>Rainbow Trout (mean SL = 8.75 cm)</w:t>
-      </w:r>
-      <w:r>
-        <w:rPr>
-          <w:rFonts w:cs="Times New Roman"/>
-          <w:sz w:val="20"/>
-          <w:szCs w:val="20"/>
-        </w:rPr>
-        <w:t xml:space="preserve">. </w:t>
-      </w:r>
-      <w:r>
-        <w:rPr>
-          <w:rFonts w:cs="Times New Roman"/>
-          <w:sz w:val="20"/>
-          <w:szCs w:val="20"/>
-        </w:rPr>
-        <w:t xml:space="preserve">The dark curve is the detrended raw data for that trial (as in Figure 3), and the light curve is the sine wave fitted to that trial using least squares optimization. </w:t>
-      </w:r>
-      <w:r>
-        <w:rPr>
-          <w:rFonts w:cs="Times New Roman"/>
-          <w:sz w:val="20"/>
-          <w:szCs w:val="20"/>
-        </w:rPr>
-        <w:t xml:space="preserve"> </w:t>
-      </w:r>
-      <w:r>
-        <w:rPr>
-          <w:rFonts w:cs="Times New Roman"/>
-          <w:sz w:val="20"/>
-          <w:szCs w:val="20"/>
-        </w:rPr>
-        <w:t xml:space="preserve">The correlation coefficient between the detrended raw position data and the best fit sine wave is shown in the top left corner of each plot, with its associated p-value. There is no representative trace for trout burst acceleration with an initial speed of 2 BL/s, as we were unable to elicit this behavior in trout at initial speeds below 3 BL/s. </w:t>
-      </w:r>
-    </w:p>
-    <w:p>
-      <w:pPr>
-        <w:rPr>
-          <w:rFonts w:cs="Times New Roman"/>
-          <w:sz w:val="20"/>
-          <w:szCs w:val="20"/>
-        </w:rPr>
-      </w:pPr>
     </w:p>
     <w:sectPr>
       <w:footerReference w:type="default" r:id="rId14"/>

</xml_diff>

<commit_message>
Additions to ms draft, messing in jupyter notebook with correlation heatmaps
</commit_message>
<xml_diff>
--- a/Manuscript/Feilich_acceleration_03.23.2017.docx
+++ b/Manuscript/Feilich_acceleration_03.23.2017.docx
@@ -415,25 +415,7 @@
           <w:b/>
           <w:szCs w:val="24"/>
         </w:rPr>
-        <w:t xml:space="preserve">Measurement of kinematic parameters and </w:t>
-      </w:r>
-      <w:proofErr w:type="spellStart"/>
-      <w:r>
-        <w:rPr>
-          <w:rFonts w:cs="Times New Roman"/>
-          <w:b/>
-          <w:szCs w:val="24"/>
-        </w:rPr>
-        <w:t>finbeat</w:t>
-      </w:r>
-      <w:proofErr w:type="spellEnd"/>
-      <w:r>
-        <w:rPr>
-          <w:rFonts w:cs="Times New Roman"/>
-          <w:b/>
-          <w:szCs w:val="24"/>
-        </w:rPr>
-        <w:t>-parameter estimation</w:t>
+        <w:t>Measurement of kinematic parameters and finbeat-parameter estimation</w:t>
       </w:r>
     </w:p>
     <w:p>
@@ -971,61 +953,7 @@
           <w:sz w:val="20"/>
           <w:szCs w:val="20"/>
         </w:rPr>
-        <w:t xml:space="preserve">A. Relationship between steady swimming speed and caudal </w:t>
-      </w:r>
-      <w:proofErr w:type="spellStart"/>
-      <w:r>
-        <w:rPr>
-          <w:rFonts w:cs="Times New Roman"/>
-          <w:sz w:val="20"/>
-          <w:szCs w:val="20"/>
-        </w:rPr>
-        <w:t>finbeat</w:t>
-      </w:r>
-      <w:proofErr w:type="spellEnd"/>
-      <w:r>
-        <w:rPr>
-          <w:rFonts w:cs="Times New Roman"/>
-          <w:sz w:val="20"/>
-          <w:szCs w:val="20"/>
-        </w:rPr>
-        <w:t xml:space="preserve"> effort as defined in Feilich, 2017.  B. The relationship between period, amplitude, and speed. Data are simulated such that </w:t>
-      </w:r>
-      <w:proofErr w:type="spellStart"/>
-      <w:r>
-        <w:rPr>
-          <w:rFonts w:cs="Times New Roman"/>
-          <w:sz w:val="20"/>
-          <w:szCs w:val="20"/>
-        </w:rPr>
-        <w:t>finbeat</w:t>
-      </w:r>
-      <w:proofErr w:type="spellEnd"/>
-      <w:r>
-        <w:rPr>
-          <w:rFonts w:cs="Times New Roman"/>
-          <w:sz w:val="20"/>
-          <w:szCs w:val="20"/>
-        </w:rPr>
-        <w:t xml:space="preserve"> period has an inverse linear relationship with swimming speed, and amplitude has a sigmoidal relationship with speed. These hypothesized relationships are in keeping with the experimental observations that speed varies linearly with </w:t>
-      </w:r>
-      <w:proofErr w:type="spellStart"/>
-      <w:r>
-        <w:rPr>
-          <w:rFonts w:cs="Times New Roman"/>
-          <w:sz w:val="20"/>
-          <w:szCs w:val="20"/>
-        </w:rPr>
-        <w:t>finbeat</w:t>
-      </w:r>
-      <w:proofErr w:type="spellEnd"/>
-      <w:r>
-        <w:rPr>
-          <w:rFonts w:cs="Times New Roman"/>
-          <w:sz w:val="20"/>
-          <w:szCs w:val="20"/>
-        </w:rPr>
-        <w:t xml:space="preserve"> frequency (i.e. 1/period), and amplitude is mostly invariant with speed. </w:t>
+        <w:t xml:space="preserve">A. Relationship between steady swimming speed and caudal finbeat effort as defined in Feilich, 2017.  B. The relationship between period, amplitude, and speed. Data are simulated such that finbeat period has an inverse linear relationship with swimming speed, and amplitude has a sigmoidal relationship with speed. These hypothesized relationships are in keeping with the experimental observations that speed varies linearly with finbeat frequency (i.e. 1/period), and amplitude is mostly invariant with speed. </w:t>
       </w:r>
     </w:p>
     <w:p>
@@ -1135,23 +1063,149 @@
           <w:sz w:val="20"/>
           <w:szCs w:val="20"/>
         </w:rPr>
-        <w:t xml:space="preserve">Figure 2. Observed caudal </w:t>
-      </w:r>
-      <w:proofErr w:type="spellStart"/>
-      <w:r>
-        <w:rPr>
-          <w:rFonts w:cs="Times New Roman"/>
-          <w:b/>
-          <w:sz w:val="20"/>
-          <w:szCs w:val="20"/>
-        </w:rPr>
-        <w:t>finbeat</w:t>
-      </w:r>
-      <w:proofErr w:type="spellEnd"/>
-      <w:r>
-        <w:rPr>
-          <w:rFonts w:cs="Times New Roman"/>
-          <w:b/>
+        <w:t xml:space="preserve">Figure 2. Observed caudal finbeat </w:t>
+      </w:r>
+      <w:r>
+        <w:rPr>
+          <w:rFonts w:cs="Times New Roman"/>
+          <w:b/>
+          <w:sz w:val="20"/>
+          <w:szCs w:val="20"/>
+        </w:rPr>
+        <w:t>kinematics</w:t>
+      </w:r>
+      <w:r>
+        <w:rPr>
+          <w:rFonts w:cs="Times New Roman"/>
+          <w:b/>
+          <w:sz w:val="20"/>
+          <w:szCs w:val="20"/>
+        </w:rPr>
+        <w:t xml:space="preserve"> for steady swimming, linear accelerations, and burst accelerations as encoded by the observer. </w:t>
+      </w:r>
+      <w:r>
+        <w:rPr>
+          <w:rFonts w:cs="Times New Roman"/>
+          <w:sz w:val="20"/>
+          <w:szCs w:val="20"/>
+        </w:rPr>
+        <w:t xml:space="preserve">Left Column: </w:t>
+      </w:r>
+      <w:r>
+        <w:rPr>
+          <w:rFonts w:cs="Times New Roman"/>
+          <w:sz w:val="20"/>
+          <w:szCs w:val="20"/>
+        </w:rPr>
+        <w:t xml:space="preserve">Largemouth </w:t>
+      </w:r>
+      <w:r>
+        <w:rPr>
+          <w:rFonts w:cs="Times New Roman"/>
+          <w:sz w:val="20"/>
+          <w:szCs w:val="20"/>
+        </w:rPr>
+        <w:t>Bass</w:t>
+      </w:r>
+      <w:r>
+        <w:rPr>
+          <w:rFonts w:cs="Times New Roman"/>
+          <w:sz w:val="20"/>
+          <w:szCs w:val="20"/>
+        </w:rPr>
+        <w:t xml:space="preserve"> (n=1, SL =</w:t>
+      </w:r>
+      <w:r>
+        <w:rPr>
+          <w:rFonts w:cs="Times New Roman"/>
+          <w:sz w:val="20"/>
+          <w:szCs w:val="20"/>
+        </w:rPr>
+        <w:t>15 cm</w:t>
+      </w:r>
+      <w:r>
+        <w:rPr>
+          <w:rFonts w:cs="Times New Roman"/>
+          <w:sz w:val="20"/>
+          <w:szCs w:val="20"/>
+        </w:rPr>
+        <w:t xml:space="preserve">, </w:t>
+      </w:r>
+      <w:r>
+        <w:rPr>
+          <w:rFonts w:cs="Times New Roman"/>
+          <w:sz w:val="20"/>
+          <w:szCs w:val="20"/>
+        </w:rPr>
+        <w:t>n_</w:t>
+      </w:r>
+      <w:r>
+        <w:rPr>
+          <w:rFonts w:cs="Times New Roman"/>
+          <w:sz w:val="20"/>
+          <w:szCs w:val="20"/>
+        </w:rPr>
+        <w:t>trials = )</w:t>
+      </w:r>
+      <w:r>
+        <w:rPr>
+          <w:rFonts w:cs="Times New Roman"/>
+          <w:sz w:val="20"/>
+          <w:szCs w:val="20"/>
+        </w:rPr>
+        <w:t xml:space="preserve">, Right Column: </w:t>
+      </w:r>
+      <w:r>
+        <w:rPr>
+          <w:rFonts w:cs="Times New Roman"/>
+          <w:sz w:val="20"/>
+          <w:szCs w:val="20"/>
+        </w:rPr>
+        <w:t xml:space="preserve">Rainbow </w:t>
+      </w:r>
+      <w:r>
+        <w:rPr>
+          <w:rFonts w:cs="Times New Roman"/>
+          <w:sz w:val="20"/>
+          <w:szCs w:val="20"/>
+        </w:rPr>
+        <w:t>Trout</w:t>
+      </w:r>
+      <w:r>
+        <w:rPr>
+          <w:rFonts w:cs="Times New Roman"/>
+          <w:sz w:val="20"/>
+          <w:szCs w:val="20"/>
+        </w:rPr>
+        <w:t xml:space="preserve"> (n = 2</w:t>
+      </w:r>
+      <w:r>
+        <w:rPr>
+          <w:rFonts w:cs="Times New Roman"/>
+          <w:sz w:val="20"/>
+          <w:szCs w:val="20"/>
+        </w:rPr>
+        <w:t>;</w:t>
+      </w:r>
+      <w:r>
+        <w:rPr>
+          <w:rFonts w:cs="Times New Roman"/>
+          <w:sz w:val="20"/>
+          <w:szCs w:val="20"/>
+        </w:rPr>
+        <w:t xml:space="preserve"> SL =</w:t>
+      </w:r>
+      <w:r>
+        <w:rPr>
+          <w:rFonts w:cs="Times New Roman"/>
+          <w:sz w:val="20"/>
+          <w:szCs w:val="20"/>
+        </w:rPr>
+        <w:t xml:space="preserve"> 9 cm, 8.5 cm, 8 cm; </w:t>
+      </w:r>
+      <w:r>
+        <w:rPr>
+          <w:rFonts w:cs="Times New Roman"/>
           <w:sz w:val="20"/>
           <w:szCs w:val="20"/>
         </w:rPr>
@@ -1160,73 +1214,6 @@
       <w:r>
         <w:rPr>
           <w:rFonts w:cs="Times New Roman"/>
-          <w:b/>
-          <w:sz w:val="20"/>
-          <w:szCs w:val="20"/>
-        </w:rPr>
-        <w:t>kinematics</w:t>
-      </w:r>
-      <w:r>
-        <w:rPr>
-          <w:rFonts w:cs="Times New Roman"/>
-          <w:b/>
-          <w:sz w:val="20"/>
-          <w:szCs w:val="20"/>
-        </w:rPr>
-        <w:t xml:space="preserve"> for steady swimming, linear accelerations, and burst accelerations as encoded by the observer. </w:t>
-      </w:r>
-      <w:r>
-        <w:rPr>
-          <w:rFonts w:cs="Times New Roman"/>
-          <w:sz w:val="20"/>
-          <w:szCs w:val="20"/>
-        </w:rPr>
-        <w:t xml:space="preserve">Left Column: </w:t>
-      </w:r>
-      <w:r>
-        <w:rPr>
-          <w:rFonts w:cs="Times New Roman"/>
-          <w:sz w:val="20"/>
-          <w:szCs w:val="20"/>
-        </w:rPr>
-        <w:t xml:space="preserve">Largemouth </w:t>
-      </w:r>
-      <w:r>
-        <w:rPr>
-          <w:rFonts w:cs="Times New Roman"/>
-          <w:sz w:val="20"/>
-          <w:szCs w:val="20"/>
-        </w:rPr>
-        <w:t>Bass</w:t>
-      </w:r>
-      <w:r>
-        <w:rPr>
-          <w:rFonts w:cs="Times New Roman"/>
-          <w:sz w:val="20"/>
-          <w:szCs w:val="20"/>
-        </w:rPr>
-        <w:t xml:space="preserve"> (n=1, SL =</w:t>
-      </w:r>
-      <w:r>
-        <w:rPr>
-          <w:rFonts w:cs="Times New Roman"/>
-          <w:sz w:val="20"/>
-          <w:szCs w:val="20"/>
-        </w:rPr>
-        <w:t>15 cm</w:t>
-      </w:r>
-      <w:r>
-        <w:rPr>
-          <w:rFonts w:cs="Times New Roman"/>
-          <w:sz w:val="20"/>
-          <w:szCs w:val="20"/>
-        </w:rPr>
-        <w:t xml:space="preserve">, </w:t>
-      </w:r>
-      <w:proofErr w:type="spellStart"/>
-      <w:r>
-        <w:rPr>
-          <w:rFonts w:cs="Times New Roman"/>
           <w:sz w:val="20"/>
           <w:szCs w:val="20"/>
         </w:rPr>
@@ -1238,116 +1225,7 @@
           <w:sz w:val="20"/>
           <w:szCs w:val="20"/>
         </w:rPr>
-        <w:t>trials</w:t>
-      </w:r>
-      <w:proofErr w:type="spellEnd"/>
-      <w:r>
-        <w:rPr>
-          <w:rFonts w:cs="Times New Roman"/>
-          <w:sz w:val="20"/>
-          <w:szCs w:val="20"/>
-        </w:rPr>
-        <w:t xml:space="preserve"> </w:t>
-      </w:r>
-      <w:proofErr w:type="gramStart"/>
-      <w:r>
-        <w:rPr>
-          <w:rFonts w:cs="Times New Roman"/>
-          <w:sz w:val="20"/>
-          <w:szCs w:val="20"/>
-        </w:rPr>
-        <w:t>= )</w:t>
-      </w:r>
-      <w:proofErr w:type="gramEnd"/>
-      <w:r>
-        <w:rPr>
-          <w:rFonts w:cs="Times New Roman"/>
-          <w:sz w:val="20"/>
-          <w:szCs w:val="20"/>
-        </w:rPr>
-        <w:t xml:space="preserve">, Right Column: </w:t>
-      </w:r>
-      <w:r>
-        <w:rPr>
-          <w:rFonts w:cs="Times New Roman"/>
-          <w:sz w:val="20"/>
-          <w:szCs w:val="20"/>
-        </w:rPr>
-        <w:t xml:space="preserve">Rainbow </w:t>
-      </w:r>
-      <w:r>
-        <w:rPr>
-          <w:rFonts w:cs="Times New Roman"/>
-          <w:sz w:val="20"/>
-          <w:szCs w:val="20"/>
-        </w:rPr>
-        <w:t>Trout</w:t>
-      </w:r>
-      <w:r>
-        <w:rPr>
-          <w:rFonts w:cs="Times New Roman"/>
-          <w:sz w:val="20"/>
-          <w:szCs w:val="20"/>
-        </w:rPr>
-        <w:t xml:space="preserve"> (n = 2</w:t>
-      </w:r>
-      <w:r>
-        <w:rPr>
-          <w:rFonts w:cs="Times New Roman"/>
-          <w:sz w:val="20"/>
-          <w:szCs w:val="20"/>
-        </w:rPr>
-        <w:t>;</w:t>
-      </w:r>
-      <w:r>
-        <w:rPr>
-          <w:rFonts w:cs="Times New Roman"/>
-          <w:sz w:val="20"/>
-          <w:szCs w:val="20"/>
-        </w:rPr>
-        <w:t xml:space="preserve"> SL =</w:t>
-      </w:r>
-      <w:r>
-        <w:rPr>
-          <w:rFonts w:cs="Times New Roman"/>
-          <w:sz w:val="20"/>
-          <w:szCs w:val="20"/>
-        </w:rPr>
-        <w:t xml:space="preserve"> 9 cm, 8.5 cm, 8 cm; </w:t>
-      </w:r>
-      <w:r>
-        <w:rPr>
-          <w:rFonts w:cs="Times New Roman"/>
-          <w:sz w:val="20"/>
-          <w:szCs w:val="20"/>
-        </w:rPr>
-        <w:t xml:space="preserve"> </w:t>
-      </w:r>
-      <w:proofErr w:type="spellStart"/>
-      <w:r>
-        <w:rPr>
-          <w:rFonts w:cs="Times New Roman"/>
-          <w:sz w:val="20"/>
-          <w:szCs w:val="20"/>
-        </w:rPr>
-        <w:t>n_</w:t>
-      </w:r>
-      <w:r>
-        <w:rPr>
-          <w:rFonts w:cs="Times New Roman"/>
-          <w:sz w:val="20"/>
-          <w:szCs w:val="20"/>
-        </w:rPr>
-        <w:t>trials</w:t>
-      </w:r>
-      <w:proofErr w:type="spellEnd"/>
-      <w:r>
-        <w:rPr>
-          <w:rFonts w:cs="Times New Roman"/>
-          <w:sz w:val="20"/>
-          <w:szCs w:val="20"/>
-        </w:rPr>
-        <w:t xml:space="preserve"> = )</w:t>
+        <w:t>trials = )</w:t>
       </w:r>
       <w:r>
         <w:rPr>
@@ -1363,43 +1241,7 @@
           <w:sz w:val="20"/>
           <w:szCs w:val="20"/>
         </w:rPr>
-        <w:t xml:space="preserve">Top: All </w:t>
-      </w:r>
-      <w:proofErr w:type="spellStart"/>
-      <w:r>
-        <w:rPr>
-          <w:rFonts w:cs="Times New Roman"/>
-          <w:sz w:val="20"/>
-          <w:szCs w:val="20"/>
-        </w:rPr>
-        <w:t>finbeats</w:t>
-      </w:r>
-      <w:proofErr w:type="spellEnd"/>
-      <w:r>
-        <w:rPr>
-          <w:rFonts w:cs="Times New Roman"/>
-          <w:sz w:val="20"/>
-          <w:szCs w:val="20"/>
-        </w:rPr>
-        <w:t xml:space="preserve"> against maximum instantaneous acceleration. Middle: </w:t>
-      </w:r>
-      <w:proofErr w:type="spellStart"/>
-      <w:r>
-        <w:rPr>
-          <w:rFonts w:cs="Times New Roman"/>
-          <w:sz w:val="20"/>
-          <w:szCs w:val="20"/>
-        </w:rPr>
-        <w:t>Finbeats</w:t>
-      </w:r>
-      <w:proofErr w:type="spellEnd"/>
-      <w:r>
-        <w:rPr>
-          <w:rFonts w:cs="Times New Roman"/>
-          <w:sz w:val="20"/>
-          <w:szCs w:val="20"/>
-        </w:rPr>
-        <w:t xml:space="preserve"> with maximum instantaneous accelerations &lt; 5x10</w:t>
+        <w:t>Top: All finbeats against maximum instantaneous acceleration. Middle: Finbeats with maximum instantaneous accelerations &lt; 5x10</w:t>
       </w:r>
       <w:r>
         <w:rPr>
@@ -1433,25 +1275,7 @@
           <w:sz w:val="20"/>
           <w:szCs w:val="20"/>
         </w:rPr>
-        <w:t xml:space="preserve">, to show variation. Bottom: </w:t>
-      </w:r>
-      <w:proofErr w:type="spellStart"/>
-      <w:r>
-        <w:rPr>
-          <w:rFonts w:cs="Times New Roman"/>
-          <w:sz w:val="20"/>
-          <w:szCs w:val="20"/>
-        </w:rPr>
-        <w:t>Finbeats</w:t>
-      </w:r>
-      <w:proofErr w:type="spellEnd"/>
-      <w:r>
-        <w:rPr>
-          <w:rFonts w:cs="Times New Roman"/>
-          <w:sz w:val="20"/>
-          <w:szCs w:val="20"/>
-        </w:rPr>
-        <w:t xml:space="preserve"> against maximum instantaneous velocity. </w:t>
+        <w:t xml:space="preserve">, to show variation. Bottom: Finbeats against maximum instantaneous velocity. </w:t>
       </w:r>
       <w:r>
         <w:rPr>
@@ -2147,6 +1971,37 @@
           <w:szCs w:val="20"/>
         </w:rPr>
       </w:pPr>
+    </w:p>
+    <w:p>
+      <w:pPr>
+        <w:rPr>
+          <w:rFonts w:cs="Times New Roman"/>
+          <w:b/>
+          <w:sz w:val="20"/>
+          <w:szCs w:val="20"/>
+        </w:rPr>
+      </w:pPr>
+      <w:r>
+        <w:rPr>
+          <w:rFonts w:cs="Times New Roman"/>
+          <w:b/>
+          <w:sz w:val="20"/>
+          <w:szCs w:val="20"/>
+        </w:rPr>
+        <w:t xml:space="preserve">Table 2. Pearson’s correlation coefficients of trials and their best fit sine curves grouped by behavior and initial speed. </w:t>
+      </w:r>
+      <w:bookmarkStart w:id="2" w:name="_GoBack"/>
+      <w:bookmarkEnd w:id="2"/>
+    </w:p>
+    <w:p>
+      <w:pPr>
+        <w:rPr>
+          <w:rFonts w:cs="Times New Roman"/>
+          <w:b/>
+          <w:sz w:val="20"/>
+          <w:szCs w:val="20"/>
+        </w:rPr>
+      </w:pPr>
       <w:r>
         <w:rPr>
           <w:rFonts w:cs="Times New Roman"/>
@@ -2203,8 +2058,6 @@
         </w:rPr>
         <w:t>, grouped by speed and behavior.</w:t>
       </w:r>
-      <w:bookmarkStart w:id="2" w:name="_GoBack"/>
-      <w:bookmarkEnd w:id="2"/>
     </w:p>
     <w:sectPr>
       <w:footerReference w:type="default" r:id="rId14"/>
@@ -2321,7 +2174,7 @@
           <w:rPr>
             <w:noProof/>
           </w:rPr>
-          <w:t>11</w:t>
+          <w:t>12</w:t>
         </w:r>
         <w:r>
           <w:rPr>

</xml_diff>

<commit_message>
Added sort_subset to do that by behavior and speed Added cross_corr to return maximum cross correlations of FFTs (inprog.) Added Pearson's corr. coeff tables to ms.
</commit_message>
<xml_diff>
--- a/Manuscript/Feilich_acceleration_03.23.2017.docx
+++ b/Manuscript/Feilich_acceleration_03.23.2017.docx
@@ -415,7 +415,25 @@
           <w:b/>
           <w:szCs w:val="24"/>
         </w:rPr>
-        <w:t>Measurement of kinematic parameters and finbeat-parameter estimation</w:t>
+        <w:t xml:space="preserve">Measurement of kinematic parameters and </w:t>
+      </w:r>
+      <w:proofErr w:type="spellStart"/>
+      <w:r>
+        <w:rPr>
+          <w:rFonts w:cs="Times New Roman"/>
+          <w:b/>
+          <w:szCs w:val="24"/>
+        </w:rPr>
+        <w:t>finbeat</w:t>
+      </w:r>
+      <w:proofErr w:type="spellEnd"/>
+      <w:r>
+        <w:rPr>
+          <w:rFonts w:cs="Times New Roman"/>
+          <w:b/>
+          <w:szCs w:val="24"/>
+        </w:rPr>
+        <w:t>-parameter estimation</w:t>
       </w:r>
     </w:p>
     <w:p>
@@ -953,7 +971,61 @@
           <w:sz w:val="20"/>
           <w:szCs w:val="20"/>
         </w:rPr>
-        <w:t xml:space="preserve">A. Relationship between steady swimming speed and caudal finbeat effort as defined in Feilich, 2017.  B. The relationship between period, amplitude, and speed. Data are simulated such that finbeat period has an inverse linear relationship with swimming speed, and amplitude has a sigmoidal relationship with speed. These hypothesized relationships are in keeping with the experimental observations that speed varies linearly with finbeat frequency (i.e. 1/period), and amplitude is mostly invariant with speed. </w:t>
+        <w:t xml:space="preserve">A. Relationship between steady swimming speed and caudal </w:t>
+      </w:r>
+      <w:proofErr w:type="spellStart"/>
+      <w:r>
+        <w:rPr>
+          <w:rFonts w:cs="Times New Roman"/>
+          <w:sz w:val="20"/>
+          <w:szCs w:val="20"/>
+        </w:rPr>
+        <w:t>finbeat</w:t>
+      </w:r>
+      <w:proofErr w:type="spellEnd"/>
+      <w:r>
+        <w:rPr>
+          <w:rFonts w:cs="Times New Roman"/>
+          <w:sz w:val="20"/>
+          <w:szCs w:val="20"/>
+        </w:rPr>
+        <w:t xml:space="preserve"> effort as defined in Feilich, 2017.  B. The relationship between period, amplitude, and speed. Data are simulated such that </w:t>
+      </w:r>
+      <w:proofErr w:type="spellStart"/>
+      <w:r>
+        <w:rPr>
+          <w:rFonts w:cs="Times New Roman"/>
+          <w:sz w:val="20"/>
+          <w:szCs w:val="20"/>
+        </w:rPr>
+        <w:t>finbeat</w:t>
+      </w:r>
+      <w:proofErr w:type="spellEnd"/>
+      <w:r>
+        <w:rPr>
+          <w:rFonts w:cs="Times New Roman"/>
+          <w:sz w:val="20"/>
+          <w:szCs w:val="20"/>
+        </w:rPr>
+        <w:t xml:space="preserve"> period has an inverse linear relationship with swimming speed, and amplitude has a sigmoidal relationship with speed. These hypothesized relationships are in keeping with the experimental observations that speed varies linearly with </w:t>
+      </w:r>
+      <w:proofErr w:type="spellStart"/>
+      <w:r>
+        <w:rPr>
+          <w:rFonts w:cs="Times New Roman"/>
+          <w:sz w:val="20"/>
+          <w:szCs w:val="20"/>
+        </w:rPr>
+        <w:t>finbeat</w:t>
+      </w:r>
+      <w:proofErr w:type="spellEnd"/>
+      <w:r>
+        <w:rPr>
+          <w:rFonts w:cs="Times New Roman"/>
+          <w:sz w:val="20"/>
+          <w:szCs w:val="20"/>
+        </w:rPr>
+        <w:t xml:space="preserve"> frequency (i.e. 1/period), and amplitude is mostly invariant with speed. </w:t>
       </w:r>
     </w:p>
     <w:p>
@@ -1063,8 +1135,9 @@
           <w:sz w:val="20"/>
           <w:szCs w:val="20"/>
         </w:rPr>
-        <w:t xml:space="preserve">Figure 2. Observed caudal finbeat </w:t>
-      </w:r>
+        <w:t xml:space="preserve">Figure 2. Observed caudal </w:t>
+      </w:r>
+      <w:proofErr w:type="spellStart"/>
       <w:r>
         <w:rPr>
           <w:rFonts w:cs="Times New Roman"/>
@@ -1072,6 +1145,25 @@
           <w:sz w:val="20"/>
           <w:szCs w:val="20"/>
         </w:rPr>
+        <w:t>finbeat</w:t>
+      </w:r>
+      <w:proofErr w:type="spellEnd"/>
+      <w:r>
+        <w:rPr>
+          <w:rFonts w:cs="Times New Roman"/>
+          <w:b/>
+          <w:sz w:val="20"/>
+          <w:szCs w:val="20"/>
+        </w:rPr>
+        <w:t xml:space="preserve"> </w:t>
+      </w:r>
+      <w:r>
+        <w:rPr>
+          <w:rFonts w:cs="Times New Roman"/>
+          <w:b/>
+          <w:sz w:val="20"/>
+          <w:szCs w:val="20"/>
+        </w:rPr>
         <w:t>kinematics</w:t>
       </w:r>
       <w:r>
@@ -1131,6 +1223,7 @@
         </w:rPr>
         <w:t xml:space="preserve">, </w:t>
       </w:r>
+      <w:proofErr w:type="spellStart"/>
       <w:r>
         <w:rPr>
           <w:rFonts w:cs="Times New Roman"/>
@@ -1145,8 +1238,27 @@
           <w:sz w:val="20"/>
           <w:szCs w:val="20"/>
         </w:rPr>
-        <w:t>trials = )</w:t>
-      </w:r>
+        <w:t>trials</w:t>
+      </w:r>
+      <w:proofErr w:type="spellEnd"/>
+      <w:r>
+        <w:rPr>
+          <w:rFonts w:cs="Times New Roman"/>
+          <w:sz w:val="20"/>
+          <w:szCs w:val="20"/>
+        </w:rPr>
+        <w:t xml:space="preserve"> </w:t>
+      </w:r>
+      <w:proofErr w:type="gramStart"/>
+      <w:r>
+        <w:rPr>
+          <w:rFonts w:cs="Times New Roman"/>
+          <w:sz w:val="20"/>
+          <w:szCs w:val="20"/>
+        </w:rPr>
+        <w:t>= )</w:t>
+      </w:r>
+      <w:proofErr w:type="gramEnd"/>
       <w:r>
         <w:rPr>
           <w:rFonts w:cs="Times New Roman"/>
@@ -1211,6 +1323,7 @@
         </w:rPr>
         <w:t xml:space="preserve"> </w:t>
       </w:r>
+      <w:proofErr w:type="spellStart"/>
       <w:r>
         <w:rPr>
           <w:rFonts w:cs="Times New Roman"/>
@@ -1225,7 +1338,16 @@
           <w:sz w:val="20"/>
           <w:szCs w:val="20"/>
         </w:rPr>
-        <w:t>trials = )</w:t>
+        <w:t>trials</w:t>
+      </w:r>
+      <w:proofErr w:type="spellEnd"/>
+      <w:r>
+        <w:rPr>
+          <w:rFonts w:cs="Times New Roman"/>
+          <w:sz w:val="20"/>
+          <w:szCs w:val="20"/>
+        </w:rPr>
+        <w:t xml:space="preserve"> = )</w:t>
       </w:r>
       <w:r>
         <w:rPr>
@@ -1241,7 +1363,43 @@
           <w:sz w:val="20"/>
           <w:szCs w:val="20"/>
         </w:rPr>
-        <w:t>Top: All finbeats against maximum instantaneous acceleration. Middle: Finbeats with maximum instantaneous accelerations &lt; 5x10</w:t>
+        <w:t xml:space="preserve">Top: All </w:t>
+      </w:r>
+      <w:proofErr w:type="spellStart"/>
+      <w:r>
+        <w:rPr>
+          <w:rFonts w:cs="Times New Roman"/>
+          <w:sz w:val="20"/>
+          <w:szCs w:val="20"/>
+        </w:rPr>
+        <w:t>finbeats</w:t>
+      </w:r>
+      <w:proofErr w:type="spellEnd"/>
+      <w:r>
+        <w:rPr>
+          <w:rFonts w:cs="Times New Roman"/>
+          <w:sz w:val="20"/>
+          <w:szCs w:val="20"/>
+        </w:rPr>
+        <w:t xml:space="preserve"> against maximum instantaneous acceleration. Middle: </w:t>
+      </w:r>
+      <w:proofErr w:type="spellStart"/>
+      <w:r>
+        <w:rPr>
+          <w:rFonts w:cs="Times New Roman"/>
+          <w:sz w:val="20"/>
+          <w:szCs w:val="20"/>
+        </w:rPr>
+        <w:t>Finbeats</w:t>
+      </w:r>
+      <w:proofErr w:type="spellEnd"/>
+      <w:r>
+        <w:rPr>
+          <w:rFonts w:cs="Times New Roman"/>
+          <w:sz w:val="20"/>
+          <w:szCs w:val="20"/>
+        </w:rPr>
+        <w:t xml:space="preserve"> with maximum instantaneous accelerations &lt; 5x10</w:t>
       </w:r>
       <w:r>
         <w:rPr>
@@ -1275,7 +1433,25 @@
           <w:sz w:val="20"/>
           <w:szCs w:val="20"/>
         </w:rPr>
-        <w:t xml:space="preserve">, to show variation. Bottom: Finbeats against maximum instantaneous velocity. </w:t>
+        <w:t xml:space="preserve">, to show variation. Bottom: </w:t>
+      </w:r>
+      <w:proofErr w:type="spellStart"/>
+      <w:r>
+        <w:rPr>
+          <w:rFonts w:cs="Times New Roman"/>
+          <w:sz w:val="20"/>
+          <w:szCs w:val="20"/>
+        </w:rPr>
+        <w:t>Finbeats</w:t>
+      </w:r>
+      <w:proofErr w:type="spellEnd"/>
+      <w:r>
+        <w:rPr>
+          <w:rFonts w:cs="Times New Roman"/>
+          <w:sz w:val="20"/>
+          <w:szCs w:val="20"/>
+        </w:rPr>
+        <w:t xml:space="preserve"> against maximum instantaneous velocity. </w:t>
       </w:r>
       <w:r>
         <w:rPr>
@@ -1971,25 +2147,6 @@
           <w:szCs w:val="20"/>
         </w:rPr>
       </w:pPr>
-    </w:p>
-    <w:p>
-      <w:pPr>
-        <w:rPr>
-          <w:rFonts w:cs="Times New Roman"/>
-          <w:b/>
-          <w:sz w:val="20"/>
-          <w:szCs w:val="20"/>
-        </w:rPr>
-      </w:pPr>
-      <w:r>
-        <w:rPr>
-          <w:rFonts w:cs="Times New Roman"/>
-          <w:b/>
-          <w:sz w:val="20"/>
-          <w:szCs w:val="20"/>
-        </w:rPr>
-        <w:t xml:space="preserve">Table 2. Pearson’s correlation coefficients of trials and their best fit sine curves grouped by behavior and initial speed. </w:t>
-      </w:r>
       <w:bookmarkStart w:id="2" w:name="_GoBack"/>
       <w:bookmarkEnd w:id="2"/>
     </w:p>
@@ -2002,15 +2159,6 @@
           <w:szCs w:val="20"/>
         </w:rPr>
       </w:pPr>
-      <w:r>
-        <w:rPr>
-          <w:rFonts w:cs="Times New Roman"/>
-          <w:b/>
-          <w:sz w:val="20"/>
-          <w:szCs w:val="20"/>
-        </w:rPr>
-        <w:br w:type="page"/>
-      </w:r>
     </w:p>
     <w:p>
       <w:pPr>
@@ -2028,7 +2176,6 @@
           <w:sz w:val="20"/>
           <w:szCs w:val="20"/>
         </w:rPr>
-        <w:lastRenderedPageBreak/>
         <w:t xml:space="preserve">Table 2. Pearson’s correlation coefficients </w:t>
       </w:r>
       <w:r>
@@ -2058,6 +2205,4274 @@
         </w:rPr>
         <w:t>, grouped by speed and behavior.</w:t>
       </w:r>
+    </w:p>
+    <w:tbl>
+      <w:tblPr>
+        <w:tblStyle w:val="TableGrid"/>
+        <w:tblpPr w:leftFromText="180" w:rightFromText="180" w:vertAnchor="text" w:horzAnchor="margin" w:tblpY="-25"/>
+        <w:tblW w:w="5000" w:type="pct"/>
+        <w:tblLook w:val="04A0" w:firstRow="1" w:lastRow="0" w:firstColumn="1" w:lastColumn="0" w:noHBand="0" w:noVBand="1"/>
+      </w:tblPr>
+      <w:tblGrid>
+        <w:gridCol w:w="1447"/>
+        <w:gridCol w:w="909"/>
+        <w:gridCol w:w="684"/>
+        <w:gridCol w:w="1451"/>
+        <w:gridCol w:w="911"/>
+        <w:gridCol w:w="795"/>
+        <w:gridCol w:w="1451"/>
+        <w:gridCol w:w="911"/>
+        <w:gridCol w:w="791"/>
+      </w:tblGrid>
+      <w:tr>
+        <w:tc>
+          <w:tcPr>
+            <w:tcW w:w="5000" w:type="pct"/>
+            <w:gridSpan w:val="9"/>
+          </w:tcPr>
+          <w:p>
+            <w:pPr>
+              <w:jc w:val="center"/>
+              <w:rPr>
+                <w:rFonts w:cs="Times New Roman"/>
+                <w:b/>
+                <w:sz w:val="20"/>
+                <w:szCs w:val="20"/>
+              </w:rPr>
+            </w:pPr>
+            <w:r>
+              <w:rPr>
+                <w:rFonts w:cs="Times New Roman"/>
+                <w:b/>
+                <w:sz w:val="20"/>
+                <w:szCs w:val="20"/>
+              </w:rPr>
+              <w:t>Bass</w:t>
+            </w:r>
+          </w:p>
+        </w:tc>
+      </w:tr>
+      <w:tr>
+        <w:tc>
+          <w:tcPr>
+            <w:tcW w:w="1626" w:type="pct"/>
+            <w:gridSpan w:val="3"/>
+          </w:tcPr>
+          <w:p>
+            <w:pPr>
+              <w:jc w:val="center"/>
+              <w:rPr>
+                <w:rFonts w:cs="Times New Roman"/>
+                <w:b/>
+                <w:sz w:val="20"/>
+                <w:szCs w:val="20"/>
+              </w:rPr>
+            </w:pPr>
+            <w:r>
+              <w:rPr>
+                <w:rFonts w:cs="Times New Roman"/>
+                <w:b/>
+                <w:sz w:val="20"/>
+                <w:szCs w:val="20"/>
+              </w:rPr>
+              <w:t>Steady Swimming</w:t>
+            </w:r>
+          </w:p>
+        </w:tc>
+        <w:tc>
+          <w:tcPr>
+            <w:tcW w:w="1688" w:type="pct"/>
+            <w:gridSpan w:val="3"/>
+          </w:tcPr>
+          <w:p>
+            <w:pPr>
+              <w:jc w:val="center"/>
+              <w:rPr>
+                <w:rFonts w:cs="Times New Roman"/>
+                <w:b/>
+                <w:sz w:val="20"/>
+                <w:szCs w:val="20"/>
+              </w:rPr>
+            </w:pPr>
+            <w:r>
+              <w:rPr>
+                <w:rFonts w:cs="Times New Roman"/>
+                <w:b/>
+                <w:sz w:val="20"/>
+                <w:szCs w:val="20"/>
+              </w:rPr>
+              <w:t>Linear Acceleration</w:t>
+            </w:r>
+          </w:p>
+        </w:tc>
+        <w:tc>
+          <w:tcPr>
+            <w:tcW w:w="1686" w:type="pct"/>
+            <w:gridSpan w:val="3"/>
+          </w:tcPr>
+          <w:p>
+            <w:pPr>
+              <w:jc w:val="center"/>
+              <w:rPr>
+                <w:rFonts w:cs="Times New Roman"/>
+                <w:b/>
+                <w:sz w:val="20"/>
+                <w:szCs w:val="20"/>
+              </w:rPr>
+            </w:pPr>
+            <w:r>
+              <w:rPr>
+                <w:rFonts w:cs="Times New Roman"/>
+                <w:b/>
+                <w:sz w:val="20"/>
+                <w:szCs w:val="20"/>
+              </w:rPr>
+              <w:t>Burst Acceleration</w:t>
+            </w:r>
+          </w:p>
+        </w:tc>
+      </w:tr>
+      <w:tr>
+        <w:tc>
+          <w:tcPr>
+            <w:tcW w:w="774" w:type="pct"/>
+          </w:tcPr>
+          <w:p>
+            <w:pPr>
+              <w:jc w:val="center"/>
+              <w:rPr>
+                <w:rFonts w:cs="Times New Roman"/>
+                <w:b/>
+                <w:sz w:val="20"/>
+                <w:szCs w:val="20"/>
+              </w:rPr>
+            </w:pPr>
+            <w:r>
+              <w:rPr>
+                <w:rFonts w:cs="Times New Roman"/>
+                <w:b/>
+                <w:sz w:val="20"/>
+                <w:szCs w:val="20"/>
+              </w:rPr>
+              <w:t>Trial</w:t>
+            </w:r>
+          </w:p>
+        </w:tc>
+        <w:tc>
+          <w:tcPr>
+            <w:tcW w:w="486" w:type="pct"/>
+          </w:tcPr>
+          <w:p>
+            <w:pPr>
+              <w:jc w:val="center"/>
+              <w:rPr>
+                <w:rFonts w:cs="Times New Roman"/>
+                <w:b/>
+                <w:sz w:val="20"/>
+                <w:szCs w:val="20"/>
+              </w:rPr>
+            </w:pPr>
+            <w:r>
+              <w:rPr>
+                <w:rFonts w:cs="Times New Roman"/>
+                <w:b/>
+                <w:sz w:val="20"/>
+                <w:szCs w:val="20"/>
+              </w:rPr>
+              <w:t>Initial Speed</w:t>
+            </w:r>
+          </w:p>
+        </w:tc>
+        <w:tc>
+          <w:tcPr>
+            <w:tcW w:w="366" w:type="pct"/>
+          </w:tcPr>
+          <w:p>
+            <w:pPr>
+              <w:jc w:val="center"/>
+              <w:rPr>
+                <w:rFonts w:cs="Times New Roman"/>
+                <w:b/>
+                <w:sz w:val="20"/>
+                <w:szCs w:val="20"/>
+              </w:rPr>
+            </w:pPr>
+            <w:r>
+              <w:rPr>
+                <w:rFonts w:cs="Times New Roman"/>
+                <w:b/>
+                <w:sz w:val="20"/>
+                <w:szCs w:val="20"/>
+              </w:rPr>
+              <w:t>r</w:t>
+            </w:r>
+          </w:p>
+        </w:tc>
+        <w:tc>
+          <w:tcPr>
+            <w:tcW w:w="776" w:type="pct"/>
+          </w:tcPr>
+          <w:p>
+            <w:pPr>
+              <w:jc w:val="center"/>
+              <w:rPr>
+                <w:rFonts w:cs="Times New Roman"/>
+                <w:b/>
+                <w:sz w:val="20"/>
+                <w:szCs w:val="20"/>
+              </w:rPr>
+            </w:pPr>
+            <w:r>
+              <w:rPr>
+                <w:rFonts w:cs="Times New Roman"/>
+                <w:b/>
+                <w:sz w:val="20"/>
+                <w:szCs w:val="20"/>
+              </w:rPr>
+              <w:t>Trial</w:t>
+            </w:r>
+          </w:p>
+        </w:tc>
+        <w:tc>
+          <w:tcPr>
+            <w:tcW w:w="487" w:type="pct"/>
+          </w:tcPr>
+          <w:p>
+            <w:pPr>
+              <w:jc w:val="center"/>
+              <w:rPr>
+                <w:rFonts w:cs="Times New Roman"/>
+                <w:b/>
+                <w:sz w:val="20"/>
+                <w:szCs w:val="20"/>
+              </w:rPr>
+            </w:pPr>
+            <w:r>
+              <w:rPr>
+                <w:rFonts w:cs="Times New Roman"/>
+                <w:b/>
+                <w:sz w:val="20"/>
+                <w:szCs w:val="20"/>
+              </w:rPr>
+              <w:t>Initial Speed</w:t>
+            </w:r>
+          </w:p>
+        </w:tc>
+        <w:tc>
+          <w:tcPr>
+            <w:tcW w:w="425" w:type="pct"/>
+          </w:tcPr>
+          <w:p>
+            <w:pPr>
+              <w:jc w:val="center"/>
+              <w:rPr>
+                <w:rFonts w:cs="Times New Roman"/>
+                <w:b/>
+                <w:sz w:val="20"/>
+                <w:szCs w:val="20"/>
+              </w:rPr>
+            </w:pPr>
+            <w:r>
+              <w:rPr>
+                <w:rFonts w:cs="Times New Roman"/>
+                <w:b/>
+                <w:sz w:val="20"/>
+                <w:szCs w:val="20"/>
+              </w:rPr>
+              <w:t>r</w:t>
+            </w:r>
+          </w:p>
+        </w:tc>
+        <w:tc>
+          <w:tcPr>
+            <w:tcW w:w="776" w:type="pct"/>
+          </w:tcPr>
+          <w:p>
+            <w:pPr>
+              <w:jc w:val="center"/>
+              <w:rPr>
+                <w:rFonts w:cs="Times New Roman"/>
+                <w:b/>
+                <w:sz w:val="20"/>
+                <w:szCs w:val="20"/>
+              </w:rPr>
+            </w:pPr>
+            <w:r>
+              <w:rPr>
+                <w:rFonts w:cs="Times New Roman"/>
+                <w:b/>
+                <w:sz w:val="20"/>
+                <w:szCs w:val="20"/>
+              </w:rPr>
+              <w:t>Trial</w:t>
+            </w:r>
+          </w:p>
+        </w:tc>
+        <w:tc>
+          <w:tcPr>
+            <w:tcW w:w="487" w:type="pct"/>
+          </w:tcPr>
+          <w:p>
+            <w:pPr>
+              <w:jc w:val="center"/>
+              <w:rPr>
+                <w:rFonts w:cs="Times New Roman"/>
+                <w:b/>
+                <w:sz w:val="20"/>
+                <w:szCs w:val="20"/>
+              </w:rPr>
+            </w:pPr>
+            <w:r>
+              <w:rPr>
+                <w:rFonts w:cs="Times New Roman"/>
+                <w:b/>
+                <w:sz w:val="20"/>
+                <w:szCs w:val="20"/>
+              </w:rPr>
+              <w:t>Initial Speed</w:t>
+            </w:r>
+          </w:p>
+        </w:tc>
+        <w:tc>
+          <w:tcPr>
+            <w:tcW w:w="423" w:type="pct"/>
+          </w:tcPr>
+          <w:p>
+            <w:pPr>
+              <w:jc w:val="center"/>
+              <w:rPr>
+                <w:rFonts w:cs="Times New Roman"/>
+                <w:b/>
+                <w:sz w:val="20"/>
+                <w:szCs w:val="20"/>
+              </w:rPr>
+            </w:pPr>
+            <w:r>
+              <w:rPr>
+                <w:rFonts w:cs="Times New Roman"/>
+                <w:b/>
+                <w:sz w:val="20"/>
+                <w:szCs w:val="20"/>
+              </w:rPr>
+              <w:t>r</w:t>
+            </w:r>
+          </w:p>
+        </w:tc>
+      </w:tr>
+      <w:tr>
+        <w:tc>
+          <w:tcPr>
+            <w:tcW w:w="774" w:type="pct"/>
+          </w:tcPr>
+          <w:p>
+            <w:pPr>
+              <w:jc w:val="center"/>
+              <w:rPr>
+                <w:rFonts w:cs="Times New Roman"/>
+                <w:sz w:val="20"/>
+                <w:szCs w:val="20"/>
+              </w:rPr>
+            </w:pPr>
+            <w:r>
+              <w:rPr>
+                <w:rFonts w:cs="Times New Roman"/>
+                <w:sz w:val="20"/>
+                <w:szCs w:val="20"/>
+              </w:rPr>
+              <w:t>Bass1S04</w:t>
+            </w:r>
+          </w:p>
+        </w:tc>
+        <w:tc>
+          <w:tcPr>
+            <w:tcW w:w="486" w:type="pct"/>
+          </w:tcPr>
+          <w:p>
+            <w:pPr>
+              <w:jc w:val="center"/>
+              <w:rPr>
+                <w:rFonts w:cs="Times New Roman"/>
+                <w:sz w:val="20"/>
+                <w:szCs w:val="20"/>
+              </w:rPr>
+            </w:pPr>
+            <w:r>
+              <w:rPr>
+                <w:rFonts w:cs="Times New Roman"/>
+                <w:sz w:val="20"/>
+                <w:szCs w:val="20"/>
+              </w:rPr>
+              <w:t>14.7</w:t>
+            </w:r>
+          </w:p>
+        </w:tc>
+        <w:tc>
+          <w:tcPr>
+            <w:tcW w:w="366" w:type="pct"/>
+          </w:tcPr>
+          <w:p>
+            <w:pPr>
+              <w:jc w:val="center"/>
+              <w:rPr>
+                <w:rFonts w:cs="Times New Roman"/>
+                <w:sz w:val="20"/>
+                <w:szCs w:val="20"/>
+              </w:rPr>
+            </w:pPr>
+            <w:r>
+              <w:rPr>
+                <w:rFonts w:cs="Times New Roman"/>
+                <w:sz w:val="20"/>
+                <w:szCs w:val="20"/>
+              </w:rPr>
+              <w:t>0.91</w:t>
+            </w:r>
+          </w:p>
+        </w:tc>
+        <w:tc>
+          <w:tcPr>
+            <w:tcW w:w="776" w:type="pct"/>
+          </w:tcPr>
+          <w:p>
+            <w:pPr>
+              <w:jc w:val="center"/>
+              <w:rPr>
+                <w:rFonts w:cs="Times New Roman"/>
+                <w:sz w:val="20"/>
+                <w:szCs w:val="20"/>
+              </w:rPr>
+            </w:pPr>
+            <w:r>
+              <w:rPr>
+                <w:rFonts w:cs="Times New Roman"/>
+                <w:sz w:val="20"/>
+                <w:szCs w:val="20"/>
+              </w:rPr>
+              <w:t>Bass1S19</w:t>
+            </w:r>
+          </w:p>
+        </w:tc>
+        <w:tc>
+          <w:tcPr>
+            <w:tcW w:w="487" w:type="pct"/>
+          </w:tcPr>
+          <w:p>
+            <w:pPr>
+              <w:jc w:val="center"/>
+              <w:rPr>
+                <w:rFonts w:cs="Times New Roman"/>
+                <w:sz w:val="20"/>
+                <w:szCs w:val="20"/>
+              </w:rPr>
+            </w:pPr>
+            <w:r>
+              <w:rPr>
+                <w:rFonts w:cs="Times New Roman"/>
+                <w:sz w:val="20"/>
+                <w:szCs w:val="20"/>
+              </w:rPr>
+              <w:t>14.7</w:t>
+            </w:r>
+          </w:p>
+        </w:tc>
+        <w:tc>
+          <w:tcPr>
+            <w:tcW w:w="425" w:type="pct"/>
+          </w:tcPr>
+          <w:p>
+            <w:pPr>
+              <w:jc w:val="center"/>
+              <w:rPr>
+                <w:rFonts w:cs="Times New Roman"/>
+                <w:sz w:val="20"/>
+                <w:szCs w:val="20"/>
+              </w:rPr>
+            </w:pPr>
+            <w:r>
+              <w:rPr>
+                <w:rFonts w:cs="Times New Roman"/>
+                <w:sz w:val="20"/>
+                <w:szCs w:val="20"/>
+              </w:rPr>
+              <w:t>0.94</w:t>
+            </w:r>
+          </w:p>
+        </w:tc>
+        <w:tc>
+          <w:tcPr>
+            <w:tcW w:w="776" w:type="pct"/>
+          </w:tcPr>
+          <w:p>
+            <w:pPr>
+              <w:jc w:val="center"/>
+              <w:rPr>
+                <w:rFonts w:cs="Times New Roman"/>
+                <w:sz w:val="20"/>
+                <w:szCs w:val="20"/>
+              </w:rPr>
+            </w:pPr>
+            <w:r>
+              <w:rPr>
+                <w:rFonts w:cs="Times New Roman"/>
+                <w:sz w:val="20"/>
+                <w:szCs w:val="20"/>
+              </w:rPr>
+              <w:t>Bass1S05</w:t>
+            </w:r>
+          </w:p>
+        </w:tc>
+        <w:tc>
+          <w:tcPr>
+            <w:tcW w:w="487" w:type="pct"/>
+          </w:tcPr>
+          <w:p>
+            <w:pPr>
+              <w:jc w:val="center"/>
+              <w:rPr>
+                <w:rFonts w:cs="Times New Roman"/>
+                <w:sz w:val="20"/>
+                <w:szCs w:val="20"/>
+              </w:rPr>
+            </w:pPr>
+            <w:r>
+              <w:rPr>
+                <w:rFonts w:cs="Times New Roman"/>
+                <w:sz w:val="20"/>
+                <w:szCs w:val="20"/>
+              </w:rPr>
+              <w:t>14.7</w:t>
+            </w:r>
+          </w:p>
+        </w:tc>
+        <w:tc>
+          <w:tcPr>
+            <w:tcW w:w="423" w:type="pct"/>
+          </w:tcPr>
+          <w:p>
+            <w:pPr>
+              <w:jc w:val="center"/>
+              <w:rPr>
+                <w:rFonts w:cs="Times New Roman"/>
+                <w:sz w:val="20"/>
+                <w:szCs w:val="20"/>
+              </w:rPr>
+            </w:pPr>
+            <w:r>
+              <w:rPr>
+                <w:rFonts w:cs="Times New Roman"/>
+                <w:sz w:val="20"/>
+                <w:szCs w:val="20"/>
+              </w:rPr>
+              <w:t>-</w:t>
+            </w:r>
+          </w:p>
+        </w:tc>
+      </w:tr>
+      <w:tr>
+        <w:tc>
+          <w:tcPr>
+            <w:tcW w:w="774" w:type="pct"/>
+          </w:tcPr>
+          <w:p>
+            <w:pPr>
+              <w:jc w:val="center"/>
+              <w:rPr>
+                <w:rFonts w:cs="Times New Roman"/>
+                <w:sz w:val="20"/>
+                <w:szCs w:val="20"/>
+              </w:rPr>
+            </w:pPr>
+            <w:r>
+              <w:rPr>
+                <w:rFonts w:cs="Times New Roman"/>
+                <w:sz w:val="20"/>
+                <w:szCs w:val="20"/>
+              </w:rPr>
+              <w:t>Bass1S16</w:t>
+            </w:r>
+          </w:p>
+        </w:tc>
+        <w:tc>
+          <w:tcPr>
+            <w:tcW w:w="486" w:type="pct"/>
+          </w:tcPr>
+          <w:p>
+            <w:pPr>
+              <w:jc w:val="center"/>
+              <w:rPr>
+                <w:rFonts w:cs="Times New Roman"/>
+                <w:sz w:val="20"/>
+                <w:szCs w:val="20"/>
+              </w:rPr>
+            </w:pPr>
+            <w:r>
+              <w:rPr>
+                <w:rFonts w:cs="Times New Roman"/>
+                <w:sz w:val="20"/>
+                <w:szCs w:val="20"/>
+              </w:rPr>
+              <w:t>14.7</w:t>
+            </w:r>
+          </w:p>
+        </w:tc>
+        <w:tc>
+          <w:tcPr>
+            <w:tcW w:w="366" w:type="pct"/>
+          </w:tcPr>
+          <w:p>
+            <w:pPr>
+              <w:jc w:val="center"/>
+              <w:rPr>
+                <w:rFonts w:cs="Times New Roman"/>
+                <w:sz w:val="20"/>
+                <w:szCs w:val="20"/>
+              </w:rPr>
+            </w:pPr>
+            <w:r>
+              <w:rPr>
+                <w:rFonts w:cs="Times New Roman"/>
+                <w:sz w:val="20"/>
+                <w:szCs w:val="20"/>
+              </w:rPr>
+              <w:t>0.93</w:t>
+            </w:r>
+          </w:p>
+        </w:tc>
+        <w:tc>
+          <w:tcPr>
+            <w:tcW w:w="776" w:type="pct"/>
+          </w:tcPr>
+          <w:p>
+            <w:pPr>
+              <w:jc w:val="center"/>
+              <w:rPr>
+                <w:rFonts w:cs="Times New Roman"/>
+                <w:sz w:val="20"/>
+                <w:szCs w:val="20"/>
+              </w:rPr>
+            </w:pPr>
+            <w:r>
+              <w:rPr>
+                <w:rFonts w:cs="Times New Roman"/>
+                <w:sz w:val="20"/>
+                <w:szCs w:val="20"/>
+              </w:rPr>
+              <w:t>Bass1S20</w:t>
+            </w:r>
+          </w:p>
+        </w:tc>
+        <w:tc>
+          <w:tcPr>
+            <w:tcW w:w="487" w:type="pct"/>
+          </w:tcPr>
+          <w:p>
+            <w:pPr>
+              <w:jc w:val="center"/>
+              <w:rPr>
+                <w:rFonts w:cs="Times New Roman"/>
+                <w:sz w:val="20"/>
+                <w:szCs w:val="20"/>
+              </w:rPr>
+            </w:pPr>
+            <w:r>
+              <w:rPr>
+                <w:rFonts w:cs="Times New Roman"/>
+                <w:sz w:val="20"/>
+                <w:szCs w:val="20"/>
+              </w:rPr>
+              <w:t>14.7</w:t>
+            </w:r>
+          </w:p>
+        </w:tc>
+        <w:tc>
+          <w:tcPr>
+            <w:tcW w:w="425" w:type="pct"/>
+          </w:tcPr>
+          <w:p>
+            <w:pPr>
+              <w:jc w:val="center"/>
+              <w:rPr>
+                <w:rFonts w:cs="Times New Roman"/>
+                <w:sz w:val="20"/>
+                <w:szCs w:val="20"/>
+              </w:rPr>
+            </w:pPr>
+            <w:r>
+              <w:rPr>
+                <w:rFonts w:cs="Times New Roman"/>
+                <w:sz w:val="20"/>
+                <w:szCs w:val="20"/>
+              </w:rPr>
+              <w:t>0.88</w:t>
+            </w:r>
+          </w:p>
+        </w:tc>
+        <w:tc>
+          <w:tcPr>
+            <w:tcW w:w="776" w:type="pct"/>
+          </w:tcPr>
+          <w:p>
+            <w:pPr>
+              <w:jc w:val="center"/>
+              <w:rPr>
+                <w:rFonts w:cs="Times New Roman"/>
+                <w:sz w:val="20"/>
+                <w:szCs w:val="20"/>
+              </w:rPr>
+            </w:pPr>
+            <w:r>
+              <w:rPr>
+                <w:rFonts w:cs="Times New Roman"/>
+                <w:sz w:val="20"/>
+                <w:szCs w:val="20"/>
+              </w:rPr>
+              <w:t>Bass1S15</w:t>
+            </w:r>
+          </w:p>
+        </w:tc>
+        <w:tc>
+          <w:tcPr>
+            <w:tcW w:w="487" w:type="pct"/>
+          </w:tcPr>
+          <w:p>
+            <w:pPr>
+              <w:jc w:val="center"/>
+              <w:rPr>
+                <w:rFonts w:cs="Times New Roman"/>
+                <w:sz w:val="20"/>
+                <w:szCs w:val="20"/>
+              </w:rPr>
+            </w:pPr>
+            <w:r>
+              <w:rPr>
+                <w:rFonts w:cs="Times New Roman"/>
+                <w:sz w:val="20"/>
+                <w:szCs w:val="20"/>
+              </w:rPr>
+              <w:t>14.7</w:t>
+            </w:r>
+          </w:p>
+        </w:tc>
+        <w:tc>
+          <w:tcPr>
+            <w:tcW w:w="423" w:type="pct"/>
+          </w:tcPr>
+          <w:p>
+            <w:pPr>
+              <w:jc w:val="center"/>
+              <w:rPr>
+                <w:rFonts w:cs="Times New Roman"/>
+                <w:sz w:val="20"/>
+                <w:szCs w:val="20"/>
+              </w:rPr>
+            </w:pPr>
+            <w:r>
+              <w:rPr>
+                <w:rFonts w:cs="Times New Roman"/>
+                <w:sz w:val="20"/>
+                <w:szCs w:val="20"/>
+              </w:rPr>
+              <w:t>0.82</w:t>
+            </w:r>
+          </w:p>
+        </w:tc>
+      </w:tr>
+      <w:tr>
+        <w:tc>
+          <w:tcPr>
+            <w:tcW w:w="774" w:type="pct"/>
+          </w:tcPr>
+          <w:p>
+            <w:pPr>
+              <w:jc w:val="center"/>
+              <w:rPr>
+                <w:rFonts w:cs="Times New Roman"/>
+                <w:sz w:val="20"/>
+                <w:szCs w:val="20"/>
+              </w:rPr>
+            </w:pPr>
+            <w:r>
+              <w:rPr>
+                <w:rFonts w:cs="Times New Roman"/>
+                <w:sz w:val="20"/>
+                <w:szCs w:val="20"/>
+              </w:rPr>
+              <w:t>Bass1S17</w:t>
+            </w:r>
+          </w:p>
+        </w:tc>
+        <w:tc>
+          <w:tcPr>
+            <w:tcW w:w="486" w:type="pct"/>
+          </w:tcPr>
+          <w:p>
+            <w:pPr>
+              <w:jc w:val="center"/>
+              <w:rPr>
+                <w:rFonts w:cs="Times New Roman"/>
+                <w:sz w:val="20"/>
+                <w:szCs w:val="20"/>
+              </w:rPr>
+            </w:pPr>
+            <w:r>
+              <w:rPr>
+                <w:rFonts w:cs="Times New Roman"/>
+                <w:sz w:val="20"/>
+                <w:szCs w:val="20"/>
+              </w:rPr>
+              <w:t>14.7</w:t>
+            </w:r>
+          </w:p>
+        </w:tc>
+        <w:tc>
+          <w:tcPr>
+            <w:tcW w:w="366" w:type="pct"/>
+          </w:tcPr>
+          <w:p>
+            <w:pPr>
+              <w:jc w:val="center"/>
+              <w:rPr>
+                <w:rFonts w:cs="Times New Roman"/>
+                <w:sz w:val="20"/>
+                <w:szCs w:val="20"/>
+              </w:rPr>
+            </w:pPr>
+            <w:r>
+              <w:rPr>
+                <w:rFonts w:cs="Times New Roman"/>
+                <w:sz w:val="20"/>
+                <w:szCs w:val="20"/>
+              </w:rPr>
+              <w:t>0.98</w:t>
+            </w:r>
+          </w:p>
+        </w:tc>
+        <w:tc>
+          <w:tcPr>
+            <w:tcW w:w="776" w:type="pct"/>
+          </w:tcPr>
+          <w:p>
+            <w:pPr>
+              <w:jc w:val="center"/>
+              <w:rPr>
+                <w:rFonts w:cs="Times New Roman"/>
+                <w:sz w:val="20"/>
+                <w:szCs w:val="20"/>
+              </w:rPr>
+            </w:pPr>
+            <w:r>
+              <w:rPr>
+                <w:rFonts w:cs="Times New Roman"/>
+                <w:sz w:val="20"/>
+                <w:szCs w:val="20"/>
+              </w:rPr>
+              <w:t>Bass1S14</w:t>
+            </w:r>
+          </w:p>
+        </w:tc>
+        <w:tc>
+          <w:tcPr>
+            <w:tcW w:w="487" w:type="pct"/>
+          </w:tcPr>
+          <w:p>
+            <w:pPr>
+              <w:jc w:val="center"/>
+              <w:rPr>
+                <w:rFonts w:cs="Times New Roman"/>
+                <w:sz w:val="20"/>
+                <w:szCs w:val="20"/>
+              </w:rPr>
+            </w:pPr>
+            <w:r>
+              <w:rPr>
+                <w:rFonts w:cs="Times New Roman"/>
+                <w:sz w:val="20"/>
+                <w:szCs w:val="20"/>
+              </w:rPr>
+              <w:t>14.7</w:t>
+            </w:r>
+          </w:p>
+        </w:tc>
+        <w:tc>
+          <w:tcPr>
+            <w:tcW w:w="425" w:type="pct"/>
+          </w:tcPr>
+          <w:p>
+            <w:pPr>
+              <w:jc w:val="center"/>
+              <w:rPr>
+                <w:rFonts w:cs="Times New Roman"/>
+                <w:sz w:val="20"/>
+                <w:szCs w:val="20"/>
+              </w:rPr>
+            </w:pPr>
+            <w:r>
+              <w:rPr>
+                <w:rFonts w:cs="Times New Roman"/>
+                <w:sz w:val="20"/>
+                <w:szCs w:val="20"/>
+              </w:rPr>
+              <w:t>0.85</w:t>
+            </w:r>
+          </w:p>
+        </w:tc>
+        <w:tc>
+          <w:tcPr>
+            <w:tcW w:w="776" w:type="pct"/>
+          </w:tcPr>
+          <w:p>
+            <w:pPr>
+              <w:jc w:val="center"/>
+              <w:rPr>
+                <w:rFonts w:cs="Times New Roman"/>
+                <w:sz w:val="20"/>
+                <w:szCs w:val="20"/>
+              </w:rPr>
+            </w:pPr>
+            <w:r>
+              <w:rPr>
+                <w:rFonts w:cs="Times New Roman"/>
+                <w:sz w:val="20"/>
+                <w:szCs w:val="20"/>
+              </w:rPr>
+              <w:t>Bass1S07</w:t>
+            </w:r>
+          </w:p>
+        </w:tc>
+        <w:tc>
+          <w:tcPr>
+            <w:tcW w:w="487" w:type="pct"/>
+          </w:tcPr>
+          <w:p>
+            <w:pPr>
+              <w:jc w:val="center"/>
+              <w:rPr>
+                <w:rFonts w:cs="Times New Roman"/>
+                <w:sz w:val="20"/>
+                <w:szCs w:val="20"/>
+              </w:rPr>
+            </w:pPr>
+            <w:r>
+              <w:rPr>
+                <w:rFonts w:cs="Times New Roman"/>
+                <w:sz w:val="20"/>
+                <w:szCs w:val="20"/>
+              </w:rPr>
+              <w:t>18.5</w:t>
+            </w:r>
+          </w:p>
+        </w:tc>
+        <w:tc>
+          <w:tcPr>
+            <w:tcW w:w="423" w:type="pct"/>
+          </w:tcPr>
+          <w:p>
+            <w:pPr>
+              <w:jc w:val="center"/>
+              <w:rPr>
+                <w:rFonts w:cs="Times New Roman"/>
+                <w:sz w:val="20"/>
+                <w:szCs w:val="20"/>
+              </w:rPr>
+            </w:pPr>
+            <w:r>
+              <w:rPr>
+                <w:rFonts w:cs="Times New Roman"/>
+                <w:sz w:val="20"/>
+                <w:szCs w:val="20"/>
+              </w:rPr>
+              <w:t>0.60</w:t>
+            </w:r>
+          </w:p>
+        </w:tc>
+      </w:tr>
+      <w:tr>
+        <w:tc>
+          <w:tcPr>
+            <w:tcW w:w="774" w:type="pct"/>
+          </w:tcPr>
+          <w:p>
+            <w:pPr>
+              <w:jc w:val="center"/>
+              <w:rPr>
+                <w:rFonts w:cs="Times New Roman"/>
+                <w:sz w:val="20"/>
+                <w:szCs w:val="20"/>
+              </w:rPr>
+            </w:pPr>
+            <w:r>
+              <w:rPr>
+                <w:rFonts w:cs="Times New Roman"/>
+                <w:sz w:val="20"/>
+                <w:szCs w:val="20"/>
+              </w:rPr>
+              <w:t>Bass1S23</w:t>
+            </w:r>
+          </w:p>
+        </w:tc>
+        <w:tc>
+          <w:tcPr>
+            <w:tcW w:w="486" w:type="pct"/>
+          </w:tcPr>
+          <w:p>
+            <w:pPr>
+              <w:jc w:val="center"/>
+              <w:rPr>
+                <w:rFonts w:cs="Times New Roman"/>
+                <w:sz w:val="20"/>
+                <w:szCs w:val="20"/>
+              </w:rPr>
+            </w:pPr>
+            <w:r>
+              <w:rPr>
+                <w:rFonts w:cs="Times New Roman"/>
+                <w:sz w:val="20"/>
+                <w:szCs w:val="20"/>
+              </w:rPr>
+              <w:t>23.5</w:t>
+            </w:r>
+          </w:p>
+        </w:tc>
+        <w:tc>
+          <w:tcPr>
+            <w:tcW w:w="366" w:type="pct"/>
+          </w:tcPr>
+          <w:p>
+            <w:pPr>
+              <w:jc w:val="center"/>
+              <w:rPr>
+                <w:rFonts w:cs="Times New Roman"/>
+                <w:sz w:val="20"/>
+                <w:szCs w:val="20"/>
+              </w:rPr>
+            </w:pPr>
+            <w:r>
+              <w:rPr>
+                <w:rFonts w:cs="Times New Roman"/>
+                <w:sz w:val="20"/>
+                <w:szCs w:val="20"/>
+              </w:rPr>
+              <w:t>0.98</w:t>
+            </w:r>
+          </w:p>
+        </w:tc>
+        <w:tc>
+          <w:tcPr>
+            <w:tcW w:w="776" w:type="pct"/>
+          </w:tcPr>
+          <w:p>
+            <w:pPr>
+              <w:jc w:val="center"/>
+              <w:rPr>
+                <w:rFonts w:cs="Times New Roman"/>
+                <w:sz w:val="20"/>
+                <w:szCs w:val="20"/>
+              </w:rPr>
+            </w:pPr>
+            <w:r>
+              <w:rPr>
+                <w:rFonts w:cs="Times New Roman"/>
+                <w:sz w:val="20"/>
+                <w:szCs w:val="20"/>
+              </w:rPr>
+              <w:t>Bass1S18</w:t>
+            </w:r>
+          </w:p>
+        </w:tc>
+        <w:tc>
+          <w:tcPr>
+            <w:tcW w:w="487" w:type="pct"/>
+          </w:tcPr>
+          <w:p>
+            <w:pPr>
+              <w:jc w:val="center"/>
+              <w:rPr>
+                <w:rFonts w:cs="Times New Roman"/>
+                <w:sz w:val="20"/>
+                <w:szCs w:val="20"/>
+              </w:rPr>
+            </w:pPr>
+            <w:r>
+              <w:rPr>
+                <w:rFonts w:cs="Times New Roman"/>
+                <w:sz w:val="20"/>
+                <w:szCs w:val="20"/>
+              </w:rPr>
+              <w:t>14.7</w:t>
+            </w:r>
+          </w:p>
+        </w:tc>
+        <w:tc>
+          <w:tcPr>
+            <w:tcW w:w="425" w:type="pct"/>
+          </w:tcPr>
+          <w:p>
+            <w:pPr>
+              <w:jc w:val="center"/>
+              <w:rPr>
+                <w:rFonts w:cs="Times New Roman"/>
+                <w:sz w:val="20"/>
+                <w:szCs w:val="20"/>
+              </w:rPr>
+            </w:pPr>
+            <w:r>
+              <w:rPr>
+                <w:rFonts w:cs="Times New Roman"/>
+                <w:sz w:val="20"/>
+                <w:szCs w:val="20"/>
+              </w:rPr>
+              <w:t>0.69</w:t>
+            </w:r>
+          </w:p>
+        </w:tc>
+        <w:tc>
+          <w:tcPr>
+            <w:tcW w:w="776" w:type="pct"/>
+          </w:tcPr>
+          <w:p>
+            <w:pPr>
+              <w:jc w:val="center"/>
+              <w:rPr>
+                <w:rFonts w:cs="Times New Roman"/>
+                <w:sz w:val="20"/>
+                <w:szCs w:val="20"/>
+              </w:rPr>
+            </w:pPr>
+            <w:r>
+              <w:rPr>
+                <w:rFonts w:cs="Times New Roman"/>
+                <w:sz w:val="20"/>
+                <w:szCs w:val="20"/>
+              </w:rPr>
+              <w:t>Bass1S03</w:t>
+            </w:r>
+          </w:p>
+        </w:tc>
+        <w:tc>
+          <w:tcPr>
+            <w:tcW w:w="487" w:type="pct"/>
+          </w:tcPr>
+          <w:p>
+            <w:pPr>
+              <w:jc w:val="center"/>
+              <w:rPr>
+                <w:rFonts w:cs="Times New Roman"/>
+                <w:sz w:val="20"/>
+                <w:szCs w:val="20"/>
+              </w:rPr>
+            </w:pPr>
+            <w:r>
+              <w:rPr>
+                <w:rFonts w:cs="Times New Roman"/>
+                <w:sz w:val="20"/>
+                <w:szCs w:val="20"/>
+              </w:rPr>
+              <w:t>31.4</w:t>
+            </w:r>
+          </w:p>
+        </w:tc>
+        <w:tc>
+          <w:tcPr>
+            <w:tcW w:w="423" w:type="pct"/>
+          </w:tcPr>
+          <w:p>
+            <w:pPr>
+              <w:jc w:val="center"/>
+              <w:rPr>
+                <w:rFonts w:cs="Times New Roman"/>
+                <w:sz w:val="20"/>
+                <w:szCs w:val="20"/>
+              </w:rPr>
+            </w:pPr>
+            <w:r>
+              <w:rPr>
+                <w:rFonts w:cs="Times New Roman"/>
+                <w:sz w:val="20"/>
+                <w:szCs w:val="20"/>
+              </w:rPr>
+              <w:t>0.49</w:t>
+            </w:r>
+          </w:p>
+        </w:tc>
+      </w:tr>
+      <w:tr>
+        <w:tc>
+          <w:tcPr>
+            <w:tcW w:w="774" w:type="pct"/>
+          </w:tcPr>
+          <w:p>
+            <w:pPr>
+              <w:jc w:val="center"/>
+              <w:rPr>
+                <w:rFonts w:cs="Times New Roman"/>
+                <w:sz w:val="20"/>
+                <w:szCs w:val="20"/>
+              </w:rPr>
+            </w:pPr>
+            <w:r>
+              <w:rPr>
+                <w:rFonts w:cs="Times New Roman"/>
+                <w:sz w:val="20"/>
+                <w:szCs w:val="20"/>
+              </w:rPr>
+              <w:t>Bass1S01</w:t>
+            </w:r>
+          </w:p>
+        </w:tc>
+        <w:tc>
+          <w:tcPr>
+            <w:tcW w:w="486" w:type="pct"/>
+          </w:tcPr>
+          <w:p>
+            <w:pPr>
+              <w:jc w:val="center"/>
+              <w:rPr>
+                <w:rFonts w:cs="Times New Roman"/>
+                <w:sz w:val="20"/>
+                <w:szCs w:val="20"/>
+              </w:rPr>
+            </w:pPr>
+            <w:r>
+              <w:rPr>
+                <w:rFonts w:cs="Times New Roman"/>
+                <w:sz w:val="20"/>
+                <w:szCs w:val="20"/>
+              </w:rPr>
+              <w:t>24.6</w:t>
+            </w:r>
+          </w:p>
+        </w:tc>
+        <w:tc>
+          <w:tcPr>
+            <w:tcW w:w="366" w:type="pct"/>
+          </w:tcPr>
+          <w:p>
+            <w:pPr>
+              <w:jc w:val="center"/>
+              <w:rPr>
+                <w:rFonts w:cs="Times New Roman"/>
+                <w:sz w:val="20"/>
+                <w:szCs w:val="20"/>
+              </w:rPr>
+            </w:pPr>
+            <w:r>
+              <w:rPr>
+                <w:rFonts w:cs="Times New Roman"/>
+                <w:sz w:val="20"/>
+                <w:szCs w:val="20"/>
+              </w:rPr>
+              <w:t>0.96</w:t>
+            </w:r>
+          </w:p>
+        </w:tc>
+        <w:tc>
+          <w:tcPr>
+            <w:tcW w:w="776" w:type="pct"/>
+          </w:tcPr>
+          <w:p>
+            <w:pPr>
+              <w:jc w:val="center"/>
+              <w:rPr>
+                <w:rFonts w:cs="Times New Roman"/>
+                <w:sz w:val="20"/>
+                <w:szCs w:val="20"/>
+              </w:rPr>
+            </w:pPr>
+            <w:r>
+              <w:rPr>
+                <w:rFonts w:cs="Times New Roman"/>
+                <w:sz w:val="20"/>
+                <w:szCs w:val="20"/>
+              </w:rPr>
+              <w:t>Bass1S08</w:t>
+            </w:r>
+          </w:p>
+        </w:tc>
+        <w:tc>
+          <w:tcPr>
+            <w:tcW w:w="487" w:type="pct"/>
+          </w:tcPr>
+          <w:p>
+            <w:pPr>
+              <w:jc w:val="center"/>
+              <w:rPr>
+                <w:rFonts w:cs="Times New Roman"/>
+                <w:sz w:val="20"/>
+                <w:szCs w:val="20"/>
+              </w:rPr>
+            </w:pPr>
+            <w:r>
+              <w:rPr>
+                <w:rFonts w:cs="Times New Roman"/>
+                <w:sz w:val="20"/>
+                <w:szCs w:val="20"/>
+              </w:rPr>
+              <w:t>31.4</w:t>
+            </w:r>
+          </w:p>
+        </w:tc>
+        <w:tc>
+          <w:tcPr>
+            <w:tcW w:w="425" w:type="pct"/>
+          </w:tcPr>
+          <w:p>
+            <w:pPr>
+              <w:jc w:val="center"/>
+              <w:rPr>
+                <w:rFonts w:cs="Times New Roman"/>
+                <w:sz w:val="20"/>
+                <w:szCs w:val="20"/>
+              </w:rPr>
+            </w:pPr>
+            <w:r>
+              <w:rPr>
+                <w:rFonts w:cs="Times New Roman"/>
+                <w:sz w:val="20"/>
+                <w:szCs w:val="20"/>
+              </w:rPr>
+              <w:t>0.92</w:t>
+            </w:r>
+          </w:p>
+        </w:tc>
+        <w:tc>
+          <w:tcPr>
+            <w:tcW w:w="776" w:type="pct"/>
+          </w:tcPr>
+          <w:p>
+            <w:pPr>
+              <w:jc w:val="center"/>
+              <w:rPr>
+                <w:rFonts w:cs="Times New Roman"/>
+                <w:sz w:val="20"/>
+                <w:szCs w:val="20"/>
+              </w:rPr>
+            </w:pPr>
+            <w:r>
+              <w:rPr>
+                <w:rFonts w:cs="Times New Roman"/>
+                <w:sz w:val="20"/>
+                <w:szCs w:val="20"/>
+              </w:rPr>
+              <w:t>Bass1S06</w:t>
+            </w:r>
+          </w:p>
+        </w:tc>
+        <w:tc>
+          <w:tcPr>
+            <w:tcW w:w="487" w:type="pct"/>
+          </w:tcPr>
+          <w:p>
+            <w:pPr>
+              <w:jc w:val="center"/>
+              <w:rPr>
+                <w:rFonts w:cs="Times New Roman"/>
+                <w:sz w:val="20"/>
+                <w:szCs w:val="20"/>
+              </w:rPr>
+            </w:pPr>
+            <w:r>
+              <w:rPr>
+                <w:rFonts w:cs="Times New Roman"/>
+                <w:sz w:val="20"/>
+                <w:szCs w:val="20"/>
+              </w:rPr>
+              <w:t>31.4</w:t>
+            </w:r>
+          </w:p>
+        </w:tc>
+        <w:tc>
+          <w:tcPr>
+            <w:tcW w:w="423" w:type="pct"/>
+          </w:tcPr>
+          <w:p>
+            <w:pPr>
+              <w:jc w:val="center"/>
+              <w:rPr>
+                <w:rFonts w:cs="Times New Roman"/>
+                <w:sz w:val="20"/>
+                <w:szCs w:val="20"/>
+              </w:rPr>
+            </w:pPr>
+            <w:r>
+              <w:rPr>
+                <w:rFonts w:cs="Times New Roman"/>
+                <w:sz w:val="20"/>
+                <w:szCs w:val="20"/>
+              </w:rPr>
+              <w:t>0.70</w:t>
+            </w:r>
+          </w:p>
+        </w:tc>
+      </w:tr>
+      <w:tr>
+        <w:tc>
+          <w:tcPr>
+            <w:tcW w:w="774" w:type="pct"/>
+          </w:tcPr>
+          <w:p>
+            <w:pPr>
+              <w:jc w:val="center"/>
+              <w:rPr>
+                <w:rFonts w:cs="Times New Roman"/>
+                <w:sz w:val="20"/>
+                <w:szCs w:val="20"/>
+              </w:rPr>
+            </w:pPr>
+            <w:r>
+              <w:rPr>
+                <w:rFonts w:cs="Times New Roman"/>
+                <w:sz w:val="20"/>
+                <w:szCs w:val="20"/>
+              </w:rPr>
+              <w:t>Bass1S02</w:t>
+            </w:r>
+          </w:p>
+        </w:tc>
+        <w:tc>
+          <w:tcPr>
+            <w:tcW w:w="486" w:type="pct"/>
+          </w:tcPr>
+          <w:p>
+            <w:pPr>
+              <w:jc w:val="center"/>
+              <w:rPr>
+                <w:rFonts w:cs="Times New Roman"/>
+                <w:sz w:val="20"/>
+                <w:szCs w:val="20"/>
+              </w:rPr>
+            </w:pPr>
+            <w:r>
+              <w:rPr>
+                <w:rFonts w:cs="Times New Roman"/>
+                <w:sz w:val="20"/>
+                <w:szCs w:val="20"/>
+              </w:rPr>
+              <w:t>27.1</w:t>
+            </w:r>
+          </w:p>
+        </w:tc>
+        <w:tc>
+          <w:tcPr>
+            <w:tcW w:w="366" w:type="pct"/>
+          </w:tcPr>
+          <w:p>
+            <w:pPr>
+              <w:jc w:val="center"/>
+              <w:rPr>
+                <w:rFonts w:cs="Times New Roman"/>
+                <w:sz w:val="20"/>
+                <w:szCs w:val="20"/>
+              </w:rPr>
+            </w:pPr>
+            <w:r>
+              <w:rPr>
+                <w:rFonts w:cs="Times New Roman"/>
+                <w:sz w:val="20"/>
+                <w:szCs w:val="20"/>
+              </w:rPr>
+              <w:t>0.99</w:t>
+            </w:r>
+          </w:p>
+        </w:tc>
+        <w:tc>
+          <w:tcPr>
+            <w:tcW w:w="776" w:type="pct"/>
+          </w:tcPr>
+          <w:p>
+            <w:pPr>
+              <w:jc w:val="center"/>
+              <w:rPr>
+                <w:rFonts w:cs="Times New Roman"/>
+                <w:sz w:val="20"/>
+                <w:szCs w:val="20"/>
+              </w:rPr>
+            </w:pPr>
+            <w:r>
+              <w:rPr>
+                <w:rFonts w:cs="Times New Roman"/>
+                <w:sz w:val="20"/>
+                <w:szCs w:val="20"/>
+              </w:rPr>
+              <w:t>Bass1S09</w:t>
+            </w:r>
+          </w:p>
+        </w:tc>
+        <w:tc>
+          <w:tcPr>
+            <w:tcW w:w="487" w:type="pct"/>
+          </w:tcPr>
+          <w:p>
+            <w:pPr>
+              <w:jc w:val="center"/>
+              <w:rPr>
+                <w:rFonts w:cs="Times New Roman"/>
+                <w:sz w:val="20"/>
+                <w:szCs w:val="20"/>
+              </w:rPr>
+            </w:pPr>
+            <w:r>
+              <w:rPr>
+                <w:rFonts w:cs="Times New Roman"/>
+                <w:sz w:val="20"/>
+                <w:szCs w:val="20"/>
+              </w:rPr>
+              <w:t>31.4</w:t>
+            </w:r>
+          </w:p>
+        </w:tc>
+        <w:tc>
+          <w:tcPr>
+            <w:tcW w:w="425" w:type="pct"/>
+          </w:tcPr>
+          <w:p>
+            <w:pPr>
+              <w:jc w:val="center"/>
+              <w:rPr>
+                <w:rFonts w:cs="Times New Roman"/>
+                <w:sz w:val="20"/>
+                <w:szCs w:val="20"/>
+              </w:rPr>
+            </w:pPr>
+            <w:r>
+              <w:rPr>
+                <w:rFonts w:cs="Times New Roman"/>
+                <w:sz w:val="20"/>
+                <w:szCs w:val="20"/>
+              </w:rPr>
+              <w:t>0.77</w:t>
+            </w:r>
+          </w:p>
+        </w:tc>
+        <w:tc>
+          <w:tcPr>
+            <w:tcW w:w="776" w:type="pct"/>
+          </w:tcPr>
+          <w:p>
+            <w:pPr>
+              <w:jc w:val="center"/>
+              <w:rPr>
+                <w:rFonts w:cs="Times New Roman"/>
+                <w:sz w:val="20"/>
+                <w:szCs w:val="20"/>
+              </w:rPr>
+            </w:pPr>
+            <w:r>
+              <w:rPr>
+                <w:rFonts w:cs="Times New Roman"/>
+                <w:sz w:val="20"/>
+                <w:szCs w:val="20"/>
+              </w:rPr>
+              <w:t>Bass1S10</w:t>
+            </w:r>
+          </w:p>
+        </w:tc>
+        <w:tc>
+          <w:tcPr>
+            <w:tcW w:w="487" w:type="pct"/>
+          </w:tcPr>
+          <w:p>
+            <w:pPr>
+              <w:jc w:val="center"/>
+              <w:rPr>
+                <w:rFonts w:cs="Times New Roman"/>
+                <w:sz w:val="20"/>
+                <w:szCs w:val="20"/>
+              </w:rPr>
+            </w:pPr>
+            <w:r>
+              <w:rPr>
+                <w:rFonts w:cs="Times New Roman"/>
+                <w:sz w:val="20"/>
+                <w:szCs w:val="20"/>
+              </w:rPr>
+              <w:t>31.4</w:t>
+            </w:r>
+          </w:p>
+        </w:tc>
+        <w:tc>
+          <w:tcPr>
+            <w:tcW w:w="423" w:type="pct"/>
+          </w:tcPr>
+          <w:p>
+            <w:pPr>
+              <w:jc w:val="center"/>
+              <w:rPr>
+                <w:rFonts w:cs="Times New Roman"/>
+                <w:sz w:val="20"/>
+                <w:szCs w:val="20"/>
+              </w:rPr>
+            </w:pPr>
+            <w:r>
+              <w:rPr>
+                <w:rFonts w:cs="Times New Roman"/>
+                <w:sz w:val="20"/>
+                <w:szCs w:val="20"/>
+              </w:rPr>
+              <w:t>0.32</w:t>
+            </w:r>
+          </w:p>
+        </w:tc>
+      </w:tr>
+      <w:tr>
+        <w:tc>
+          <w:tcPr>
+            <w:tcW w:w="774" w:type="pct"/>
+          </w:tcPr>
+          <w:p>
+            <w:pPr>
+              <w:jc w:val="center"/>
+              <w:rPr>
+                <w:rFonts w:cs="Times New Roman"/>
+                <w:sz w:val="20"/>
+                <w:szCs w:val="20"/>
+              </w:rPr>
+            </w:pPr>
+            <w:r>
+              <w:rPr>
+                <w:rFonts w:cs="Times New Roman"/>
+                <w:sz w:val="20"/>
+                <w:szCs w:val="20"/>
+              </w:rPr>
+              <w:t>Bass1S11</w:t>
+            </w:r>
+          </w:p>
+        </w:tc>
+        <w:tc>
+          <w:tcPr>
+            <w:tcW w:w="486" w:type="pct"/>
+          </w:tcPr>
+          <w:p>
+            <w:pPr>
+              <w:jc w:val="center"/>
+              <w:rPr>
+                <w:rFonts w:cs="Times New Roman"/>
+                <w:sz w:val="20"/>
+                <w:szCs w:val="20"/>
+              </w:rPr>
+            </w:pPr>
+            <w:r>
+              <w:rPr>
+                <w:rFonts w:cs="Times New Roman"/>
+                <w:sz w:val="20"/>
+                <w:szCs w:val="20"/>
+              </w:rPr>
+              <w:t>31.4</w:t>
+            </w:r>
+          </w:p>
+        </w:tc>
+        <w:tc>
+          <w:tcPr>
+            <w:tcW w:w="366" w:type="pct"/>
+          </w:tcPr>
+          <w:p>
+            <w:pPr>
+              <w:jc w:val="center"/>
+              <w:rPr>
+                <w:rFonts w:cs="Times New Roman"/>
+                <w:sz w:val="20"/>
+                <w:szCs w:val="20"/>
+              </w:rPr>
+            </w:pPr>
+            <w:r>
+              <w:rPr>
+                <w:rFonts w:cs="Times New Roman"/>
+                <w:sz w:val="20"/>
+                <w:szCs w:val="20"/>
+              </w:rPr>
+              <w:t>0.98</w:t>
+            </w:r>
+          </w:p>
+        </w:tc>
+        <w:tc>
+          <w:tcPr>
+            <w:tcW w:w="776" w:type="pct"/>
+          </w:tcPr>
+          <w:p>
+            <w:pPr>
+              <w:jc w:val="center"/>
+              <w:rPr>
+                <w:rFonts w:cs="Times New Roman"/>
+                <w:sz w:val="20"/>
+                <w:szCs w:val="20"/>
+              </w:rPr>
+            </w:pPr>
+          </w:p>
+        </w:tc>
+        <w:tc>
+          <w:tcPr>
+            <w:tcW w:w="487" w:type="pct"/>
+          </w:tcPr>
+          <w:p>
+            <w:pPr>
+              <w:jc w:val="center"/>
+              <w:rPr>
+                <w:rFonts w:cs="Times New Roman"/>
+                <w:sz w:val="20"/>
+                <w:szCs w:val="20"/>
+              </w:rPr>
+            </w:pPr>
+          </w:p>
+        </w:tc>
+        <w:tc>
+          <w:tcPr>
+            <w:tcW w:w="425" w:type="pct"/>
+          </w:tcPr>
+          <w:p>
+            <w:pPr>
+              <w:jc w:val="center"/>
+              <w:rPr>
+                <w:rFonts w:cs="Times New Roman"/>
+                <w:sz w:val="20"/>
+                <w:szCs w:val="20"/>
+              </w:rPr>
+            </w:pPr>
+          </w:p>
+        </w:tc>
+        <w:tc>
+          <w:tcPr>
+            <w:tcW w:w="776" w:type="pct"/>
+          </w:tcPr>
+          <w:p>
+            <w:pPr>
+              <w:jc w:val="center"/>
+              <w:rPr>
+                <w:rFonts w:cs="Times New Roman"/>
+                <w:sz w:val="20"/>
+                <w:szCs w:val="20"/>
+              </w:rPr>
+            </w:pPr>
+            <w:r>
+              <w:rPr>
+                <w:rFonts w:cs="Times New Roman"/>
+                <w:sz w:val="20"/>
+                <w:szCs w:val="20"/>
+              </w:rPr>
+              <w:t>Bass1S13</w:t>
+            </w:r>
+          </w:p>
+        </w:tc>
+        <w:tc>
+          <w:tcPr>
+            <w:tcW w:w="487" w:type="pct"/>
+          </w:tcPr>
+          <w:p>
+            <w:pPr>
+              <w:jc w:val="center"/>
+              <w:rPr>
+                <w:rFonts w:cs="Times New Roman"/>
+                <w:sz w:val="20"/>
+                <w:szCs w:val="20"/>
+              </w:rPr>
+            </w:pPr>
+            <w:r>
+              <w:rPr>
+                <w:rFonts w:cs="Times New Roman"/>
+                <w:sz w:val="20"/>
+                <w:szCs w:val="20"/>
+              </w:rPr>
+              <w:t>31.4</w:t>
+            </w:r>
+          </w:p>
+        </w:tc>
+        <w:tc>
+          <w:tcPr>
+            <w:tcW w:w="423" w:type="pct"/>
+          </w:tcPr>
+          <w:p>
+            <w:pPr>
+              <w:jc w:val="center"/>
+              <w:rPr>
+                <w:rFonts w:cs="Times New Roman"/>
+                <w:sz w:val="20"/>
+                <w:szCs w:val="20"/>
+              </w:rPr>
+            </w:pPr>
+            <w:r>
+              <w:rPr>
+                <w:rFonts w:cs="Times New Roman"/>
+                <w:sz w:val="20"/>
+                <w:szCs w:val="20"/>
+              </w:rPr>
+              <w:t>0.59</w:t>
+            </w:r>
+          </w:p>
+        </w:tc>
+      </w:tr>
+      <w:tr>
+        <w:tc>
+          <w:tcPr>
+            <w:tcW w:w="774" w:type="pct"/>
+          </w:tcPr>
+          <w:p>
+            <w:pPr>
+              <w:jc w:val="center"/>
+              <w:rPr>
+                <w:rFonts w:cs="Times New Roman"/>
+                <w:sz w:val="20"/>
+                <w:szCs w:val="20"/>
+              </w:rPr>
+            </w:pPr>
+            <w:r>
+              <w:rPr>
+                <w:rFonts w:cs="Times New Roman"/>
+                <w:sz w:val="20"/>
+                <w:szCs w:val="20"/>
+              </w:rPr>
+              <w:t>Bass1S12</w:t>
+            </w:r>
+          </w:p>
+        </w:tc>
+        <w:tc>
+          <w:tcPr>
+            <w:tcW w:w="486" w:type="pct"/>
+          </w:tcPr>
+          <w:p>
+            <w:pPr>
+              <w:jc w:val="center"/>
+              <w:rPr>
+                <w:rFonts w:cs="Times New Roman"/>
+                <w:sz w:val="20"/>
+                <w:szCs w:val="20"/>
+              </w:rPr>
+            </w:pPr>
+            <w:r>
+              <w:rPr>
+                <w:rFonts w:cs="Times New Roman"/>
+                <w:sz w:val="20"/>
+                <w:szCs w:val="20"/>
+              </w:rPr>
+              <w:t>31.4</w:t>
+            </w:r>
+          </w:p>
+        </w:tc>
+        <w:tc>
+          <w:tcPr>
+            <w:tcW w:w="366" w:type="pct"/>
+          </w:tcPr>
+          <w:p>
+            <w:pPr>
+              <w:jc w:val="center"/>
+              <w:rPr>
+                <w:rFonts w:cs="Times New Roman"/>
+                <w:sz w:val="20"/>
+                <w:szCs w:val="20"/>
+              </w:rPr>
+            </w:pPr>
+            <w:r>
+              <w:rPr>
+                <w:rFonts w:cs="Times New Roman"/>
+                <w:sz w:val="20"/>
+                <w:szCs w:val="20"/>
+              </w:rPr>
+              <w:t>0.99</w:t>
+            </w:r>
+          </w:p>
+        </w:tc>
+        <w:tc>
+          <w:tcPr>
+            <w:tcW w:w="776" w:type="pct"/>
+          </w:tcPr>
+          <w:p>
+            <w:pPr>
+              <w:jc w:val="center"/>
+              <w:rPr>
+                <w:rFonts w:cs="Times New Roman"/>
+                <w:sz w:val="20"/>
+                <w:szCs w:val="20"/>
+              </w:rPr>
+            </w:pPr>
+          </w:p>
+        </w:tc>
+        <w:tc>
+          <w:tcPr>
+            <w:tcW w:w="487" w:type="pct"/>
+          </w:tcPr>
+          <w:p>
+            <w:pPr>
+              <w:jc w:val="center"/>
+              <w:rPr>
+                <w:rFonts w:cs="Times New Roman"/>
+                <w:sz w:val="20"/>
+                <w:szCs w:val="20"/>
+              </w:rPr>
+            </w:pPr>
+          </w:p>
+        </w:tc>
+        <w:tc>
+          <w:tcPr>
+            <w:tcW w:w="425" w:type="pct"/>
+          </w:tcPr>
+          <w:p>
+            <w:pPr>
+              <w:jc w:val="center"/>
+              <w:rPr>
+                <w:rFonts w:cs="Times New Roman"/>
+                <w:sz w:val="20"/>
+                <w:szCs w:val="20"/>
+              </w:rPr>
+            </w:pPr>
+          </w:p>
+        </w:tc>
+        <w:tc>
+          <w:tcPr>
+            <w:tcW w:w="776" w:type="pct"/>
+          </w:tcPr>
+          <w:p>
+            <w:pPr>
+              <w:jc w:val="center"/>
+              <w:rPr>
+                <w:rFonts w:cs="Times New Roman"/>
+                <w:sz w:val="20"/>
+                <w:szCs w:val="20"/>
+              </w:rPr>
+            </w:pPr>
+            <w:r>
+              <w:rPr>
+                <w:rFonts w:cs="Times New Roman"/>
+                <w:sz w:val="20"/>
+                <w:szCs w:val="20"/>
+              </w:rPr>
+              <w:t>Bass1S21</w:t>
+            </w:r>
+          </w:p>
+        </w:tc>
+        <w:tc>
+          <w:tcPr>
+            <w:tcW w:w="487" w:type="pct"/>
+          </w:tcPr>
+          <w:p>
+            <w:pPr>
+              <w:jc w:val="center"/>
+              <w:rPr>
+                <w:rFonts w:cs="Times New Roman"/>
+                <w:sz w:val="20"/>
+                <w:szCs w:val="20"/>
+              </w:rPr>
+            </w:pPr>
+            <w:r>
+              <w:rPr>
+                <w:rFonts w:cs="Times New Roman"/>
+                <w:sz w:val="20"/>
+                <w:szCs w:val="20"/>
+              </w:rPr>
+              <w:t>31.5</w:t>
+            </w:r>
+          </w:p>
+        </w:tc>
+        <w:tc>
+          <w:tcPr>
+            <w:tcW w:w="423" w:type="pct"/>
+          </w:tcPr>
+          <w:p>
+            <w:pPr>
+              <w:jc w:val="center"/>
+              <w:rPr>
+                <w:rFonts w:cs="Times New Roman"/>
+                <w:sz w:val="20"/>
+                <w:szCs w:val="20"/>
+              </w:rPr>
+            </w:pPr>
+            <w:r>
+              <w:rPr>
+                <w:rFonts w:cs="Times New Roman"/>
+                <w:sz w:val="20"/>
+                <w:szCs w:val="20"/>
+              </w:rPr>
+              <w:t>0.65</w:t>
+            </w:r>
+          </w:p>
+        </w:tc>
+      </w:tr>
+      <w:tr>
+        <w:tc>
+          <w:tcPr>
+            <w:tcW w:w="774" w:type="pct"/>
+          </w:tcPr>
+          <w:p>
+            <w:pPr>
+              <w:jc w:val="center"/>
+              <w:rPr>
+                <w:rFonts w:cs="Times New Roman"/>
+                <w:sz w:val="20"/>
+                <w:szCs w:val="20"/>
+              </w:rPr>
+            </w:pPr>
+          </w:p>
+        </w:tc>
+        <w:tc>
+          <w:tcPr>
+            <w:tcW w:w="486" w:type="pct"/>
+          </w:tcPr>
+          <w:p>
+            <w:pPr>
+              <w:jc w:val="center"/>
+              <w:rPr>
+                <w:rFonts w:cs="Times New Roman"/>
+                <w:sz w:val="20"/>
+                <w:szCs w:val="20"/>
+              </w:rPr>
+            </w:pPr>
+          </w:p>
+        </w:tc>
+        <w:tc>
+          <w:tcPr>
+            <w:tcW w:w="366" w:type="pct"/>
+          </w:tcPr>
+          <w:p>
+            <w:pPr>
+              <w:jc w:val="center"/>
+              <w:rPr>
+                <w:rFonts w:cs="Times New Roman"/>
+                <w:sz w:val="20"/>
+                <w:szCs w:val="20"/>
+              </w:rPr>
+            </w:pPr>
+          </w:p>
+        </w:tc>
+        <w:tc>
+          <w:tcPr>
+            <w:tcW w:w="776" w:type="pct"/>
+          </w:tcPr>
+          <w:p>
+            <w:pPr>
+              <w:jc w:val="center"/>
+              <w:rPr>
+                <w:rFonts w:cs="Times New Roman"/>
+                <w:sz w:val="20"/>
+                <w:szCs w:val="20"/>
+              </w:rPr>
+            </w:pPr>
+          </w:p>
+        </w:tc>
+        <w:tc>
+          <w:tcPr>
+            <w:tcW w:w="487" w:type="pct"/>
+          </w:tcPr>
+          <w:p>
+            <w:pPr>
+              <w:jc w:val="center"/>
+              <w:rPr>
+                <w:rFonts w:cs="Times New Roman"/>
+                <w:sz w:val="20"/>
+                <w:szCs w:val="20"/>
+              </w:rPr>
+            </w:pPr>
+          </w:p>
+        </w:tc>
+        <w:tc>
+          <w:tcPr>
+            <w:tcW w:w="425" w:type="pct"/>
+          </w:tcPr>
+          <w:p>
+            <w:pPr>
+              <w:jc w:val="center"/>
+              <w:rPr>
+                <w:rFonts w:cs="Times New Roman"/>
+                <w:sz w:val="20"/>
+                <w:szCs w:val="20"/>
+              </w:rPr>
+            </w:pPr>
+          </w:p>
+        </w:tc>
+        <w:tc>
+          <w:tcPr>
+            <w:tcW w:w="776" w:type="pct"/>
+          </w:tcPr>
+          <w:p>
+            <w:pPr>
+              <w:jc w:val="center"/>
+              <w:rPr>
+                <w:rFonts w:cs="Times New Roman"/>
+                <w:sz w:val="20"/>
+                <w:szCs w:val="20"/>
+              </w:rPr>
+            </w:pPr>
+            <w:r>
+              <w:rPr>
+                <w:rFonts w:cs="Times New Roman"/>
+                <w:sz w:val="20"/>
+                <w:szCs w:val="20"/>
+              </w:rPr>
+              <w:t>Bass1S22</w:t>
+            </w:r>
+          </w:p>
+        </w:tc>
+        <w:tc>
+          <w:tcPr>
+            <w:tcW w:w="487" w:type="pct"/>
+          </w:tcPr>
+          <w:p>
+            <w:pPr>
+              <w:jc w:val="center"/>
+              <w:rPr>
+                <w:rFonts w:cs="Times New Roman"/>
+                <w:sz w:val="20"/>
+                <w:szCs w:val="20"/>
+              </w:rPr>
+            </w:pPr>
+            <w:r>
+              <w:rPr>
+                <w:rFonts w:cs="Times New Roman"/>
+                <w:sz w:val="20"/>
+                <w:szCs w:val="20"/>
+              </w:rPr>
+              <w:t>45.6</w:t>
+            </w:r>
+          </w:p>
+        </w:tc>
+        <w:tc>
+          <w:tcPr>
+            <w:tcW w:w="423" w:type="pct"/>
+          </w:tcPr>
+          <w:p>
+            <w:pPr>
+              <w:jc w:val="center"/>
+              <w:rPr>
+                <w:rFonts w:cs="Times New Roman"/>
+                <w:sz w:val="20"/>
+                <w:szCs w:val="20"/>
+              </w:rPr>
+            </w:pPr>
+            <w:r>
+              <w:rPr>
+                <w:rFonts w:cs="Times New Roman"/>
+                <w:sz w:val="20"/>
+                <w:szCs w:val="20"/>
+              </w:rPr>
+              <w:t>0.74</w:t>
+            </w:r>
+          </w:p>
+        </w:tc>
+      </w:tr>
+    </w:tbl>
+    <w:p>
+      <w:pPr>
+        <w:rPr>
+          <w:rFonts w:cs="Times New Roman"/>
+          <w:b/>
+          <w:sz w:val="20"/>
+          <w:szCs w:val="20"/>
+        </w:rPr>
+      </w:pPr>
+    </w:p>
+    <w:tbl>
+      <w:tblPr>
+        <w:tblStyle w:val="TableGrid"/>
+        <w:tblpPr w:leftFromText="180" w:rightFromText="180" w:vertAnchor="text" w:horzAnchor="margin" w:tblpY="-76"/>
+        <w:tblW w:w="5000" w:type="pct"/>
+        <w:tblLook w:val="04A0" w:firstRow="1" w:lastRow="0" w:firstColumn="1" w:lastColumn="0" w:noHBand="0" w:noVBand="1"/>
+      </w:tblPr>
+      <w:tblGrid>
+        <w:gridCol w:w="1447"/>
+        <w:gridCol w:w="909"/>
+        <w:gridCol w:w="684"/>
+        <w:gridCol w:w="1451"/>
+        <w:gridCol w:w="911"/>
+        <w:gridCol w:w="795"/>
+        <w:gridCol w:w="1451"/>
+        <w:gridCol w:w="911"/>
+        <w:gridCol w:w="791"/>
+      </w:tblGrid>
+      <w:tr>
+        <w:tc>
+          <w:tcPr>
+            <w:tcW w:w="5000" w:type="pct"/>
+            <w:gridSpan w:val="9"/>
+          </w:tcPr>
+          <w:p>
+            <w:pPr>
+              <w:jc w:val="center"/>
+              <w:rPr>
+                <w:rFonts w:cs="Times New Roman"/>
+                <w:b/>
+                <w:sz w:val="20"/>
+                <w:szCs w:val="20"/>
+              </w:rPr>
+            </w:pPr>
+            <w:r>
+              <w:rPr>
+                <w:rFonts w:cs="Times New Roman"/>
+                <w:b/>
+                <w:sz w:val="20"/>
+                <w:szCs w:val="20"/>
+              </w:rPr>
+              <w:t>Trout</w:t>
+            </w:r>
+          </w:p>
+        </w:tc>
+      </w:tr>
+      <w:tr>
+        <w:tc>
+          <w:tcPr>
+            <w:tcW w:w="1626" w:type="pct"/>
+            <w:gridSpan w:val="3"/>
+          </w:tcPr>
+          <w:p>
+            <w:pPr>
+              <w:jc w:val="center"/>
+              <w:rPr>
+                <w:rFonts w:cs="Times New Roman"/>
+                <w:b/>
+                <w:sz w:val="20"/>
+                <w:szCs w:val="20"/>
+              </w:rPr>
+            </w:pPr>
+            <w:r>
+              <w:rPr>
+                <w:rFonts w:cs="Times New Roman"/>
+                <w:b/>
+                <w:sz w:val="20"/>
+                <w:szCs w:val="20"/>
+              </w:rPr>
+              <w:t>Steady Swimming</w:t>
+            </w:r>
+          </w:p>
+        </w:tc>
+        <w:tc>
+          <w:tcPr>
+            <w:tcW w:w="1688" w:type="pct"/>
+            <w:gridSpan w:val="3"/>
+          </w:tcPr>
+          <w:p>
+            <w:pPr>
+              <w:jc w:val="center"/>
+              <w:rPr>
+                <w:rFonts w:cs="Times New Roman"/>
+                <w:b/>
+                <w:sz w:val="20"/>
+                <w:szCs w:val="20"/>
+              </w:rPr>
+            </w:pPr>
+            <w:r>
+              <w:rPr>
+                <w:rFonts w:cs="Times New Roman"/>
+                <w:b/>
+                <w:sz w:val="20"/>
+                <w:szCs w:val="20"/>
+              </w:rPr>
+              <w:t>Linear Acceleration</w:t>
+            </w:r>
+          </w:p>
+        </w:tc>
+        <w:tc>
+          <w:tcPr>
+            <w:tcW w:w="1686" w:type="pct"/>
+            <w:gridSpan w:val="3"/>
+          </w:tcPr>
+          <w:p>
+            <w:pPr>
+              <w:jc w:val="center"/>
+              <w:rPr>
+                <w:rFonts w:cs="Times New Roman"/>
+                <w:b/>
+                <w:sz w:val="20"/>
+                <w:szCs w:val="20"/>
+              </w:rPr>
+            </w:pPr>
+            <w:r>
+              <w:rPr>
+                <w:rFonts w:cs="Times New Roman"/>
+                <w:b/>
+                <w:sz w:val="20"/>
+                <w:szCs w:val="20"/>
+              </w:rPr>
+              <w:t>Burst Acceleration</w:t>
+            </w:r>
+          </w:p>
+        </w:tc>
+      </w:tr>
+      <w:tr>
+        <w:tc>
+          <w:tcPr>
+            <w:tcW w:w="774" w:type="pct"/>
+          </w:tcPr>
+          <w:p>
+            <w:pPr>
+              <w:jc w:val="center"/>
+              <w:rPr>
+                <w:rFonts w:cs="Times New Roman"/>
+                <w:b/>
+                <w:sz w:val="20"/>
+                <w:szCs w:val="20"/>
+              </w:rPr>
+            </w:pPr>
+            <w:r>
+              <w:rPr>
+                <w:rFonts w:cs="Times New Roman"/>
+                <w:b/>
+                <w:sz w:val="20"/>
+                <w:szCs w:val="20"/>
+              </w:rPr>
+              <w:t>Trial</w:t>
+            </w:r>
+          </w:p>
+        </w:tc>
+        <w:tc>
+          <w:tcPr>
+            <w:tcW w:w="486" w:type="pct"/>
+          </w:tcPr>
+          <w:p>
+            <w:pPr>
+              <w:jc w:val="center"/>
+              <w:rPr>
+                <w:rFonts w:cs="Times New Roman"/>
+                <w:b/>
+                <w:sz w:val="20"/>
+                <w:szCs w:val="20"/>
+              </w:rPr>
+            </w:pPr>
+            <w:r>
+              <w:rPr>
+                <w:rFonts w:cs="Times New Roman"/>
+                <w:b/>
+                <w:sz w:val="20"/>
+                <w:szCs w:val="20"/>
+              </w:rPr>
+              <w:t>Initial Speed</w:t>
+            </w:r>
+          </w:p>
+        </w:tc>
+        <w:tc>
+          <w:tcPr>
+            <w:tcW w:w="365" w:type="pct"/>
+          </w:tcPr>
+          <w:p>
+            <w:pPr>
+              <w:jc w:val="center"/>
+              <w:rPr>
+                <w:rFonts w:cs="Times New Roman"/>
+                <w:b/>
+                <w:sz w:val="20"/>
+                <w:szCs w:val="20"/>
+              </w:rPr>
+            </w:pPr>
+            <w:r>
+              <w:rPr>
+                <w:rFonts w:cs="Times New Roman"/>
+                <w:b/>
+                <w:sz w:val="20"/>
+                <w:szCs w:val="20"/>
+              </w:rPr>
+              <w:t>r</w:t>
+            </w:r>
+          </w:p>
+        </w:tc>
+        <w:tc>
+          <w:tcPr>
+            <w:tcW w:w="776" w:type="pct"/>
+          </w:tcPr>
+          <w:p>
+            <w:pPr>
+              <w:jc w:val="center"/>
+              <w:rPr>
+                <w:rFonts w:cs="Times New Roman"/>
+                <w:b/>
+                <w:sz w:val="20"/>
+                <w:szCs w:val="20"/>
+              </w:rPr>
+            </w:pPr>
+            <w:r>
+              <w:rPr>
+                <w:rFonts w:cs="Times New Roman"/>
+                <w:b/>
+                <w:sz w:val="20"/>
+                <w:szCs w:val="20"/>
+              </w:rPr>
+              <w:t>Trial</w:t>
+            </w:r>
+          </w:p>
+        </w:tc>
+        <w:tc>
+          <w:tcPr>
+            <w:tcW w:w="487" w:type="pct"/>
+          </w:tcPr>
+          <w:p>
+            <w:pPr>
+              <w:jc w:val="center"/>
+              <w:rPr>
+                <w:rFonts w:cs="Times New Roman"/>
+                <w:b/>
+                <w:sz w:val="20"/>
+                <w:szCs w:val="20"/>
+              </w:rPr>
+            </w:pPr>
+            <w:r>
+              <w:rPr>
+                <w:rFonts w:cs="Times New Roman"/>
+                <w:b/>
+                <w:sz w:val="20"/>
+                <w:szCs w:val="20"/>
+              </w:rPr>
+              <w:t>Initial Speed</w:t>
+            </w:r>
+          </w:p>
+        </w:tc>
+        <w:tc>
+          <w:tcPr>
+            <w:tcW w:w="425" w:type="pct"/>
+          </w:tcPr>
+          <w:p>
+            <w:pPr>
+              <w:jc w:val="center"/>
+              <w:rPr>
+                <w:rFonts w:cs="Times New Roman"/>
+                <w:b/>
+                <w:sz w:val="20"/>
+                <w:szCs w:val="20"/>
+              </w:rPr>
+            </w:pPr>
+            <w:r>
+              <w:rPr>
+                <w:rFonts w:cs="Times New Roman"/>
+                <w:b/>
+                <w:sz w:val="20"/>
+                <w:szCs w:val="20"/>
+              </w:rPr>
+              <w:t>r</w:t>
+            </w:r>
+          </w:p>
+        </w:tc>
+        <w:tc>
+          <w:tcPr>
+            <w:tcW w:w="776" w:type="pct"/>
+          </w:tcPr>
+          <w:p>
+            <w:pPr>
+              <w:jc w:val="center"/>
+              <w:rPr>
+                <w:rFonts w:cs="Times New Roman"/>
+                <w:b/>
+                <w:sz w:val="20"/>
+                <w:szCs w:val="20"/>
+              </w:rPr>
+            </w:pPr>
+            <w:r>
+              <w:rPr>
+                <w:rFonts w:cs="Times New Roman"/>
+                <w:b/>
+                <w:sz w:val="20"/>
+                <w:szCs w:val="20"/>
+              </w:rPr>
+              <w:t>Trial</w:t>
+            </w:r>
+          </w:p>
+        </w:tc>
+        <w:tc>
+          <w:tcPr>
+            <w:tcW w:w="487" w:type="pct"/>
+          </w:tcPr>
+          <w:p>
+            <w:pPr>
+              <w:jc w:val="center"/>
+              <w:rPr>
+                <w:rFonts w:cs="Times New Roman"/>
+                <w:b/>
+                <w:sz w:val="20"/>
+                <w:szCs w:val="20"/>
+              </w:rPr>
+            </w:pPr>
+            <w:r>
+              <w:rPr>
+                <w:rFonts w:cs="Times New Roman"/>
+                <w:b/>
+                <w:sz w:val="20"/>
+                <w:szCs w:val="20"/>
+              </w:rPr>
+              <w:t>Initial Speed</w:t>
+            </w:r>
+          </w:p>
+        </w:tc>
+        <w:tc>
+          <w:tcPr>
+            <w:tcW w:w="423" w:type="pct"/>
+          </w:tcPr>
+          <w:p>
+            <w:pPr>
+              <w:jc w:val="center"/>
+              <w:rPr>
+                <w:rFonts w:cs="Times New Roman"/>
+                <w:b/>
+                <w:sz w:val="20"/>
+                <w:szCs w:val="20"/>
+              </w:rPr>
+            </w:pPr>
+            <w:r>
+              <w:rPr>
+                <w:rFonts w:cs="Times New Roman"/>
+                <w:b/>
+                <w:sz w:val="20"/>
+                <w:szCs w:val="20"/>
+              </w:rPr>
+              <w:t>r</w:t>
+            </w:r>
+          </w:p>
+        </w:tc>
+      </w:tr>
+      <w:tr>
+        <w:tc>
+          <w:tcPr>
+            <w:tcW w:w="774" w:type="pct"/>
+          </w:tcPr>
+          <w:p>
+            <w:pPr>
+              <w:jc w:val="center"/>
+              <w:rPr>
+                <w:rFonts w:cs="Times New Roman"/>
+                <w:sz w:val="20"/>
+                <w:szCs w:val="20"/>
+              </w:rPr>
+            </w:pPr>
+            <w:r>
+              <w:rPr>
+                <w:rFonts w:cs="Times New Roman"/>
+                <w:sz w:val="20"/>
+                <w:szCs w:val="20"/>
+              </w:rPr>
+              <w:t>BTrout1S09</w:t>
+            </w:r>
+          </w:p>
+        </w:tc>
+        <w:tc>
+          <w:tcPr>
+            <w:tcW w:w="486" w:type="pct"/>
+          </w:tcPr>
+          <w:p>
+            <w:pPr>
+              <w:jc w:val="center"/>
+              <w:rPr>
+                <w:rFonts w:cs="Times New Roman"/>
+                <w:sz w:val="20"/>
+                <w:szCs w:val="20"/>
+              </w:rPr>
+            </w:pPr>
+            <w:r>
+              <w:rPr>
+                <w:rFonts w:cs="Times New Roman"/>
+                <w:sz w:val="20"/>
+                <w:szCs w:val="20"/>
+              </w:rPr>
+              <w:t>8.2</w:t>
+            </w:r>
+          </w:p>
+        </w:tc>
+        <w:tc>
+          <w:tcPr>
+            <w:tcW w:w="365" w:type="pct"/>
+          </w:tcPr>
+          <w:p>
+            <w:pPr>
+              <w:jc w:val="center"/>
+              <w:rPr>
+                <w:rFonts w:cs="Times New Roman"/>
+                <w:sz w:val="20"/>
+                <w:szCs w:val="20"/>
+              </w:rPr>
+            </w:pPr>
+            <w:r>
+              <w:rPr>
+                <w:rFonts w:cs="Times New Roman"/>
+                <w:sz w:val="20"/>
+                <w:szCs w:val="20"/>
+              </w:rPr>
+              <w:t>0.99</w:t>
+            </w:r>
+          </w:p>
+        </w:tc>
+        <w:tc>
+          <w:tcPr>
+            <w:tcW w:w="776" w:type="pct"/>
+          </w:tcPr>
+          <w:p>
+            <w:pPr>
+              <w:jc w:val="center"/>
+              <w:rPr>
+                <w:rFonts w:cs="Times New Roman"/>
+                <w:sz w:val="20"/>
+                <w:szCs w:val="20"/>
+              </w:rPr>
+            </w:pPr>
+            <w:r>
+              <w:rPr>
+                <w:rFonts w:cs="Times New Roman"/>
+                <w:sz w:val="20"/>
+                <w:szCs w:val="20"/>
+              </w:rPr>
+              <w:t>BTrout2S14</w:t>
+            </w:r>
+          </w:p>
+        </w:tc>
+        <w:tc>
+          <w:tcPr>
+            <w:tcW w:w="487" w:type="pct"/>
+          </w:tcPr>
+          <w:p>
+            <w:pPr>
+              <w:jc w:val="center"/>
+              <w:rPr>
+                <w:rFonts w:cs="Times New Roman"/>
+                <w:sz w:val="20"/>
+                <w:szCs w:val="20"/>
+              </w:rPr>
+            </w:pPr>
+            <w:r>
+              <w:rPr>
+                <w:rFonts w:cs="Times New Roman"/>
+                <w:sz w:val="20"/>
+                <w:szCs w:val="20"/>
+              </w:rPr>
+              <w:t>7.5</w:t>
+            </w:r>
+          </w:p>
+        </w:tc>
+        <w:tc>
+          <w:tcPr>
+            <w:tcW w:w="425" w:type="pct"/>
+          </w:tcPr>
+          <w:p>
+            <w:pPr>
+              <w:jc w:val="center"/>
+              <w:rPr>
+                <w:rFonts w:cs="Times New Roman"/>
+                <w:sz w:val="20"/>
+                <w:szCs w:val="20"/>
+              </w:rPr>
+            </w:pPr>
+            <w:r>
+              <w:rPr>
+                <w:rFonts w:cs="Times New Roman"/>
+                <w:sz w:val="20"/>
+                <w:szCs w:val="20"/>
+              </w:rPr>
+              <w:t>0.97</w:t>
+            </w:r>
+          </w:p>
+        </w:tc>
+        <w:tc>
+          <w:tcPr>
+            <w:tcW w:w="776" w:type="pct"/>
+          </w:tcPr>
+          <w:p>
+            <w:pPr>
+              <w:jc w:val="center"/>
+              <w:rPr>
+                <w:rFonts w:cs="Times New Roman"/>
+                <w:sz w:val="20"/>
+                <w:szCs w:val="20"/>
+              </w:rPr>
+            </w:pPr>
+            <w:r>
+              <w:rPr>
+                <w:rFonts w:cs="Times New Roman"/>
+                <w:sz w:val="20"/>
+                <w:szCs w:val="20"/>
+              </w:rPr>
+              <w:t>BTrout2S03</w:t>
+            </w:r>
+          </w:p>
+        </w:tc>
+        <w:tc>
+          <w:tcPr>
+            <w:tcW w:w="487" w:type="pct"/>
+          </w:tcPr>
+          <w:p>
+            <w:pPr>
+              <w:jc w:val="center"/>
+              <w:rPr>
+                <w:rFonts w:cs="Times New Roman"/>
+                <w:sz w:val="20"/>
+                <w:szCs w:val="20"/>
+              </w:rPr>
+            </w:pPr>
+            <w:r>
+              <w:rPr>
+                <w:rFonts w:cs="Times New Roman"/>
+                <w:sz w:val="20"/>
+                <w:szCs w:val="20"/>
+              </w:rPr>
+              <w:t>26.3</w:t>
+            </w:r>
+          </w:p>
+        </w:tc>
+        <w:tc>
+          <w:tcPr>
+            <w:tcW w:w="423" w:type="pct"/>
+          </w:tcPr>
+          <w:p>
+            <w:pPr>
+              <w:jc w:val="center"/>
+              <w:rPr>
+                <w:rFonts w:cs="Times New Roman"/>
+                <w:sz w:val="20"/>
+                <w:szCs w:val="20"/>
+              </w:rPr>
+            </w:pPr>
+            <w:r>
+              <w:rPr>
+                <w:rFonts w:cs="Times New Roman"/>
+                <w:sz w:val="20"/>
+                <w:szCs w:val="20"/>
+              </w:rPr>
+              <w:t>0.53</w:t>
+            </w:r>
+          </w:p>
+        </w:tc>
+      </w:tr>
+      <w:tr>
+        <w:tc>
+          <w:tcPr>
+            <w:tcW w:w="774" w:type="pct"/>
+          </w:tcPr>
+          <w:p>
+            <w:pPr>
+              <w:jc w:val="center"/>
+              <w:rPr>
+                <w:rFonts w:cs="Times New Roman"/>
+                <w:sz w:val="20"/>
+                <w:szCs w:val="20"/>
+              </w:rPr>
+            </w:pPr>
+            <w:r>
+              <w:rPr>
+                <w:rFonts w:cs="Times New Roman"/>
+                <w:sz w:val="20"/>
+                <w:szCs w:val="20"/>
+              </w:rPr>
+              <w:t>BTrout1S04</w:t>
+            </w:r>
+          </w:p>
+        </w:tc>
+        <w:tc>
+          <w:tcPr>
+            <w:tcW w:w="486" w:type="pct"/>
+          </w:tcPr>
+          <w:p>
+            <w:pPr>
+              <w:jc w:val="center"/>
+              <w:rPr>
+                <w:rFonts w:cs="Times New Roman"/>
+                <w:sz w:val="20"/>
+                <w:szCs w:val="20"/>
+              </w:rPr>
+            </w:pPr>
+            <w:r>
+              <w:rPr>
+                <w:rFonts w:cs="Times New Roman"/>
+                <w:sz w:val="20"/>
+                <w:szCs w:val="20"/>
+              </w:rPr>
+              <w:t>8.37</w:t>
+            </w:r>
+          </w:p>
+        </w:tc>
+        <w:tc>
+          <w:tcPr>
+            <w:tcW w:w="365" w:type="pct"/>
+          </w:tcPr>
+          <w:p>
+            <w:pPr>
+              <w:jc w:val="center"/>
+              <w:rPr>
+                <w:rFonts w:cs="Times New Roman"/>
+                <w:sz w:val="20"/>
+                <w:szCs w:val="20"/>
+              </w:rPr>
+            </w:pPr>
+            <w:r>
+              <w:rPr>
+                <w:rFonts w:cs="Times New Roman"/>
+                <w:sz w:val="20"/>
+                <w:szCs w:val="20"/>
+              </w:rPr>
+              <w:t>0.97</w:t>
+            </w:r>
+          </w:p>
+        </w:tc>
+        <w:tc>
+          <w:tcPr>
+            <w:tcW w:w="776" w:type="pct"/>
+          </w:tcPr>
+          <w:p>
+            <w:pPr>
+              <w:jc w:val="center"/>
+              <w:rPr>
+                <w:rFonts w:cs="Times New Roman"/>
+                <w:sz w:val="20"/>
+                <w:szCs w:val="20"/>
+              </w:rPr>
+            </w:pPr>
+            <w:r>
+              <w:rPr>
+                <w:rFonts w:cs="Times New Roman"/>
+                <w:sz w:val="20"/>
+                <w:szCs w:val="20"/>
+              </w:rPr>
+              <w:t>BTrout2S02</w:t>
+            </w:r>
+          </w:p>
+        </w:tc>
+        <w:tc>
+          <w:tcPr>
+            <w:tcW w:w="487" w:type="pct"/>
+          </w:tcPr>
+          <w:p>
+            <w:pPr>
+              <w:jc w:val="center"/>
+              <w:rPr>
+                <w:rFonts w:cs="Times New Roman"/>
+                <w:sz w:val="20"/>
+                <w:szCs w:val="20"/>
+              </w:rPr>
+            </w:pPr>
+            <w:r>
+              <w:rPr>
+                <w:rFonts w:cs="Times New Roman"/>
+                <w:sz w:val="20"/>
+                <w:szCs w:val="20"/>
+              </w:rPr>
+              <w:t>17.0</w:t>
+            </w:r>
+          </w:p>
+        </w:tc>
+        <w:tc>
+          <w:tcPr>
+            <w:tcW w:w="425" w:type="pct"/>
+          </w:tcPr>
+          <w:p>
+            <w:pPr>
+              <w:jc w:val="center"/>
+              <w:rPr>
+                <w:rFonts w:cs="Times New Roman"/>
+                <w:sz w:val="20"/>
+                <w:szCs w:val="20"/>
+              </w:rPr>
+            </w:pPr>
+            <w:r>
+              <w:rPr>
+                <w:rFonts w:cs="Times New Roman"/>
+                <w:sz w:val="20"/>
+                <w:szCs w:val="20"/>
+              </w:rPr>
+              <w:t>0.84</w:t>
+            </w:r>
+          </w:p>
+        </w:tc>
+        <w:tc>
+          <w:tcPr>
+            <w:tcW w:w="776" w:type="pct"/>
+          </w:tcPr>
+          <w:p>
+            <w:pPr>
+              <w:jc w:val="center"/>
+              <w:rPr>
+                <w:rFonts w:cs="Times New Roman"/>
+                <w:sz w:val="20"/>
+                <w:szCs w:val="20"/>
+              </w:rPr>
+            </w:pPr>
+            <w:r>
+              <w:rPr>
+                <w:rFonts w:cs="Times New Roman"/>
+                <w:sz w:val="20"/>
+                <w:szCs w:val="20"/>
+              </w:rPr>
+              <w:t>BTrout2S04</w:t>
+            </w:r>
+          </w:p>
+        </w:tc>
+        <w:tc>
+          <w:tcPr>
+            <w:tcW w:w="487" w:type="pct"/>
+          </w:tcPr>
+          <w:p>
+            <w:pPr>
+              <w:jc w:val="center"/>
+              <w:rPr>
+                <w:rFonts w:cs="Times New Roman"/>
+                <w:sz w:val="20"/>
+                <w:szCs w:val="20"/>
+              </w:rPr>
+            </w:pPr>
+            <w:r>
+              <w:rPr>
+                <w:rFonts w:cs="Times New Roman"/>
+                <w:sz w:val="20"/>
+                <w:szCs w:val="20"/>
+              </w:rPr>
+              <w:t>26.3</w:t>
+            </w:r>
+          </w:p>
+        </w:tc>
+        <w:tc>
+          <w:tcPr>
+            <w:tcW w:w="423" w:type="pct"/>
+          </w:tcPr>
+          <w:p>
+            <w:pPr>
+              <w:jc w:val="center"/>
+              <w:rPr>
+                <w:rFonts w:cs="Times New Roman"/>
+                <w:sz w:val="20"/>
+                <w:szCs w:val="20"/>
+              </w:rPr>
+            </w:pPr>
+            <w:r>
+              <w:rPr>
+                <w:rFonts w:cs="Times New Roman"/>
+                <w:sz w:val="20"/>
+                <w:szCs w:val="20"/>
+              </w:rPr>
+              <w:t>0.33</w:t>
+            </w:r>
+          </w:p>
+        </w:tc>
+      </w:tr>
+      <w:tr>
+        <w:tc>
+          <w:tcPr>
+            <w:tcW w:w="774" w:type="pct"/>
+          </w:tcPr>
+          <w:p>
+            <w:pPr>
+              <w:jc w:val="center"/>
+              <w:rPr>
+                <w:rFonts w:cs="Times New Roman"/>
+                <w:sz w:val="20"/>
+                <w:szCs w:val="20"/>
+              </w:rPr>
+            </w:pPr>
+            <w:r>
+              <w:rPr>
+                <w:rFonts w:cs="Times New Roman"/>
+                <w:sz w:val="20"/>
+                <w:szCs w:val="20"/>
+              </w:rPr>
+              <w:t>BTrout1S01</w:t>
+            </w:r>
+          </w:p>
+        </w:tc>
+        <w:tc>
+          <w:tcPr>
+            <w:tcW w:w="486" w:type="pct"/>
+          </w:tcPr>
+          <w:p>
+            <w:pPr>
+              <w:jc w:val="center"/>
+              <w:rPr>
+                <w:rFonts w:cs="Times New Roman"/>
+                <w:sz w:val="20"/>
+                <w:szCs w:val="20"/>
+              </w:rPr>
+            </w:pPr>
+            <w:r>
+              <w:rPr>
+                <w:rFonts w:cs="Times New Roman"/>
+                <w:sz w:val="20"/>
+                <w:szCs w:val="20"/>
+              </w:rPr>
+              <w:t>18.2</w:t>
+            </w:r>
+          </w:p>
+        </w:tc>
+        <w:tc>
+          <w:tcPr>
+            <w:tcW w:w="365" w:type="pct"/>
+          </w:tcPr>
+          <w:p>
+            <w:pPr>
+              <w:jc w:val="center"/>
+              <w:rPr>
+                <w:rFonts w:cs="Times New Roman"/>
+                <w:sz w:val="20"/>
+                <w:szCs w:val="20"/>
+              </w:rPr>
+            </w:pPr>
+            <w:r>
+              <w:rPr>
+                <w:rFonts w:cs="Times New Roman"/>
+                <w:sz w:val="20"/>
+                <w:szCs w:val="20"/>
+              </w:rPr>
+              <w:t>0.91</w:t>
+            </w:r>
+          </w:p>
+        </w:tc>
+        <w:tc>
+          <w:tcPr>
+            <w:tcW w:w="776" w:type="pct"/>
+          </w:tcPr>
+          <w:p>
+            <w:pPr>
+              <w:jc w:val="center"/>
+              <w:rPr>
+                <w:rFonts w:cs="Times New Roman"/>
+                <w:sz w:val="20"/>
+                <w:szCs w:val="20"/>
+              </w:rPr>
+            </w:pPr>
+            <w:r>
+              <w:rPr>
+                <w:rFonts w:cs="Times New Roman"/>
+                <w:sz w:val="20"/>
+                <w:szCs w:val="20"/>
+              </w:rPr>
+              <w:t>BTrout2S01</w:t>
+            </w:r>
+          </w:p>
+        </w:tc>
+        <w:tc>
+          <w:tcPr>
+            <w:tcW w:w="487" w:type="pct"/>
+          </w:tcPr>
+          <w:p>
+            <w:pPr>
+              <w:jc w:val="center"/>
+              <w:rPr>
+                <w:rFonts w:cs="Times New Roman"/>
+                <w:sz w:val="20"/>
+                <w:szCs w:val="20"/>
+              </w:rPr>
+            </w:pPr>
+            <w:r>
+              <w:rPr>
+                <w:rFonts w:cs="Times New Roman"/>
+                <w:sz w:val="20"/>
+                <w:szCs w:val="20"/>
+              </w:rPr>
+              <w:t>17.0</w:t>
+            </w:r>
+          </w:p>
+        </w:tc>
+        <w:tc>
+          <w:tcPr>
+            <w:tcW w:w="425" w:type="pct"/>
+          </w:tcPr>
+          <w:p>
+            <w:pPr>
+              <w:jc w:val="center"/>
+              <w:rPr>
+                <w:rFonts w:cs="Times New Roman"/>
+                <w:sz w:val="20"/>
+                <w:szCs w:val="20"/>
+              </w:rPr>
+            </w:pPr>
+            <w:r>
+              <w:rPr>
+                <w:rFonts w:cs="Times New Roman"/>
+                <w:sz w:val="20"/>
+                <w:szCs w:val="20"/>
+              </w:rPr>
+              <w:t>0.71</w:t>
+            </w:r>
+          </w:p>
+        </w:tc>
+        <w:tc>
+          <w:tcPr>
+            <w:tcW w:w="776" w:type="pct"/>
+          </w:tcPr>
+          <w:p>
+            <w:pPr>
+              <w:jc w:val="center"/>
+              <w:rPr>
+                <w:rFonts w:cs="Times New Roman"/>
+                <w:sz w:val="20"/>
+                <w:szCs w:val="20"/>
+              </w:rPr>
+            </w:pPr>
+            <w:r>
+              <w:rPr>
+                <w:rFonts w:cs="Times New Roman"/>
+                <w:sz w:val="20"/>
+                <w:szCs w:val="20"/>
+              </w:rPr>
+              <w:t>BTrout2S05</w:t>
+            </w:r>
+          </w:p>
+        </w:tc>
+        <w:tc>
+          <w:tcPr>
+            <w:tcW w:w="487" w:type="pct"/>
+          </w:tcPr>
+          <w:p>
+            <w:pPr>
+              <w:jc w:val="center"/>
+              <w:rPr>
+                <w:rFonts w:cs="Times New Roman"/>
+                <w:sz w:val="20"/>
+                <w:szCs w:val="20"/>
+              </w:rPr>
+            </w:pPr>
+            <w:r>
+              <w:rPr>
+                <w:rFonts w:cs="Times New Roman"/>
+                <w:sz w:val="20"/>
+                <w:szCs w:val="20"/>
+              </w:rPr>
+              <w:t>26.3</w:t>
+            </w:r>
+          </w:p>
+        </w:tc>
+        <w:tc>
+          <w:tcPr>
+            <w:tcW w:w="423" w:type="pct"/>
+          </w:tcPr>
+          <w:p>
+            <w:pPr>
+              <w:jc w:val="center"/>
+              <w:rPr>
+                <w:rFonts w:cs="Times New Roman"/>
+                <w:sz w:val="20"/>
+                <w:szCs w:val="20"/>
+              </w:rPr>
+            </w:pPr>
+            <w:r>
+              <w:rPr>
+                <w:rFonts w:cs="Times New Roman"/>
+                <w:sz w:val="20"/>
+                <w:szCs w:val="20"/>
+              </w:rPr>
+              <w:t>-</w:t>
+            </w:r>
+          </w:p>
+        </w:tc>
+      </w:tr>
+      <w:tr>
+        <w:tc>
+          <w:tcPr>
+            <w:tcW w:w="774" w:type="pct"/>
+          </w:tcPr>
+          <w:p>
+            <w:pPr>
+              <w:jc w:val="center"/>
+              <w:rPr>
+                <w:rFonts w:cs="Times New Roman"/>
+                <w:sz w:val="20"/>
+                <w:szCs w:val="20"/>
+              </w:rPr>
+            </w:pPr>
+            <w:r>
+              <w:rPr>
+                <w:rFonts w:cs="Times New Roman"/>
+                <w:sz w:val="20"/>
+                <w:szCs w:val="20"/>
+              </w:rPr>
+              <w:t>BTrout1S02</w:t>
+            </w:r>
+          </w:p>
+        </w:tc>
+        <w:tc>
+          <w:tcPr>
+            <w:tcW w:w="486" w:type="pct"/>
+          </w:tcPr>
+          <w:p>
+            <w:pPr>
+              <w:jc w:val="center"/>
+              <w:rPr>
+                <w:rFonts w:cs="Times New Roman"/>
+                <w:sz w:val="20"/>
+                <w:szCs w:val="20"/>
+              </w:rPr>
+            </w:pPr>
+            <w:r>
+              <w:rPr>
+                <w:rFonts w:cs="Times New Roman"/>
+                <w:sz w:val="20"/>
+                <w:szCs w:val="20"/>
+              </w:rPr>
+              <w:t>18.2</w:t>
+            </w:r>
+          </w:p>
+        </w:tc>
+        <w:tc>
+          <w:tcPr>
+            <w:tcW w:w="365" w:type="pct"/>
+          </w:tcPr>
+          <w:p>
+            <w:pPr>
+              <w:jc w:val="center"/>
+              <w:rPr>
+                <w:rFonts w:cs="Times New Roman"/>
+                <w:sz w:val="20"/>
+                <w:szCs w:val="20"/>
+              </w:rPr>
+            </w:pPr>
+            <w:r>
+              <w:rPr>
+                <w:rFonts w:cs="Times New Roman"/>
+                <w:sz w:val="20"/>
+                <w:szCs w:val="20"/>
+              </w:rPr>
+              <w:t>0.97</w:t>
+            </w:r>
+          </w:p>
+        </w:tc>
+        <w:tc>
+          <w:tcPr>
+            <w:tcW w:w="776" w:type="pct"/>
+          </w:tcPr>
+          <w:p>
+            <w:pPr>
+              <w:jc w:val="center"/>
+              <w:rPr>
+                <w:rFonts w:cs="Times New Roman"/>
+                <w:sz w:val="20"/>
+                <w:szCs w:val="20"/>
+              </w:rPr>
+            </w:pPr>
+            <w:r>
+              <w:rPr>
+                <w:rFonts w:cs="Times New Roman"/>
+                <w:sz w:val="20"/>
+                <w:szCs w:val="20"/>
+              </w:rPr>
+              <w:t>BTrout1S08</w:t>
+            </w:r>
+          </w:p>
+        </w:tc>
+        <w:tc>
+          <w:tcPr>
+            <w:tcW w:w="487" w:type="pct"/>
+          </w:tcPr>
+          <w:p>
+            <w:pPr>
+              <w:jc w:val="center"/>
+              <w:rPr>
+                <w:rFonts w:cs="Times New Roman"/>
+                <w:sz w:val="20"/>
+                <w:szCs w:val="20"/>
+              </w:rPr>
+            </w:pPr>
+            <w:r>
+              <w:rPr>
+                <w:rFonts w:cs="Times New Roman"/>
+                <w:sz w:val="20"/>
+                <w:szCs w:val="20"/>
+              </w:rPr>
+              <w:t>37.9</w:t>
+            </w:r>
+          </w:p>
+        </w:tc>
+        <w:tc>
+          <w:tcPr>
+            <w:tcW w:w="425" w:type="pct"/>
+          </w:tcPr>
+          <w:p>
+            <w:pPr>
+              <w:jc w:val="center"/>
+              <w:rPr>
+                <w:rFonts w:cs="Times New Roman"/>
+                <w:sz w:val="20"/>
+                <w:szCs w:val="20"/>
+              </w:rPr>
+            </w:pPr>
+            <w:r>
+              <w:rPr>
+                <w:rFonts w:cs="Times New Roman"/>
+                <w:sz w:val="20"/>
+                <w:szCs w:val="20"/>
+              </w:rPr>
+              <w:t>0.78</w:t>
+            </w:r>
+          </w:p>
+        </w:tc>
+        <w:tc>
+          <w:tcPr>
+            <w:tcW w:w="776" w:type="pct"/>
+          </w:tcPr>
+          <w:p>
+            <w:pPr>
+              <w:jc w:val="center"/>
+              <w:rPr>
+                <w:rFonts w:cs="Times New Roman"/>
+                <w:sz w:val="20"/>
+                <w:szCs w:val="20"/>
+              </w:rPr>
+            </w:pPr>
+            <w:r>
+              <w:rPr>
+                <w:rFonts w:cs="Times New Roman"/>
+                <w:sz w:val="20"/>
+                <w:szCs w:val="20"/>
+              </w:rPr>
+              <w:t>BTrout2S07</w:t>
+            </w:r>
+          </w:p>
+        </w:tc>
+        <w:tc>
+          <w:tcPr>
+            <w:tcW w:w="487" w:type="pct"/>
+          </w:tcPr>
+          <w:p>
+            <w:pPr>
+              <w:jc w:val="center"/>
+              <w:rPr>
+                <w:rFonts w:cs="Times New Roman"/>
+                <w:sz w:val="20"/>
+                <w:szCs w:val="20"/>
+              </w:rPr>
+            </w:pPr>
+            <w:r>
+              <w:rPr>
+                <w:rFonts w:cs="Times New Roman"/>
+                <w:sz w:val="20"/>
+                <w:szCs w:val="20"/>
+              </w:rPr>
+              <w:t>33.5</w:t>
+            </w:r>
+          </w:p>
+        </w:tc>
+        <w:tc>
+          <w:tcPr>
+            <w:tcW w:w="423" w:type="pct"/>
+          </w:tcPr>
+          <w:p>
+            <w:pPr>
+              <w:jc w:val="center"/>
+              <w:rPr>
+                <w:rFonts w:cs="Times New Roman"/>
+                <w:sz w:val="20"/>
+                <w:szCs w:val="20"/>
+              </w:rPr>
+            </w:pPr>
+            <w:r>
+              <w:rPr>
+                <w:rFonts w:cs="Times New Roman"/>
+                <w:sz w:val="20"/>
+                <w:szCs w:val="20"/>
+              </w:rPr>
+              <w:t>0.37</w:t>
+            </w:r>
+          </w:p>
+        </w:tc>
+      </w:tr>
+      <w:tr>
+        <w:tc>
+          <w:tcPr>
+            <w:tcW w:w="774" w:type="pct"/>
+          </w:tcPr>
+          <w:p>
+            <w:pPr>
+              <w:jc w:val="center"/>
+              <w:rPr>
+                <w:rFonts w:cs="Times New Roman"/>
+                <w:sz w:val="20"/>
+                <w:szCs w:val="20"/>
+              </w:rPr>
+            </w:pPr>
+            <w:r>
+              <w:rPr>
+                <w:rFonts w:cs="Times New Roman"/>
+                <w:sz w:val="20"/>
+                <w:szCs w:val="20"/>
+              </w:rPr>
+              <w:t>BTrout1S03</w:t>
+            </w:r>
+          </w:p>
+        </w:tc>
+        <w:tc>
+          <w:tcPr>
+            <w:tcW w:w="486" w:type="pct"/>
+          </w:tcPr>
+          <w:p>
+            <w:pPr>
+              <w:jc w:val="center"/>
+              <w:rPr>
+                <w:rFonts w:cs="Times New Roman"/>
+                <w:sz w:val="20"/>
+                <w:szCs w:val="20"/>
+              </w:rPr>
+            </w:pPr>
+            <w:r>
+              <w:rPr>
+                <w:rFonts w:cs="Times New Roman"/>
+                <w:sz w:val="20"/>
+                <w:szCs w:val="20"/>
+              </w:rPr>
+              <w:t>18.2</w:t>
+            </w:r>
+          </w:p>
+        </w:tc>
+        <w:tc>
+          <w:tcPr>
+            <w:tcW w:w="365" w:type="pct"/>
+          </w:tcPr>
+          <w:p>
+            <w:pPr>
+              <w:jc w:val="center"/>
+              <w:rPr>
+                <w:rFonts w:cs="Times New Roman"/>
+                <w:sz w:val="20"/>
+                <w:szCs w:val="20"/>
+              </w:rPr>
+            </w:pPr>
+            <w:r>
+              <w:rPr>
+                <w:rFonts w:cs="Times New Roman"/>
+                <w:sz w:val="20"/>
+                <w:szCs w:val="20"/>
+              </w:rPr>
+              <w:t>0.93</w:t>
+            </w:r>
+          </w:p>
+        </w:tc>
+        <w:tc>
+          <w:tcPr>
+            <w:tcW w:w="776" w:type="pct"/>
+          </w:tcPr>
+          <w:p>
+            <w:pPr>
+              <w:jc w:val="center"/>
+              <w:rPr>
+                <w:rFonts w:cs="Times New Roman"/>
+                <w:sz w:val="20"/>
+                <w:szCs w:val="20"/>
+              </w:rPr>
+            </w:pPr>
+          </w:p>
+        </w:tc>
+        <w:tc>
+          <w:tcPr>
+            <w:tcW w:w="487" w:type="pct"/>
+          </w:tcPr>
+          <w:p>
+            <w:pPr>
+              <w:jc w:val="center"/>
+              <w:rPr>
+                <w:rFonts w:cs="Times New Roman"/>
+                <w:sz w:val="20"/>
+                <w:szCs w:val="20"/>
+              </w:rPr>
+            </w:pPr>
+          </w:p>
+        </w:tc>
+        <w:tc>
+          <w:tcPr>
+            <w:tcW w:w="425" w:type="pct"/>
+          </w:tcPr>
+          <w:p>
+            <w:pPr>
+              <w:jc w:val="center"/>
+              <w:rPr>
+                <w:rFonts w:cs="Times New Roman"/>
+                <w:sz w:val="20"/>
+                <w:szCs w:val="20"/>
+              </w:rPr>
+            </w:pPr>
+          </w:p>
+        </w:tc>
+        <w:tc>
+          <w:tcPr>
+            <w:tcW w:w="776" w:type="pct"/>
+          </w:tcPr>
+          <w:p>
+            <w:pPr>
+              <w:jc w:val="center"/>
+              <w:rPr>
+                <w:rFonts w:cs="Times New Roman"/>
+                <w:sz w:val="20"/>
+                <w:szCs w:val="20"/>
+              </w:rPr>
+            </w:pPr>
+            <w:r>
+              <w:rPr>
+                <w:rFonts w:cs="Times New Roman"/>
+                <w:sz w:val="20"/>
+                <w:szCs w:val="20"/>
+              </w:rPr>
+              <w:t>BTrout2S08</w:t>
+            </w:r>
+          </w:p>
+        </w:tc>
+        <w:tc>
+          <w:tcPr>
+            <w:tcW w:w="487" w:type="pct"/>
+          </w:tcPr>
+          <w:p>
+            <w:pPr>
+              <w:jc w:val="center"/>
+              <w:rPr>
+                <w:rFonts w:cs="Times New Roman"/>
+                <w:sz w:val="20"/>
+                <w:szCs w:val="20"/>
+              </w:rPr>
+            </w:pPr>
+            <w:r>
+              <w:rPr>
+                <w:rFonts w:cs="Times New Roman"/>
+                <w:sz w:val="20"/>
+                <w:szCs w:val="20"/>
+              </w:rPr>
+              <w:t>33.5</w:t>
+            </w:r>
+          </w:p>
+        </w:tc>
+        <w:tc>
+          <w:tcPr>
+            <w:tcW w:w="423" w:type="pct"/>
+          </w:tcPr>
+          <w:p>
+            <w:pPr>
+              <w:jc w:val="center"/>
+              <w:rPr>
+                <w:rFonts w:cs="Times New Roman"/>
+                <w:sz w:val="20"/>
+                <w:szCs w:val="20"/>
+              </w:rPr>
+            </w:pPr>
+            <w:r>
+              <w:rPr>
+                <w:rFonts w:cs="Times New Roman"/>
+                <w:sz w:val="20"/>
+                <w:szCs w:val="20"/>
+              </w:rPr>
+              <w:t>0.49</w:t>
+            </w:r>
+          </w:p>
+        </w:tc>
+      </w:tr>
+      <w:tr>
+        <w:tc>
+          <w:tcPr>
+            <w:tcW w:w="774" w:type="pct"/>
+          </w:tcPr>
+          <w:p>
+            <w:pPr>
+              <w:jc w:val="center"/>
+              <w:rPr>
+                <w:rFonts w:cs="Times New Roman"/>
+                <w:sz w:val="20"/>
+                <w:szCs w:val="20"/>
+              </w:rPr>
+            </w:pPr>
+            <w:r>
+              <w:rPr>
+                <w:rFonts w:cs="Times New Roman"/>
+                <w:sz w:val="20"/>
+                <w:szCs w:val="20"/>
+              </w:rPr>
+              <w:t>BTrout1S05</w:t>
+            </w:r>
+          </w:p>
+        </w:tc>
+        <w:tc>
+          <w:tcPr>
+            <w:tcW w:w="486" w:type="pct"/>
+          </w:tcPr>
+          <w:p>
+            <w:pPr>
+              <w:jc w:val="center"/>
+              <w:rPr>
+                <w:rFonts w:cs="Times New Roman"/>
+                <w:sz w:val="20"/>
+                <w:szCs w:val="20"/>
+              </w:rPr>
+            </w:pPr>
+            <w:r>
+              <w:rPr>
+                <w:rFonts w:cs="Times New Roman"/>
+                <w:sz w:val="20"/>
+                <w:szCs w:val="20"/>
+              </w:rPr>
+              <w:t>28.0</w:t>
+            </w:r>
+          </w:p>
+        </w:tc>
+        <w:tc>
+          <w:tcPr>
+            <w:tcW w:w="365" w:type="pct"/>
+          </w:tcPr>
+          <w:p>
+            <w:pPr>
+              <w:jc w:val="center"/>
+              <w:rPr>
+                <w:rFonts w:cs="Times New Roman"/>
+                <w:sz w:val="20"/>
+                <w:szCs w:val="20"/>
+              </w:rPr>
+            </w:pPr>
+            <w:r>
+              <w:rPr>
+                <w:rFonts w:cs="Times New Roman"/>
+                <w:sz w:val="20"/>
+                <w:szCs w:val="20"/>
+              </w:rPr>
+              <w:t>0.97</w:t>
+            </w:r>
+          </w:p>
+        </w:tc>
+        <w:tc>
+          <w:tcPr>
+            <w:tcW w:w="776" w:type="pct"/>
+          </w:tcPr>
+          <w:p>
+            <w:pPr>
+              <w:jc w:val="center"/>
+              <w:rPr>
+                <w:rFonts w:cs="Times New Roman"/>
+                <w:sz w:val="20"/>
+                <w:szCs w:val="20"/>
+              </w:rPr>
+            </w:pPr>
+          </w:p>
+        </w:tc>
+        <w:tc>
+          <w:tcPr>
+            <w:tcW w:w="487" w:type="pct"/>
+          </w:tcPr>
+          <w:p>
+            <w:pPr>
+              <w:jc w:val="center"/>
+              <w:rPr>
+                <w:rFonts w:cs="Times New Roman"/>
+                <w:sz w:val="20"/>
+                <w:szCs w:val="20"/>
+              </w:rPr>
+            </w:pPr>
+          </w:p>
+        </w:tc>
+        <w:tc>
+          <w:tcPr>
+            <w:tcW w:w="425" w:type="pct"/>
+          </w:tcPr>
+          <w:p>
+            <w:pPr>
+              <w:jc w:val="center"/>
+              <w:rPr>
+                <w:rFonts w:cs="Times New Roman"/>
+                <w:sz w:val="20"/>
+                <w:szCs w:val="20"/>
+              </w:rPr>
+            </w:pPr>
+          </w:p>
+        </w:tc>
+        <w:tc>
+          <w:tcPr>
+            <w:tcW w:w="776" w:type="pct"/>
+          </w:tcPr>
+          <w:p>
+            <w:pPr>
+              <w:jc w:val="center"/>
+              <w:rPr>
+                <w:rFonts w:cs="Times New Roman"/>
+                <w:sz w:val="20"/>
+                <w:szCs w:val="20"/>
+              </w:rPr>
+            </w:pPr>
+            <w:r>
+              <w:rPr>
+                <w:rFonts w:cs="Times New Roman"/>
+                <w:sz w:val="20"/>
+                <w:szCs w:val="20"/>
+              </w:rPr>
+              <w:t>BTrout2S09</w:t>
+            </w:r>
+          </w:p>
+        </w:tc>
+        <w:tc>
+          <w:tcPr>
+            <w:tcW w:w="487" w:type="pct"/>
+          </w:tcPr>
+          <w:p>
+            <w:pPr>
+              <w:jc w:val="center"/>
+              <w:rPr>
+                <w:rFonts w:cs="Times New Roman"/>
+                <w:sz w:val="20"/>
+                <w:szCs w:val="20"/>
+              </w:rPr>
+            </w:pPr>
+            <w:r>
+              <w:rPr>
+                <w:rFonts w:cs="Times New Roman"/>
+                <w:sz w:val="20"/>
+                <w:szCs w:val="20"/>
+              </w:rPr>
+              <w:t>35.7</w:t>
+            </w:r>
+          </w:p>
+        </w:tc>
+        <w:tc>
+          <w:tcPr>
+            <w:tcW w:w="423" w:type="pct"/>
+          </w:tcPr>
+          <w:p>
+            <w:pPr>
+              <w:jc w:val="center"/>
+              <w:rPr>
+                <w:rFonts w:cs="Times New Roman"/>
+                <w:sz w:val="20"/>
+                <w:szCs w:val="20"/>
+              </w:rPr>
+            </w:pPr>
+            <w:r>
+              <w:rPr>
+                <w:rFonts w:cs="Times New Roman"/>
+                <w:sz w:val="20"/>
+                <w:szCs w:val="20"/>
+              </w:rPr>
+              <w:t>0.49</w:t>
+            </w:r>
+          </w:p>
+        </w:tc>
+      </w:tr>
+      <w:tr>
+        <w:tc>
+          <w:tcPr>
+            <w:tcW w:w="774" w:type="pct"/>
+          </w:tcPr>
+          <w:p>
+            <w:pPr>
+              <w:jc w:val="center"/>
+              <w:rPr>
+                <w:rFonts w:cs="Times New Roman"/>
+                <w:sz w:val="20"/>
+                <w:szCs w:val="20"/>
+              </w:rPr>
+            </w:pPr>
+            <w:r>
+              <w:rPr>
+                <w:rFonts w:cs="Times New Roman"/>
+                <w:sz w:val="20"/>
+                <w:szCs w:val="20"/>
+              </w:rPr>
+              <w:t>BTrout1S06</w:t>
+            </w:r>
+          </w:p>
+        </w:tc>
+        <w:tc>
+          <w:tcPr>
+            <w:tcW w:w="486" w:type="pct"/>
+          </w:tcPr>
+          <w:p>
+            <w:pPr>
+              <w:jc w:val="center"/>
+              <w:rPr>
+                <w:rFonts w:cs="Times New Roman"/>
+                <w:sz w:val="20"/>
+                <w:szCs w:val="20"/>
+              </w:rPr>
+            </w:pPr>
+            <w:r>
+              <w:rPr>
+                <w:rFonts w:cs="Times New Roman"/>
+                <w:sz w:val="20"/>
+                <w:szCs w:val="20"/>
+              </w:rPr>
+              <w:t>37.9</w:t>
+            </w:r>
+          </w:p>
+        </w:tc>
+        <w:tc>
+          <w:tcPr>
+            <w:tcW w:w="365" w:type="pct"/>
+          </w:tcPr>
+          <w:p>
+            <w:pPr>
+              <w:jc w:val="center"/>
+              <w:rPr>
+                <w:rFonts w:cs="Times New Roman"/>
+                <w:sz w:val="20"/>
+                <w:szCs w:val="20"/>
+              </w:rPr>
+            </w:pPr>
+            <w:r>
+              <w:rPr>
+                <w:rFonts w:cs="Times New Roman"/>
+                <w:sz w:val="20"/>
+                <w:szCs w:val="20"/>
+              </w:rPr>
+              <w:t>0.84</w:t>
+            </w:r>
+          </w:p>
+        </w:tc>
+        <w:tc>
+          <w:tcPr>
+            <w:tcW w:w="776" w:type="pct"/>
+          </w:tcPr>
+          <w:p>
+            <w:pPr>
+              <w:jc w:val="center"/>
+              <w:rPr>
+                <w:rFonts w:cs="Times New Roman"/>
+                <w:sz w:val="20"/>
+                <w:szCs w:val="20"/>
+              </w:rPr>
+            </w:pPr>
+          </w:p>
+        </w:tc>
+        <w:tc>
+          <w:tcPr>
+            <w:tcW w:w="487" w:type="pct"/>
+          </w:tcPr>
+          <w:p>
+            <w:pPr>
+              <w:jc w:val="center"/>
+              <w:rPr>
+                <w:rFonts w:cs="Times New Roman"/>
+                <w:sz w:val="20"/>
+                <w:szCs w:val="20"/>
+              </w:rPr>
+            </w:pPr>
+          </w:p>
+        </w:tc>
+        <w:tc>
+          <w:tcPr>
+            <w:tcW w:w="425" w:type="pct"/>
+          </w:tcPr>
+          <w:p>
+            <w:pPr>
+              <w:jc w:val="center"/>
+              <w:rPr>
+                <w:rFonts w:cs="Times New Roman"/>
+                <w:sz w:val="20"/>
+                <w:szCs w:val="20"/>
+              </w:rPr>
+            </w:pPr>
+          </w:p>
+        </w:tc>
+        <w:tc>
+          <w:tcPr>
+            <w:tcW w:w="776" w:type="pct"/>
+          </w:tcPr>
+          <w:p>
+            <w:pPr>
+              <w:jc w:val="center"/>
+              <w:rPr>
+                <w:rFonts w:cs="Times New Roman"/>
+                <w:sz w:val="20"/>
+                <w:szCs w:val="20"/>
+              </w:rPr>
+            </w:pPr>
+            <w:r>
+              <w:rPr>
+                <w:rFonts w:cs="Times New Roman"/>
+                <w:sz w:val="20"/>
+                <w:szCs w:val="20"/>
+              </w:rPr>
+              <w:t>BTrout1S10</w:t>
+            </w:r>
+          </w:p>
+        </w:tc>
+        <w:tc>
+          <w:tcPr>
+            <w:tcW w:w="487" w:type="pct"/>
+          </w:tcPr>
+          <w:p>
+            <w:pPr>
+              <w:jc w:val="center"/>
+              <w:rPr>
+                <w:rFonts w:cs="Times New Roman"/>
+                <w:sz w:val="20"/>
+                <w:szCs w:val="20"/>
+              </w:rPr>
+            </w:pPr>
+            <w:r>
+              <w:rPr>
+                <w:rFonts w:cs="Times New Roman"/>
+                <w:sz w:val="20"/>
+                <w:szCs w:val="20"/>
+              </w:rPr>
+              <w:t>37.9</w:t>
+            </w:r>
+          </w:p>
+        </w:tc>
+        <w:tc>
+          <w:tcPr>
+            <w:tcW w:w="423" w:type="pct"/>
+          </w:tcPr>
+          <w:p>
+            <w:pPr>
+              <w:jc w:val="center"/>
+              <w:rPr>
+                <w:rFonts w:cs="Times New Roman"/>
+                <w:sz w:val="20"/>
+                <w:szCs w:val="20"/>
+              </w:rPr>
+            </w:pPr>
+            <w:r>
+              <w:rPr>
+                <w:rFonts w:cs="Times New Roman"/>
+                <w:sz w:val="20"/>
+                <w:szCs w:val="20"/>
+              </w:rPr>
+              <w:t>0.80</w:t>
+            </w:r>
+          </w:p>
+        </w:tc>
+      </w:tr>
+      <w:tr>
+        <w:tc>
+          <w:tcPr>
+            <w:tcW w:w="774" w:type="pct"/>
+          </w:tcPr>
+          <w:p>
+            <w:pPr>
+              <w:jc w:val="center"/>
+              <w:rPr>
+                <w:rFonts w:cs="Times New Roman"/>
+                <w:sz w:val="20"/>
+                <w:szCs w:val="20"/>
+              </w:rPr>
+            </w:pPr>
+            <w:r>
+              <w:rPr>
+                <w:rFonts w:cs="Times New Roman"/>
+                <w:sz w:val="20"/>
+                <w:szCs w:val="20"/>
+              </w:rPr>
+              <w:t>BTrout1S07</w:t>
+            </w:r>
+          </w:p>
+        </w:tc>
+        <w:tc>
+          <w:tcPr>
+            <w:tcW w:w="486" w:type="pct"/>
+          </w:tcPr>
+          <w:p>
+            <w:pPr>
+              <w:jc w:val="center"/>
+              <w:rPr>
+                <w:rFonts w:cs="Times New Roman"/>
+                <w:sz w:val="20"/>
+                <w:szCs w:val="20"/>
+              </w:rPr>
+            </w:pPr>
+            <w:r>
+              <w:rPr>
+                <w:rFonts w:cs="Times New Roman"/>
+                <w:sz w:val="20"/>
+                <w:szCs w:val="20"/>
+              </w:rPr>
+              <w:t>37.9</w:t>
+            </w:r>
+          </w:p>
+        </w:tc>
+        <w:tc>
+          <w:tcPr>
+            <w:tcW w:w="365" w:type="pct"/>
+          </w:tcPr>
+          <w:p>
+            <w:pPr>
+              <w:jc w:val="center"/>
+              <w:rPr>
+                <w:rFonts w:cs="Times New Roman"/>
+                <w:sz w:val="20"/>
+                <w:szCs w:val="20"/>
+              </w:rPr>
+            </w:pPr>
+            <w:r>
+              <w:rPr>
+                <w:rFonts w:cs="Times New Roman"/>
+                <w:sz w:val="20"/>
+                <w:szCs w:val="20"/>
+              </w:rPr>
+              <w:t>0.83</w:t>
+            </w:r>
+          </w:p>
+        </w:tc>
+        <w:tc>
+          <w:tcPr>
+            <w:tcW w:w="776" w:type="pct"/>
+          </w:tcPr>
+          <w:p>
+            <w:pPr>
+              <w:jc w:val="center"/>
+              <w:rPr>
+                <w:rFonts w:cs="Times New Roman"/>
+                <w:sz w:val="20"/>
+                <w:szCs w:val="20"/>
+              </w:rPr>
+            </w:pPr>
+          </w:p>
+        </w:tc>
+        <w:tc>
+          <w:tcPr>
+            <w:tcW w:w="487" w:type="pct"/>
+          </w:tcPr>
+          <w:p>
+            <w:pPr>
+              <w:jc w:val="center"/>
+              <w:rPr>
+                <w:rFonts w:cs="Times New Roman"/>
+                <w:sz w:val="20"/>
+                <w:szCs w:val="20"/>
+              </w:rPr>
+            </w:pPr>
+          </w:p>
+        </w:tc>
+        <w:tc>
+          <w:tcPr>
+            <w:tcW w:w="425" w:type="pct"/>
+          </w:tcPr>
+          <w:p>
+            <w:pPr>
+              <w:jc w:val="center"/>
+              <w:rPr>
+                <w:rFonts w:cs="Times New Roman"/>
+                <w:sz w:val="20"/>
+                <w:szCs w:val="20"/>
+              </w:rPr>
+            </w:pPr>
+          </w:p>
+        </w:tc>
+        <w:tc>
+          <w:tcPr>
+            <w:tcW w:w="776" w:type="pct"/>
+          </w:tcPr>
+          <w:p>
+            <w:pPr>
+              <w:jc w:val="center"/>
+              <w:rPr>
+                <w:rFonts w:cs="Times New Roman"/>
+                <w:sz w:val="20"/>
+                <w:szCs w:val="20"/>
+              </w:rPr>
+            </w:pPr>
+            <w:r>
+              <w:rPr>
+                <w:rFonts w:cs="Times New Roman"/>
+                <w:sz w:val="20"/>
+                <w:szCs w:val="20"/>
+              </w:rPr>
+              <w:t>BTrout2S10</w:t>
+            </w:r>
+          </w:p>
+        </w:tc>
+        <w:tc>
+          <w:tcPr>
+            <w:tcW w:w="487" w:type="pct"/>
+          </w:tcPr>
+          <w:p>
+            <w:pPr>
+              <w:jc w:val="center"/>
+              <w:rPr>
+                <w:rFonts w:cs="Times New Roman"/>
+                <w:sz w:val="20"/>
+                <w:szCs w:val="20"/>
+              </w:rPr>
+            </w:pPr>
+            <w:r>
+              <w:rPr>
+                <w:rFonts w:cs="Times New Roman"/>
+                <w:sz w:val="20"/>
+                <w:szCs w:val="20"/>
+              </w:rPr>
+              <w:t>38.0</w:t>
+            </w:r>
+          </w:p>
+        </w:tc>
+        <w:tc>
+          <w:tcPr>
+            <w:tcW w:w="423" w:type="pct"/>
+          </w:tcPr>
+          <w:p>
+            <w:pPr>
+              <w:jc w:val="center"/>
+              <w:rPr>
+                <w:rFonts w:cs="Times New Roman"/>
+                <w:sz w:val="20"/>
+                <w:szCs w:val="20"/>
+              </w:rPr>
+            </w:pPr>
+            <w:r>
+              <w:rPr>
+                <w:rFonts w:cs="Times New Roman"/>
+                <w:sz w:val="20"/>
+                <w:szCs w:val="20"/>
+              </w:rPr>
+              <w:t>0.50</w:t>
+            </w:r>
+          </w:p>
+        </w:tc>
+      </w:tr>
+      <w:tr>
+        <w:tc>
+          <w:tcPr>
+            <w:tcW w:w="774" w:type="pct"/>
+          </w:tcPr>
+          <w:p>
+            <w:pPr>
+              <w:jc w:val="center"/>
+              <w:rPr>
+                <w:rFonts w:cs="Times New Roman"/>
+                <w:sz w:val="20"/>
+                <w:szCs w:val="20"/>
+              </w:rPr>
+            </w:pPr>
+          </w:p>
+        </w:tc>
+        <w:tc>
+          <w:tcPr>
+            <w:tcW w:w="486" w:type="pct"/>
+          </w:tcPr>
+          <w:p>
+            <w:pPr>
+              <w:jc w:val="center"/>
+              <w:rPr>
+                <w:rFonts w:cs="Times New Roman"/>
+                <w:sz w:val="20"/>
+                <w:szCs w:val="20"/>
+              </w:rPr>
+            </w:pPr>
+          </w:p>
+        </w:tc>
+        <w:tc>
+          <w:tcPr>
+            <w:tcW w:w="365" w:type="pct"/>
+          </w:tcPr>
+          <w:p>
+            <w:pPr>
+              <w:jc w:val="center"/>
+              <w:rPr>
+                <w:rFonts w:cs="Times New Roman"/>
+                <w:sz w:val="20"/>
+                <w:szCs w:val="20"/>
+              </w:rPr>
+            </w:pPr>
+          </w:p>
+        </w:tc>
+        <w:tc>
+          <w:tcPr>
+            <w:tcW w:w="776" w:type="pct"/>
+          </w:tcPr>
+          <w:p>
+            <w:pPr>
+              <w:jc w:val="center"/>
+              <w:rPr>
+                <w:rFonts w:cs="Times New Roman"/>
+                <w:sz w:val="20"/>
+                <w:szCs w:val="20"/>
+              </w:rPr>
+            </w:pPr>
+          </w:p>
+        </w:tc>
+        <w:tc>
+          <w:tcPr>
+            <w:tcW w:w="487" w:type="pct"/>
+          </w:tcPr>
+          <w:p>
+            <w:pPr>
+              <w:jc w:val="center"/>
+              <w:rPr>
+                <w:rFonts w:cs="Times New Roman"/>
+                <w:sz w:val="20"/>
+                <w:szCs w:val="20"/>
+              </w:rPr>
+            </w:pPr>
+          </w:p>
+        </w:tc>
+        <w:tc>
+          <w:tcPr>
+            <w:tcW w:w="425" w:type="pct"/>
+          </w:tcPr>
+          <w:p>
+            <w:pPr>
+              <w:jc w:val="center"/>
+              <w:rPr>
+                <w:rFonts w:cs="Times New Roman"/>
+                <w:sz w:val="20"/>
+                <w:szCs w:val="20"/>
+              </w:rPr>
+            </w:pPr>
+          </w:p>
+        </w:tc>
+        <w:tc>
+          <w:tcPr>
+            <w:tcW w:w="776" w:type="pct"/>
+          </w:tcPr>
+          <w:p>
+            <w:pPr>
+              <w:jc w:val="center"/>
+              <w:rPr>
+                <w:rFonts w:cs="Times New Roman"/>
+                <w:sz w:val="20"/>
+                <w:szCs w:val="20"/>
+              </w:rPr>
+            </w:pPr>
+            <w:r>
+              <w:rPr>
+                <w:rFonts w:cs="Times New Roman"/>
+                <w:sz w:val="20"/>
+                <w:szCs w:val="20"/>
+              </w:rPr>
+              <w:t>BTrout1S11</w:t>
+            </w:r>
+          </w:p>
+        </w:tc>
+        <w:tc>
+          <w:tcPr>
+            <w:tcW w:w="487" w:type="pct"/>
+          </w:tcPr>
+          <w:p>
+            <w:pPr>
+              <w:jc w:val="center"/>
+              <w:rPr>
+                <w:rFonts w:cs="Times New Roman"/>
+                <w:sz w:val="20"/>
+                <w:szCs w:val="20"/>
+              </w:rPr>
+            </w:pPr>
+            <w:r>
+              <w:rPr>
+                <w:rFonts w:cs="Times New Roman"/>
+                <w:sz w:val="20"/>
+                <w:szCs w:val="20"/>
+              </w:rPr>
+              <w:t>52.2</w:t>
+            </w:r>
+          </w:p>
+        </w:tc>
+        <w:tc>
+          <w:tcPr>
+            <w:tcW w:w="423" w:type="pct"/>
+          </w:tcPr>
+          <w:p>
+            <w:pPr>
+              <w:jc w:val="center"/>
+              <w:rPr>
+                <w:rFonts w:cs="Times New Roman"/>
+                <w:sz w:val="20"/>
+                <w:szCs w:val="20"/>
+              </w:rPr>
+            </w:pPr>
+            <w:r>
+              <w:rPr>
+                <w:rFonts w:cs="Times New Roman"/>
+                <w:sz w:val="20"/>
+                <w:szCs w:val="20"/>
+              </w:rPr>
+              <w:t>0.</w:t>
+            </w:r>
+            <w:r>
+              <w:rPr>
+                <w:rFonts w:cs="Times New Roman"/>
+                <w:sz w:val="20"/>
+                <w:szCs w:val="20"/>
+              </w:rPr>
+              <w:t>26</w:t>
+            </w:r>
+          </w:p>
+        </w:tc>
+      </w:tr>
+    </w:tbl>
+    <w:p>
+      <w:pPr>
+        <w:jc w:val="center"/>
+        <w:rPr>
+          <w:rFonts w:cs="Times New Roman"/>
+          <w:b/>
+          <w:sz w:val="20"/>
+          <w:szCs w:val="20"/>
+        </w:rPr>
+      </w:pPr>
+    </w:p>
+    <w:p>
+      <w:pPr>
+        <w:rPr>
+          <w:rFonts w:cs="Times New Roman"/>
+          <w:sz w:val="20"/>
+          <w:szCs w:val="20"/>
+        </w:rPr>
+      </w:pPr>
     </w:p>
     <w:sectPr>
       <w:footerReference w:type="default" r:id="rId14"/>
@@ -2174,7 +6589,7 @@
           <w:rPr>
             <w:noProof/>
           </w:rPr>
-          <w:t>12</w:t>
+          <w:t>13</w:t>
         </w:r>
         <w:r>
           <w:rPr>
@@ -3062,6 +7477,25 @@
       <w:szCs w:val="18"/>
     </w:rPr>
   </w:style>
+  <w:style w:type="table" w:styleId="TableGrid">
+    <w:name w:val="Table Grid"/>
+    <w:basedOn w:val="TableNormal"/>
+    <w:uiPriority w:val="39"/>
+    <w:rsid w:val="00417D53"/>
+    <w:pPr>
+      <w:spacing w:after="0" w:line="240" w:lineRule="auto"/>
+    </w:pPr>
+    <w:tblPr>
+      <w:tblBorders>
+        <w:top w:val="single" w:sz="4" w:space="0" w:color="auto"/>
+        <w:left w:val="single" w:sz="4" w:space="0" w:color="auto"/>
+        <w:bottom w:val="single" w:sz="4" w:space="0" w:color="auto"/>
+        <w:right w:val="single" w:sz="4" w:space="0" w:color="auto"/>
+        <w:insideH w:val="single" w:sz="4" w:space="0" w:color="auto"/>
+        <w:insideV w:val="single" w:sz="4" w:space="0" w:color="auto"/>
+      </w:tblBorders>
+    </w:tblPr>
+  </w:style>
 </w:styles>
 </file>
 

</xml_diff>

<commit_message>
Changed sort_subset so it puts behaviors in correct order Changed cross_corr to what was formerly cross_corr2 (pads data, not FFT) Added figures
</commit_message>
<xml_diff>
--- a/Manuscript/Feilich_acceleration_03.23.2017.docx
+++ b/Manuscript/Feilich_acceleration_03.23.2017.docx
@@ -1044,6 +1044,8 @@
         </w:rPr>
         <w:br w:type="page"/>
       </w:r>
+      <w:bookmarkStart w:id="0" w:name="_GoBack"/>
+      <w:bookmarkEnd w:id="0"/>
     </w:p>
     <w:p>
       <w:pPr>
@@ -1062,7 +1064,7 @@
           <w:szCs w:val="24"/>
         </w:rPr>
       </w:pPr>
-      <w:commentRangeStart w:id="0"/>
+      <w:commentRangeStart w:id="1"/>
       <w:r>
         <w:rPr>
           <w:rFonts w:cs="Times New Roman"/>
@@ -1111,12 +1113,12 @@
           </wp:inline>
         </w:drawing>
       </w:r>
-      <w:commentRangeEnd w:id="0"/>
+      <w:commentRangeEnd w:id="1"/>
       <w:r>
         <w:rPr>
           <w:rStyle w:val="CommentReference"/>
         </w:rPr>
-        <w:commentReference w:id="0"/>
+        <w:commentReference w:id="1"/>
       </w:r>
     </w:p>
     <w:p>
@@ -1892,7 +1894,7 @@
           <w:szCs w:val="20"/>
         </w:rPr>
       </w:pPr>
-      <w:commentRangeStart w:id="1"/>
+      <w:commentRangeStart w:id="2"/>
       <w:r>
         <w:rPr>
           <w:rFonts w:cs="Times New Roman"/>
@@ -1943,12 +1945,12 @@
           </wp:inline>
         </w:drawing>
       </w:r>
-      <w:commentRangeEnd w:id="1"/>
+      <w:commentRangeEnd w:id="2"/>
       <w:r>
         <w:rPr>
           <w:rStyle w:val="CommentReference"/>
         </w:rPr>
-        <w:commentReference w:id="1"/>
+        <w:commentReference w:id="2"/>
       </w:r>
     </w:p>
     <w:p>
@@ -2122,61 +2124,370 @@
       <w:pPr>
         <w:rPr>
           <w:rFonts w:cs="Times New Roman"/>
-          <w:b/>
-          <w:sz w:val="20"/>
-          <w:szCs w:val="20"/>
-        </w:rPr>
-      </w:pPr>
-      <w:r>
-        <w:rPr>
-          <w:rFonts w:cs="Times New Roman"/>
-          <w:b/>
+          <w:sz w:val="20"/>
+          <w:szCs w:val="20"/>
+        </w:rPr>
+      </w:pPr>
+      <w:r>
+        <w:rPr>
+          <w:rFonts w:cs="Times New Roman"/>
+          <w:noProof/>
           <w:sz w:val="20"/>
           <w:szCs w:val="20"/>
         </w:rPr>
         <w:lastRenderedPageBreak/>
-        <w:t xml:space="preserve">Table 1. Maximum pairwise cross-correlations between FFTs of each trial, with values grouped by species and behavior. </w:t>
+        <w:drawing>
+          <wp:inline distT="0" distB="0" distL="0" distR="0" wp14:anchorId="1C0651C2" wp14:editId="2047B1AE">
+            <wp:extent cx="5943600" cy="4561205"/>
+            <wp:effectExtent l="0" t="0" r="0" b="0"/>
+            <wp:docPr id="5" name="Picture 5"/>
+            <wp:cNvGraphicFramePr>
+              <a:graphicFrameLocks xmlns:a="http://schemas.openxmlformats.org/drawingml/2006/main" noChangeAspect="1"/>
+            </wp:cNvGraphicFramePr>
+            <a:graphic xmlns:a="http://schemas.openxmlformats.org/drawingml/2006/main">
+              <a:graphicData uri="http://schemas.openxmlformats.org/drawingml/2006/picture">
+                <pic:pic xmlns:pic="http://schemas.openxmlformats.org/drawingml/2006/picture">
+                  <pic:nvPicPr>
+                    <pic:cNvPr id="5" name="Fig5_BassFFT_cross_corr.png"/>
+                    <pic:cNvPicPr/>
+                  </pic:nvPicPr>
+                  <pic:blipFill>
+                    <a:blip r:embed="rId14" cstate="print">
+                      <a:extLst>
+                        <a:ext uri="{28A0092B-C50C-407E-A947-70E740481C1C}">
+                          <a14:useLocalDpi xmlns:a14="http://schemas.microsoft.com/office/drawing/2010/main" val="0"/>
+                        </a:ext>
+                      </a:extLst>
+                    </a:blip>
+                    <a:stretch>
+                      <a:fillRect/>
+                    </a:stretch>
+                  </pic:blipFill>
+                  <pic:spPr>
+                    <a:xfrm>
+                      <a:off x="0" y="0"/>
+                      <a:ext cx="5943600" cy="4561205"/>
+                    </a:xfrm>
+                    <a:prstGeom prst="rect">
+                      <a:avLst/>
+                    </a:prstGeom>
+                  </pic:spPr>
+                </pic:pic>
+              </a:graphicData>
+            </a:graphic>
+          </wp:inline>
+        </w:drawing>
       </w:r>
     </w:p>
     <w:p>
       <w:pPr>
-        <w:rPr>
-          <w:rFonts w:cs="Times New Roman"/>
-          <w:b/>
-          <w:sz w:val="20"/>
-          <w:szCs w:val="20"/>
-        </w:rPr>
-      </w:pPr>
-      <w:bookmarkStart w:id="2" w:name="_GoBack"/>
-      <w:bookmarkEnd w:id="2"/>
+        <w:spacing w:after="0" w:line="240" w:lineRule="auto"/>
+        <w:rPr>
+          <w:rFonts w:cs="Times New Roman"/>
+          <w:sz w:val="20"/>
+          <w:szCs w:val="20"/>
+        </w:rPr>
+      </w:pPr>
+      <w:r>
+        <w:rPr>
+          <w:rFonts w:cs="Times New Roman"/>
+          <w:b/>
+          <w:sz w:val="20"/>
+          <w:szCs w:val="20"/>
+        </w:rPr>
+        <w:t>Figure 5</w:t>
+      </w:r>
+      <w:r>
+        <w:rPr>
+          <w:rFonts w:cs="Times New Roman"/>
+          <w:b/>
+          <w:sz w:val="20"/>
+          <w:szCs w:val="20"/>
+        </w:rPr>
+        <w:t xml:space="preserve">. </w:t>
+      </w:r>
+      <w:r>
+        <w:rPr>
+          <w:rFonts w:cs="Times New Roman"/>
+          <w:b/>
+          <w:sz w:val="20"/>
+          <w:szCs w:val="20"/>
+        </w:rPr>
+        <w:t xml:space="preserve">Heat-map showing maximum normalized pairwise cross-correlations between the Fourier transforms of detrended tailbeat motions for all bass trials. </w:t>
+      </w:r>
+      <w:r>
+        <w:rPr>
+          <w:rFonts w:cs="Times New Roman"/>
+          <w:sz w:val="20"/>
+          <w:szCs w:val="20"/>
+        </w:rPr>
+        <w:t>For each pairwise comparison</w:t>
+      </w:r>
+      <w:r>
+        <w:rPr>
+          <w:rFonts w:cs="Times New Roman"/>
+          <w:sz w:val="20"/>
+          <w:szCs w:val="20"/>
+        </w:rPr>
+        <w:t>, the de</w:t>
+      </w:r>
+      <w:r>
+        <w:rPr>
+          <w:rFonts w:cs="Times New Roman"/>
+          <w:sz w:val="20"/>
+          <w:szCs w:val="20"/>
+        </w:rPr>
+        <w:t>trended raw</w:t>
+      </w:r>
+      <w:r>
+        <w:rPr>
+          <w:rFonts w:cs="Times New Roman"/>
+          <w:sz w:val="20"/>
+          <w:szCs w:val="20"/>
+        </w:rPr>
+        <w:t xml:space="preserve"> tail-tip position</w:t>
+      </w:r>
+      <w:r>
+        <w:rPr>
+          <w:rFonts w:cs="Times New Roman"/>
+          <w:sz w:val="20"/>
+          <w:szCs w:val="20"/>
+        </w:rPr>
+        <w:t xml:space="preserve"> data (as </w:t>
+      </w:r>
+      <w:r>
+        <w:rPr>
+          <w:rFonts w:cs="Times New Roman"/>
+          <w:sz w:val="20"/>
+          <w:szCs w:val="20"/>
+        </w:rPr>
+        <w:t xml:space="preserve">shown </w:t>
+      </w:r>
+      <w:r>
+        <w:rPr>
+          <w:rFonts w:cs="Times New Roman"/>
+          <w:sz w:val="20"/>
+          <w:szCs w:val="20"/>
+        </w:rPr>
+        <w:t>in Figure 3)</w:t>
+      </w:r>
+      <w:r>
+        <w:rPr>
+          <w:rFonts w:cs="Times New Roman"/>
+          <w:sz w:val="20"/>
+          <w:szCs w:val="20"/>
+        </w:rPr>
+        <w:t xml:space="preserve"> for the shorter length of the two trials was padded on either end with its mean value to equal the length of the longer trial before Fourier transform convolution. This made the lengths of the two Fourier transforms suitable for the purposes of cross-correlation.</w:t>
+      </w:r>
     </w:p>
     <w:p>
       <w:pPr>
         <w:rPr>
           <w:rFonts w:cs="Times New Roman"/>
-          <w:b/>
-          <w:sz w:val="20"/>
-          <w:szCs w:val="20"/>
-        </w:rPr>
-      </w:pPr>
+          <w:sz w:val="20"/>
+          <w:szCs w:val="20"/>
+        </w:rPr>
+      </w:pPr>
+      <w:r>
+        <w:rPr>
+          <w:rFonts w:cs="Times New Roman"/>
+          <w:sz w:val="20"/>
+          <w:szCs w:val="20"/>
+        </w:rPr>
+        <w:br w:type="page"/>
+      </w:r>
     </w:p>
     <w:p>
       <w:pPr>
         <w:rPr>
           <w:rFonts w:cs="Times New Roman"/>
-          <w:b/>
-          <w:sz w:val="20"/>
-          <w:szCs w:val="20"/>
-        </w:rPr>
-      </w:pPr>
-      <w:r>
-        <w:rPr>
-          <w:rFonts w:cs="Times New Roman"/>
-          <w:b/>
-          <w:sz w:val="20"/>
-          <w:szCs w:val="20"/>
-        </w:rPr>
-        <w:t xml:space="preserve">Table 2. Pearson’s correlation coefficients </w:t>
+          <w:sz w:val="20"/>
+          <w:szCs w:val="20"/>
+        </w:rPr>
+      </w:pPr>
+    </w:p>
+    <w:p>
+      <w:pPr>
+        <w:rPr>
+          <w:rFonts w:cs="Times New Roman"/>
+          <w:sz w:val="20"/>
+          <w:szCs w:val="20"/>
+        </w:rPr>
+      </w:pPr>
+      <w:r>
+        <w:rPr>
+          <w:rFonts w:cs="Times New Roman"/>
+          <w:noProof/>
+          <w:sz w:val="20"/>
+          <w:szCs w:val="20"/>
+        </w:rPr>
+        <w:drawing>
+          <wp:inline distT="0" distB="0" distL="0" distR="0" wp14:anchorId="16812526" wp14:editId="79782990">
+            <wp:extent cx="5943600" cy="4503420"/>
+            <wp:effectExtent l="0" t="0" r="0" b="0"/>
+            <wp:docPr id="6" name="Picture 6"/>
+            <wp:cNvGraphicFramePr>
+              <a:graphicFrameLocks xmlns:a="http://schemas.openxmlformats.org/drawingml/2006/main" noChangeAspect="1"/>
+            </wp:cNvGraphicFramePr>
+            <a:graphic xmlns:a="http://schemas.openxmlformats.org/drawingml/2006/main">
+              <a:graphicData uri="http://schemas.openxmlformats.org/drawingml/2006/picture">
+                <pic:pic xmlns:pic="http://schemas.openxmlformats.org/drawingml/2006/picture">
+                  <pic:nvPicPr>
+                    <pic:cNvPr id="6" name="Fig5_Trout_FFT_cross_corr.png"/>
+                    <pic:cNvPicPr/>
+                  </pic:nvPicPr>
+                  <pic:blipFill>
+                    <a:blip r:embed="rId15" cstate="print">
+                      <a:extLst>
+                        <a:ext uri="{28A0092B-C50C-407E-A947-70E740481C1C}">
+                          <a14:useLocalDpi xmlns:a14="http://schemas.microsoft.com/office/drawing/2010/main" val="0"/>
+                        </a:ext>
+                      </a:extLst>
+                    </a:blip>
+                    <a:stretch>
+                      <a:fillRect/>
+                    </a:stretch>
+                  </pic:blipFill>
+                  <pic:spPr>
+                    <a:xfrm>
+                      <a:off x="0" y="0"/>
+                      <a:ext cx="5943600" cy="4503420"/>
+                    </a:xfrm>
+                    <a:prstGeom prst="rect">
+                      <a:avLst/>
+                    </a:prstGeom>
+                  </pic:spPr>
+                </pic:pic>
+              </a:graphicData>
+            </a:graphic>
+          </wp:inline>
+        </w:drawing>
+      </w:r>
+    </w:p>
+    <w:p>
+      <w:pPr>
+        <w:spacing w:after="0" w:line="240" w:lineRule="auto"/>
+        <w:rPr>
+          <w:rFonts w:cs="Times New Roman"/>
+          <w:sz w:val="20"/>
+          <w:szCs w:val="20"/>
+        </w:rPr>
+      </w:pPr>
+      <w:r>
+        <w:rPr>
+          <w:rFonts w:cs="Times New Roman"/>
+          <w:b/>
+          <w:sz w:val="20"/>
+          <w:szCs w:val="20"/>
+        </w:rPr>
+        <w:t xml:space="preserve">Figure </w:t>
+      </w:r>
+      <w:r>
+        <w:rPr>
+          <w:rFonts w:cs="Times New Roman"/>
+          <w:b/>
+          <w:sz w:val="20"/>
+          <w:szCs w:val="20"/>
+        </w:rPr>
+        <w:t>6</w:t>
+      </w:r>
+      <w:r>
+        <w:rPr>
+          <w:rFonts w:cs="Times New Roman"/>
+          <w:b/>
+          <w:sz w:val="20"/>
+          <w:szCs w:val="20"/>
+        </w:rPr>
+        <w:t xml:space="preserve">. </w:t>
+      </w:r>
+      <w:r>
+        <w:rPr>
+          <w:rFonts w:cs="Times New Roman"/>
+          <w:b/>
+          <w:sz w:val="20"/>
+          <w:szCs w:val="20"/>
+        </w:rPr>
+        <w:t xml:space="preserve">Heat-map showing maximum normalized pairwise cross-correlations between the Fourier transforms of detrended tailbeat motions for all </w:t>
+      </w:r>
+      <w:r>
+        <w:rPr>
+          <w:rFonts w:cs="Times New Roman"/>
+          <w:b/>
+          <w:sz w:val="20"/>
+          <w:szCs w:val="20"/>
+        </w:rPr>
+        <w:t>trout</w:t>
+      </w:r>
+      <w:r>
+        <w:rPr>
+          <w:rFonts w:cs="Times New Roman"/>
+          <w:b/>
+          <w:sz w:val="20"/>
+          <w:szCs w:val="20"/>
+        </w:rPr>
+        <w:t xml:space="preserve"> trials. </w:t>
+      </w:r>
+      <w:r>
+        <w:rPr>
+          <w:rFonts w:cs="Times New Roman"/>
+          <w:sz w:val="20"/>
+          <w:szCs w:val="20"/>
+        </w:rPr>
+        <w:t>For each pairwise comparison</w:t>
+      </w:r>
+      <w:r>
+        <w:rPr>
+          <w:rFonts w:cs="Times New Roman"/>
+          <w:sz w:val="20"/>
+          <w:szCs w:val="20"/>
+        </w:rPr>
+        <w:t>, the detrended raw tail-tip position data (as shown in Figure 3) for the shorter length of the two trials was padded on either end with its mean value to equal the length of the longer trial before Fourier transform convolution. This made the lengths of the two Fourier transforms suitable for the purposes of cross-correlation.</w:t>
+      </w:r>
+    </w:p>
+    <w:p>
+      <w:pPr>
+        <w:rPr>
+          <w:rFonts w:cs="Times New Roman"/>
+          <w:sz w:val="20"/>
+          <w:szCs w:val="20"/>
+        </w:rPr>
+      </w:pPr>
+      <w:r>
+        <w:rPr>
+          <w:rFonts w:cs="Times New Roman"/>
+          <w:sz w:val="20"/>
+          <w:szCs w:val="20"/>
+        </w:rPr>
+        <w:br w:type="page"/>
+      </w:r>
+    </w:p>
+    <w:p>
+      <w:pPr>
+        <w:rPr>
+          <w:rFonts w:cs="Times New Roman"/>
+          <w:b/>
+          <w:sz w:val="20"/>
+          <w:szCs w:val="20"/>
+        </w:rPr>
+      </w:pPr>
+      <w:r>
+        <w:rPr>
+          <w:rFonts w:cs="Times New Roman"/>
+          <w:b/>
+          <w:sz w:val="20"/>
+          <w:szCs w:val="20"/>
+        </w:rPr>
+        <w:lastRenderedPageBreak/>
+        <w:t>Table 1</w:t>
+      </w:r>
+      <w:r>
+        <w:rPr>
+          <w:rFonts w:cs="Times New Roman"/>
+          <w:b/>
+          <w:sz w:val="20"/>
+          <w:szCs w:val="20"/>
+        </w:rPr>
+        <w:t xml:space="preserve">. Pearson’s correlation coefficients </w:t>
       </w:r>
       <w:r>
         <w:rPr>
@@ -2195,6 +2506,15 @@
           <w:szCs w:val="20"/>
         </w:rPr>
         <w:t>for each trial</w:t>
+      </w:r>
+      <w:r>
+        <w:rPr>
+          <w:rFonts w:cs="Times New Roman"/>
+          <w:b/>
+          <w:sz w:val="20"/>
+          <w:szCs w:val="20"/>
+        </w:rPr>
+        <w:t xml:space="preserve"> when correlated with its best fit sine wave</w:t>
       </w:r>
       <w:r>
         <w:rPr>
@@ -6475,7 +6795,7 @@
       </w:pPr>
     </w:p>
     <w:sectPr>
-      <w:footerReference w:type="default" r:id="rId14"/>
+      <w:footerReference w:type="default" r:id="rId16"/>
       <w:pgSz w:w="12240" w:h="15840"/>
       <w:pgMar w:top="1440" w:right="1440" w:bottom="1440" w:left="1440" w:header="720" w:footer="720" w:gutter="0"/>
       <w:lnNumType w:countBy="1" w:restart="continuous"/>
@@ -6488,7 +6808,7 @@
 
 <file path=word/comments.xml><?xml version="1.0" encoding="utf-8"?>
 <w:comments xmlns:wpc="http://schemas.microsoft.com/office/word/2010/wordprocessingCanvas" xmlns:cx="http://schemas.microsoft.com/office/drawing/2014/chartex" xmlns:cx1="http://schemas.microsoft.com/office/drawing/2015/9/8/chartex" xmlns:cx2="http://schemas.microsoft.com/office/drawing/2015/10/21/chartex" xmlns:cx3="http://schemas.microsoft.com/office/drawing/2016/5/9/chartex" xmlns:cx4="http://schemas.microsoft.com/office/drawing/2016/5/10/chartex" xmlns:cx5="http://schemas.microsoft.com/office/drawing/2016/5/11/chartex" xmlns:mc="http://schemas.openxmlformats.org/markup-compatibility/2006" xmlns:o="urn:schemas-microsoft-com:office:office" xmlns:r="http://schemas.openxmlformats.org/officeDocument/2006/relationships" xmlns:m="http://schemas.openxmlformats.org/officeDocument/2006/math" xmlns:v="urn:schemas-microsoft-com:vml" xmlns:wp14="http://schemas.microsoft.com/office/word/2010/wordprocessingDrawing" xmlns:wp="http://schemas.openxmlformats.org/drawingml/2006/wordprocessingDrawing" xmlns:w10="urn:schemas-microsoft-com:office:word" xmlns:w="http://schemas.openxmlformats.org/wordprocessingml/2006/main" xmlns:w14="http://schemas.microsoft.com/office/word/2010/wordml" xmlns:w15="http://schemas.microsoft.com/office/word/2012/wordml" xmlns:w16se="http://schemas.microsoft.com/office/word/2015/wordml/symex" xmlns:wpg="http://schemas.microsoft.com/office/word/2010/wordprocessingGroup" xmlns:wpi="http://schemas.microsoft.com/office/word/2010/wordprocessingInk" xmlns:wne="http://schemas.microsoft.com/office/word/2006/wordml" xmlns:wps="http://schemas.microsoft.com/office/word/2010/wordprocessingShape" mc:Ignorable="w14 w15 w16se wp14">
-  <w:comment w:id="0" w:author="Kara Feilich" w:date="2017-03-24T14:10:00Z" w:initials="KF">
+  <w:comment w:id="1" w:author="Kara Feilich" w:date="2017-03-24T14:10:00Z" w:initials="KF">
     <w:p>
       <w:pPr>
         <w:pStyle w:val="CommentText"/>
@@ -6504,7 +6824,7 @@
       </w:r>
     </w:p>
   </w:comment>
-  <w:comment w:id="1" w:author="Kara Feilich" w:date="2017-03-24T14:11:00Z" w:initials="KF">
+  <w:comment w:id="2" w:author="Kara Feilich" w:date="2017-03-24T14:11:00Z" w:initials="KF">
     <w:p>
       <w:pPr>
         <w:pStyle w:val="CommentText"/>
@@ -6589,7 +6909,7 @@
           <w:rPr>
             <w:noProof/>
           </w:rPr>
-          <w:t>13</w:t>
+          <w:t>9</w:t>
         </w:r>
         <w:r>
           <w:rPr>

</xml_diff>

<commit_message>
Updated: Fig 1: Speed Planes and Path annotation Fig5s: Added speed difference heatmaps and corrected order of trials
</commit_message>
<xml_diff>
--- a/Manuscript/Feilich_acceleration_03.23.2017.docx
+++ b/Manuscript/Feilich_acceleration_03.23.2017.docx
@@ -1,6 +1,6 @@
 
 <file path=word/document.xml><?xml version="1.0" encoding="utf-8"?>
-<w:document xmlns:wpc="http://schemas.microsoft.com/office/word/2010/wordprocessingCanvas" xmlns:cx="http://schemas.microsoft.com/office/drawing/2014/chartex" xmlns:cx1="http://schemas.microsoft.com/office/drawing/2015/9/8/chartex" xmlns:cx2="http://schemas.microsoft.com/office/drawing/2015/10/21/chartex" xmlns:cx3="http://schemas.microsoft.com/office/drawing/2016/5/9/chartex" xmlns:cx4="http://schemas.microsoft.com/office/drawing/2016/5/10/chartex" xmlns:cx5="http://schemas.microsoft.com/office/drawing/2016/5/11/chartex" xmlns:mc="http://schemas.openxmlformats.org/markup-compatibility/2006" xmlns:o="urn:schemas-microsoft-com:office:office" xmlns:r="http://schemas.openxmlformats.org/officeDocument/2006/relationships" xmlns:m="http://schemas.openxmlformats.org/officeDocument/2006/math" xmlns:v="urn:schemas-microsoft-com:vml" xmlns:wp14="http://schemas.microsoft.com/office/word/2010/wordprocessingDrawing" xmlns:wp="http://schemas.openxmlformats.org/drawingml/2006/wordprocessingDrawing" xmlns:w10="urn:schemas-microsoft-com:office:word" xmlns:w="http://schemas.openxmlformats.org/wordprocessingml/2006/main" xmlns:w14="http://schemas.microsoft.com/office/word/2010/wordml" xmlns:w15="http://schemas.microsoft.com/office/word/2012/wordml" xmlns:w16se="http://schemas.microsoft.com/office/word/2015/wordml/symex" xmlns:wpg="http://schemas.microsoft.com/office/word/2010/wordprocessingGroup" xmlns:wpi="http://schemas.microsoft.com/office/word/2010/wordprocessingInk" xmlns:wne="http://schemas.microsoft.com/office/word/2006/wordml" xmlns:wps="http://schemas.microsoft.com/office/word/2010/wordprocessingShape" mc:Ignorable="w14 w15 w16se wp14">
+<w:document xmlns:wpc="http://schemas.microsoft.com/office/word/2010/wordprocessingCanvas" xmlns:mc="http://schemas.openxmlformats.org/markup-compatibility/2006" xmlns:o="urn:schemas-microsoft-com:office:office" xmlns:r="http://schemas.openxmlformats.org/officeDocument/2006/relationships" xmlns:m="http://schemas.openxmlformats.org/officeDocument/2006/math" xmlns:v="urn:schemas-microsoft-com:vml" xmlns:wp14="http://schemas.microsoft.com/office/word/2010/wordprocessingDrawing" xmlns:wp="http://schemas.openxmlformats.org/drawingml/2006/wordprocessingDrawing" xmlns:w10="urn:schemas-microsoft-com:office:word" xmlns:w="http://schemas.openxmlformats.org/wordprocessingml/2006/main" xmlns:w14="http://schemas.microsoft.com/office/word/2010/wordml" xmlns:w15="http://schemas.microsoft.com/office/word/2012/wordml" xmlns:wpg="http://schemas.microsoft.com/office/word/2010/wordprocessingGroup" xmlns:wpi="http://schemas.microsoft.com/office/word/2010/wordprocessingInk" xmlns:wne="http://schemas.microsoft.com/office/word/2006/wordml" xmlns:wps="http://schemas.microsoft.com/office/word/2010/wordprocessingShape" mc:Ignorable="w14 w15 wp14">
   <w:body>
     <w:p>
       <w:pPr>
@@ -469,7 +469,15 @@
           <w:b/>
           <w:szCs w:val="24"/>
         </w:rPr>
-        <w:t>Fourier Transforms and sinusoidal regression as estimate of steadiness</w:t>
+        <w:t>Fourier t</w:t>
+      </w:r>
+      <w:r>
+        <w:rPr>
+          <w:rFonts w:cs="Times New Roman"/>
+          <w:b/>
+          <w:szCs w:val="24"/>
+        </w:rPr>
+        <w:t>ransforms and sinusoidal regression as estimate of steadiness</w:t>
       </w:r>
     </w:p>
     <w:p>
@@ -852,9 +860,9 @@
           <w:szCs w:val="24"/>
         </w:rPr>
         <w:drawing>
-          <wp:inline distT="0" distB="0" distL="0" distR="0" wp14:anchorId="63959060" wp14:editId="7BD094CE">
-            <wp:extent cx="5943600" cy="2575560"/>
-            <wp:effectExtent l="0" t="0" r="0" b="0"/>
+          <wp:inline distT="0" distB="0" distL="0" distR="0" wp14:anchorId="63959060" wp14:editId="6A07502D">
+            <wp:extent cx="4629150" cy="5405653"/>
+            <wp:effectExtent l="0" t="0" r="0" b="5080"/>
             <wp:docPr id="1" name="Picture 1"/>
             <wp:cNvGraphicFramePr>
               <a:graphicFrameLocks xmlns:a="http://schemas.openxmlformats.org/drawingml/2006/main" noChangeAspect="1"/>
@@ -867,7 +875,7 @@
                     <pic:cNvPicPr/>
                   </pic:nvPicPr>
                   <pic:blipFill>
-                    <a:blip r:embed="rId8" cstate="print">
+                    <a:blip r:embed="rId8">
                       <a:extLst>
                         <a:ext uri="{28A0092B-C50C-407E-A947-70E740481C1C}">
                           <a14:useLocalDpi xmlns:a14="http://schemas.microsoft.com/office/drawing/2010/main" val="0"/>
@@ -881,7 +889,7 @@
                   <pic:spPr>
                     <a:xfrm>
                       <a:off x="0" y="0"/>
-                      <a:ext cx="5943600" cy="2575560"/>
+                      <a:ext cx="4648132" cy="5427819"/>
                     </a:xfrm>
                     <a:prstGeom prst="rect">
                       <a:avLst/>
@@ -893,6 +901,8 @@
           </wp:inline>
         </w:drawing>
       </w:r>
+      <w:bookmarkStart w:id="0" w:name="_GoBack"/>
+      <w:bookmarkEnd w:id="0"/>
     </w:p>
     <w:p>
       <w:pPr>
@@ -1044,8 +1054,6 @@
         </w:rPr>
         <w:br w:type="page"/>
       </w:r>
-      <w:bookmarkStart w:id="0" w:name="_GoBack"/>
-      <w:bookmarkEnd w:id="0"/>
     </w:p>
     <w:p>
       <w:pPr>
@@ -2229,55 +2237,7 @@
           <w:sz w:val="20"/>
           <w:szCs w:val="20"/>
         </w:rPr>
-        <w:t>, the de</w:t>
-      </w:r>
-      <w:r>
-        <w:rPr>
-          <w:rFonts w:cs="Times New Roman"/>
-          <w:sz w:val="20"/>
-          <w:szCs w:val="20"/>
-        </w:rPr>
-        <w:t>trended raw</w:t>
-      </w:r>
-      <w:r>
-        <w:rPr>
-          <w:rFonts w:cs="Times New Roman"/>
-          <w:sz w:val="20"/>
-          <w:szCs w:val="20"/>
-        </w:rPr>
-        <w:t xml:space="preserve"> tail-tip position</w:t>
-      </w:r>
-      <w:r>
-        <w:rPr>
-          <w:rFonts w:cs="Times New Roman"/>
-          <w:sz w:val="20"/>
-          <w:szCs w:val="20"/>
-        </w:rPr>
-        <w:t xml:space="preserve"> data (as </w:t>
-      </w:r>
-      <w:r>
-        <w:rPr>
-          <w:rFonts w:cs="Times New Roman"/>
-          <w:sz w:val="20"/>
-          <w:szCs w:val="20"/>
-        </w:rPr>
-        <w:t xml:space="preserve">shown </w:t>
-      </w:r>
-      <w:r>
-        <w:rPr>
-          <w:rFonts w:cs="Times New Roman"/>
-          <w:sz w:val="20"/>
-          <w:szCs w:val="20"/>
-        </w:rPr>
-        <w:t>in Figure 3)</w:t>
-      </w:r>
-      <w:r>
-        <w:rPr>
-          <w:rFonts w:cs="Times New Roman"/>
-          <w:sz w:val="20"/>
-          <w:szCs w:val="20"/>
-        </w:rPr>
-        <w:t xml:space="preserve"> for the shorter length of the two trials was padded on either end with its mean value to equal the length of the longer trial before Fourier transform convolution. This made the lengths of the two Fourier transforms suitable for the purposes of cross-correlation.</w:t>
+        <w:t>, the detrended raw tail-tip position data (as shown in Figure 3) for the shorter length of the two trials was padded on either end with its mean value to equal the length of the longer trial before Fourier transform convolution. This made the lengths of the two Fourier transforms suitable for the purposes of cross-correlation.</w:t>
       </w:r>
     </w:p>
     <w:p>
@@ -2380,7 +2340,7 @@
           <w:sz w:val="20"/>
           <w:szCs w:val="20"/>
         </w:rPr>
-        <w:t xml:space="preserve">Figure </w:t>
+        <w:t>Figure 6</w:t>
       </w:r>
       <w:r>
         <w:rPr>
@@ -2389,7 +2349,7 @@
           <w:sz w:val="20"/>
           <w:szCs w:val="20"/>
         </w:rPr>
-        <w:t>6</w:t>
+        <w:t xml:space="preserve">. </w:t>
       </w:r>
       <w:r>
         <w:rPr>
@@ -2398,34 +2358,7 @@
           <w:sz w:val="20"/>
           <w:szCs w:val="20"/>
         </w:rPr>
-        <w:t xml:space="preserve">. </w:t>
-      </w:r>
-      <w:r>
-        <w:rPr>
-          <w:rFonts w:cs="Times New Roman"/>
-          <w:b/>
-          <w:sz w:val="20"/>
-          <w:szCs w:val="20"/>
-        </w:rPr>
-        <w:t xml:space="preserve">Heat-map showing maximum normalized pairwise cross-correlations between the Fourier transforms of detrended tailbeat motions for all </w:t>
-      </w:r>
-      <w:r>
-        <w:rPr>
-          <w:rFonts w:cs="Times New Roman"/>
-          <w:b/>
-          <w:sz w:val="20"/>
-          <w:szCs w:val="20"/>
-        </w:rPr>
-        <w:t>trout</w:t>
-      </w:r>
-      <w:r>
-        <w:rPr>
-          <w:rFonts w:cs="Times New Roman"/>
-          <w:b/>
-          <w:sz w:val="20"/>
-          <w:szCs w:val="20"/>
-        </w:rPr>
-        <w:t xml:space="preserve"> trials. </w:t>
+        <w:t xml:space="preserve">Heat-map showing maximum normalized pairwise cross-correlations between the Fourier transforms of detrended tailbeat motions for all trout trials. </w:t>
       </w:r>
       <w:r>
         <w:rPr>
@@ -6807,7 +6740,7 @@
 </file>
 
 <file path=word/comments.xml><?xml version="1.0" encoding="utf-8"?>
-<w:comments xmlns:wpc="http://schemas.microsoft.com/office/word/2010/wordprocessingCanvas" xmlns:cx="http://schemas.microsoft.com/office/drawing/2014/chartex" xmlns:cx1="http://schemas.microsoft.com/office/drawing/2015/9/8/chartex" xmlns:cx2="http://schemas.microsoft.com/office/drawing/2015/10/21/chartex" xmlns:cx3="http://schemas.microsoft.com/office/drawing/2016/5/9/chartex" xmlns:cx4="http://schemas.microsoft.com/office/drawing/2016/5/10/chartex" xmlns:cx5="http://schemas.microsoft.com/office/drawing/2016/5/11/chartex" xmlns:mc="http://schemas.openxmlformats.org/markup-compatibility/2006" xmlns:o="urn:schemas-microsoft-com:office:office" xmlns:r="http://schemas.openxmlformats.org/officeDocument/2006/relationships" xmlns:m="http://schemas.openxmlformats.org/officeDocument/2006/math" xmlns:v="urn:schemas-microsoft-com:vml" xmlns:wp14="http://schemas.microsoft.com/office/word/2010/wordprocessingDrawing" xmlns:wp="http://schemas.openxmlformats.org/drawingml/2006/wordprocessingDrawing" xmlns:w10="urn:schemas-microsoft-com:office:word" xmlns:w="http://schemas.openxmlformats.org/wordprocessingml/2006/main" xmlns:w14="http://schemas.microsoft.com/office/word/2010/wordml" xmlns:w15="http://schemas.microsoft.com/office/word/2012/wordml" xmlns:w16se="http://schemas.microsoft.com/office/word/2015/wordml/symex" xmlns:wpg="http://schemas.microsoft.com/office/word/2010/wordprocessingGroup" xmlns:wpi="http://schemas.microsoft.com/office/word/2010/wordprocessingInk" xmlns:wne="http://schemas.microsoft.com/office/word/2006/wordml" xmlns:wps="http://schemas.microsoft.com/office/word/2010/wordprocessingShape" mc:Ignorable="w14 w15 w16se wp14">
+<w:comments xmlns:wpc="http://schemas.microsoft.com/office/word/2010/wordprocessingCanvas" xmlns:mc="http://schemas.openxmlformats.org/markup-compatibility/2006" xmlns:o="urn:schemas-microsoft-com:office:office" xmlns:r="http://schemas.openxmlformats.org/officeDocument/2006/relationships" xmlns:m="http://schemas.openxmlformats.org/officeDocument/2006/math" xmlns:v="urn:schemas-microsoft-com:vml" xmlns:wp14="http://schemas.microsoft.com/office/word/2010/wordprocessingDrawing" xmlns:wp="http://schemas.openxmlformats.org/drawingml/2006/wordprocessingDrawing" xmlns:w10="urn:schemas-microsoft-com:office:word" xmlns:w="http://schemas.openxmlformats.org/wordprocessingml/2006/main" xmlns:w14="http://schemas.microsoft.com/office/word/2010/wordml" xmlns:w15="http://schemas.microsoft.com/office/word/2012/wordml" xmlns:wpg="http://schemas.microsoft.com/office/word/2010/wordprocessingGroup" xmlns:wpi="http://schemas.microsoft.com/office/word/2010/wordprocessingInk" xmlns:wne="http://schemas.microsoft.com/office/word/2006/wordml" xmlns:wps="http://schemas.microsoft.com/office/word/2010/wordprocessingShape" mc:Ignorable="w14 w15 wp14">
   <w:comment w:id="1" w:author="Kara Feilich" w:date="2017-03-24T14:10:00Z" w:initials="KF">
     <w:p>
       <w:pPr>
@@ -6844,14 +6777,14 @@
 </file>
 
 <file path=word/commentsExtended.xml><?xml version="1.0" encoding="utf-8"?>
-<w15:commentsEx xmlns:wpc="http://schemas.microsoft.com/office/word/2010/wordprocessingCanvas" xmlns:cx="http://schemas.microsoft.com/office/drawing/2014/chartex" xmlns:cx1="http://schemas.microsoft.com/office/drawing/2015/9/8/chartex" xmlns:cx2="http://schemas.microsoft.com/office/drawing/2015/10/21/chartex" xmlns:cx3="http://schemas.microsoft.com/office/drawing/2016/5/9/chartex" xmlns:cx4="http://schemas.microsoft.com/office/drawing/2016/5/10/chartex" xmlns:cx5="http://schemas.microsoft.com/office/drawing/2016/5/11/chartex" xmlns:mc="http://schemas.openxmlformats.org/markup-compatibility/2006" xmlns:o="urn:schemas-microsoft-com:office:office" xmlns:r="http://schemas.openxmlformats.org/officeDocument/2006/relationships" xmlns:m="http://schemas.openxmlformats.org/officeDocument/2006/math" xmlns:v="urn:schemas-microsoft-com:vml" xmlns:wp14="http://schemas.microsoft.com/office/word/2010/wordprocessingDrawing" xmlns:wp="http://schemas.openxmlformats.org/drawingml/2006/wordprocessingDrawing" xmlns:w10="urn:schemas-microsoft-com:office:word" xmlns:w="http://schemas.openxmlformats.org/wordprocessingml/2006/main" xmlns:w14="http://schemas.microsoft.com/office/word/2010/wordml" xmlns:w15="http://schemas.microsoft.com/office/word/2012/wordml" xmlns:w16se="http://schemas.microsoft.com/office/word/2015/wordml/symex" xmlns:wpg="http://schemas.microsoft.com/office/word/2010/wordprocessingGroup" xmlns:wpi="http://schemas.microsoft.com/office/word/2010/wordprocessingInk" xmlns:wne="http://schemas.microsoft.com/office/word/2006/wordml" xmlns:wps="http://schemas.microsoft.com/office/word/2010/wordprocessingShape" mc:Ignorable="w14 w15 w16se wp14">
+<w15:commentsEx xmlns:wpc="http://schemas.microsoft.com/office/word/2010/wordprocessingCanvas" xmlns:mc="http://schemas.openxmlformats.org/markup-compatibility/2006" xmlns:o="urn:schemas-microsoft-com:office:office" xmlns:r="http://schemas.openxmlformats.org/officeDocument/2006/relationships" xmlns:m="http://schemas.openxmlformats.org/officeDocument/2006/math" xmlns:v="urn:schemas-microsoft-com:vml" xmlns:wp14="http://schemas.microsoft.com/office/word/2010/wordprocessingDrawing" xmlns:wp="http://schemas.openxmlformats.org/drawingml/2006/wordprocessingDrawing" xmlns:w10="urn:schemas-microsoft-com:office:word" xmlns:w="http://schemas.openxmlformats.org/wordprocessingml/2006/main" xmlns:w14="http://schemas.microsoft.com/office/word/2010/wordml" xmlns:w15="http://schemas.microsoft.com/office/word/2012/wordml" xmlns:wpg="http://schemas.microsoft.com/office/word/2010/wordprocessingGroup" xmlns:wpi="http://schemas.microsoft.com/office/word/2010/wordprocessingInk" xmlns:wne="http://schemas.microsoft.com/office/word/2006/wordml" xmlns:wps="http://schemas.microsoft.com/office/word/2010/wordprocessingShape" mc:Ignorable="w14 w15 wp14">
   <w15:commentEx w15:paraId="77ED5BB4" w15:done="0"/>
   <w15:commentEx w15:paraId="67E3EEBE" w15:done="0"/>
 </w15:commentsEx>
 </file>
 
 <file path=word/endnotes.xml><?xml version="1.0" encoding="utf-8"?>
-<w:endnotes xmlns:wpc="http://schemas.microsoft.com/office/word/2010/wordprocessingCanvas" xmlns:cx="http://schemas.microsoft.com/office/drawing/2014/chartex" xmlns:cx1="http://schemas.microsoft.com/office/drawing/2015/9/8/chartex" xmlns:cx2="http://schemas.microsoft.com/office/drawing/2015/10/21/chartex" xmlns:cx3="http://schemas.microsoft.com/office/drawing/2016/5/9/chartex" xmlns:cx4="http://schemas.microsoft.com/office/drawing/2016/5/10/chartex" xmlns:cx5="http://schemas.microsoft.com/office/drawing/2016/5/11/chartex" xmlns:mc="http://schemas.openxmlformats.org/markup-compatibility/2006" xmlns:o="urn:schemas-microsoft-com:office:office" xmlns:r="http://schemas.openxmlformats.org/officeDocument/2006/relationships" xmlns:m="http://schemas.openxmlformats.org/officeDocument/2006/math" xmlns:v="urn:schemas-microsoft-com:vml" xmlns:wp14="http://schemas.microsoft.com/office/word/2010/wordprocessingDrawing" xmlns:wp="http://schemas.openxmlformats.org/drawingml/2006/wordprocessingDrawing" xmlns:w10="urn:schemas-microsoft-com:office:word" xmlns:w="http://schemas.openxmlformats.org/wordprocessingml/2006/main" xmlns:w14="http://schemas.microsoft.com/office/word/2010/wordml" xmlns:w15="http://schemas.microsoft.com/office/word/2012/wordml" xmlns:w16se="http://schemas.microsoft.com/office/word/2015/wordml/symex" xmlns:wpg="http://schemas.microsoft.com/office/word/2010/wordprocessingGroup" xmlns:wpi="http://schemas.microsoft.com/office/word/2010/wordprocessingInk" xmlns:wne="http://schemas.microsoft.com/office/word/2006/wordml" xmlns:wps="http://schemas.microsoft.com/office/word/2010/wordprocessingShape" mc:Ignorable="w14 w15 w16se wp14">
+<w:endnotes xmlns:wpc="http://schemas.microsoft.com/office/word/2010/wordprocessingCanvas" xmlns:mc="http://schemas.openxmlformats.org/markup-compatibility/2006" xmlns:o="urn:schemas-microsoft-com:office:office" xmlns:r="http://schemas.openxmlformats.org/officeDocument/2006/relationships" xmlns:m="http://schemas.openxmlformats.org/officeDocument/2006/math" xmlns:v="urn:schemas-microsoft-com:vml" xmlns:wp14="http://schemas.microsoft.com/office/word/2010/wordprocessingDrawing" xmlns:wp="http://schemas.openxmlformats.org/drawingml/2006/wordprocessingDrawing" xmlns:w10="urn:schemas-microsoft-com:office:word" xmlns:w="http://schemas.openxmlformats.org/wordprocessingml/2006/main" xmlns:w14="http://schemas.microsoft.com/office/word/2010/wordml" xmlns:w15="http://schemas.microsoft.com/office/word/2012/wordml" xmlns:wpg="http://schemas.microsoft.com/office/word/2010/wordprocessingGroup" xmlns:wpi="http://schemas.microsoft.com/office/word/2010/wordprocessingInk" xmlns:wne="http://schemas.microsoft.com/office/word/2006/wordml" xmlns:wps="http://schemas.microsoft.com/office/word/2010/wordprocessingShape" mc:Ignorable="w14 w15 wp14">
   <w:endnote w:type="separator" w:id="-1">
     <w:p>
       <w:pPr>
@@ -6876,7 +6809,7 @@
 </file>
 
 <file path=word/footer1.xml><?xml version="1.0" encoding="utf-8"?>
-<w:ftr xmlns:wpc="http://schemas.microsoft.com/office/word/2010/wordprocessingCanvas" xmlns:cx="http://schemas.microsoft.com/office/drawing/2014/chartex" xmlns:cx1="http://schemas.microsoft.com/office/drawing/2015/9/8/chartex" xmlns:cx2="http://schemas.microsoft.com/office/drawing/2015/10/21/chartex" xmlns:cx3="http://schemas.microsoft.com/office/drawing/2016/5/9/chartex" xmlns:cx4="http://schemas.microsoft.com/office/drawing/2016/5/10/chartex" xmlns:cx5="http://schemas.microsoft.com/office/drawing/2016/5/11/chartex" xmlns:mc="http://schemas.openxmlformats.org/markup-compatibility/2006" xmlns:o="urn:schemas-microsoft-com:office:office" xmlns:r="http://schemas.openxmlformats.org/officeDocument/2006/relationships" xmlns:m="http://schemas.openxmlformats.org/officeDocument/2006/math" xmlns:v="urn:schemas-microsoft-com:vml" xmlns:wp14="http://schemas.microsoft.com/office/word/2010/wordprocessingDrawing" xmlns:wp="http://schemas.openxmlformats.org/drawingml/2006/wordprocessingDrawing" xmlns:w10="urn:schemas-microsoft-com:office:word" xmlns:w="http://schemas.openxmlformats.org/wordprocessingml/2006/main" xmlns:w14="http://schemas.microsoft.com/office/word/2010/wordml" xmlns:w15="http://schemas.microsoft.com/office/word/2012/wordml" xmlns:w16se="http://schemas.microsoft.com/office/word/2015/wordml/symex" xmlns:wpg="http://schemas.microsoft.com/office/word/2010/wordprocessingGroup" xmlns:wpi="http://schemas.microsoft.com/office/word/2010/wordprocessingInk" xmlns:wne="http://schemas.microsoft.com/office/word/2006/wordml" xmlns:wps="http://schemas.microsoft.com/office/word/2010/wordprocessingShape" mc:Ignorable="w14 w15 w16se wp14">
+<w:ftr xmlns:wpc="http://schemas.microsoft.com/office/word/2010/wordprocessingCanvas" xmlns:mc="http://schemas.openxmlformats.org/markup-compatibility/2006" xmlns:o="urn:schemas-microsoft-com:office:office" xmlns:r="http://schemas.openxmlformats.org/officeDocument/2006/relationships" xmlns:m="http://schemas.openxmlformats.org/officeDocument/2006/math" xmlns:v="urn:schemas-microsoft-com:vml" xmlns:wp14="http://schemas.microsoft.com/office/word/2010/wordprocessingDrawing" xmlns:wp="http://schemas.openxmlformats.org/drawingml/2006/wordprocessingDrawing" xmlns:w10="urn:schemas-microsoft-com:office:word" xmlns:w="http://schemas.openxmlformats.org/wordprocessingml/2006/main" xmlns:w14="http://schemas.microsoft.com/office/word/2010/wordml" xmlns:w15="http://schemas.microsoft.com/office/word/2012/wordml" xmlns:wpg="http://schemas.microsoft.com/office/word/2010/wordprocessingGroup" xmlns:wpi="http://schemas.microsoft.com/office/word/2010/wordprocessingInk" xmlns:wne="http://schemas.microsoft.com/office/word/2006/wordml" xmlns:wps="http://schemas.microsoft.com/office/word/2010/wordprocessingShape" mc:Ignorable="w14 w15 wp14">
   <w:sdt>
     <w:sdtPr>
       <w:id w:val="-675887781"/>
@@ -6929,7 +6862,7 @@
 </file>
 
 <file path=word/footnotes.xml><?xml version="1.0" encoding="utf-8"?>
-<w:footnotes xmlns:wpc="http://schemas.microsoft.com/office/word/2010/wordprocessingCanvas" xmlns:cx="http://schemas.microsoft.com/office/drawing/2014/chartex" xmlns:cx1="http://schemas.microsoft.com/office/drawing/2015/9/8/chartex" xmlns:cx2="http://schemas.microsoft.com/office/drawing/2015/10/21/chartex" xmlns:cx3="http://schemas.microsoft.com/office/drawing/2016/5/9/chartex" xmlns:cx4="http://schemas.microsoft.com/office/drawing/2016/5/10/chartex" xmlns:cx5="http://schemas.microsoft.com/office/drawing/2016/5/11/chartex" xmlns:mc="http://schemas.openxmlformats.org/markup-compatibility/2006" xmlns:o="urn:schemas-microsoft-com:office:office" xmlns:r="http://schemas.openxmlformats.org/officeDocument/2006/relationships" xmlns:m="http://schemas.openxmlformats.org/officeDocument/2006/math" xmlns:v="urn:schemas-microsoft-com:vml" xmlns:wp14="http://schemas.microsoft.com/office/word/2010/wordprocessingDrawing" xmlns:wp="http://schemas.openxmlformats.org/drawingml/2006/wordprocessingDrawing" xmlns:w10="urn:schemas-microsoft-com:office:word" xmlns:w="http://schemas.openxmlformats.org/wordprocessingml/2006/main" xmlns:w14="http://schemas.microsoft.com/office/word/2010/wordml" xmlns:w15="http://schemas.microsoft.com/office/word/2012/wordml" xmlns:w16se="http://schemas.microsoft.com/office/word/2015/wordml/symex" xmlns:wpg="http://schemas.microsoft.com/office/word/2010/wordprocessingGroup" xmlns:wpi="http://schemas.microsoft.com/office/word/2010/wordprocessingInk" xmlns:wne="http://schemas.microsoft.com/office/word/2006/wordml" xmlns:wps="http://schemas.microsoft.com/office/word/2010/wordprocessingShape" mc:Ignorable="w14 w15 w16se wp14">
+<w:footnotes xmlns:wpc="http://schemas.microsoft.com/office/word/2010/wordprocessingCanvas" xmlns:mc="http://schemas.openxmlformats.org/markup-compatibility/2006" xmlns:o="urn:schemas-microsoft-com:office:office" xmlns:r="http://schemas.openxmlformats.org/officeDocument/2006/relationships" xmlns:m="http://schemas.openxmlformats.org/officeDocument/2006/math" xmlns:v="urn:schemas-microsoft-com:vml" xmlns:wp14="http://schemas.microsoft.com/office/word/2010/wordprocessingDrawing" xmlns:wp="http://schemas.openxmlformats.org/drawingml/2006/wordprocessingDrawing" xmlns:w10="urn:schemas-microsoft-com:office:word" xmlns:w="http://schemas.openxmlformats.org/wordprocessingml/2006/main" xmlns:w14="http://schemas.microsoft.com/office/word/2010/wordml" xmlns:w15="http://schemas.microsoft.com/office/word/2012/wordml" xmlns:wpg="http://schemas.microsoft.com/office/word/2010/wordprocessingGroup" xmlns:wpi="http://schemas.microsoft.com/office/word/2010/wordprocessingInk" xmlns:wne="http://schemas.microsoft.com/office/word/2006/wordml" xmlns:wps="http://schemas.microsoft.com/office/word/2010/wordprocessingShape" mc:Ignorable="w14 w15 wp14">
   <w:footnote w:type="separator" w:id="-1">
     <w:p>
       <w:pPr>
@@ -6954,7 +6887,7 @@
 </file>
 
 <file path=word/numbering.xml><?xml version="1.0" encoding="utf-8"?>
-<w:numbering xmlns:wpc="http://schemas.microsoft.com/office/word/2010/wordprocessingCanvas" xmlns:cx="http://schemas.microsoft.com/office/drawing/2014/chartex" xmlns:cx1="http://schemas.microsoft.com/office/drawing/2015/9/8/chartex" xmlns:cx2="http://schemas.microsoft.com/office/drawing/2015/10/21/chartex" xmlns:cx3="http://schemas.microsoft.com/office/drawing/2016/5/9/chartex" xmlns:cx4="http://schemas.microsoft.com/office/drawing/2016/5/10/chartex" xmlns:cx5="http://schemas.microsoft.com/office/drawing/2016/5/11/chartex" xmlns:mc="http://schemas.openxmlformats.org/markup-compatibility/2006" xmlns:o="urn:schemas-microsoft-com:office:office" xmlns:r="http://schemas.openxmlformats.org/officeDocument/2006/relationships" xmlns:m="http://schemas.openxmlformats.org/officeDocument/2006/math" xmlns:v="urn:schemas-microsoft-com:vml" xmlns:wp14="http://schemas.microsoft.com/office/word/2010/wordprocessingDrawing" xmlns:wp="http://schemas.openxmlformats.org/drawingml/2006/wordprocessingDrawing" xmlns:w10="urn:schemas-microsoft-com:office:word" xmlns:w="http://schemas.openxmlformats.org/wordprocessingml/2006/main" xmlns:w14="http://schemas.microsoft.com/office/word/2010/wordml" xmlns:w15="http://schemas.microsoft.com/office/word/2012/wordml" xmlns:w16se="http://schemas.microsoft.com/office/word/2015/wordml/symex" xmlns:wpg="http://schemas.microsoft.com/office/word/2010/wordprocessingGroup" xmlns:wpi="http://schemas.microsoft.com/office/word/2010/wordprocessingInk" xmlns:wne="http://schemas.microsoft.com/office/word/2006/wordml" xmlns:wps="http://schemas.microsoft.com/office/word/2010/wordprocessingShape" mc:Ignorable="w14 w15 w16se wp14">
+<w:numbering xmlns:wpc="http://schemas.microsoft.com/office/word/2010/wordprocessingCanvas" xmlns:mc="http://schemas.openxmlformats.org/markup-compatibility/2006" xmlns:o="urn:schemas-microsoft-com:office:office" xmlns:r="http://schemas.openxmlformats.org/officeDocument/2006/relationships" xmlns:m="http://schemas.openxmlformats.org/officeDocument/2006/math" xmlns:v="urn:schemas-microsoft-com:vml" xmlns:wp14="http://schemas.microsoft.com/office/word/2010/wordprocessingDrawing" xmlns:wp="http://schemas.openxmlformats.org/drawingml/2006/wordprocessingDrawing" xmlns:w10="urn:schemas-microsoft-com:office:word" xmlns:w="http://schemas.openxmlformats.org/wordprocessingml/2006/main" xmlns:w14="http://schemas.microsoft.com/office/word/2010/wordml" xmlns:w15="http://schemas.microsoft.com/office/word/2012/wordml" xmlns:wpg="http://schemas.microsoft.com/office/word/2010/wordprocessingGroup" xmlns:wpi="http://schemas.microsoft.com/office/word/2010/wordprocessingInk" xmlns:wne="http://schemas.microsoft.com/office/word/2006/wordml" xmlns:wps="http://schemas.microsoft.com/office/word/2010/wordprocessingShape" mc:Ignorable="w14 w15 wp14">
   <w:abstractNum w:abstractNumId="0" w15:restartNumberingAfterBreak="0">
     <w:nsid w:val="FFFFFF7C"/>
     <w:multiLevelType w:val="singleLevel"/>
@@ -7174,7 +7107,7 @@
 </file>
 
 <file path=word/people.xml><?xml version="1.0" encoding="utf-8"?>
-<w15:people xmlns:wpc="http://schemas.microsoft.com/office/word/2010/wordprocessingCanvas" xmlns:cx="http://schemas.microsoft.com/office/drawing/2014/chartex" xmlns:cx1="http://schemas.microsoft.com/office/drawing/2015/9/8/chartex" xmlns:cx2="http://schemas.microsoft.com/office/drawing/2015/10/21/chartex" xmlns:cx3="http://schemas.microsoft.com/office/drawing/2016/5/9/chartex" xmlns:cx4="http://schemas.microsoft.com/office/drawing/2016/5/10/chartex" xmlns:cx5="http://schemas.microsoft.com/office/drawing/2016/5/11/chartex" xmlns:mc="http://schemas.openxmlformats.org/markup-compatibility/2006" xmlns:o="urn:schemas-microsoft-com:office:office" xmlns:r="http://schemas.openxmlformats.org/officeDocument/2006/relationships" xmlns:m="http://schemas.openxmlformats.org/officeDocument/2006/math" xmlns:v="urn:schemas-microsoft-com:vml" xmlns:wp14="http://schemas.microsoft.com/office/word/2010/wordprocessingDrawing" xmlns:wp="http://schemas.openxmlformats.org/drawingml/2006/wordprocessingDrawing" xmlns:w10="urn:schemas-microsoft-com:office:word" xmlns:w="http://schemas.openxmlformats.org/wordprocessingml/2006/main" xmlns:w14="http://schemas.microsoft.com/office/word/2010/wordml" xmlns:w15="http://schemas.microsoft.com/office/word/2012/wordml" xmlns:w16se="http://schemas.microsoft.com/office/word/2015/wordml/symex" xmlns:wpg="http://schemas.microsoft.com/office/word/2010/wordprocessingGroup" xmlns:wpi="http://schemas.microsoft.com/office/word/2010/wordprocessingInk" xmlns:wne="http://schemas.microsoft.com/office/word/2006/wordml" xmlns:wps="http://schemas.microsoft.com/office/word/2010/wordprocessingShape" mc:Ignorable="w14 w15 w16se wp14">
+<w15:people xmlns:wpc="http://schemas.microsoft.com/office/word/2010/wordprocessingCanvas" xmlns:mc="http://schemas.openxmlformats.org/markup-compatibility/2006" xmlns:o="urn:schemas-microsoft-com:office:office" xmlns:r="http://schemas.openxmlformats.org/officeDocument/2006/relationships" xmlns:m="http://schemas.openxmlformats.org/officeDocument/2006/math" xmlns:v="urn:schemas-microsoft-com:vml" xmlns:wp14="http://schemas.microsoft.com/office/word/2010/wordprocessingDrawing" xmlns:wp="http://schemas.openxmlformats.org/drawingml/2006/wordprocessingDrawing" xmlns:w10="urn:schemas-microsoft-com:office:word" xmlns:w="http://schemas.openxmlformats.org/wordprocessingml/2006/main" xmlns:w14="http://schemas.microsoft.com/office/word/2010/wordml" xmlns:w15="http://schemas.microsoft.com/office/word/2012/wordml" xmlns:wpg="http://schemas.microsoft.com/office/word/2010/wordprocessingGroup" xmlns:wpi="http://schemas.microsoft.com/office/word/2010/wordprocessingInk" xmlns:wne="http://schemas.microsoft.com/office/word/2006/wordml" xmlns:wps="http://schemas.microsoft.com/office/word/2010/wordprocessingShape" mc:Ignorable="w14 w15 wp14">
   <w15:person w15:author="Kara Feilich">
     <w15:presenceInfo w15:providerId="Windows Live" w15:userId="41bc5a92f246b982"/>
   </w15:person>
@@ -7182,7 +7115,7 @@
 </file>
 
 <file path=word/styles.xml><?xml version="1.0" encoding="utf-8"?>
-<w:styles xmlns:mc="http://schemas.openxmlformats.org/markup-compatibility/2006" xmlns:r="http://schemas.openxmlformats.org/officeDocument/2006/relationships" xmlns:w="http://schemas.openxmlformats.org/wordprocessingml/2006/main" xmlns:w14="http://schemas.microsoft.com/office/word/2010/wordml" xmlns:w15="http://schemas.microsoft.com/office/word/2012/wordml" xmlns:w16se="http://schemas.microsoft.com/office/word/2015/wordml/symex" mc:Ignorable="w14 w15 w16se">
+<w:styles xmlns:mc="http://schemas.openxmlformats.org/markup-compatibility/2006" xmlns:r="http://schemas.openxmlformats.org/officeDocument/2006/relationships" xmlns:w="http://schemas.openxmlformats.org/wordprocessingml/2006/main" xmlns:w14="http://schemas.microsoft.com/office/word/2010/wordml" xmlns:w15="http://schemas.microsoft.com/office/word/2012/wordml" mc:Ignorable="w14 w15">
   <w:docDefaults>
     <w:rPrDefault>
       <w:rPr>
@@ -7198,7 +7131,7 @@
       </w:pPr>
     </w:pPrDefault>
   </w:docDefaults>
-  <w:latentStyles w:defLockedState="0" w:defUIPriority="99" w:defSemiHidden="0" w:defUnhideWhenUsed="0" w:defQFormat="0" w:count="374">
+  <w:latentStyles w:defLockedState="0" w:defUIPriority="99" w:defSemiHidden="0" w:defUnhideWhenUsed="0" w:defQFormat="0" w:count="371">
     <w:lsdException w:name="Normal" w:uiPriority="0" w:qFormat="1"/>
     <w:lsdException w:name="heading 1" w:uiPriority="9" w:qFormat="1"/>
     <w:lsdException w:name="heading 2" w:semiHidden="1" w:uiPriority="9" w:unhideWhenUsed="1" w:qFormat="1"/>
@@ -7570,9 +7503,6 @@
     <w:lsdException w:name="List Table 5 Dark Accent 6" w:uiPriority="50"/>
     <w:lsdException w:name="List Table 6 Colorful Accent 6" w:uiPriority="51"/>
     <w:lsdException w:name="List Table 7 Colorful Accent 6" w:uiPriority="52"/>
-    <w:lsdException w:name="Mention" w:semiHidden="1" w:unhideWhenUsed="1"/>
-    <w:lsdException w:name="Smart Hyperlink" w:semiHidden="1" w:unhideWhenUsed="1"/>
-    <w:lsdException w:name="Hashtag" w:semiHidden="1" w:unhideWhenUsed="1"/>
   </w:latentStyles>
   <w:style w:type="paragraph" w:default="1" w:styleId="Normal">
     <w:name w:val="Normal"/>

</xml_diff>

<commit_message>
Tweaked all of the figures, and updated the m.s. draft. Made a figure section in the jupyter notebook.
</commit_message>
<xml_diff>
--- a/Manuscript/Feilich_acceleration_03.23.2017.docx
+++ b/Manuscript/Feilich_acceleration_03.23.2017.docx
@@ -1,6 +1,6 @@
 
 <file path=word/document.xml><?xml version="1.0" encoding="utf-8"?>
-<w:document xmlns:wpc="http://schemas.microsoft.com/office/word/2010/wordprocessingCanvas" xmlns:mc="http://schemas.openxmlformats.org/markup-compatibility/2006" xmlns:o="urn:schemas-microsoft-com:office:office" xmlns:r="http://schemas.openxmlformats.org/officeDocument/2006/relationships" xmlns:m="http://schemas.openxmlformats.org/officeDocument/2006/math" xmlns:v="urn:schemas-microsoft-com:vml" xmlns:wp14="http://schemas.microsoft.com/office/word/2010/wordprocessingDrawing" xmlns:wp="http://schemas.openxmlformats.org/drawingml/2006/wordprocessingDrawing" xmlns:w10="urn:schemas-microsoft-com:office:word" xmlns:w="http://schemas.openxmlformats.org/wordprocessingml/2006/main" xmlns:w14="http://schemas.microsoft.com/office/word/2010/wordml" xmlns:w15="http://schemas.microsoft.com/office/word/2012/wordml" xmlns:wpg="http://schemas.microsoft.com/office/word/2010/wordprocessingGroup" xmlns:wpi="http://schemas.microsoft.com/office/word/2010/wordprocessingInk" xmlns:wne="http://schemas.microsoft.com/office/word/2006/wordml" xmlns:wps="http://schemas.microsoft.com/office/word/2010/wordprocessingShape" mc:Ignorable="w14 w15 wp14">
+<w:document xmlns:wpc="http://schemas.microsoft.com/office/word/2010/wordprocessingCanvas" xmlns:cx="http://schemas.microsoft.com/office/drawing/2014/chartex" xmlns:cx1="http://schemas.microsoft.com/office/drawing/2015/9/8/chartex" xmlns:cx2="http://schemas.microsoft.com/office/drawing/2015/10/21/chartex" xmlns:cx3="http://schemas.microsoft.com/office/drawing/2016/5/9/chartex" xmlns:cx4="http://schemas.microsoft.com/office/drawing/2016/5/10/chartex" xmlns:cx5="http://schemas.microsoft.com/office/drawing/2016/5/11/chartex" xmlns:mc="http://schemas.openxmlformats.org/markup-compatibility/2006" xmlns:o="urn:schemas-microsoft-com:office:office" xmlns:r="http://schemas.openxmlformats.org/officeDocument/2006/relationships" xmlns:m="http://schemas.openxmlformats.org/officeDocument/2006/math" xmlns:v="urn:schemas-microsoft-com:vml" xmlns:wp14="http://schemas.microsoft.com/office/word/2010/wordprocessingDrawing" xmlns:wp="http://schemas.openxmlformats.org/drawingml/2006/wordprocessingDrawing" xmlns:w10="urn:schemas-microsoft-com:office:word" xmlns:w="http://schemas.openxmlformats.org/wordprocessingml/2006/main" xmlns:w14="http://schemas.microsoft.com/office/word/2010/wordml" xmlns:w15="http://schemas.microsoft.com/office/word/2012/wordml" xmlns:w16se="http://schemas.microsoft.com/office/word/2015/wordml/symex" xmlns:wpg="http://schemas.microsoft.com/office/word/2010/wordprocessingGroup" xmlns:wpi="http://schemas.microsoft.com/office/word/2010/wordprocessingInk" xmlns:wne="http://schemas.microsoft.com/office/word/2006/wordml" xmlns:wps="http://schemas.microsoft.com/office/word/2010/wordprocessingShape" mc:Ignorable="w14 w15 w16se wp14">
   <w:body>
     <w:p>
       <w:pPr>
@@ -415,7 +415,25 @@
           <w:b/>
           <w:szCs w:val="24"/>
         </w:rPr>
-        <w:t>Measurement of kinematic parameters and finbeat-parameter estimation</w:t>
+        <w:t xml:space="preserve">Measurement of kinematic parameters and </w:t>
+      </w:r>
+      <w:proofErr w:type="spellStart"/>
+      <w:r>
+        <w:rPr>
+          <w:rFonts w:cs="Times New Roman"/>
+          <w:b/>
+          <w:szCs w:val="24"/>
+        </w:rPr>
+        <w:t>finbeat</w:t>
+      </w:r>
+      <w:proofErr w:type="spellEnd"/>
+      <w:r>
+        <w:rPr>
+          <w:rFonts w:cs="Times New Roman"/>
+          <w:b/>
+          <w:szCs w:val="24"/>
+        </w:rPr>
+        <w:t>-parameter estimation</w:t>
       </w:r>
     </w:p>
     <w:p>
@@ -961,7 +979,25 @@
           <w:sz w:val="20"/>
           <w:szCs w:val="20"/>
         </w:rPr>
-        <w:t xml:space="preserve">A. Relationship between steady swimming speed and caudal finbeat </w:t>
+        <w:t xml:space="preserve">A. Relationship between steady swimming speed and caudal </w:t>
+      </w:r>
+      <w:proofErr w:type="spellStart"/>
+      <w:r>
+        <w:rPr>
+          <w:rFonts w:cs="Times New Roman"/>
+          <w:sz w:val="20"/>
+          <w:szCs w:val="20"/>
+        </w:rPr>
+        <w:t>finbeat</w:t>
+      </w:r>
+      <w:proofErr w:type="spellEnd"/>
+      <w:r>
+        <w:rPr>
+          <w:rFonts w:cs="Times New Roman"/>
+          <w:sz w:val="20"/>
+          <w:szCs w:val="20"/>
+        </w:rPr>
+        <w:t xml:space="preserve"> </w:t>
       </w:r>
       <w:r>
         <w:rPr>
@@ -1001,7 +1037,25 @@
           <w:sz w:val="20"/>
           <w:szCs w:val="20"/>
         </w:rPr>
-        <w:t xml:space="preserve"> and caudal finbeat amplitude</w:t>
+        <w:t xml:space="preserve"> and caudal </w:t>
+      </w:r>
+      <w:proofErr w:type="spellStart"/>
+      <w:r>
+        <w:rPr>
+          <w:rFonts w:cs="Times New Roman"/>
+          <w:sz w:val="20"/>
+          <w:szCs w:val="20"/>
+        </w:rPr>
+        <w:t>finbeat</w:t>
+      </w:r>
+      <w:proofErr w:type="spellEnd"/>
+      <w:r>
+        <w:rPr>
+          <w:rFonts w:cs="Times New Roman"/>
+          <w:sz w:val="20"/>
+          <w:szCs w:val="20"/>
+        </w:rPr>
+        <w:t xml:space="preserve"> amplitude</w:t>
       </w:r>
       <w:r>
         <w:rPr>
@@ -1033,7 +1087,25 @@
           <w:sz w:val="20"/>
           <w:szCs w:val="20"/>
         </w:rPr>
-        <w:t>Path 1 represents a gradual kinematic transition where acceleration kinematics mirror the kinematics used during steady locomotion at the intermediate speeds. Path 2 represents acceleration by keeping period constant, jumping to a larger caudal fin beat amplitude to speed up, before decreasing amplitude slightly to settle in to the new steady swimming speed. Path 3 represents acceleration by keeping finbeat amplitude constant, jumping to a shorter fin beat period to accelerate, before</w:t>
+        <w:t xml:space="preserve">Path 1 represents a gradual kinematic transition where acceleration kinematics mirror the kinematics used during steady locomotion at the intermediate speeds. Path 2 represents acceleration by keeping period constant, jumping to a larger caudal fin beat amplitude to speed up, before decreasing amplitude slightly to settle in to the new steady swimming speed. Path 3 represents acceleration by keeping </w:t>
+      </w:r>
+      <w:proofErr w:type="spellStart"/>
+      <w:r>
+        <w:rPr>
+          <w:rFonts w:cs="Times New Roman"/>
+          <w:sz w:val="20"/>
+          <w:szCs w:val="20"/>
+        </w:rPr>
+        <w:t>finbeat</w:t>
+      </w:r>
+      <w:proofErr w:type="spellEnd"/>
+      <w:r>
+        <w:rPr>
+          <w:rFonts w:cs="Times New Roman"/>
+          <w:sz w:val="20"/>
+          <w:szCs w:val="20"/>
+        </w:rPr>
+        <w:t xml:space="preserve"> amplitude constant, jumping to a shorter fin beat period to accelerate, before</w:t>
       </w:r>
       <w:r>
         <w:rPr>
@@ -1049,7 +1121,43 @@
           <w:sz w:val="20"/>
           <w:szCs w:val="20"/>
         </w:rPr>
-        <w:t xml:space="preserve">Data are simulated such that finbeat period has an inverse linear relationship with swimming speed, and amplitude has a sigmoidal relationship with speed. These hypothesized relationships are in keeping with the experimental observations that speed varies linearly with finbeat frequency (i.e. 1/period), and amplitude is mostly invariant with speed. </w:t>
+        <w:t xml:space="preserve">Data are simulated such that </w:t>
+      </w:r>
+      <w:proofErr w:type="spellStart"/>
+      <w:r>
+        <w:rPr>
+          <w:rFonts w:cs="Times New Roman"/>
+          <w:sz w:val="20"/>
+          <w:szCs w:val="20"/>
+        </w:rPr>
+        <w:t>finbeat</w:t>
+      </w:r>
+      <w:proofErr w:type="spellEnd"/>
+      <w:r>
+        <w:rPr>
+          <w:rFonts w:cs="Times New Roman"/>
+          <w:sz w:val="20"/>
+          <w:szCs w:val="20"/>
+        </w:rPr>
+        <w:t xml:space="preserve"> period has an inverse linear relationship with swimming speed, and amplitude has a sigmoidal relationship with speed. These hypothesized relationships are in keeping with the experimental observations that speed varies linearly with </w:t>
+      </w:r>
+      <w:proofErr w:type="spellStart"/>
+      <w:r>
+        <w:rPr>
+          <w:rFonts w:cs="Times New Roman"/>
+          <w:sz w:val="20"/>
+          <w:szCs w:val="20"/>
+        </w:rPr>
+        <w:t>finbeat</w:t>
+      </w:r>
+      <w:proofErr w:type="spellEnd"/>
+      <w:r>
+        <w:rPr>
+          <w:rFonts w:cs="Times New Roman"/>
+          <w:sz w:val="20"/>
+          <w:szCs w:val="20"/>
+        </w:rPr>
+        <w:t xml:space="preserve"> frequency (i.e. 1/period), and amplitude is mostly invariant with speed. </w:t>
       </w:r>
     </w:p>
     <w:p>
@@ -1093,9 +1201,9 @@
           <w:szCs w:val="24"/>
         </w:rPr>
         <w:drawing>
-          <wp:inline distT="0" distB="0" distL="0" distR="0" wp14:anchorId="78891D8A" wp14:editId="3F3F36C6">
-            <wp:extent cx="5334000" cy="6667500"/>
-            <wp:effectExtent l="0" t="0" r="0" b="0"/>
+          <wp:inline distT="0" distB="0" distL="0" distR="0" wp14:anchorId="78891D8A" wp14:editId="176F69AA">
+            <wp:extent cx="5705475" cy="7026448"/>
+            <wp:effectExtent l="0" t="0" r="0" b="3175"/>
             <wp:docPr id="2" name="Picture 2"/>
             <wp:cNvGraphicFramePr>
               <a:graphicFrameLocks xmlns:a="http://schemas.openxmlformats.org/drawingml/2006/main" noChangeAspect="1"/>
@@ -1122,7 +1230,7 @@
                   <pic:spPr>
                     <a:xfrm>
                       <a:off x="0" y="0"/>
-                      <a:ext cx="5334622" cy="6668278"/>
+                      <a:ext cx="5709233" cy="7031076"/>
                     </a:xfrm>
                     <a:prstGeom prst="rect">
                       <a:avLst/>
@@ -1151,7 +1259,27 @@
           <w:sz w:val="20"/>
           <w:szCs w:val="20"/>
         </w:rPr>
-        <w:t xml:space="preserve">Figure 2. Observed caudal finbeat </w:t>
+        <w:t xml:space="preserve">Figure 2. Observed caudal </w:t>
+      </w:r>
+      <w:proofErr w:type="spellStart"/>
+      <w:r>
+        <w:rPr>
+          <w:rFonts w:cs="Times New Roman"/>
+          <w:b/>
+          <w:sz w:val="20"/>
+          <w:szCs w:val="20"/>
+        </w:rPr>
+        <w:t>finbeat</w:t>
+      </w:r>
+      <w:proofErr w:type="spellEnd"/>
+      <w:r>
+        <w:rPr>
+          <w:rFonts w:cs="Times New Roman"/>
+          <w:b/>
+          <w:sz w:val="20"/>
+          <w:szCs w:val="20"/>
+        </w:rPr>
+        <w:t xml:space="preserve"> </w:t>
       </w:r>
       <w:r>
         <w:rPr>
@@ -1219,6 +1347,7 @@
         </w:rPr>
         <w:t xml:space="preserve">, </w:t>
       </w:r>
+      <w:proofErr w:type="spellStart"/>
       <w:r>
         <w:rPr>
           <w:rFonts w:cs="Times New Roman"/>
@@ -1233,7 +1362,32 @@
           <w:sz w:val="20"/>
           <w:szCs w:val="20"/>
         </w:rPr>
-        <w:t>trials = )</w:t>
+        <w:t>trials</w:t>
+      </w:r>
+      <w:proofErr w:type="spellEnd"/>
+      <w:r>
+        <w:rPr>
+          <w:rFonts w:cs="Times New Roman"/>
+          <w:sz w:val="20"/>
+          <w:szCs w:val="20"/>
+        </w:rPr>
+        <w:t xml:space="preserve"> = </w:t>
+      </w:r>
+      <w:r>
+        <w:rPr>
+          <w:rFonts w:cs="Times New Roman"/>
+          <w:sz w:val="20"/>
+          <w:szCs w:val="20"/>
+        </w:rPr>
+        <w:t>23</w:t>
+      </w:r>
+      <w:r>
+        <w:rPr>
+          <w:rFonts w:cs="Times New Roman"/>
+          <w:sz w:val="20"/>
+          <w:szCs w:val="20"/>
+        </w:rPr>
+        <w:t>)</w:t>
       </w:r>
       <w:r>
         <w:rPr>
@@ -1289,7 +1443,16 @@
           <w:sz w:val="20"/>
           <w:szCs w:val="20"/>
         </w:rPr>
-        <w:t xml:space="preserve"> 9 cm, 8.5 cm, 8 cm; </w:t>
+        <w:t xml:space="preserve"> 9 cm, 8.5 cm, 8 </w:t>
+      </w:r>
+      <w:proofErr w:type="gramStart"/>
+      <w:r>
+        <w:rPr>
+          <w:rFonts w:cs="Times New Roman"/>
+          <w:sz w:val="20"/>
+          <w:szCs w:val="20"/>
+        </w:rPr>
+        <w:t xml:space="preserve">cm; </w:t>
       </w:r>
       <w:r>
         <w:rPr>
@@ -1299,21 +1462,56 @@
         </w:rPr>
         <w:t xml:space="preserve"> </w:t>
       </w:r>
-      <w:r>
-        <w:rPr>
-          <w:rFonts w:cs="Times New Roman"/>
-          <w:sz w:val="20"/>
-          <w:szCs w:val="20"/>
-        </w:rPr>
-        <w:t>n_</w:t>
-      </w:r>
-      <w:r>
-        <w:rPr>
-          <w:rFonts w:cs="Times New Roman"/>
-          <w:sz w:val="20"/>
-          <w:szCs w:val="20"/>
-        </w:rPr>
-        <w:t>trials = )</w:t>
+      <w:proofErr w:type="spellStart"/>
+      <w:r>
+        <w:rPr>
+          <w:rFonts w:cs="Times New Roman"/>
+          <w:sz w:val="20"/>
+          <w:szCs w:val="20"/>
+        </w:rPr>
+        <w:t>n</w:t>
+      </w:r>
+      <w:proofErr w:type="gramEnd"/>
+      <w:r>
+        <w:rPr>
+          <w:rFonts w:cs="Times New Roman"/>
+          <w:sz w:val="20"/>
+          <w:szCs w:val="20"/>
+        </w:rPr>
+        <w:t>_</w:t>
+      </w:r>
+      <w:r>
+        <w:rPr>
+          <w:rFonts w:cs="Times New Roman"/>
+          <w:sz w:val="20"/>
+          <w:szCs w:val="20"/>
+        </w:rPr>
+        <w:t>trials</w:t>
+      </w:r>
+      <w:proofErr w:type="spellEnd"/>
+      <w:r>
+        <w:rPr>
+          <w:rFonts w:cs="Times New Roman"/>
+          <w:sz w:val="20"/>
+          <w:szCs w:val="20"/>
+        </w:rPr>
+        <w:t xml:space="preserve"> =</w:t>
+      </w:r>
+      <w:r>
+        <w:rPr>
+          <w:rFonts w:cs="Times New Roman"/>
+          <w:sz w:val="20"/>
+          <w:szCs w:val="20"/>
+        </w:rPr>
+        <w:t xml:space="preserve"> 21</w:t>
+      </w:r>
+      <w:r>
+        <w:rPr>
+          <w:rFonts w:cs="Times New Roman"/>
+          <w:sz w:val="20"/>
+          <w:szCs w:val="20"/>
+        </w:rPr>
+        <w:t>)</w:t>
       </w:r>
       <w:r>
         <w:rPr>
@@ -1329,7 +1527,43 @@
           <w:sz w:val="20"/>
           <w:szCs w:val="20"/>
         </w:rPr>
-        <w:t>Top: All finbeats against maximum instantaneous acceleration. Middle: Finbeats with maximum instantaneous accelerations &lt; 5x10</w:t>
+        <w:t xml:space="preserve">Top: All </w:t>
+      </w:r>
+      <w:proofErr w:type="spellStart"/>
+      <w:r>
+        <w:rPr>
+          <w:rFonts w:cs="Times New Roman"/>
+          <w:sz w:val="20"/>
+          <w:szCs w:val="20"/>
+        </w:rPr>
+        <w:t>finbeats</w:t>
+      </w:r>
+      <w:proofErr w:type="spellEnd"/>
+      <w:r>
+        <w:rPr>
+          <w:rFonts w:cs="Times New Roman"/>
+          <w:sz w:val="20"/>
+          <w:szCs w:val="20"/>
+        </w:rPr>
+        <w:t xml:space="preserve"> against maximum instantaneous acceleration. Middle: </w:t>
+      </w:r>
+      <w:proofErr w:type="spellStart"/>
+      <w:r>
+        <w:rPr>
+          <w:rFonts w:cs="Times New Roman"/>
+          <w:sz w:val="20"/>
+          <w:szCs w:val="20"/>
+        </w:rPr>
+        <w:t>Finbeats</w:t>
+      </w:r>
+      <w:proofErr w:type="spellEnd"/>
+      <w:r>
+        <w:rPr>
+          <w:rFonts w:cs="Times New Roman"/>
+          <w:sz w:val="20"/>
+          <w:szCs w:val="20"/>
+        </w:rPr>
+        <w:t xml:space="preserve"> with maximum instantaneous accelerations &lt; 5x10</w:t>
       </w:r>
       <w:r>
         <w:rPr>
@@ -1363,15 +1597,33 @@
           <w:sz w:val="20"/>
           <w:szCs w:val="20"/>
         </w:rPr>
-        <w:t xml:space="preserve">, to show variation. Bottom: Finbeats against maximum instantaneous velocity. </w:t>
-      </w:r>
-      <w:r>
-        <w:rPr>
-          <w:rFonts w:cs="Times New Roman"/>
-          <w:sz w:val="20"/>
-          <w:szCs w:val="20"/>
-        </w:rPr>
-        <w:t>(Circles: steady swimming trials, +: linear acceleration trials, Star: burst acceleration trials). Points are colored by initial speed of trial.)</w:t>
+        <w:t xml:space="preserve">, to show variation. Bottom: </w:t>
+      </w:r>
+      <w:proofErr w:type="spellStart"/>
+      <w:r>
+        <w:rPr>
+          <w:rFonts w:cs="Times New Roman"/>
+          <w:sz w:val="20"/>
+          <w:szCs w:val="20"/>
+        </w:rPr>
+        <w:t>Finbeats</w:t>
+      </w:r>
+      <w:proofErr w:type="spellEnd"/>
+      <w:r>
+        <w:rPr>
+          <w:rFonts w:cs="Times New Roman"/>
+          <w:sz w:val="20"/>
+          <w:szCs w:val="20"/>
+        </w:rPr>
+        <w:t xml:space="preserve"> against maximum instantaneous velocity. </w:t>
+      </w:r>
+      <w:r>
+        <w:rPr>
+          <w:rFonts w:cs="Times New Roman"/>
+          <w:sz w:val="20"/>
+          <w:szCs w:val="20"/>
+        </w:rPr>
+        <w:t>(Circles: steady swimming trials, +: linear acceleration trials, Star: burst acceleration trials. Points are colored by initial speed of trial.)</w:t>
       </w:r>
     </w:p>
     <w:p>
@@ -1409,8 +1661,8 @@
         </w:rPr>
         <w:lastRenderedPageBreak/>
         <w:drawing>
-          <wp:inline distT="0" distB="0" distL="0" distR="0" wp14:anchorId="223B88D1" wp14:editId="60FC80BB">
-            <wp:extent cx="5943600" cy="3566160"/>
+          <wp:inline distT="0" distB="0" distL="0" distR="0" wp14:anchorId="223B88D1" wp14:editId="5D02157E">
+            <wp:extent cx="5943600" cy="3566159"/>
             <wp:effectExtent l="0" t="0" r="0" b="0"/>
             <wp:docPr id="3" name="Picture 3"/>
             <wp:cNvGraphicFramePr>
@@ -1438,7 +1690,7 @@
                   <pic:spPr>
                     <a:xfrm>
                       <a:off x="0" y="0"/>
-                      <a:ext cx="5943600" cy="3566160"/>
+                      <a:ext cx="5943600" cy="3566159"/>
                     </a:xfrm>
                     <a:prstGeom prst="rect">
                       <a:avLst/>
@@ -1728,55 +1980,7 @@
           <w:sz w:val="20"/>
           <w:szCs w:val="20"/>
         </w:rPr>
-        <w:t>There is no representative trace for trout burst acceleration with an initial speed of 2</w:t>
-      </w:r>
-      <w:r>
-        <w:rPr>
-          <w:rFonts w:cs="Times New Roman"/>
-          <w:sz w:val="20"/>
-          <w:szCs w:val="20"/>
-        </w:rPr>
-        <w:t xml:space="preserve"> B</w:t>
-      </w:r>
-      <w:r>
-        <w:rPr>
-          <w:rFonts w:cs="Times New Roman"/>
-          <w:sz w:val="20"/>
-          <w:szCs w:val="20"/>
-        </w:rPr>
-        <w:t>L/s, as we were unable to elicit this behavior</w:t>
-      </w:r>
-      <w:r>
-        <w:rPr>
-          <w:rFonts w:cs="Times New Roman"/>
-          <w:sz w:val="20"/>
-          <w:szCs w:val="20"/>
-        </w:rPr>
-        <w:t xml:space="preserve"> in trout</w:t>
-      </w:r>
-      <w:r>
-        <w:rPr>
-          <w:rFonts w:cs="Times New Roman"/>
-          <w:sz w:val="20"/>
-          <w:szCs w:val="20"/>
-        </w:rPr>
-        <w:t xml:space="preserve"> at initial speeds below 3</w:t>
-      </w:r>
-      <w:r>
-        <w:rPr>
-          <w:rFonts w:cs="Times New Roman"/>
-          <w:sz w:val="20"/>
-          <w:szCs w:val="20"/>
-        </w:rPr>
-        <w:t xml:space="preserve"> </w:t>
-      </w:r>
-      <w:r>
-        <w:rPr>
-          <w:rFonts w:cs="Times New Roman"/>
-          <w:sz w:val="20"/>
-          <w:szCs w:val="20"/>
-        </w:rPr>
-        <w:t xml:space="preserve">BL/s. </w:t>
+        <w:t>The burst acceleration trace for trout is from a trial at a speed of 3 BL/s, as we were unable to elicit burst accelerations below this speed.</w:t>
       </w:r>
     </w:p>
     <w:p>
@@ -1813,7 +2017,7 @@
         </w:rPr>
         <w:lastRenderedPageBreak/>
         <w:drawing>
-          <wp:inline distT="0" distB="0" distL="0" distR="0" wp14:anchorId="772520EB" wp14:editId="666CD327">
+          <wp:inline distT="0" distB="0" distL="0" distR="0" wp14:anchorId="772520EB" wp14:editId="7A04D940">
             <wp:extent cx="5943600" cy="1981200"/>
             <wp:effectExtent l="0" t="0" r="0" b="0"/>
             <wp:docPr id="4" name="Picture 4"/>
@@ -2002,7 +2206,15 @@
           <w:sz w:val="20"/>
           <w:szCs w:val="20"/>
         </w:rPr>
-        <w:t xml:space="preserve">The correlation coefficient between the detrended raw position data and the best fit sine wave is shown in the top left corner of each plot, with its associated p-value. There is no representative trace for trout burst acceleration with an initial speed of 2 BL/s, as we were unable to elicit this behavior in trout at initial speeds below 3 BL/s. </w:t>
+        <w:t xml:space="preserve">The correlation coefficient between the detrended raw position data and the best fit sine wave is shown in the top left corner of each plot, with its associated p-value. </w:t>
+      </w:r>
+      <w:r>
+        <w:rPr>
+          <w:rFonts w:cs="Times New Roman"/>
+          <w:sz w:val="20"/>
+          <w:szCs w:val="20"/>
+        </w:rPr>
+        <w:t>The burst acceleration trace for trout is from a trial at a speed of 3 BL/s, as we were unable to elicit burst accelerations below this speed.</w:t>
       </w:r>
     </w:p>
     <w:p>
@@ -2159,7 +2371,25 @@
           <w:sz w:val="20"/>
           <w:szCs w:val="20"/>
         </w:rPr>
-        <w:t xml:space="preserve"> A: Maximum cross-correlations of FFTs. B: Pairwise speed differences between trials. The correspondence between A and B indicates that swimming speed is a major factor driving the shape of the finbeat frequency distribution. </w:t>
+        <w:t xml:space="preserve"> A: Maximum cross-correlations of FFTs. B: Pairwise speed differences between trials. The correspondence between A and B indicates that swimming speed is a major factor driving the shape of the </w:t>
+      </w:r>
+      <w:proofErr w:type="spellStart"/>
+      <w:r>
+        <w:rPr>
+          <w:rFonts w:cs="Times New Roman"/>
+          <w:sz w:val="20"/>
+          <w:szCs w:val="20"/>
+        </w:rPr>
+        <w:t>finbeat</w:t>
+      </w:r>
+      <w:proofErr w:type="spellEnd"/>
+      <w:r>
+        <w:rPr>
+          <w:rFonts w:cs="Times New Roman"/>
+          <w:sz w:val="20"/>
+          <w:szCs w:val="20"/>
+        </w:rPr>
+        <w:t xml:space="preserve"> frequency distribution. </w:t>
       </w:r>
     </w:p>
     <w:p>
@@ -2314,7 +2544,25 @@
           <w:sz w:val="20"/>
           <w:szCs w:val="20"/>
         </w:rPr>
-        <w:t xml:space="preserve">, the detrended raw tail-tip position data (as shown in Figure 3) for the shorter length of the two trials was padded on either end with its mean value to equal the length of the longer trial before Fourier transform convolution. This made the lengths of the two Fourier transforms suitable for the purposes of cross-correlation. A: Maximum cross-correlations of FFTs. B: Pairwise speed differences between trials. The correspondence between A and B indicates that swimming speed is a major factor driving the shape of the finbeat frequency distribution. </w:t>
+        <w:t xml:space="preserve">, the detrended raw tail-tip position data (as shown in Figure 3) for the shorter length of the two trials was padded on either end with its mean value to equal the length of the longer trial before Fourier transform convolution. This made the lengths of the two Fourier transforms suitable for the purposes of cross-correlation. A: Maximum cross-correlations of FFTs. B: Pairwise speed differences between trials. The correspondence between A and B indicates that swimming speed is a major factor driving the shape of the </w:t>
+      </w:r>
+      <w:proofErr w:type="spellStart"/>
+      <w:r>
+        <w:rPr>
+          <w:rFonts w:cs="Times New Roman"/>
+          <w:sz w:val="20"/>
+          <w:szCs w:val="20"/>
+        </w:rPr>
+        <w:t>finbeat</w:t>
+      </w:r>
+      <w:proofErr w:type="spellEnd"/>
+      <w:r>
+        <w:rPr>
+          <w:rFonts w:cs="Times New Roman"/>
+          <w:sz w:val="20"/>
+          <w:szCs w:val="20"/>
+        </w:rPr>
+        <w:t xml:space="preserve"> frequency distribution. </w:t>
       </w:r>
     </w:p>
     <w:p>
@@ -6691,7 +6939,7 @@
 </file>
 
 <file path=word/endnotes.xml><?xml version="1.0" encoding="utf-8"?>
-<w:endnotes xmlns:wpc="http://schemas.microsoft.com/office/word/2010/wordprocessingCanvas" xmlns:mc="http://schemas.openxmlformats.org/markup-compatibility/2006" xmlns:o="urn:schemas-microsoft-com:office:office" xmlns:r="http://schemas.openxmlformats.org/officeDocument/2006/relationships" xmlns:m="http://schemas.openxmlformats.org/officeDocument/2006/math" xmlns:v="urn:schemas-microsoft-com:vml" xmlns:wp14="http://schemas.microsoft.com/office/word/2010/wordprocessingDrawing" xmlns:wp="http://schemas.openxmlformats.org/drawingml/2006/wordprocessingDrawing" xmlns:w10="urn:schemas-microsoft-com:office:word" xmlns:w="http://schemas.openxmlformats.org/wordprocessingml/2006/main" xmlns:w14="http://schemas.microsoft.com/office/word/2010/wordml" xmlns:w15="http://schemas.microsoft.com/office/word/2012/wordml" xmlns:wpg="http://schemas.microsoft.com/office/word/2010/wordprocessingGroup" xmlns:wpi="http://schemas.microsoft.com/office/word/2010/wordprocessingInk" xmlns:wne="http://schemas.microsoft.com/office/word/2006/wordml" xmlns:wps="http://schemas.microsoft.com/office/word/2010/wordprocessingShape" mc:Ignorable="w14 w15 wp14">
+<w:endnotes xmlns:wpc="http://schemas.microsoft.com/office/word/2010/wordprocessingCanvas" xmlns:cx="http://schemas.microsoft.com/office/drawing/2014/chartex" xmlns:cx1="http://schemas.microsoft.com/office/drawing/2015/9/8/chartex" xmlns:cx2="http://schemas.microsoft.com/office/drawing/2015/10/21/chartex" xmlns:cx3="http://schemas.microsoft.com/office/drawing/2016/5/9/chartex" xmlns:cx4="http://schemas.microsoft.com/office/drawing/2016/5/10/chartex" xmlns:cx5="http://schemas.microsoft.com/office/drawing/2016/5/11/chartex" xmlns:mc="http://schemas.openxmlformats.org/markup-compatibility/2006" xmlns:o="urn:schemas-microsoft-com:office:office" xmlns:r="http://schemas.openxmlformats.org/officeDocument/2006/relationships" xmlns:m="http://schemas.openxmlformats.org/officeDocument/2006/math" xmlns:v="urn:schemas-microsoft-com:vml" xmlns:wp14="http://schemas.microsoft.com/office/word/2010/wordprocessingDrawing" xmlns:wp="http://schemas.openxmlformats.org/drawingml/2006/wordprocessingDrawing" xmlns:w10="urn:schemas-microsoft-com:office:word" xmlns:w="http://schemas.openxmlformats.org/wordprocessingml/2006/main" xmlns:w14="http://schemas.microsoft.com/office/word/2010/wordml" xmlns:w15="http://schemas.microsoft.com/office/word/2012/wordml" xmlns:w16se="http://schemas.microsoft.com/office/word/2015/wordml/symex" xmlns:wpg="http://schemas.microsoft.com/office/word/2010/wordprocessingGroup" xmlns:wpi="http://schemas.microsoft.com/office/word/2010/wordprocessingInk" xmlns:wne="http://schemas.microsoft.com/office/word/2006/wordml" xmlns:wps="http://schemas.microsoft.com/office/word/2010/wordprocessingShape" mc:Ignorable="w14 w15 w16se wp14">
   <w:endnote w:type="separator" w:id="-1">
     <w:p>
       <w:pPr>
@@ -6716,7 +6964,7 @@
 </file>
 
 <file path=word/footer1.xml><?xml version="1.0" encoding="utf-8"?>
-<w:ftr xmlns:wpc="http://schemas.microsoft.com/office/word/2010/wordprocessingCanvas" xmlns:mc="http://schemas.openxmlformats.org/markup-compatibility/2006" xmlns:o="urn:schemas-microsoft-com:office:office" xmlns:r="http://schemas.openxmlformats.org/officeDocument/2006/relationships" xmlns:m="http://schemas.openxmlformats.org/officeDocument/2006/math" xmlns:v="urn:schemas-microsoft-com:vml" xmlns:wp14="http://schemas.microsoft.com/office/word/2010/wordprocessingDrawing" xmlns:wp="http://schemas.openxmlformats.org/drawingml/2006/wordprocessingDrawing" xmlns:w10="urn:schemas-microsoft-com:office:word" xmlns:w="http://schemas.openxmlformats.org/wordprocessingml/2006/main" xmlns:w14="http://schemas.microsoft.com/office/word/2010/wordml" xmlns:w15="http://schemas.microsoft.com/office/word/2012/wordml" xmlns:wpg="http://schemas.microsoft.com/office/word/2010/wordprocessingGroup" xmlns:wpi="http://schemas.microsoft.com/office/word/2010/wordprocessingInk" xmlns:wne="http://schemas.microsoft.com/office/word/2006/wordml" xmlns:wps="http://schemas.microsoft.com/office/word/2010/wordprocessingShape" mc:Ignorable="w14 w15 wp14">
+<w:ftr xmlns:wpc="http://schemas.microsoft.com/office/word/2010/wordprocessingCanvas" xmlns:cx="http://schemas.microsoft.com/office/drawing/2014/chartex" xmlns:cx1="http://schemas.microsoft.com/office/drawing/2015/9/8/chartex" xmlns:cx2="http://schemas.microsoft.com/office/drawing/2015/10/21/chartex" xmlns:cx3="http://schemas.microsoft.com/office/drawing/2016/5/9/chartex" xmlns:cx4="http://schemas.microsoft.com/office/drawing/2016/5/10/chartex" xmlns:cx5="http://schemas.microsoft.com/office/drawing/2016/5/11/chartex" xmlns:mc="http://schemas.openxmlformats.org/markup-compatibility/2006" xmlns:o="urn:schemas-microsoft-com:office:office" xmlns:r="http://schemas.openxmlformats.org/officeDocument/2006/relationships" xmlns:m="http://schemas.openxmlformats.org/officeDocument/2006/math" xmlns:v="urn:schemas-microsoft-com:vml" xmlns:wp14="http://schemas.microsoft.com/office/word/2010/wordprocessingDrawing" xmlns:wp="http://schemas.openxmlformats.org/drawingml/2006/wordprocessingDrawing" xmlns:w10="urn:schemas-microsoft-com:office:word" xmlns:w="http://schemas.openxmlformats.org/wordprocessingml/2006/main" xmlns:w14="http://schemas.microsoft.com/office/word/2010/wordml" xmlns:w15="http://schemas.microsoft.com/office/word/2012/wordml" xmlns:w16se="http://schemas.microsoft.com/office/word/2015/wordml/symex" xmlns:wpg="http://schemas.microsoft.com/office/word/2010/wordprocessingGroup" xmlns:wpi="http://schemas.microsoft.com/office/word/2010/wordprocessingInk" xmlns:wne="http://schemas.microsoft.com/office/word/2006/wordml" xmlns:wps="http://schemas.microsoft.com/office/word/2010/wordprocessingShape" mc:Ignorable="w14 w15 w16se wp14">
   <w:sdt>
     <w:sdtPr>
       <w:id w:val="-675887781"/>
@@ -6749,7 +6997,7 @@
           <w:rPr>
             <w:noProof/>
           </w:rPr>
-          <w:t>12</w:t>
+          <w:t>15</w:t>
         </w:r>
         <w:r>
           <w:rPr>
@@ -6769,7 +7017,7 @@
 </file>
 
 <file path=word/footnotes.xml><?xml version="1.0" encoding="utf-8"?>
-<w:footnotes xmlns:wpc="http://schemas.microsoft.com/office/word/2010/wordprocessingCanvas" xmlns:mc="http://schemas.openxmlformats.org/markup-compatibility/2006" xmlns:o="urn:schemas-microsoft-com:office:office" xmlns:r="http://schemas.openxmlformats.org/officeDocument/2006/relationships" xmlns:m="http://schemas.openxmlformats.org/officeDocument/2006/math" xmlns:v="urn:schemas-microsoft-com:vml" xmlns:wp14="http://schemas.microsoft.com/office/word/2010/wordprocessingDrawing" xmlns:wp="http://schemas.openxmlformats.org/drawingml/2006/wordprocessingDrawing" xmlns:w10="urn:schemas-microsoft-com:office:word" xmlns:w="http://schemas.openxmlformats.org/wordprocessingml/2006/main" xmlns:w14="http://schemas.microsoft.com/office/word/2010/wordml" xmlns:w15="http://schemas.microsoft.com/office/word/2012/wordml" xmlns:wpg="http://schemas.microsoft.com/office/word/2010/wordprocessingGroup" xmlns:wpi="http://schemas.microsoft.com/office/word/2010/wordprocessingInk" xmlns:wne="http://schemas.microsoft.com/office/word/2006/wordml" xmlns:wps="http://schemas.microsoft.com/office/word/2010/wordprocessingShape" mc:Ignorable="w14 w15 wp14">
+<w:footnotes xmlns:wpc="http://schemas.microsoft.com/office/word/2010/wordprocessingCanvas" xmlns:cx="http://schemas.microsoft.com/office/drawing/2014/chartex" xmlns:cx1="http://schemas.microsoft.com/office/drawing/2015/9/8/chartex" xmlns:cx2="http://schemas.microsoft.com/office/drawing/2015/10/21/chartex" xmlns:cx3="http://schemas.microsoft.com/office/drawing/2016/5/9/chartex" xmlns:cx4="http://schemas.microsoft.com/office/drawing/2016/5/10/chartex" xmlns:cx5="http://schemas.microsoft.com/office/drawing/2016/5/11/chartex" xmlns:mc="http://schemas.openxmlformats.org/markup-compatibility/2006" xmlns:o="urn:schemas-microsoft-com:office:office" xmlns:r="http://schemas.openxmlformats.org/officeDocument/2006/relationships" xmlns:m="http://schemas.openxmlformats.org/officeDocument/2006/math" xmlns:v="urn:schemas-microsoft-com:vml" xmlns:wp14="http://schemas.microsoft.com/office/word/2010/wordprocessingDrawing" xmlns:wp="http://schemas.openxmlformats.org/drawingml/2006/wordprocessingDrawing" xmlns:w10="urn:schemas-microsoft-com:office:word" xmlns:w="http://schemas.openxmlformats.org/wordprocessingml/2006/main" xmlns:w14="http://schemas.microsoft.com/office/word/2010/wordml" xmlns:w15="http://schemas.microsoft.com/office/word/2012/wordml" xmlns:w16se="http://schemas.microsoft.com/office/word/2015/wordml/symex" xmlns:wpg="http://schemas.microsoft.com/office/word/2010/wordprocessingGroup" xmlns:wpi="http://schemas.microsoft.com/office/word/2010/wordprocessingInk" xmlns:wne="http://schemas.microsoft.com/office/word/2006/wordml" xmlns:wps="http://schemas.microsoft.com/office/word/2010/wordprocessingShape" mc:Ignorable="w14 w15 w16se wp14">
   <w:footnote w:type="separator" w:id="-1">
     <w:p>
       <w:pPr>
@@ -6794,7 +7042,7 @@
 </file>
 
 <file path=word/numbering.xml><?xml version="1.0" encoding="utf-8"?>
-<w:numbering xmlns:wpc="http://schemas.microsoft.com/office/word/2010/wordprocessingCanvas" xmlns:mc="http://schemas.openxmlformats.org/markup-compatibility/2006" xmlns:o="urn:schemas-microsoft-com:office:office" xmlns:r="http://schemas.openxmlformats.org/officeDocument/2006/relationships" xmlns:m="http://schemas.openxmlformats.org/officeDocument/2006/math" xmlns:v="urn:schemas-microsoft-com:vml" xmlns:wp14="http://schemas.microsoft.com/office/word/2010/wordprocessingDrawing" xmlns:wp="http://schemas.openxmlformats.org/drawingml/2006/wordprocessingDrawing" xmlns:w10="urn:schemas-microsoft-com:office:word" xmlns:w="http://schemas.openxmlformats.org/wordprocessingml/2006/main" xmlns:w14="http://schemas.microsoft.com/office/word/2010/wordml" xmlns:w15="http://schemas.microsoft.com/office/word/2012/wordml" xmlns:wpg="http://schemas.microsoft.com/office/word/2010/wordprocessingGroup" xmlns:wpi="http://schemas.microsoft.com/office/word/2010/wordprocessingInk" xmlns:wne="http://schemas.microsoft.com/office/word/2006/wordml" xmlns:wps="http://schemas.microsoft.com/office/word/2010/wordprocessingShape" mc:Ignorable="w14 w15 wp14">
+<w:numbering xmlns:wpc="http://schemas.microsoft.com/office/word/2010/wordprocessingCanvas" xmlns:cx="http://schemas.microsoft.com/office/drawing/2014/chartex" xmlns:cx1="http://schemas.microsoft.com/office/drawing/2015/9/8/chartex" xmlns:cx2="http://schemas.microsoft.com/office/drawing/2015/10/21/chartex" xmlns:cx3="http://schemas.microsoft.com/office/drawing/2016/5/9/chartex" xmlns:cx4="http://schemas.microsoft.com/office/drawing/2016/5/10/chartex" xmlns:cx5="http://schemas.microsoft.com/office/drawing/2016/5/11/chartex" xmlns:mc="http://schemas.openxmlformats.org/markup-compatibility/2006" xmlns:o="urn:schemas-microsoft-com:office:office" xmlns:r="http://schemas.openxmlformats.org/officeDocument/2006/relationships" xmlns:m="http://schemas.openxmlformats.org/officeDocument/2006/math" xmlns:v="urn:schemas-microsoft-com:vml" xmlns:wp14="http://schemas.microsoft.com/office/word/2010/wordprocessingDrawing" xmlns:wp="http://schemas.openxmlformats.org/drawingml/2006/wordprocessingDrawing" xmlns:w10="urn:schemas-microsoft-com:office:word" xmlns:w="http://schemas.openxmlformats.org/wordprocessingml/2006/main" xmlns:w14="http://schemas.microsoft.com/office/word/2010/wordml" xmlns:w15="http://schemas.microsoft.com/office/word/2012/wordml" xmlns:w16se="http://schemas.microsoft.com/office/word/2015/wordml/symex" xmlns:wpg="http://schemas.microsoft.com/office/word/2010/wordprocessingGroup" xmlns:wpi="http://schemas.microsoft.com/office/word/2010/wordprocessingInk" xmlns:wne="http://schemas.microsoft.com/office/word/2006/wordml" xmlns:wps="http://schemas.microsoft.com/office/word/2010/wordprocessingShape" mc:Ignorable="w14 w15 w16se wp14">
   <w:abstractNum w:abstractNumId="0" w15:restartNumberingAfterBreak="0">
     <w:nsid w:val="FFFFFF7C"/>
     <w:multiLevelType w:val="singleLevel"/>
@@ -7014,7 +7262,7 @@
 </file>
 
 <file path=word/styles.xml><?xml version="1.0" encoding="utf-8"?>
-<w:styles xmlns:mc="http://schemas.openxmlformats.org/markup-compatibility/2006" xmlns:r="http://schemas.openxmlformats.org/officeDocument/2006/relationships" xmlns:w="http://schemas.openxmlformats.org/wordprocessingml/2006/main" xmlns:w14="http://schemas.microsoft.com/office/word/2010/wordml" xmlns:w15="http://schemas.microsoft.com/office/word/2012/wordml" mc:Ignorable="w14 w15">
+<w:styles xmlns:mc="http://schemas.openxmlformats.org/markup-compatibility/2006" xmlns:r="http://schemas.openxmlformats.org/officeDocument/2006/relationships" xmlns:w="http://schemas.openxmlformats.org/wordprocessingml/2006/main" xmlns:w14="http://schemas.microsoft.com/office/word/2010/wordml" xmlns:w15="http://schemas.microsoft.com/office/word/2012/wordml" xmlns:w16se="http://schemas.microsoft.com/office/word/2015/wordml/symex" mc:Ignorable="w14 w15 w16se">
   <w:docDefaults>
     <w:rPrDefault>
       <w:rPr>
@@ -7030,7 +7278,7 @@
       </w:pPr>
     </w:pPrDefault>
   </w:docDefaults>
-  <w:latentStyles w:defLockedState="0" w:defUIPriority="99" w:defSemiHidden="0" w:defUnhideWhenUsed="0" w:defQFormat="0" w:count="371">
+  <w:latentStyles w:defLockedState="0" w:defUIPriority="99" w:defSemiHidden="0" w:defUnhideWhenUsed="0" w:defQFormat="0" w:count="374">
     <w:lsdException w:name="Normal" w:uiPriority="0" w:qFormat="1"/>
     <w:lsdException w:name="heading 1" w:uiPriority="9" w:qFormat="1"/>
     <w:lsdException w:name="heading 2" w:semiHidden="1" w:uiPriority="9" w:unhideWhenUsed="1" w:qFormat="1"/>
@@ -7136,7 +7384,6 @@
     <w:lsdException w:name="HTML Sample" w:semiHidden="1" w:unhideWhenUsed="1"/>
     <w:lsdException w:name="HTML Typewriter" w:semiHidden="1" w:unhideWhenUsed="1"/>
     <w:lsdException w:name="HTML Variable" w:semiHidden="1" w:unhideWhenUsed="1"/>
-    <w:lsdException w:name="Normal Table" w:semiHidden="1" w:unhideWhenUsed="1"/>
     <w:lsdException w:name="annotation subject" w:semiHidden="1" w:unhideWhenUsed="1"/>
     <w:lsdException w:name="No List" w:semiHidden="1" w:unhideWhenUsed="1"/>
     <w:lsdException w:name="Outline List 1" w:semiHidden="1" w:unhideWhenUsed="1"/>
@@ -7181,7 +7428,6 @@
     <w:lsdException w:name="Table Professional" w:semiHidden="1" w:unhideWhenUsed="1"/>
     <w:lsdException w:name="Table Subtle 1" w:semiHidden="1" w:unhideWhenUsed="1"/>
     <w:lsdException w:name="Table Subtle 2" w:semiHidden="1" w:unhideWhenUsed="1"/>
-    <w:lsdException w:name="Table Web 1" w:semiHidden="1" w:unhideWhenUsed="1"/>
     <w:lsdException w:name="Table Web 2" w:semiHidden="1" w:unhideWhenUsed="1"/>
     <w:lsdException w:name="Table Web 3" w:semiHidden="1" w:unhideWhenUsed="1"/>
     <w:lsdException w:name="Balloon Text" w:semiHidden="1" w:unhideWhenUsed="1"/>
@@ -7402,6 +7648,9 @@
     <w:lsdException w:name="List Table 5 Dark Accent 6" w:uiPriority="50"/>
     <w:lsdException w:name="List Table 6 Colorful Accent 6" w:uiPriority="51"/>
     <w:lsdException w:name="List Table 7 Colorful Accent 6" w:uiPriority="52"/>
+    <w:lsdException w:name="Mention" w:semiHidden="1" w:unhideWhenUsed="1"/>
+    <w:lsdException w:name="Smart Hyperlink" w:semiHidden="1" w:unhideWhenUsed="1"/>
+    <w:lsdException w:name="Hashtag" w:semiHidden="1" w:unhideWhenUsed="1"/>
   </w:latentStyles>
   <w:style w:type="paragraph" w:default="1" w:styleId="Normal">
     <w:name w:val="Normal"/>

</xml_diff>

<commit_message>
added mult_reg_boot, a function for bootstrapping linear mult. regression, and boot_pvals_np, a function to calculate the p-values of regression tests given bootstrap
</commit_message>
<xml_diff>
--- a/Manuscript/Feilich_acceleration_03.23.2017.docx
+++ b/Manuscript/Feilich_acceleration_03.23.2017.docx
@@ -435,8 +435,18 @@
           <w:b/>
           <w:szCs w:val="24"/>
         </w:rPr>
-        <w:t>Swimming trials and behavior encoding</w:t>
-      </w:r>
+        <w:t xml:space="preserve">Swimming trials and behavior </w:t>
+      </w:r>
+      <w:r>
+        <w:rPr>
+          <w:rFonts w:cs="Times New Roman"/>
+          <w:b/>
+          <w:szCs w:val="24"/>
+        </w:rPr>
+        <w:t>categorization</w:t>
+      </w:r>
+      <w:bookmarkStart w:id="0" w:name="_GoBack"/>
+      <w:bookmarkEnd w:id="0"/>
     </w:p>
     <w:p>
       <w:pPr>
@@ -616,21 +626,7 @@
           <w:rFonts w:cs="Times New Roman"/>
           <w:szCs w:val="24"/>
         </w:rPr>
-        <w:t xml:space="preserve"> </w:t>
-      </w:r>
-      <w:r>
-        <w:rPr>
-          <w:rFonts w:cs="Times New Roman"/>
-          <w:szCs w:val="24"/>
-        </w:rPr>
-        <w:t>(Supp. Materials</w:t>
-      </w:r>
-      <w:r>
-        <w:rPr>
-          <w:rFonts w:cs="Times New Roman"/>
-          <w:szCs w:val="24"/>
-        </w:rPr>
-        <w:t xml:space="preserve">, available in the associated </w:t>
+        <w:t xml:space="preserve"> (Supp. Materials, available in the associated </w:t>
       </w:r>
       <w:proofErr w:type="spellStart"/>
       <w:r>
@@ -646,14 +642,7 @@
           <w:rFonts w:cs="Times New Roman"/>
           <w:szCs w:val="24"/>
         </w:rPr>
-        <w:t>-hub repository</w:t>
-      </w:r>
-      <w:r>
-        <w:rPr>
-          <w:rFonts w:cs="Times New Roman"/>
-          <w:szCs w:val="24"/>
-        </w:rPr>
-        <w:t>)</w:t>
+        <w:t>-hub repository)</w:t>
       </w:r>
       <w:r>
         <w:rPr>
@@ -1224,8 +1213,6 @@
           <w:szCs w:val="24"/>
         </w:rPr>
       </w:pPr>
-      <w:bookmarkStart w:id="0" w:name="_GoBack"/>
-      <w:bookmarkEnd w:id="0"/>
       <w:r>
         <w:rPr>
           <w:rFonts w:cs="Times New Roman"/>
@@ -7733,7 +7720,7 @@
           <w:rPr>
             <w:noProof/>
           </w:rPr>
-          <w:t>15</w:t>
+          <w:t>8</w:t>
         </w:r>
         <w:r>
           <w:rPr>
@@ -8212,6 +8199,7 @@
     <w:lsdException w:name="HTML Sample" w:semiHidden="1" w:unhideWhenUsed="1"/>
     <w:lsdException w:name="HTML Typewriter" w:semiHidden="1" w:unhideWhenUsed="1"/>
     <w:lsdException w:name="HTML Variable" w:semiHidden="1" w:unhideWhenUsed="1"/>
+    <w:lsdException w:name="Normal Table" w:semiHidden="1" w:unhideWhenUsed="1"/>
     <w:lsdException w:name="annotation subject" w:semiHidden="1" w:unhideWhenUsed="1"/>
     <w:lsdException w:name="No List" w:semiHidden="1" w:unhideWhenUsed="1"/>
     <w:lsdException w:name="Outline List 1" w:semiHidden="1" w:unhideWhenUsed="1"/>
@@ -8256,6 +8244,7 @@
     <w:lsdException w:name="Table Professional" w:semiHidden="1" w:unhideWhenUsed="1"/>
     <w:lsdException w:name="Table Subtle 1" w:semiHidden="1" w:unhideWhenUsed="1"/>
     <w:lsdException w:name="Table Subtle 2" w:semiHidden="1" w:unhideWhenUsed="1"/>
+    <w:lsdException w:name="Table Web 1" w:semiHidden="1" w:unhideWhenUsed="1"/>
     <w:lsdException w:name="Table Web 2" w:semiHidden="1" w:unhideWhenUsed="1"/>
     <w:lsdException w:name="Table Web 3" w:semiHidden="1" w:unhideWhenUsed="1"/>
     <w:lsdException w:name="Balloon Text" w:semiHidden="1" w:unhideWhenUsed="1"/>

</xml_diff>